<commit_message>
started project retrospective, very start, needs lots of work
</commit_message>
<xml_diff>
--- a/Documentation/SPFinalDocTecManual.docx
+++ b/Documentation/SPFinalDocTecManual.docx
@@ -12,6 +12,7 @@
           <w:szCs w:val="36"/>
         </w:rPr>
       </w:pPr>
+      <w:bookmarkStart w:id="0" w:name="_Hlk101786728"/>
     </w:p>
     <w:p>
       <w:pPr>
@@ -425,6 +426,7 @@
         </w:rPr>
       </w:pPr>
     </w:p>
+    <w:bookmarkEnd w:id="0"/>
     <w:p>
       <w:pPr>
         <w:rPr>
@@ -1224,7 +1226,7 @@
         </w:rPr>
         <w:t xml:space="preserve">1. Before starting your journey developing your own skills to run on the Misty robot, you should familiarize yourself with the Misty Robotics website. First access a web browser of your choice. We used Google Chrome and Microsoft Edge. Access the website at the URL: </w:t>
       </w:r>
-      <w:hyperlink r:id="rId5">
+      <w:hyperlink r:id="rId7">
         <w:r>
           <w:rPr>
             <w:rStyle w:val="Hyperlink"/>
@@ -1281,7 +1283,7 @@
                     <pic:cNvPicPr/>
                   </pic:nvPicPr>
                   <pic:blipFill>
-                    <a:blip r:embed="rId6" cstate="print">
+                    <a:blip r:embed="rId8" cstate="print">
                       <a:extLst>
                         <a:ext uri="{28A0092B-C50C-407E-A947-70E740481C1C}">
                           <a14:useLocalDpi xmlns:a14="http://schemas.microsoft.com/office/drawing/2010/main" val="0"/>
@@ -1462,7 +1464,7 @@
                     <pic:cNvPicPr/>
                   </pic:nvPicPr>
                   <pic:blipFill>
-                    <a:blip r:embed="rId7" cstate="print">
+                    <a:blip r:embed="rId9" cstate="print">
                       <a:extLst>
                         <a:ext uri="{28A0092B-C50C-407E-A947-70E740481C1C}">
                           <a14:useLocalDpi xmlns:a14="http://schemas.microsoft.com/office/drawing/2010/main" val="0"/>
@@ -1549,7 +1551,7 @@
                     <pic:cNvPicPr/>
                   </pic:nvPicPr>
                   <pic:blipFill>
-                    <a:blip r:embed="rId8" cstate="print">
+                    <a:blip r:embed="rId10" cstate="print">
                       <a:extLst>
                         <a:ext uri="{28A0092B-C50C-407E-A947-70E740481C1C}">
                           <a14:useLocalDpi xmlns:a14="http://schemas.microsoft.com/office/drawing/2010/main" val="0"/>
@@ -1719,7 +1721,7 @@
                     <pic:cNvPicPr/>
                   </pic:nvPicPr>
                   <pic:blipFill>
-                    <a:blip r:embed="rId9" cstate="print">
+                    <a:blip r:embed="rId11" cstate="print">
                       <a:extLst>
                         <a:ext uri="{28A0092B-C50C-407E-A947-70E740481C1C}">
                           <a14:useLocalDpi xmlns:a14="http://schemas.microsoft.com/office/drawing/2010/main" val="0"/>
@@ -1879,7 +1881,7 @@
                     <pic:cNvPicPr/>
                   </pic:nvPicPr>
                   <pic:blipFill>
-                    <a:blip r:embed="rId10" cstate="print">
+                    <a:blip r:embed="rId12" cstate="print">
                       <a:extLst>
                         <a:ext uri="{28A0092B-C50C-407E-A947-70E740481C1C}">
                           <a14:useLocalDpi xmlns:a14="http://schemas.microsoft.com/office/drawing/2010/main" val="0"/>
@@ -1961,7 +1963,7 @@
                     <pic:cNvPicPr/>
                   </pic:nvPicPr>
                   <pic:blipFill>
-                    <a:blip r:embed="rId11" cstate="print">
+                    <a:blip r:embed="rId13" cstate="print">
                       <a:extLst>
                         <a:ext uri="{28A0092B-C50C-407E-A947-70E740481C1C}">
                           <a14:useLocalDpi xmlns:a14="http://schemas.microsoft.com/office/drawing/2010/main" val="0"/>
@@ -2087,7 +2089,7 @@
                 <wp:cNvGraphicFramePr/>
                 <a:graphic xmlns:a="http://schemas.openxmlformats.org/drawingml/2006/main">
                   <a:graphicData uri="http://schemas.microsoft.com/office/word/2010/wordprocessingInk">
-                    <w14:contentPart bwMode="auto" r:id="rId12">
+                    <w14:contentPart bwMode="auto" r:id="rId14">
                       <w14:nvContentPartPr>
                         <w14:cNvContentPartPr/>
                       </w14:nvContentPartPr>
@@ -2123,7 +2125,7 @@
                 <o:lock v:ext="edit" aspectratio="t"/>
               </v:shapetype>
               <v:shape id="Ink 2" o:spid="_x0000_s1026" type="#_x0000_t75" style="position:absolute;margin-left:165.6pt;margin-top:75.7pt;width:48.2pt;height:24.1pt;z-index:251659264;visibility:visible;mso-wrap-style:square;mso-wrap-distance-left:9pt;mso-wrap-distance-top:0;mso-wrap-distance-right:9pt;mso-wrap-distance-bottom:0;mso-position-horizontal:absolute;mso-position-horizontal-relative:text;mso-position-vertical:absolute;mso-position-vertical-relative:text" o:gfxdata="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">
-                <v:imagedata r:id="rId13" o:title=""/>
+                <v:imagedata r:id="rId15" o:title=""/>
               </v:shape>
             </w:pict>
           </mc:Fallback>
@@ -2149,7 +2151,7 @@
                     <pic:cNvPicPr/>
                   </pic:nvPicPr>
                   <pic:blipFill>
-                    <a:blip r:embed="rId14"/>
+                    <a:blip r:embed="rId16"/>
                     <a:stretch>
                       <a:fillRect/>
                     </a:stretch>
@@ -2352,7 +2354,7 @@
                 <wp:cNvGraphicFramePr/>
                 <a:graphic xmlns:a="http://schemas.openxmlformats.org/drawingml/2006/main">
                   <a:graphicData uri="http://schemas.microsoft.com/office/word/2010/wordprocessingInk">
-                    <w14:contentPart bwMode="auto" r:id="rId15">
+                    <w14:contentPart bwMode="auto" r:id="rId17">
                       <w14:nvContentPartPr>
                         <w14:cNvContentPartPr/>
                       </w14:nvContentPartPr>
@@ -2369,7 +2371,7 @@
           <mc:Fallback>
             <w:pict>
               <v:shape w14:anchorId="17702F10" id="Ink 6" o:spid="_x0000_s1026" type="#_x0000_t75" style="position:absolute;margin-left:270.8pt;margin-top:182.5pt;width:35.15pt;height:2.3pt;z-index:251661312;visibility:visible;mso-wrap-style:square;mso-wrap-distance-left:9pt;mso-wrap-distance-top:0;mso-wrap-distance-right:9pt;mso-wrap-distance-bottom:0;mso-position-horizontal:absolute;mso-position-horizontal-relative:text;mso-position-vertical:absolute;mso-position-vertical-relative:text" o:gfxdata="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">
-                <v:imagedata r:id="rId16" o:title=""/>
+                <v:imagedata r:id="rId18" o:title=""/>
               </v:shape>
             </w:pict>
           </mc:Fallback>
@@ -2397,7 +2399,7 @@
                 <wp:cNvGraphicFramePr/>
                 <a:graphic xmlns:a="http://schemas.openxmlformats.org/drawingml/2006/main">
                   <a:graphicData uri="http://schemas.microsoft.com/office/word/2010/wordprocessingInk">
-                    <w14:contentPart bwMode="auto" r:id="rId17">
+                    <w14:contentPart bwMode="auto" r:id="rId19">
                       <w14:nvContentPartPr>
                         <w14:cNvContentPartPr/>
                       </w14:nvContentPartPr>
@@ -2414,7 +2416,7 @@
           <mc:Fallback>
             <w:pict>
               <v:shape w14:anchorId="7AE0FCA8" id="Ink 5" o:spid="_x0000_s1026" type="#_x0000_t75" style="position:absolute;margin-left:239.3pt;margin-top:169.8pt;width:47.15pt;height:3pt;z-index:251660288;visibility:visible;mso-wrap-style:square;mso-wrap-distance-left:9pt;mso-wrap-distance-top:0;mso-wrap-distance-right:9pt;mso-wrap-distance-bottom:0;mso-position-horizontal:absolute;mso-position-horizontal-relative:text;mso-position-vertical:absolute;mso-position-vertical-relative:text" o:gfxdata="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">
-                <v:imagedata r:id="rId18" o:title=""/>
+                <v:imagedata r:id="rId20" o:title=""/>
               </v:shape>
             </w:pict>
           </mc:Fallback>
@@ -2440,7 +2442,7 @@
                     <pic:cNvPicPr/>
                   </pic:nvPicPr>
                   <pic:blipFill>
-                    <a:blip r:embed="rId19"/>
+                    <a:blip r:embed="rId21"/>
                     <a:stretch>
                       <a:fillRect/>
                     </a:stretch>
@@ -2791,7 +2793,7 @@
                     <pic:cNvPicPr/>
                   </pic:nvPicPr>
                   <pic:blipFill>
-                    <a:blip r:embed="rId20">
+                    <a:blip r:embed="rId22">
                       <a:extLst>
                         <a:ext uri="{28A0092B-C50C-407E-A947-70E740481C1C}">
                           <a14:useLocalDpi xmlns:a14="http://schemas.microsoft.com/office/drawing/2010/main" val="0"/>
@@ -2899,7 +2901,7 @@
                     <pic:cNvPicPr/>
                   </pic:nvPicPr>
                   <pic:blipFill>
-                    <a:blip r:embed="rId21" cstate="print">
+                    <a:blip r:embed="rId23" cstate="print">
                       <a:extLst>
                         <a:ext uri="{28A0092B-C50C-407E-A947-70E740481C1C}">
                           <a14:useLocalDpi xmlns:a14="http://schemas.microsoft.com/office/drawing/2010/main" val="0"/>
@@ -2956,7 +2958,7 @@
                     <pic:cNvPicPr/>
                   </pic:nvPicPr>
                   <pic:blipFill>
-                    <a:blip r:embed="rId22" cstate="print">
+                    <a:blip r:embed="rId24" cstate="print">
                       <a:extLst>
                         <a:ext uri="{28A0092B-C50C-407E-A947-70E740481C1C}">
                           <a14:useLocalDpi xmlns:a14="http://schemas.microsoft.com/office/drawing/2010/main" val="0"/>
@@ -3151,7 +3153,7 @@
                     <pic:cNvPicPr/>
                   </pic:nvPicPr>
                   <pic:blipFill>
-                    <a:blip r:embed="rId23" cstate="print">
+                    <a:blip r:embed="rId25" cstate="print">
                       <a:extLst>
                         <a:ext uri="{28A0092B-C50C-407E-A947-70E740481C1C}">
                           <a14:useLocalDpi xmlns:a14="http://schemas.microsoft.com/office/drawing/2010/main" val="0"/>
@@ -3554,25 +3556,42 @@
           <w:sz w:val="24"/>
           <w:szCs w:val="24"/>
         </w:rPr>
-        <w:t>DISPLAY PICTURE OF DANCE SKILL TO PROVE IT WORKS...SORT OF</w:t>
-      </w:r>
-    </w:p>
-    <w:p>
-      <w:pPr>
+        <w:t>DISPLAY PICTURE OF DANCE SK</w:t>
+      </w:r>
+      <w:r>
+        <w:rPr>
+          <w:rFonts w:ascii="Times New Roman" w:eastAsia="Times New Roman" w:hAnsi="Times New Roman" w:cs="Times New Roman"/>
+          <w:sz w:val="24"/>
+          <w:szCs w:val="24"/>
+        </w:rPr>
+        <w:t xml:space="preserve"> get better acquainted with the dashboard, skills, development methodologies, coding standards, and diagrams specifically designed and implemented by the Bodacious Battle Bots. </w:t>
+      </w:r>
+      <w:r>
         <w:rPr>
           <w:rFonts w:ascii="Times New Roman" w:eastAsia="Times New Roman" w:hAnsi="Times New Roman" w:cs="Times New Roman"/>
           <w:color w:val="C00000"/>
           <w:sz w:val="24"/>
           <w:szCs w:val="24"/>
         </w:rPr>
-      </w:pPr>
-      <w:r>
+        <w:t>ILL TO PROVE IT WORKS...SORT OF</w:t>
+      </w:r>
+    </w:p>
+    <w:p>
+      <w:pPr>
         <w:rPr>
           <w:rFonts w:ascii="Times New Roman" w:eastAsia="Times New Roman" w:hAnsi="Times New Roman" w:cs="Times New Roman"/>
           <w:color w:val="C00000"/>
           <w:sz w:val="24"/>
           <w:szCs w:val="24"/>
         </w:rPr>
+      </w:pPr>
+      <w:r>
+        <w:rPr>
+          <w:rFonts w:ascii="Times New Roman" w:eastAsia="Times New Roman" w:hAnsi="Times New Roman" w:cs="Times New Roman"/>
+          <w:color w:val="C00000"/>
+          <w:sz w:val="24"/>
+          <w:szCs w:val="24"/>
+        </w:rPr>
         <w:t>ALSO NEEDS TO EXPLAIN HOW TO GET THE API KEYS SOMEWHERE IN HERE</w:t>
       </w:r>
     </w:p>
@@ -3624,13 +3643,13 @@
           <w:sz w:val="24"/>
           <w:szCs w:val="24"/>
         </w:rPr>
-        <w:t xml:space="preserve">This manual is a basic outline of how to get started incorporating and developing your own skills for Misty! Proceed to the technical manual to get better acquainted with the dashboard, skills, development methodologies, coding standards, and diagrams specifically designed and implemented by the Bodacious Battle Bots. </w:t>
+        <w:t xml:space="preserve">This manual is a basic outline of how to get started incorporating and developing your own skills for Misty! Proceed to the technical manual to </w:t>
       </w:r>
     </w:p>
     <w:p/>
     <w:sectPr>
-      <w:headerReference w:type="default" r:id="rId24"/>
-      <w:footerReference w:type="default" r:id="rId25"/>
+      <w:headerReference w:type="default" r:id="rId26"/>
+      <w:footerReference w:type="default" r:id="rId27"/>
       <w:pgSz w:w="12240" w:h="15840"/>
       <w:pgMar w:top="1440" w:right="1440" w:bottom="1440" w:left="1440" w:header="720" w:footer="720" w:gutter="0"/>
       <w:cols w:space="720"/>
@@ -3638,6 +3657,31 @@
     </w:sectPr>
   </w:body>
 </w:document>
+</file>
+
+<file path=word/endnotes.xml><?xml version="1.0" encoding="utf-8"?>
+<w:endnotes xmlns:wpc="http://schemas.microsoft.com/office/word/2010/wordprocessingCanvas" xmlns:cx="http://schemas.microsoft.com/office/drawing/2014/chartex" xmlns:cx1="http://schemas.microsoft.com/office/drawing/2015/9/8/chartex" xmlns:cx2="http://schemas.microsoft.com/office/drawing/2015/10/21/chartex" xmlns:cx3="http://schemas.microsoft.com/office/drawing/2016/5/9/chartex" xmlns:cx4="http://schemas.microsoft.com/office/drawing/2016/5/10/chartex" xmlns:cx5="http://schemas.microsoft.com/office/drawing/2016/5/11/chartex" xmlns:cx6="http://schemas.microsoft.com/office/drawing/2016/5/12/chartex" xmlns:cx7="http://schemas.microsoft.com/office/drawing/2016/5/13/chartex" xmlns:cx8="http://schemas.microsoft.com/office/drawing/2016/5/14/chartex" xmlns:mc="http://schemas.openxmlformats.org/markup-compatibility/2006" xmlns:aink="http://schemas.microsoft.com/office/drawing/2016/ink" xmlns:am3d="http://schemas.microsoft.com/office/drawing/2017/model3d" xmlns:o="urn:schemas-microsoft-com:office:office" xmlns:r="http://schemas.openxmlformats.org/officeDocument/2006/relationships" xmlns:m="http://schemas.openxmlformats.org/officeDocument/2006/math" xmlns:v="urn:schemas-microsoft-com:vml" xmlns:wp14="http://schemas.microsoft.com/office/word/2010/wordprocessingDrawing" xmlns:wp="http://schemas.openxmlformats.org/drawingml/2006/wordprocessingDrawing" xmlns:w10="urn:schemas-microsoft-com:office:word" xmlns:w="http://schemas.openxmlformats.org/wordprocessingml/2006/main" xmlns:w14="http://schemas.microsoft.com/office/word/2010/wordml" xmlns:w15="http://schemas.microsoft.com/office/word/2012/wordml" xmlns:w16cex="http://schemas.microsoft.com/office/word/2018/wordml/cex" xmlns:w16cid="http://schemas.microsoft.com/office/word/2016/wordml/cid" xmlns:w16="http://schemas.microsoft.com/office/word/2018/wordml" xmlns:w16sdtdh="http://schemas.microsoft.com/office/word/2020/wordml/sdtdatahash" xmlns:w16se="http://schemas.microsoft.com/office/word/2015/wordml/symex" xmlns:wpg="http://schemas.microsoft.com/office/word/2010/wordprocessingGroup" xmlns:wpi="http://schemas.microsoft.com/office/word/2010/wordprocessingInk" xmlns:wne="http://schemas.microsoft.com/office/word/2006/wordml" xmlns:wps="http://schemas.microsoft.com/office/word/2010/wordprocessingShape" mc:Ignorable="w14 w15 w16se w16cid w16 w16cex w16sdtdh wp14">
+  <w:endnote w:type="separator" w:id="-1">
+    <w:p>
+      <w:pPr>
+        <w:spacing w:after="0" w:line="240" w:lineRule="auto"/>
+      </w:pPr>
+      <w:r>
+        <w:separator/>
+      </w:r>
+    </w:p>
+  </w:endnote>
+  <w:endnote w:type="continuationSeparator" w:id="0">
+    <w:p>
+      <w:pPr>
+        <w:spacing w:after="0" w:line="240" w:lineRule="auto"/>
+      </w:pPr>
+      <w:r>
+        <w:continuationSeparator/>
+      </w:r>
+    </w:p>
+  </w:endnote>
+</w:endnotes>
 </file>
 
 <file path=word/footer1.xml><?xml version="1.0" encoding="utf-8"?>
@@ -3717,6 +3761,31 @@
     </w:pPr>
   </w:p>
 </w:ftr>
+</file>
+
+<file path=word/footnotes.xml><?xml version="1.0" encoding="utf-8"?>
+<w:footnotes xmlns:wpc="http://schemas.microsoft.com/office/word/2010/wordprocessingCanvas" xmlns:cx="http://schemas.microsoft.com/office/drawing/2014/chartex" xmlns:cx1="http://schemas.microsoft.com/office/drawing/2015/9/8/chartex" xmlns:cx2="http://schemas.microsoft.com/office/drawing/2015/10/21/chartex" xmlns:cx3="http://schemas.microsoft.com/office/drawing/2016/5/9/chartex" xmlns:cx4="http://schemas.microsoft.com/office/drawing/2016/5/10/chartex" xmlns:cx5="http://schemas.microsoft.com/office/drawing/2016/5/11/chartex" xmlns:cx6="http://schemas.microsoft.com/office/drawing/2016/5/12/chartex" xmlns:cx7="http://schemas.microsoft.com/office/drawing/2016/5/13/chartex" xmlns:cx8="http://schemas.microsoft.com/office/drawing/2016/5/14/chartex" xmlns:mc="http://schemas.openxmlformats.org/markup-compatibility/2006" xmlns:aink="http://schemas.microsoft.com/office/drawing/2016/ink" xmlns:am3d="http://schemas.microsoft.com/office/drawing/2017/model3d" xmlns:o="urn:schemas-microsoft-com:office:office" xmlns:r="http://schemas.openxmlformats.org/officeDocument/2006/relationships" xmlns:m="http://schemas.openxmlformats.org/officeDocument/2006/math" xmlns:v="urn:schemas-microsoft-com:vml" xmlns:wp14="http://schemas.microsoft.com/office/word/2010/wordprocessingDrawing" xmlns:wp="http://schemas.openxmlformats.org/drawingml/2006/wordprocessingDrawing" xmlns:w10="urn:schemas-microsoft-com:office:word" xmlns:w="http://schemas.openxmlformats.org/wordprocessingml/2006/main" xmlns:w14="http://schemas.microsoft.com/office/word/2010/wordml" xmlns:w15="http://schemas.microsoft.com/office/word/2012/wordml" xmlns:w16cex="http://schemas.microsoft.com/office/word/2018/wordml/cex" xmlns:w16cid="http://schemas.microsoft.com/office/word/2016/wordml/cid" xmlns:w16="http://schemas.microsoft.com/office/word/2018/wordml" xmlns:w16sdtdh="http://schemas.microsoft.com/office/word/2020/wordml/sdtdatahash" xmlns:w16se="http://schemas.microsoft.com/office/word/2015/wordml/symex" xmlns:wpg="http://schemas.microsoft.com/office/word/2010/wordprocessingGroup" xmlns:wpi="http://schemas.microsoft.com/office/word/2010/wordprocessingInk" xmlns:wne="http://schemas.microsoft.com/office/word/2006/wordml" xmlns:wps="http://schemas.microsoft.com/office/word/2010/wordprocessingShape" mc:Ignorable="w14 w15 w16se w16cid w16 w16cex w16sdtdh wp14">
+  <w:footnote w:type="separator" w:id="-1">
+    <w:p>
+      <w:pPr>
+        <w:spacing w:after="0" w:line="240" w:lineRule="auto"/>
+      </w:pPr>
+      <w:r>
+        <w:separator/>
+      </w:r>
+    </w:p>
+  </w:footnote>
+  <w:footnote w:type="continuationSeparator" w:id="0">
+    <w:p>
+      <w:pPr>
+        <w:spacing w:after="0" w:line="240" w:lineRule="auto"/>
+      </w:pPr>
+      <w:r>
+        <w:continuationSeparator/>
+      </w:r>
+    </w:p>
+  </w:footnote>
+</w:footnotes>
 </file>
 
 <file path=word/header1.xml><?xml version="1.0" encoding="utf-8"?>

</xml_diff>

<commit_message>
just added a couple of words to tecManual
</commit_message>
<xml_diff>
--- a/Documentation/SPFinalDocTecManual.docx
+++ b/Documentation/SPFinalDocTecManual.docx
@@ -286,7 +286,16 @@
           <w:sz w:val="36"/>
           <w:szCs w:val="36"/>
         </w:rPr>
-        <w:t>User’s Manual</w:t>
+        <w:t>Technical</w:t>
+      </w:r>
+      <w:r>
+        <w:rPr>
+          <w:rFonts w:ascii="Times New Roman" w:eastAsia="Times New Roman" w:hAnsi="Times New Roman" w:cs="Times New Roman"/>
+          <w:color w:val="7030A0"/>
+          <w:sz w:val="36"/>
+          <w:szCs w:val="36"/>
+        </w:rPr>
+        <w:t xml:space="preserve"> Manual</w:t>
       </w:r>
     </w:p>
     <w:p>
@@ -331,19 +340,17 @@
           <w:sz w:val="24"/>
           <w:szCs w:val="24"/>
         </w:rPr>
-        <w:t>GENERAL INFORMATION ............................................................................................2</w:t>
-      </w:r>
-    </w:p>
-    <w:p>
-      <w:pPr>
-        <w:spacing w:line="480" w:lineRule="auto"/>
+        <w:t>Programming Language…</w:t>
+      </w:r>
+      <w:r>
         <w:rPr>
           <w:rFonts w:ascii="Times New Roman" w:eastAsia="Times New Roman" w:hAnsi="Times New Roman" w:cs="Times New Roman"/>
           <w:color w:val="000000" w:themeColor="text1"/>
           <w:sz w:val="24"/>
           <w:szCs w:val="24"/>
         </w:rPr>
-      </w:pPr>
+        <w:t>.......</w:t>
+      </w:r>
       <w:r>
         <w:rPr>
           <w:rFonts w:ascii="Times New Roman" w:eastAsia="Times New Roman" w:hAnsi="Times New Roman" w:cs="Times New Roman"/>
@@ -351,53 +358,48 @@
           <w:sz w:val="24"/>
           <w:szCs w:val="24"/>
         </w:rPr>
-        <w:t xml:space="preserve">               Overview .........................................................................................................................3</w:t>
-      </w:r>
-    </w:p>
-    <w:p>
-      <w:pPr>
-        <w:pStyle w:val="ListParagraph"/>
-        <w:numPr>
-          <w:ilvl w:val="0"/>
-          <w:numId w:val="3"/>
-        </w:numPr>
-        <w:spacing w:line="480" w:lineRule="auto"/>
+        <w:t>//fix page #</w:t>
+      </w:r>
+      <w:r>
         <w:rPr>
           <w:rFonts w:ascii="Times New Roman" w:eastAsia="Times New Roman" w:hAnsi="Times New Roman" w:cs="Times New Roman"/>
           <w:color w:val="000000" w:themeColor="text1"/>
           <w:sz w:val="24"/>
           <w:szCs w:val="24"/>
         </w:rPr>
-      </w:pPr>
-      <w:r>
+        <w:t>.............................................................2</w:t>
+      </w:r>
+    </w:p>
+    <w:p>
+      <w:pPr>
+        <w:spacing w:line="480" w:lineRule="auto"/>
         <w:rPr>
           <w:rFonts w:ascii="Times New Roman" w:eastAsia="Times New Roman" w:hAnsi="Times New Roman" w:cs="Times New Roman"/>
           <w:color w:val="000000" w:themeColor="text1"/>
           <w:sz w:val="24"/>
           <w:szCs w:val="24"/>
         </w:rPr>
-        <w:t>STARTING OUT…............................................................................................................4</w:t>
-      </w:r>
-    </w:p>
-    <w:p>
-      <w:pPr>
-        <w:spacing w:line="480" w:lineRule="auto"/>
+      </w:pPr>
+      <w:r>
         <w:rPr>
           <w:rFonts w:ascii="Times New Roman" w:eastAsia="Times New Roman" w:hAnsi="Times New Roman" w:cs="Times New Roman"/>
           <w:color w:val="000000" w:themeColor="text1"/>
           <w:sz w:val="24"/>
           <w:szCs w:val="24"/>
         </w:rPr>
-      </w:pPr>
-      <w:r>
+        <w:t xml:space="preserve">               </w:t>
+      </w:r>
+    </w:p>
+    <w:p>
+      <w:pPr>
+        <w:spacing w:line="480" w:lineRule="auto"/>
         <w:rPr>
           <w:rFonts w:ascii="Times New Roman" w:eastAsia="Times New Roman" w:hAnsi="Times New Roman" w:cs="Times New Roman"/>
           <w:color w:val="000000" w:themeColor="text1"/>
           <w:sz w:val="24"/>
           <w:szCs w:val="24"/>
         </w:rPr>
-        <w:t xml:space="preserve">               Navigating Misty Robotics Website ...............................................................................5</w:t>
-      </w:r>
+      </w:pPr>
     </w:p>
     <w:p>
       <w:pPr>
@@ -409,15 +411,17 @@
           <w:szCs w:val="24"/>
         </w:rPr>
       </w:pPr>
-      <w:r>
+    </w:p>
+    <w:p>
+      <w:pPr>
+        <w:spacing w:line="480" w:lineRule="auto"/>
         <w:rPr>
           <w:rFonts w:ascii="Times New Roman" w:eastAsia="Times New Roman" w:hAnsi="Times New Roman" w:cs="Times New Roman"/>
           <w:color w:val="000000" w:themeColor="text1"/>
           <w:sz w:val="24"/>
           <w:szCs w:val="24"/>
         </w:rPr>
-        <w:t xml:space="preserve">               Running Skills .............................................................................................................. 12</w:t>
-      </w:r>
+      </w:pPr>
     </w:p>
     <w:p>
       <w:pPr>
@@ -529,29 +533,405 @@
       <w:pPr>
         <w:rPr>
           <w:rFonts w:ascii="Times New Roman" w:eastAsia="Times New Roman" w:hAnsi="Times New Roman" w:cs="Times New Roman"/>
-        </w:rPr>
-      </w:pPr>
-    </w:p>
-    <w:p>
-      <w:pPr>
-        <w:rPr>
-          <w:rFonts w:ascii="Times New Roman" w:eastAsia="Times New Roman" w:hAnsi="Times New Roman" w:cs="Times New Roman"/>
-        </w:rPr>
-      </w:pPr>
-    </w:p>
-    <w:p>
-      <w:pPr>
-        <w:rPr>
-          <w:rFonts w:ascii="Times New Roman" w:eastAsia="Times New Roman" w:hAnsi="Times New Roman" w:cs="Times New Roman"/>
-        </w:rPr>
-      </w:pPr>
-    </w:p>
-    <w:p>
-      <w:pPr>
-        <w:rPr>
-          <w:rFonts w:ascii="Times New Roman" w:eastAsia="Times New Roman" w:hAnsi="Times New Roman" w:cs="Times New Roman"/>
-        </w:rPr>
-      </w:pPr>
+          <w:b/>
+          <w:bCs/>
+          <w:color w:val="7030A0"/>
+          <w:sz w:val="28"/>
+          <w:szCs w:val="28"/>
+        </w:rPr>
+      </w:pPr>
+      <w:r>
+        <w:rPr>
+          <w:rFonts w:ascii="Times New Roman" w:eastAsia="Times New Roman" w:hAnsi="Times New Roman" w:cs="Times New Roman"/>
+          <w:b/>
+          <w:bCs/>
+          <w:color w:val="7030A0"/>
+          <w:sz w:val="28"/>
+          <w:szCs w:val="28"/>
+        </w:rPr>
+        <w:lastRenderedPageBreak/>
+        <w:t>About the skills</w:t>
+      </w:r>
+    </w:p>
+    <w:p>
+      <w:pPr>
+        <w:rPr>
+          <w:rFonts w:ascii="Times New Roman" w:eastAsia="Times New Roman" w:hAnsi="Times New Roman" w:cs="Times New Roman"/>
+          <w:color w:val="7030A0"/>
+          <w:sz w:val="28"/>
+          <w:szCs w:val="28"/>
+        </w:rPr>
+      </w:pPr>
+      <w:r>
+        <w:rPr>
+          <w:rFonts w:ascii="Times New Roman" w:eastAsia="Times New Roman" w:hAnsi="Times New Roman" w:cs="Times New Roman"/>
+          <w:color w:val="7030A0"/>
+          <w:sz w:val="28"/>
+          <w:szCs w:val="28"/>
+        </w:rPr>
+        <w:t>Dancing</w:t>
+      </w:r>
+      <w:r>
+        <w:rPr>
+          <w:rFonts w:ascii="Times New Roman" w:eastAsia="Times New Roman" w:hAnsi="Times New Roman" w:cs="Times New Roman"/>
+          <w:color w:val="7030A0"/>
+          <w:sz w:val="28"/>
+          <w:szCs w:val="28"/>
+        </w:rPr>
+        <w:br/>
+      </w:r>
+      <w:r>
+        <w:rPr>
+          <w:rFonts w:ascii="Times New Roman" w:eastAsia="Times New Roman" w:hAnsi="Times New Roman" w:cs="Times New Roman"/>
+          <w:sz w:val="24"/>
+          <w:szCs w:val="24"/>
+        </w:rPr>
+        <w:t>In this skill, Misty moves its arms up and down</w:t>
+      </w:r>
+      <w:r>
+        <w:rPr>
+          <w:rFonts w:ascii="Times New Roman" w:eastAsia="Times New Roman" w:hAnsi="Times New Roman" w:cs="Times New Roman"/>
+          <w:color w:val="7030A0"/>
+          <w:sz w:val="28"/>
+          <w:szCs w:val="28"/>
+        </w:rPr>
+        <w:br/>
+      </w:r>
+      <w:r>
+        <w:rPr>
+          <w:rFonts w:ascii="Times New Roman" w:eastAsia="Times New Roman" w:hAnsi="Times New Roman" w:cs="Times New Roman"/>
+          <w:color w:val="7030A0"/>
+          <w:sz w:val="28"/>
+          <w:szCs w:val="28"/>
+        </w:rPr>
+        <w:br/>
+        <w:t>Detecting Objects</w:t>
+      </w:r>
+      <w:r>
+        <w:rPr>
+          <w:rFonts w:ascii="Times New Roman" w:eastAsia="Times New Roman" w:hAnsi="Times New Roman" w:cs="Times New Roman"/>
+          <w:color w:val="7030A0"/>
+          <w:sz w:val="28"/>
+          <w:szCs w:val="28"/>
+        </w:rPr>
+        <w:br/>
+      </w:r>
+      <w:r>
+        <w:rPr>
+          <w:rFonts w:ascii="Times New Roman" w:eastAsia="Times New Roman" w:hAnsi="Times New Roman" w:cs="Times New Roman"/>
+          <w:color w:val="7030A0"/>
+          <w:sz w:val="28"/>
+          <w:szCs w:val="28"/>
+        </w:rPr>
+        <w:br/>
+      </w:r>
+      <w:r>
+        <w:rPr>
+          <w:rFonts w:ascii="Times New Roman" w:eastAsia="Times New Roman" w:hAnsi="Times New Roman" w:cs="Times New Roman"/>
+          <w:color w:val="7030A0"/>
+          <w:sz w:val="28"/>
+          <w:szCs w:val="28"/>
+        </w:rPr>
+        <w:br/>
+        <w:t>Text to Sound</w:t>
+      </w:r>
+      <w:r>
+        <w:rPr>
+          <w:rFonts w:ascii="Times New Roman" w:eastAsia="Times New Roman" w:hAnsi="Times New Roman" w:cs="Times New Roman"/>
+          <w:color w:val="7030A0"/>
+          <w:sz w:val="28"/>
+          <w:szCs w:val="28"/>
+        </w:rPr>
+        <w:br/>
+      </w:r>
+      <w:r>
+        <w:rPr>
+          <w:rFonts w:ascii="Times New Roman" w:eastAsia="Times New Roman" w:hAnsi="Times New Roman" w:cs="Times New Roman"/>
+          <w:color w:val="7030A0"/>
+          <w:sz w:val="28"/>
+          <w:szCs w:val="28"/>
+        </w:rPr>
+        <w:br/>
+      </w:r>
+      <w:r>
+        <w:rPr>
+          <w:rFonts w:ascii="Times New Roman" w:eastAsia="Times New Roman" w:hAnsi="Times New Roman" w:cs="Times New Roman"/>
+          <w:color w:val="7030A0"/>
+          <w:sz w:val="28"/>
+          <w:szCs w:val="28"/>
+        </w:rPr>
+        <w:br/>
+        <w:t>Sound to Text</w:t>
+      </w:r>
+      <w:r>
+        <w:rPr>
+          <w:rFonts w:ascii="Times New Roman" w:eastAsia="Times New Roman" w:hAnsi="Times New Roman" w:cs="Times New Roman"/>
+          <w:color w:val="7030A0"/>
+          <w:sz w:val="28"/>
+          <w:szCs w:val="28"/>
+        </w:rPr>
+        <w:br/>
+      </w:r>
+      <w:r>
+        <w:rPr>
+          <w:rFonts w:ascii="Times New Roman" w:eastAsia="Times New Roman" w:hAnsi="Times New Roman" w:cs="Times New Roman"/>
+          <w:color w:val="7030A0"/>
+          <w:sz w:val="28"/>
+          <w:szCs w:val="28"/>
+        </w:rPr>
+        <w:br/>
+      </w:r>
+      <w:r>
+        <w:rPr>
+          <w:rFonts w:ascii="Times New Roman" w:eastAsia="Times New Roman" w:hAnsi="Times New Roman" w:cs="Times New Roman"/>
+          <w:color w:val="7030A0"/>
+          <w:sz w:val="28"/>
+          <w:szCs w:val="28"/>
+        </w:rPr>
+        <w:br/>
+        <w:t>Conversation</w:t>
+      </w:r>
+      <w:r>
+        <w:rPr>
+          <w:rFonts w:ascii="Times New Roman" w:eastAsia="Times New Roman" w:hAnsi="Times New Roman" w:cs="Times New Roman"/>
+          <w:color w:val="7030A0"/>
+          <w:sz w:val="28"/>
+          <w:szCs w:val="28"/>
+        </w:rPr>
+        <w:br/>
+      </w:r>
+    </w:p>
+    <w:p>
+      <w:pPr>
+        <w:rPr>
+          <w:rFonts w:ascii="Times New Roman" w:eastAsia="Times New Roman" w:hAnsi="Times New Roman" w:cs="Times New Roman"/>
+          <w:color w:val="7030A0"/>
+          <w:sz w:val="28"/>
+          <w:szCs w:val="28"/>
+        </w:rPr>
+      </w:pPr>
+      <w:r>
+        <w:rPr>
+          <w:rFonts w:ascii="Times New Roman" w:eastAsia="Times New Roman" w:hAnsi="Times New Roman" w:cs="Times New Roman"/>
+          <w:color w:val="7030A0"/>
+          <w:sz w:val="28"/>
+          <w:szCs w:val="28"/>
+        </w:rPr>
+        <w:br/>
+        <w:t>Translation</w:t>
+      </w:r>
+      <w:r>
+        <w:rPr>
+          <w:rFonts w:ascii="Times New Roman" w:eastAsia="Times New Roman" w:hAnsi="Times New Roman" w:cs="Times New Roman"/>
+          <w:color w:val="7030A0"/>
+          <w:sz w:val="28"/>
+          <w:szCs w:val="28"/>
+        </w:rPr>
+        <w:br/>
+      </w:r>
+    </w:p>
+    <w:p>
+      <w:pPr>
+        <w:rPr>
+          <w:rFonts w:ascii="Times New Roman" w:eastAsia="Times New Roman" w:hAnsi="Times New Roman" w:cs="Times New Roman"/>
+          <w:color w:val="7030A0"/>
+          <w:sz w:val="28"/>
+          <w:szCs w:val="28"/>
+        </w:rPr>
+      </w:pPr>
+      <w:r>
+        <w:rPr>
+          <w:rFonts w:ascii="Times New Roman" w:eastAsia="Times New Roman" w:hAnsi="Times New Roman" w:cs="Times New Roman"/>
+          <w:color w:val="7030A0"/>
+          <w:sz w:val="28"/>
+          <w:szCs w:val="28"/>
+        </w:rPr>
+        <w:br/>
+        <w:t>Tic-tac-toe</w:t>
+      </w:r>
+      <w:r>
+        <w:rPr>
+          <w:rFonts w:ascii="Times New Roman" w:eastAsia="Times New Roman" w:hAnsi="Times New Roman" w:cs="Times New Roman"/>
+          <w:color w:val="7030A0"/>
+          <w:sz w:val="28"/>
+          <w:szCs w:val="28"/>
+        </w:rPr>
+        <w:br/>
+      </w:r>
+    </w:p>
+    <w:p>
+      <w:pPr>
+        <w:rPr>
+          <w:rFonts w:ascii="Times New Roman" w:eastAsia="Times New Roman" w:hAnsi="Times New Roman" w:cs="Times New Roman"/>
+          <w:color w:val="7030A0"/>
+          <w:sz w:val="28"/>
+          <w:szCs w:val="28"/>
+        </w:rPr>
+      </w:pPr>
+      <w:r>
+        <w:rPr>
+          <w:rFonts w:ascii="Times New Roman" w:eastAsia="Times New Roman" w:hAnsi="Times New Roman" w:cs="Times New Roman"/>
+          <w:color w:val="7030A0"/>
+          <w:sz w:val="28"/>
+          <w:szCs w:val="28"/>
+        </w:rPr>
+        <w:br/>
+        <w:t>Security Camera</w:t>
+      </w:r>
+      <w:r>
+        <w:rPr>
+          <w:rFonts w:ascii="Times New Roman" w:eastAsia="Times New Roman" w:hAnsi="Times New Roman" w:cs="Times New Roman"/>
+          <w:color w:val="7030A0"/>
+          <w:sz w:val="28"/>
+          <w:szCs w:val="28"/>
+        </w:rPr>
+        <w:br/>
+      </w:r>
+    </w:p>
+    <w:p>
+      <w:pPr>
+        <w:rPr>
+          <w:rFonts w:ascii="Times New Roman" w:eastAsia="Times New Roman" w:hAnsi="Times New Roman" w:cs="Times New Roman"/>
+          <w:color w:val="7030A0"/>
+          <w:sz w:val="28"/>
+          <w:szCs w:val="28"/>
+        </w:rPr>
+      </w:pPr>
+      <w:r>
+        <w:rPr>
+          <w:rFonts w:ascii="Times New Roman" w:eastAsia="Times New Roman" w:hAnsi="Times New Roman" w:cs="Times New Roman"/>
+          <w:color w:val="7030A0"/>
+          <w:sz w:val="28"/>
+          <w:szCs w:val="28"/>
+        </w:rPr>
+        <w:br/>
+        <w:t>Reaction</w:t>
+      </w:r>
+      <w:r>
+        <w:rPr>
+          <w:rFonts w:ascii="Times New Roman" w:eastAsia="Times New Roman" w:hAnsi="Times New Roman" w:cs="Times New Roman"/>
+          <w:color w:val="7030A0"/>
+          <w:sz w:val="28"/>
+          <w:szCs w:val="28"/>
+        </w:rPr>
+        <w:br/>
+      </w:r>
+    </w:p>
+    <w:p>
+      <w:pPr>
+        <w:rPr>
+          <w:rFonts w:ascii="Times New Roman" w:eastAsia="Times New Roman" w:hAnsi="Times New Roman" w:cs="Times New Roman"/>
+          <w:color w:val="7030A0"/>
+          <w:sz w:val="28"/>
+          <w:szCs w:val="28"/>
+        </w:rPr>
+      </w:pPr>
+      <w:r>
+        <w:rPr>
+          <w:rFonts w:ascii="Times New Roman" w:eastAsia="Times New Roman" w:hAnsi="Times New Roman" w:cs="Times New Roman"/>
+          <w:color w:val="7030A0"/>
+          <w:sz w:val="28"/>
+          <w:szCs w:val="28"/>
+        </w:rPr>
+        <w:br/>
+        <w:t>Face Recognition</w:t>
+      </w:r>
+      <w:r>
+        <w:rPr>
+          <w:rFonts w:ascii="Times New Roman" w:eastAsia="Times New Roman" w:hAnsi="Times New Roman" w:cs="Times New Roman"/>
+          <w:color w:val="7030A0"/>
+          <w:sz w:val="28"/>
+          <w:szCs w:val="28"/>
+        </w:rPr>
+        <w:br/>
+      </w:r>
+    </w:p>
+    <w:p>
+      <w:pPr>
+        <w:rPr>
+          <w:rFonts w:ascii="Times New Roman" w:eastAsia="Times New Roman" w:hAnsi="Times New Roman" w:cs="Times New Roman"/>
+          <w:color w:val="7030A0"/>
+          <w:sz w:val="28"/>
+          <w:szCs w:val="28"/>
+        </w:rPr>
+      </w:pPr>
+      <w:r>
+        <w:rPr>
+          <w:rFonts w:ascii="Times New Roman" w:eastAsia="Times New Roman" w:hAnsi="Times New Roman" w:cs="Times New Roman"/>
+          <w:color w:val="7030A0"/>
+          <w:sz w:val="28"/>
+          <w:szCs w:val="28"/>
+        </w:rPr>
+        <w:br/>
+        <w:t>Rock Paper Scissors</w:t>
+      </w:r>
+      <w:r>
+        <w:rPr>
+          <w:rFonts w:ascii="Times New Roman" w:eastAsia="Times New Roman" w:hAnsi="Times New Roman" w:cs="Times New Roman"/>
+          <w:color w:val="7030A0"/>
+          <w:sz w:val="28"/>
+          <w:szCs w:val="28"/>
+        </w:rPr>
+        <w:br/>
+      </w:r>
+    </w:p>
+    <w:p>
+      <w:pPr>
+        <w:rPr>
+          <w:rFonts w:ascii="Times New Roman" w:eastAsia="Times New Roman" w:hAnsi="Times New Roman" w:cs="Times New Roman"/>
+          <w:color w:val="7030A0"/>
+          <w:sz w:val="28"/>
+          <w:szCs w:val="28"/>
+        </w:rPr>
+      </w:pPr>
+      <w:r>
+        <w:rPr>
+          <w:rFonts w:ascii="Times New Roman" w:eastAsia="Times New Roman" w:hAnsi="Times New Roman" w:cs="Times New Roman"/>
+          <w:color w:val="7030A0"/>
+          <w:sz w:val="28"/>
+          <w:szCs w:val="28"/>
+        </w:rPr>
+        <w:lastRenderedPageBreak/>
+        <w:br/>
+      </w:r>
+      <w:r>
+        <w:rPr>
+          <w:rFonts w:ascii="Times New Roman" w:eastAsia="Times New Roman" w:hAnsi="Times New Roman" w:cs="Times New Roman"/>
+          <w:color w:val="7030A0"/>
+          <w:sz w:val="28"/>
+          <w:szCs w:val="28"/>
+        </w:rPr>
+        <w:t>Start with IP Address</w:t>
+      </w:r>
+    </w:p>
+    <w:p>
+      <w:pPr>
+        <w:rPr>
+          <w:rFonts w:ascii="Times New Roman" w:eastAsia="Times New Roman" w:hAnsi="Times New Roman" w:cs="Times New Roman"/>
+          <w:color w:val="7030A0"/>
+          <w:sz w:val="28"/>
+          <w:szCs w:val="28"/>
+        </w:rPr>
+      </w:pPr>
+    </w:p>
+    <w:p>
+      <w:pPr>
+        <w:rPr>
+          <w:rFonts w:ascii="Times New Roman" w:eastAsia="Times New Roman" w:hAnsi="Times New Roman" w:cs="Times New Roman"/>
+          <w:color w:val="7030A0"/>
+          <w:sz w:val="28"/>
+          <w:szCs w:val="28"/>
+        </w:rPr>
+      </w:pPr>
+      <w:r>
+        <w:rPr>
+          <w:rFonts w:ascii="Times New Roman" w:eastAsia="Times New Roman" w:hAnsi="Times New Roman" w:cs="Times New Roman"/>
+          <w:color w:val="7030A0"/>
+          <w:sz w:val="28"/>
+          <w:szCs w:val="28"/>
+        </w:rPr>
+        <w:br/>
+      </w:r>
     </w:p>
     <w:p>
       <w:pPr>

</xml_diff>

<commit_message>
added some comments to some skills
</commit_message>
<xml_diff>
--- a/Documentation/SPFinalDocTecManual.docx
+++ b/Documentation/SPFinalDocTecManual.docx
@@ -588,6 +588,90 @@
         </w:rPr>
         <w:t xml:space="preserve">The programming language used throughout all the skills is </w:t>
       </w:r>
+      <w:r>
+        <w:rPr>
+          <w:rFonts w:ascii="Times New Roman" w:eastAsia="Times New Roman" w:hAnsi="Times New Roman" w:cs="Times New Roman"/>
+          <w:sz w:val="24"/>
+          <w:szCs w:val="24"/>
+        </w:rPr>
+        <w:t>JavaScript</w:t>
+      </w:r>
+      <w:r>
+        <w:rPr>
+          <w:rFonts w:ascii="Times New Roman" w:eastAsia="Times New Roman" w:hAnsi="Times New Roman" w:cs="Times New Roman"/>
+          <w:sz w:val="24"/>
+          <w:szCs w:val="24"/>
+        </w:rPr>
+        <w:t xml:space="preserve">. Misty is capable of running only </w:t>
+      </w:r>
+      <w:r>
+        <w:rPr>
+          <w:rFonts w:ascii="Times New Roman" w:eastAsia="Times New Roman" w:hAnsi="Times New Roman" w:cs="Times New Roman"/>
+          <w:sz w:val="24"/>
+          <w:szCs w:val="24"/>
+        </w:rPr>
+        <w:t>JavaScript</w:t>
+      </w:r>
+      <w:r>
+        <w:rPr>
+          <w:rFonts w:ascii="Times New Roman" w:eastAsia="Times New Roman" w:hAnsi="Times New Roman" w:cs="Times New Roman"/>
+          <w:sz w:val="24"/>
+          <w:szCs w:val="24"/>
+        </w:rPr>
+        <w:t xml:space="preserve"> and C#, we chose to use </w:t>
+      </w:r>
+      <w:r>
+        <w:rPr>
+          <w:rFonts w:ascii="Times New Roman" w:eastAsia="Times New Roman" w:hAnsi="Times New Roman" w:cs="Times New Roman"/>
+          <w:sz w:val="24"/>
+          <w:szCs w:val="24"/>
+        </w:rPr>
+        <w:t>JavaScript</w:t>
+      </w:r>
+      <w:r>
+        <w:rPr>
+          <w:rFonts w:ascii="Times New Roman" w:eastAsia="Times New Roman" w:hAnsi="Times New Roman" w:cs="Times New Roman"/>
+          <w:sz w:val="24"/>
+          <w:szCs w:val="24"/>
+        </w:rPr>
+        <w:t xml:space="preserve"> since C# is still under development. </w:t>
+      </w:r>
+    </w:p>
+    <w:p>
+      <w:pPr>
+        <w:rPr>
+          <w:rFonts w:ascii="Times New Roman" w:eastAsia="Times New Roman" w:hAnsi="Times New Roman" w:cs="Times New Roman"/>
+          <w:color w:val="7030A0"/>
+          <w:sz w:val="28"/>
+          <w:szCs w:val="28"/>
+        </w:rPr>
+      </w:pPr>
+      <w:r>
+        <w:rPr>
+          <w:rFonts w:ascii="Times New Roman" w:eastAsia="Times New Roman" w:hAnsi="Times New Roman" w:cs="Times New Roman"/>
+          <w:color w:val="7030A0"/>
+          <w:sz w:val="28"/>
+          <w:szCs w:val="28"/>
+        </w:rPr>
+        <w:t>Structure of Files</w:t>
+      </w:r>
+    </w:p>
+    <w:p>
+      <w:pPr>
+        <w:rPr>
+          <w:rFonts w:ascii="Times New Roman" w:eastAsia="Times New Roman" w:hAnsi="Times New Roman" w:cs="Times New Roman"/>
+          <w:sz w:val="24"/>
+          <w:szCs w:val="24"/>
+        </w:rPr>
+      </w:pPr>
+      <w:r>
+        <w:rPr>
+          <w:rFonts w:ascii="Times New Roman" w:eastAsia="Times New Roman" w:hAnsi="Times New Roman" w:cs="Times New Roman"/>
+          <w:sz w:val="24"/>
+          <w:szCs w:val="24"/>
+        </w:rPr>
+        <w:t xml:space="preserve">The “root” directory is </w:t>
+      </w:r>
       <w:proofErr w:type="spellStart"/>
       <w:r>
         <w:rPr>
@@ -595,7 +679,7 @@
           <w:sz w:val="24"/>
           <w:szCs w:val="24"/>
         </w:rPr>
-        <w:t>Javascript</w:t>
+        <w:t>MistySkills</w:t>
       </w:r>
       <w:proofErr w:type="spellEnd"/>
       <w:r>
@@ -604,25 +688,24 @@
           <w:sz w:val="24"/>
           <w:szCs w:val="24"/>
         </w:rPr>
-        <w:t xml:space="preserve">. Misty </w:t>
-      </w:r>
-      <w:proofErr w:type="gramStart"/>
-      <w:r>
-        <w:rPr>
-          <w:rFonts w:ascii="Times New Roman" w:eastAsia="Times New Roman" w:hAnsi="Times New Roman" w:cs="Times New Roman"/>
-          <w:sz w:val="24"/>
-          <w:szCs w:val="24"/>
-        </w:rPr>
-        <w:t>is capable of running</w:t>
-      </w:r>
-      <w:proofErr w:type="gramEnd"/>
-      <w:r>
-        <w:rPr>
-          <w:rFonts w:ascii="Times New Roman" w:eastAsia="Times New Roman" w:hAnsi="Times New Roman" w:cs="Times New Roman"/>
-          <w:sz w:val="24"/>
-          <w:szCs w:val="24"/>
-        </w:rPr>
-        <w:t xml:space="preserve"> only </w:t>
+        <w:t xml:space="preserve">. Inside there, there is a folder for every skill, and the name of the folder is the name of the skill. </w:t>
+      </w:r>
+    </w:p>
+    <w:p>
+      <w:pPr>
+        <w:rPr>
+          <w:rFonts w:ascii="Times New Roman" w:eastAsia="Times New Roman" w:hAnsi="Times New Roman" w:cs="Times New Roman"/>
+          <w:sz w:val="24"/>
+          <w:szCs w:val="24"/>
+        </w:rPr>
+      </w:pPr>
+      <w:r>
+        <w:rPr>
+          <w:rFonts w:ascii="Times New Roman" w:eastAsia="Times New Roman" w:hAnsi="Times New Roman" w:cs="Times New Roman"/>
+          <w:sz w:val="24"/>
+          <w:szCs w:val="24"/>
+        </w:rPr>
+        <w:t>Inside each folder of a skill, you will find at least three files. The source code, this file will have the .</w:t>
       </w:r>
       <w:proofErr w:type="spellStart"/>
       <w:r>
@@ -631,7 +714,7 @@
           <w:sz w:val="24"/>
           <w:szCs w:val="24"/>
         </w:rPr>
-        <w:t>Javascript</w:t>
+        <w:t>js</w:t>
       </w:r>
       <w:proofErr w:type="spellEnd"/>
       <w:r>
@@ -640,7 +723,15 @@
           <w:sz w:val="24"/>
           <w:szCs w:val="24"/>
         </w:rPr>
-        <w:t xml:space="preserve"> and C#, we chose to use </w:t>
+        <w:t xml:space="preserve"> extension. The JSON file, which will have </w:t>
+      </w:r>
+      <w:r>
+        <w:rPr>
+          <w:rFonts w:ascii="Times New Roman" w:eastAsia="Times New Roman" w:hAnsi="Times New Roman" w:cs="Times New Roman"/>
+          <w:sz w:val="24"/>
+          <w:szCs w:val="24"/>
+        </w:rPr>
+        <w:t>the .</w:t>
       </w:r>
       <w:proofErr w:type="spellStart"/>
       <w:r>
@@ -649,7 +740,7 @@
           <w:sz w:val="24"/>
           <w:szCs w:val="24"/>
         </w:rPr>
-        <w:t>Javascript</w:t>
+        <w:t>json</w:t>
       </w:r>
       <w:proofErr w:type="spellEnd"/>
       <w:r>
@@ -658,43 +749,92 @@
           <w:sz w:val="24"/>
           <w:szCs w:val="24"/>
         </w:rPr>
-        <w:t xml:space="preserve"> since C# is still under development. </w:t>
-      </w:r>
-    </w:p>
-    <w:p>
-      <w:pPr>
-        <w:rPr>
-          <w:rFonts w:ascii="Times New Roman" w:eastAsia="Times New Roman" w:hAnsi="Times New Roman" w:cs="Times New Roman"/>
-          <w:color w:val="7030A0"/>
-          <w:sz w:val="28"/>
-          <w:szCs w:val="28"/>
-        </w:rPr>
-      </w:pPr>
-      <w:r>
-        <w:rPr>
-          <w:rFonts w:ascii="Times New Roman" w:eastAsia="Times New Roman" w:hAnsi="Times New Roman" w:cs="Times New Roman"/>
-          <w:color w:val="7030A0"/>
-          <w:sz w:val="28"/>
-          <w:szCs w:val="28"/>
-        </w:rPr>
-        <w:t>Structure of Files</w:t>
-      </w:r>
-    </w:p>
-    <w:p>
-      <w:pPr>
-        <w:rPr>
-          <w:rFonts w:ascii="Times New Roman" w:eastAsia="Times New Roman" w:hAnsi="Times New Roman" w:cs="Times New Roman"/>
-          <w:sz w:val="24"/>
-          <w:szCs w:val="24"/>
-        </w:rPr>
-      </w:pPr>
-      <w:r>
-        <w:rPr>
-          <w:rFonts w:ascii="Times New Roman" w:eastAsia="Times New Roman" w:hAnsi="Times New Roman" w:cs="Times New Roman"/>
-          <w:sz w:val="24"/>
-          <w:szCs w:val="24"/>
-        </w:rPr>
-        <w:t xml:space="preserve">The “root” directory is </w:t>
+        <w:t xml:space="preserve"> extension, this file holds the parameters needed for the skill, such as </w:t>
+      </w:r>
+      <w:r>
+        <w:rPr>
+          <w:rFonts w:ascii="Times New Roman" w:eastAsia="Times New Roman" w:hAnsi="Times New Roman" w:cs="Times New Roman"/>
+          <w:sz w:val="24"/>
+          <w:szCs w:val="24"/>
+        </w:rPr>
+        <w:t xml:space="preserve">identifiers, variables, and instructions of how the robot should interact with that skill. Also, you will find a read.me, which gives a brief overview of the skill along with some details. </w:t>
+      </w:r>
+    </w:p>
+    <w:p>
+      <w:pPr>
+        <w:rPr>
+          <w:rFonts w:ascii="Times New Roman" w:eastAsia="Times New Roman" w:hAnsi="Times New Roman" w:cs="Times New Roman"/>
+          <w:sz w:val="24"/>
+          <w:szCs w:val="24"/>
+        </w:rPr>
+      </w:pPr>
+      <w:r>
+        <w:rPr>
+          <w:rFonts w:ascii="Times New Roman" w:eastAsia="Times New Roman" w:hAnsi="Times New Roman" w:cs="Times New Roman"/>
+          <w:sz w:val="24"/>
+          <w:szCs w:val="24"/>
+        </w:rPr>
+        <w:t xml:space="preserve">Some skills will have more than three files inside. These files are used during the skill and will only be images or audios. </w:t>
+      </w:r>
+    </w:p>
+    <w:p>
+      <w:pPr>
+        <w:rPr>
+          <w:rFonts w:ascii="Times New Roman" w:eastAsia="Times New Roman" w:hAnsi="Times New Roman" w:cs="Times New Roman"/>
+          <w:color w:val="7030A0"/>
+          <w:sz w:val="28"/>
+          <w:szCs w:val="28"/>
+        </w:rPr>
+      </w:pPr>
+      <w:r>
+        <w:rPr>
+          <w:rFonts w:ascii="Times New Roman" w:eastAsia="Times New Roman" w:hAnsi="Times New Roman" w:cs="Times New Roman"/>
+          <w:color w:val="7030A0"/>
+          <w:sz w:val="28"/>
+          <w:szCs w:val="28"/>
+        </w:rPr>
+        <w:t>Coding Practices</w:t>
+      </w:r>
+    </w:p>
+    <w:p>
+      <w:pPr>
+        <w:rPr>
+          <w:rFonts w:ascii="Times New Roman" w:eastAsia="Times New Roman" w:hAnsi="Times New Roman" w:cs="Times New Roman"/>
+          <w:sz w:val="24"/>
+          <w:szCs w:val="24"/>
+        </w:rPr>
+      </w:pPr>
+      <w:r>
+        <w:rPr>
+          <w:rFonts w:ascii="Times New Roman" w:eastAsia="Times New Roman" w:hAnsi="Times New Roman" w:cs="Times New Roman"/>
+          <w:sz w:val="24"/>
+          <w:szCs w:val="24"/>
+        </w:rPr>
+        <w:t>One of the most important</w:t>
+      </w:r>
+      <w:r>
+        <w:rPr>
+          <w:rFonts w:ascii="Times New Roman" w:eastAsia="Times New Roman" w:hAnsi="Times New Roman" w:cs="Times New Roman"/>
+          <w:sz w:val="24"/>
+          <w:szCs w:val="24"/>
+        </w:rPr>
+        <w:t xml:space="preserve"> coding practice</w:t>
+      </w:r>
+      <w:r>
+        <w:rPr>
+          <w:rFonts w:ascii="Times New Roman" w:eastAsia="Times New Roman" w:hAnsi="Times New Roman" w:cs="Times New Roman"/>
+          <w:sz w:val="24"/>
+          <w:szCs w:val="24"/>
+        </w:rPr>
+        <w:t>s</w:t>
+      </w:r>
+      <w:r>
+        <w:rPr>
+          <w:rFonts w:ascii="Times New Roman" w:eastAsia="Times New Roman" w:hAnsi="Times New Roman" w:cs="Times New Roman"/>
+          <w:sz w:val="24"/>
+          <w:szCs w:val="24"/>
+        </w:rPr>
+        <w:t xml:space="preserve"> involved in this project that is different than usual is the fact that if you want to use a function in a </w:t>
       </w:r>
       <w:proofErr w:type="spellStart"/>
       <w:r>
@@ -703,7 +843,7 @@
           <w:sz w:val="24"/>
           <w:szCs w:val="24"/>
         </w:rPr>
-        <w:t>MistySkills</w:t>
+        <w:t>RegisterTimerEvent</w:t>
       </w:r>
       <w:proofErr w:type="spellEnd"/>
       <w:r>
@@ -712,24 +852,15 @@
           <w:sz w:val="24"/>
           <w:szCs w:val="24"/>
         </w:rPr>
-        <w:t xml:space="preserve">. Inside there, there is a folder for every skill, and the name of the folder is the name of the skill. </w:t>
-      </w:r>
-    </w:p>
-    <w:p>
-      <w:pPr>
-        <w:rPr>
-          <w:rFonts w:ascii="Times New Roman" w:eastAsia="Times New Roman" w:hAnsi="Times New Roman" w:cs="Times New Roman"/>
-          <w:sz w:val="24"/>
-          <w:szCs w:val="24"/>
-        </w:rPr>
-      </w:pPr>
-      <w:r>
-        <w:rPr>
-          <w:rFonts w:ascii="Times New Roman" w:eastAsia="Times New Roman" w:hAnsi="Times New Roman" w:cs="Times New Roman"/>
-          <w:sz w:val="24"/>
-          <w:szCs w:val="24"/>
-        </w:rPr>
-        <w:t>Inside each folder of a skill, you will find at least three files. The source code, this file will have the .</w:t>
+        <w:t xml:space="preserve"> method, you will need to name as follow </w:t>
+      </w:r>
+      <w:r>
+        <w:rPr>
+          <w:rFonts w:ascii="Times New Roman" w:eastAsia="Times New Roman" w:hAnsi="Times New Roman" w:cs="Times New Roman"/>
+          <w:sz w:val="24"/>
+          <w:szCs w:val="24"/>
+        </w:rPr>
+        <w:t>“</w:t>
       </w:r>
       <w:proofErr w:type="spellStart"/>
       <w:r>
@@ -738,7 +869,7 @@
           <w:sz w:val="24"/>
           <w:szCs w:val="24"/>
         </w:rPr>
-        <w:t>js</w:t>
+        <w:t>nameOfFuncion</w:t>
       </w:r>
       <w:proofErr w:type="spellEnd"/>
       <w:r>
@@ -747,16 +878,40 @@
           <w:sz w:val="24"/>
           <w:szCs w:val="24"/>
         </w:rPr>
-        <w:t xml:space="preserve"> extension. The JSON file, which will have </w:t>
-      </w:r>
-      <w:proofErr w:type="gramStart"/>
-      <w:r>
-        <w:rPr>
-          <w:rFonts w:ascii="Times New Roman" w:eastAsia="Times New Roman" w:hAnsi="Times New Roman" w:cs="Times New Roman"/>
-          <w:sz w:val="24"/>
-          <w:szCs w:val="24"/>
-        </w:rPr>
-        <w:t>the .</w:t>
+        <w:t xml:space="preserve">()” (underscore </w:t>
+      </w:r>
+      <w:r>
+        <w:rPr>
+          <w:rFonts w:ascii="Times New Roman" w:eastAsia="Times New Roman" w:hAnsi="Times New Roman" w:cs="Times New Roman"/>
+          <w:sz w:val="24"/>
+          <w:szCs w:val="24"/>
+        </w:rPr>
+        <w:t>plus the name of your function)</w:t>
+      </w:r>
+      <w:r>
+        <w:rPr>
+          <w:rFonts w:ascii="Times New Roman" w:eastAsia="Times New Roman" w:hAnsi="Times New Roman" w:cs="Times New Roman"/>
+          <w:sz w:val="24"/>
+          <w:szCs w:val="24"/>
+        </w:rPr>
+        <w:t>.</w:t>
+      </w:r>
+    </w:p>
+    <w:p>
+      <w:pPr>
+        <w:rPr>
+          <w:rFonts w:ascii="Times New Roman" w:eastAsia="Times New Roman" w:hAnsi="Times New Roman" w:cs="Times New Roman"/>
+          <w:sz w:val="24"/>
+          <w:szCs w:val="24"/>
+        </w:rPr>
+      </w:pPr>
+      <w:r>
+        <w:rPr>
+          <w:rFonts w:ascii="Times New Roman" w:eastAsia="Times New Roman" w:hAnsi="Times New Roman" w:cs="Times New Roman"/>
+          <w:sz w:val="24"/>
+          <w:szCs w:val="24"/>
+        </w:rPr>
+        <w:t xml:space="preserve">Another important practice that in this project is different than others is how to declare global variables. In order to declare a global variable you will need to use </w:t>
       </w:r>
       <w:proofErr w:type="spellStart"/>
       <w:r>
@@ -765,102 +920,24 @@
           <w:sz w:val="24"/>
           <w:szCs w:val="24"/>
         </w:rPr>
-        <w:t>json</w:t>
+        <w:t>misty.Set</w:t>
       </w:r>
       <w:proofErr w:type="spellEnd"/>
-      <w:proofErr w:type="gramEnd"/>
-      <w:r>
-        <w:rPr>
-          <w:rFonts w:ascii="Times New Roman" w:eastAsia="Times New Roman" w:hAnsi="Times New Roman" w:cs="Times New Roman"/>
-          <w:sz w:val="24"/>
-          <w:szCs w:val="24"/>
-        </w:rPr>
-        <w:t xml:space="preserve"> extension, this file holds the parameters needed for the skill, such as </w:t>
-      </w:r>
-      <w:r>
-        <w:rPr>
-          <w:rFonts w:ascii="Times New Roman" w:eastAsia="Times New Roman" w:hAnsi="Times New Roman" w:cs="Times New Roman"/>
-          <w:sz w:val="24"/>
-          <w:szCs w:val="24"/>
-        </w:rPr>
-        <w:t xml:space="preserve">identifiers, variables, and instructions of how the robot should interact with that skill. Also, you will find a read.me, which gives a brief overview of the skill along with some details. </w:t>
-      </w:r>
-    </w:p>
-    <w:p>
-      <w:pPr>
-        <w:rPr>
-          <w:rFonts w:ascii="Times New Roman" w:eastAsia="Times New Roman" w:hAnsi="Times New Roman" w:cs="Times New Roman"/>
-          <w:sz w:val="24"/>
-          <w:szCs w:val="24"/>
-        </w:rPr>
-      </w:pPr>
-      <w:r>
-        <w:rPr>
-          <w:rFonts w:ascii="Times New Roman" w:eastAsia="Times New Roman" w:hAnsi="Times New Roman" w:cs="Times New Roman"/>
-          <w:sz w:val="24"/>
-          <w:szCs w:val="24"/>
-        </w:rPr>
-        <w:t xml:space="preserve">Some skills will have more than three files inside. These files are used during the skill and will only be images or audios. </w:t>
-      </w:r>
-    </w:p>
-    <w:p>
-      <w:pPr>
-        <w:rPr>
-          <w:rFonts w:ascii="Times New Roman" w:eastAsia="Times New Roman" w:hAnsi="Times New Roman" w:cs="Times New Roman"/>
-          <w:color w:val="7030A0"/>
-          <w:sz w:val="28"/>
-          <w:szCs w:val="28"/>
-        </w:rPr>
-      </w:pPr>
-      <w:r>
-        <w:rPr>
-          <w:rFonts w:ascii="Times New Roman" w:eastAsia="Times New Roman" w:hAnsi="Times New Roman" w:cs="Times New Roman"/>
-          <w:color w:val="7030A0"/>
-          <w:sz w:val="28"/>
-          <w:szCs w:val="28"/>
-        </w:rPr>
-        <w:t>Coding Practices</w:t>
-      </w:r>
-    </w:p>
-    <w:p>
-      <w:pPr>
-        <w:rPr>
-          <w:rFonts w:ascii="Times New Roman" w:eastAsia="Times New Roman" w:hAnsi="Times New Roman" w:cs="Times New Roman"/>
-          <w:sz w:val="24"/>
-          <w:szCs w:val="24"/>
-        </w:rPr>
-      </w:pPr>
-      <w:r>
-        <w:rPr>
-          <w:rFonts w:ascii="Times New Roman" w:eastAsia="Times New Roman" w:hAnsi="Times New Roman" w:cs="Times New Roman"/>
-          <w:sz w:val="24"/>
-          <w:szCs w:val="24"/>
-        </w:rPr>
-        <w:t>One of the most important</w:t>
-      </w:r>
-      <w:r>
-        <w:rPr>
-          <w:rFonts w:ascii="Times New Roman" w:eastAsia="Times New Roman" w:hAnsi="Times New Roman" w:cs="Times New Roman"/>
-          <w:sz w:val="24"/>
-          <w:szCs w:val="24"/>
-        </w:rPr>
-        <w:t xml:space="preserve"> coding practice</w:t>
-      </w:r>
-      <w:r>
-        <w:rPr>
-          <w:rFonts w:ascii="Times New Roman" w:eastAsia="Times New Roman" w:hAnsi="Times New Roman" w:cs="Times New Roman"/>
-          <w:sz w:val="24"/>
-          <w:szCs w:val="24"/>
-        </w:rPr>
-        <w:t>s</w:t>
-      </w:r>
-      <w:r>
-        <w:rPr>
-          <w:rFonts w:ascii="Times New Roman" w:eastAsia="Times New Roman" w:hAnsi="Times New Roman" w:cs="Times New Roman"/>
-          <w:sz w:val="24"/>
-          <w:szCs w:val="24"/>
-        </w:rPr>
-        <w:t xml:space="preserve"> involved in this project that is different than usual is the fact that if you want to use a function in a </w:t>
+      <w:r>
+        <w:rPr>
+          <w:rFonts w:ascii="Times New Roman" w:eastAsia="Times New Roman" w:hAnsi="Times New Roman" w:cs="Times New Roman"/>
+          <w:sz w:val="24"/>
+          <w:szCs w:val="24"/>
+        </w:rPr>
+        <w:t xml:space="preserve">(), which takes three parameters, the first one is the name of the variable (string), </w:t>
+      </w:r>
+      <w:r>
+        <w:rPr>
+          <w:rFonts w:ascii="Times New Roman" w:eastAsia="Times New Roman" w:hAnsi="Times New Roman" w:cs="Times New Roman"/>
+          <w:sz w:val="24"/>
+          <w:szCs w:val="24"/>
+        </w:rPr>
+        <w:t xml:space="preserve">the second one is the value, and the last one is if it should be kept after the skill is done. In order to access this variable, you will need to use </w:t>
       </w:r>
       <w:proofErr w:type="spellStart"/>
       <w:r>
@@ -869,118 +946,9 @@
           <w:sz w:val="24"/>
           <w:szCs w:val="24"/>
         </w:rPr>
-        <w:t>RegisterTimerEvent</w:t>
+        <w:t>misty.Get</w:t>
       </w:r>
       <w:proofErr w:type="spellEnd"/>
-      <w:r>
-        <w:rPr>
-          <w:rFonts w:ascii="Times New Roman" w:eastAsia="Times New Roman" w:hAnsi="Times New Roman" w:cs="Times New Roman"/>
-          <w:sz w:val="24"/>
-          <w:szCs w:val="24"/>
-        </w:rPr>
-        <w:t xml:space="preserve"> method, you will need to name as follow </w:t>
-      </w:r>
-      <w:proofErr w:type="gramStart"/>
-      <w:r>
-        <w:rPr>
-          <w:rFonts w:ascii="Times New Roman" w:eastAsia="Times New Roman" w:hAnsi="Times New Roman" w:cs="Times New Roman"/>
-          <w:sz w:val="24"/>
-          <w:szCs w:val="24"/>
-        </w:rPr>
-        <w:t>“ _</w:t>
-      </w:r>
-      <w:proofErr w:type="spellStart"/>
-      <w:proofErr w:type="gramEnd"/>
-      <w:r>
-        <w:rPr>
-          <w:rFonts w:ascii="Times New Roman" w:eastAsia="Times New Roman" w:hAnsi="Times New Roman" w:cs="Times New Roman"/>
-          <w:sz w:val="24"/>
-          <w:szCs w:val="24"/>
-        </w:rPr>
-        <w:t>nameOfFuncion</w:t>
-      </w:r>
-      <w:proofErr w:type="spellEnd"/>
-      <w:r>
-        <w:rPr>
-          <w:rFonts w:ascii="Times New Roman" w:eastAsia="Times New Roman" w:hAnsi="Times New Roman" w:cs="Times New Roman"/>
-          <w:sz w:val="24"/>
-          <w:szCs w:val="24"/>
-        </w:rPr>
-        <w:t xml:space="preserve">()” (underscore </w:t>
-      </w:r>
-      <w:r>
-        <w:rPr>
-          <w:rFonts w:ascii="Times New Roman" w:eastAsia="Times New Roman" w:hAnsi="Times New Roman" w:cs="Times New Roman"/>
-          <w:sz w:val="24"/>
-          <w:szCs w:val="24"/>
-        </w:rPr>
-        <w:t>plus the name of your function)</w:t>
-      </w:r>
-      <w:r>
-        <w:rPr>
-          <w:rFonts w:ascii="Times New Roman" w:eastAsia="Times New Roman" w:hAnsi="Times New Roman" w:cs="Times New Roman"/>
-          <w:sz w:val="24"/>
-          <w:szCs w:val="24"/>
-        </w:rPr>
-        <w:t>.</w:t>
-      </w:r>
-    </w:p>
-    <w:p>
-      <w:pPr>
-        <w:rPr>
-          <w:rFonts w:ascii="Times New Roman" w:eastAsia="Times New Roman" w:hAnsi="Times New Roman" w:cs="Times New Roman"/>
-          <w:sz w:val="24"/>
-          <w:szCs w:val="24"/>
-        </w:rPr>
-      </w:pPr>
-      <w:r>
-        <w:rPr>
-          <w:rFonts w:ascii="Times New Roman" w:eastAsia="Times New Roman" w:hAnsi="Times New Roman" w:cs="Times New Roman"/>
-          <w:sz w:val="24"/>
-          <w:szCs w:val="24"/>
-        </w:rPr>
-        <w:t xml:space="preserve">Another important practice that in this project is different than others is how to declare global variables. In order to declare a global variable you will need to use </w:t>
-      </w:r>
-      <w:proofErr w:type="spellStart"/>
-      <w:proofErr w:type="gramStart"/>
-      <w:r>
-        <w:rPr>
-          <w:rFonts w:ascii="Times New Roman" w:eastAsia="Times New Roman" w:hAnsi="Times New Roman" w:cs="Times New Roman"/>
-          <w:sz w:val="24"/>
-          <w:szCs w:val="24"/>
-        </w:rPr>
-        <w:t>misty.Set</w:t>
-      </w:r>
-      <w:proofErr w:type="spellEnd"/>
-      <w:proofErr w:type="gramEnd"/>
-      <w:r>
-        <w:rPr>
-          <w:rFonts w:ascii="Times New Roman" w:eastAsia="Times New Roman" w:hAnsi="Times New Roman" w:cs="Times New Roman"/>
-          <w:sz w:val="24"/>
-          <w:szCs w:val="24"/>
-        </w:rPr>
-        <w:t xml:space="preserve">(), which takes three parameters, the first one is the name of the variable (string), </w:t>
-      </w:r>
-      <w:r>
-        <w:rPr>
-          <w:rFonts w:ascii="Times New Roman" w:eastAsia="Times New Roman" w:hAnsi="Times New Roman" w:cs="Times New Roman"/>
-          <w:sz w:val="24"/>
-          <w:szCs w:val="24"/>
-        </w:rPr>
-        <w:t xml:space="preserve">the second one is the value, and the last one is if it should be kept after the skill is done. In order to access this variable, you will need to use </w:t>
-      </w:r>
-      <w:proofErr w:type="spellStart"/>
-      <w:proofErr w:type="gramStart"/>
-      <w:r>
-        <w:rPr>
-          <w:rFonts w:ascii="Times New Roman" w:eastAsia="Times New Roman" w:hAnsi="Times New Roman" w:cs="Times New Roman"/>
-          <w:sz w:val="24"/>
-          <w:szCs w:val="24"/>
-        </w:rPr>
-        <w:t>misty.Get</w:t>
-      </w:r>
-      <w:proofErr w:type="spellEnd"/>
-      <w:proofErr w:type="gramEnd"/>
       <w:r>
         <w:rPr>
           <w:rFonts w:ascii="Times New Roman" w:eastAsia="Times New Roman" w:hAnsi="Times New Roman" w:cs="Times New Roman"/>
@@ -1790,7 +1758,6 @@
         <w:t xml:space="preserve">In the head movement function, Misty turns its head left and right by us just changing the second parameter of the </w:t>
       </w:r>
       <w:proofErr w:type="spellStart"/>
-      <w:proofErr w:type="gramStart"/>
       <w:r>
         <w:rPr>
           <w:rFonts w:ascii="Times New Roman" w:eastAsia="Times New Roman" w:hAnsi="Times New Roman" w:cs="Times New Roman"/>
@@ -1806,16 +1773,7 @@
           <w:sz w:val="24"/>
           <w:szCs w:val="24"/>
         </w:rPr>
-        <w:t>(</w:t>
-      </w:r>
-      <w:proofErr w:type="gramEnd"/>
-      <w:r>
-        <w:rPr>
-          <w:rFonts w:ascii="Times New Roman" w:eastAsia="Times New Roman" w:hAnsi="Times New Roman" w:cs="Times New Roman"/>
-          <w:sz w:val="24"/>
-          <w:szCs w:val="24"/>
-        </w:rPr>
-        <w:t xml:space="preserve">) function. </w:t>
+        <w:t xml:space="preserve">() function. </w:t>
       </w:r>
     </w:p>
     <w:p>
@@ -2069,43 +2027,7 @@
           <w:sz w:val="24"/>
           <w:szCs w:val="24"/>
         </w:rPr>
-        <w:t xml:space="preserve"> method takes only one parameter. This parameter is a string and should be the text that you want Misty to Speak. Inside this method we have an important setup to do </w:t>
-      </w:r>
-      <w:proofErr w:type="gramStart"/>
-      <w:r>
-        <w:rPr>
-          <w:rFonts w:ascii="Times New Roman" w:eastAsia="Times New Roman" w:hAnsi="Times New Roman" w:cs="Times New Roman"/>
-          <w:sz w:val="24"/>
-          <w:szCs w:val="24"/>
-        </w:rPr>
-        <w:t>in order to</w:t>
-      </w:r>
-      <w:proofErr w:type="gramEnd"/>
-      <w:r>
-        <w:rPr>
-          <w:rFonts w:ascii="Times New Roman" w:eastAsia="Times New Roman" w:hAnsi="Times New Roman" w:cs="Times New Roman"/>
-          <w:sz w:val="24"/>
-          <w:szCs w:val="24"/>
-        </w:rPr>
-        <w:t xml:space="preserve"> run this skill. We </w:t>
-      </w:r>
-      <w:proofErr w:type="gramStart"/>
-      <w:r>
-        <w:rPr>
-          <w:rFonts w:ascii="Times New Roman" w:eastAsia="Times New Roman" w:hAnsi="Times New Roman" w:cs="Times New Roman"/>
-          <w:sz w:val="24"/>
-          <w:szCs w:val="24"/>
-        </w:rPr>
-        <w:t>have to</w:t>
-      </w:r>
-      <w:proofErr w:type="gramEnd"/>
-      <w:r>
-        <w:rPr>
-          <w:rFonts w:ascii="Times New Roman" w:eastAsia="Times New Roman" w:hAnsi="Times New Roman" w:cs="Times New Roman"/>
-          <w:sz w:val="24"/>
-          <w:szCs w:val="24"/>
-        </w:rPr>
-        <w:t xml:space="preserve"> use </w:t>
+        <w:t xml:space="preserve"> method takes only one parameter. This parameter is a string and should be the text that you want Misty to Speak. Inside this method we have an important setup to do in order to run this skill. We have to use </w:t>
       </w:r>
       <w:proofErr w:type="spellStart"/>
       <w:r>
@@ -2468,23 +2390,13 @@
           <w:szCs w:val="24"/>
         </w:rPr>
       </w:pPr>
-      <w:proofErr w:type="gramStart"/>
-      <w:r>
-        <w:rPr>
-          <w:rFonts w:ascii="Times New Roman" w:eastAsia="Times New Roman" w:hAnsi="Times New Roman" w:cs="Times New Roman"/>
-          <w:sz w:val="24"/>
-          <w:szCs w:val="24"/>
-        </w:rPr>
-        <w:t>In order to</w:t>
-      </w:r>
-      <w:proofErr w:type="gramEnd"/>
-      <w:r>
-        <w:rPr>
-          <w:rFonts w:ascii="Times New Roman" w:eastAsia="Times New Roman" w:hAnsi="Times New Roman" w:cs="Times New Roman"/>
-          <w:sz w:val="24"/>
-          <w:szCs w:val="24"/>
-        </w:rPr>
-        <w:t xml:space="preserve"> accomplish this task, we used the built-in function </w:t>
+      <w:r>
+        <w:rPr>
+          <w:rFonts w:ascii="Times New Roman" w:eastAsia="Times New Roman" w:hAnsi="Times New Roman" w:cs="Times New Roman"/>
+          <w:sz w:val="24"/>
+          <w:szCs w:val="24"/>
+        </w:rPr>
+        <w:t xml:space="preserve">In order to accomplish this task, we used the built-in function </w:t>
       </w:r>
       <w:proofErr w:type="spellStart"/>
       <w:r>
@@ -2820,25 +2732,7 @@
           <w:sz w:val="24"/>
           <w:szCs w:val="24"/>
         </w:rPr>
-        <w:t xml:space="preserve"> is an event; </w:t>
-      </w:r>
-      <w:proofErr w:type="gramStart"/>
-      <w:r>
-        <w:rPr>
-          <w:rFonts w:ascii="Times New Roman" w:eastAsia="Times New Roman" w:hAnsi="Times New Roman" w:cs="Times New Roman"/>
-          <w:sz w:val="24"/>
-          <w:szCs w:val="24"/>
-        </w:rPr>
-        <w:t>therefore</w:t>
-      </w:r>
-      <w:proofErr w:type="gramEnd"/>
-      <w:r>
-        <w:rPr>
-          <w:rFonts w:ascii="Times New Roman" w:eastAsia="Times New Roman" w:hAnsi="Times New Roman" w:cs="Times New Roman"/>
-          <w:sz w:val="24"/>
-          <w:szCs w:val="24"/>
-        </w:rPr>
-        <w:t xml:space="preserve"> it needs to begin with an underscore. Inside, we just call built in functions to display the proper results. </w:t>
+        <w:t xml:space="preserve"> is an event; therefore it needs to begin with an underscore. Inside, we just call built in functions to display the proper results. </w:t>
       </w:r>
     </w:p>
     <w:p>
@@ -2962,25 +2856,7 @@
           <w:sz w:val="24"/>
           <w:szCs w:val="24"/>
         </w:rPr>
-        <w:t xml:space="preserve">This skill is an applied use of two skills defined before, Sound </w:t>
-      </w:r>
-      <w:proofErr w:type="gramStart"/>
-      <w:r>
-        <w:rPr>
-          <w:rFonts w:ascii="Times New Roman" w:eastAsia="Times New Roman" w:hAnsi="Times New Roman" w:cs="Times New Roman"/>
-          <w:sz w:val="24"/>
-          <w:szCs w:val="24"/>
-        </w:rPr>
-        <w:t>To</w:t>
-      </w:r>
-      <w:proofErr w:type="gramEnd"/>
-      <w:r>
-        <w:rPr>
-          <w:rFonts w:ascii="Times New Roman" w:eastAsia="Times New Roman" w:hAnsi="Times New Roman" w:cs="Times New Roman"/>
-          <w:sz w:val="24"/>
-          <w:szCs w:val="24"/>
-        </w:rPr>
-        <w:t xml:space="preserve"> Text and Text To Sound. The translation part is the middle of the skill. For understanding of the other parts used, please read the documentation for the other two skills. </w:t>
+        <w:t xml:space="preserve">This skill is an applied use of two skills defined before, Sound To Text and Text To Sound. The translation part is the middle of the skill. For understanding of the other parts used, please read the documentation for the other two skills. </w:t>
       </w:r>
     </w:p>
     <w:p>
@@ -3197,55 +3073,7 @@
           <w:sz w:val="24"/>
           <w:szCs w:val="24"/>
         </w:rPr>
-        <w:t xml:space="preserve">Our JSON file in this skill plays a very important part and have a different set up. Inside the “parameters”, there </w:t>
-      </w:r>
-      <w:r>
-        <w:rPr>
-          <w:rFonts w:ascii="Times New Roman" w:eastAsia="Times New Roman" w:hAnsi="Times New Roman" w:cs="Times New Roman"/>
-          <w:sz w:val="24"/>
-          <w:szCs w:val="24"/>
-        </w:rPr>
-        <w:t>are three</w:t>
-      </w:r>
-      <w:r>
-        <w:rPr>
-          <w:rFonts w:ascii="Times New Roman" w:eastAsia="Times New Roman" w:hAnsi="Times New Roman" w:cs="Times New Roman"/>
-          <w:sz w:val="24"/>
-          <w:szCs w:val="24"/>
-        </w:rPr>
-        <w:t xml:space="preserve"> variable</w:t>
-      </w:r>
-      <w:r>
-        <w:rPr>
-          <w:rFonts w:ascii="Times New Roman" w:eastAsia="Times New Roman" w:hAnsi="Times New Roman" w:cs="Times New Roman"/>
-          <w:sz w:val="24"/>
-          <w:szCs w:val="24"/>
-        </w:rPr>
-        <w:t>s</w:t>
-      </w:r>
-      <w:r>
-        <w:rPr>
-          <w:rFonts w:ascii="Times New Roman" w:eastAsia="Times New Roman" w:hAnsi="Times New Roman" w:cs="Times New Roman"/>
-          <w:sz w:val="24"/>
-          <w:szCs w:val="24"/>
-        </w:rPr>
-        <w:t xml:space="preserve"> called</w:t>
-      </w:r>
-      <w:r>
-        <w:rPr>
-          <w:rFonts w:ascii="Times New Roman" w:eastAsia="Times New Roman" w:hAnsi="Times New Roman" w:cs="Times New Roman"/>
-          <w:sz w:val="24"/>
-          <w:szCs w:val="24"/>
-        </w:rPr>
-        <w:t>:</w:t>
-      </w:r>
-      <w:r>
-        <w:rPr>
-          <w:rFonts w:ascii="Times New Roman" w:eastAsia="Times New Roman" w:hAnsi="Times New Roman" w:cs="Times New Roman"/>
-          <w:sz w:val="24"/>
-          <w:szCs w:val="24"/>
-        </w:rPr>
-        <w:t xml:space="preserve"> </w:t>
+        <w:t xml:space="preserve">Our JSON file in this skill plays a very important part and have a different set up. Inside the “parameters”, there are three variables called: </w:t>
       </w:r>
       <w:r>
         <w:rPr>
@@ -3339,127 +3167,7 @@
           <w:sz w:val="24"/>
           <w:szCs w:val="24"/>
         </w:rPr>
-        <w:t xml:space="preserve">” </w:t>
-      </w:r>
-      <w:r>
-        <w:rPr>
-          <w:rFonts w:ascii="Times New Roman" w:eastAsia="Times New Roman" w:hAnsi="Times New Roman" w:cs="Times New Roman"/>
-          <w:sz w:val="24"/>
-          <w:szCs w:val="24"/>
-        </w:rPr>
-        <w:t xml:space="preserve">which </w:t>
-      </w:r>
-      <w:r>
-        <w:rPr>
-          <w:rFonts w:ascii="Times New Roman" w:eastAsia="Times New Roman" w:hAnsi="Times New Roman" w:cs="Times New Roman"/>
-          <w:sz w:val="24"/>
-          <w:szCs w:val="24"/>
-        </w:rPr>
-        <w:t>are</w:t>
-      </w:r>
-      <w:r>
-        <w:rPr>
-          <w:rFonts w:ascii="Times New Roman" w:eastAsia="Times New Roman" w:hAnsi="Times New Roman" w:cs="Times New Roman"/>
-          <w:sz w:val="24"/>
-          <w:szCs w:val="24"/>
-        </w:rPr>
-        <w:t xml:space="preserve"> followed by a colon and then a string. Th</w:t>
-      </w:r>
-      <w:r>
-        <w:rPr>
-          <w:rFonts w:ascii="Times New Roman" w:eastAsia="Times New Roman" w:hAnsi="Times New Roman" w:cs="Times New Roman"/>
-          <w:sz w:val="24"/>
-          <w:szCs w:val="24"/>
-        </w:rPr>
-        <w:t>e</w:t>
-      </w:r>
-      <w:r>
-        <w:rPr>
-          <w:rFonts w:ascii="Times New Roman" w:eastAsia="Times New Roman" w:hAnsi="Times New Roman" w:cs="Times New Roman"/>
-          <w:sz w:val="24"/>
-          <w:szCs w:val="24"/>
-        </w:rPr>
-        <w:t>s</w:t>
-      </w:r>
-      <w:r>
-        <w:rPr>
-          <w:rFonts w:ascii="Times New Roman" w:eastAsia="Times New Roman" w:hAnsi="Times New Roman" w:cs="Times New Roman"/>
-          <w:sz w:val="24"/>
-          <w:szCs w:val="24"/>
-        </w:rPr>
-        <w:t>e</w:t>
-      </w:r>
-      <w:r>
-        <w:rPr>
-          <w:rFonts w:ascii="Times New Roman" w:eastAsia="Times New Roman" w:hAnsi="Times New Roman" w:cs="Times New Roman"/>
-          <w:sz w:val="24"/>
-          <w:szCs w:val="24"/>
-        </w:rPr>
-        <w:t xml:space="preserve"> string</w:t>
-      </w:r>
-      <w:r>
-        <w:rPr>
-          <w:rFonts w:ascii="Times New Roman" w:eastAsia="Times New Roman" w:hAnsi="Times New Roman" w:cs="Times New Roman"/>
-          <w:sz w:val="24"/>
-          <w:szCs w:val="24"/>
-        </w:rPr>
-        <w:t>s</w:t>
-      </w:r>
-      <w:r>
-        <w:rPr>
-          <w:rFonts w:ascii="Times New Roman" w:eastAsia="Times New Roman" w:hAnsi="Times New Roman" w:cs="Times New Roman"/>
-          <w:sz w:val="24"/>
-          <w:szCs w:val="24"/>
-        </w:rPr>
-        <w:t xml:space="preserve"> </w:t>
-      </w:r>
-      <w:r>
-        <w:rPr>
-          <w:rFonts w:ascii="Times New Roman" w:eastAsia="Times New Roman" w:hAnsi="Times New Roman" w:cs="Times New Roman"/>
-          <w:sz w:val="24"/>
-          <w:szCs w:val="24"/>
-        </w:rPr>
-        <w:t>are</w:t>
-      </w:r>
-      <w:r>
-        <w:rPr>
-          <w:rFonts w:ascii="Times New Roman" w:eastAsia="Times New Roman" w:hAnsi="Times New Roman" w:cs="Times New Roman"/>
-          <w:sz w:val="24"/>
-          <w:szCs w:val="24"/>
-        </w:rPr>
-        <w:t xml:space="preserve"> the key</w:t>
-      </w:r>
-      <w:r>
-        <w:rPr>
-          <w:rFonts w:ascii="Times New Roman" w:eastAsia="Times New Roman" w:hAnsi="Times New Roman" w:cs="Times New Roman"/>
-          <w:sz w:val="24"/>
-          <w:szCs w:val="24"/>
-        </w:rPr>
-        <w:t>s</w:t>
-      </w:r>
-      <w:r>
-        <w:rPr>
-          <w:rFonts w:ascii="Times New Roman" w:eastAsia="Times New Roman" w:hAnsi="Times New Roman" w:cs="Times New Roman"/>
-          <w:sz w:val="24"/>
-          <w:szCs w:val="24"/>
-        </w:rPr>
-        <w:t xml:space="preserve"> that you should get from google</w:t>
-      </w:r>
-      <w:r>
-        <w:rPr>
-          <w:rFonts w:ascii="Times New Roman" w:eastAsia="Times New Roman" w:hAnsi="Times New Roman" w:cs="Times New Roman"/>
-          <w:sz w:val="24"/>
-          <w:szCs w:val="24"/>
-        </w:rPr>
-        <w:t>. Each key should be entered with the service that you want to access</w:t>
-      </w:r>
-      <w:r>
-        <w:rPr>
-          <w:rFonts w:ascii="Times New Roman" w:eastAsia="Times New Roman" w:hAnsi="Times New Roman" w:cs="Times New Roman"/>
-          <w:sz w:val="24"/>
-          <w:szCs w:val="24"/>
-        </w:rPr>
-        <w:t>. Explanation on how to get this key is under “Installation and Requirements for This Project”.</w:t>
+        <w:t>” which are followed by a colon and then a string. These strings are the keys that you should get from google. Each key should be entered with the service that you want to access. Explanation on how to get this key is under “Installation and Requirements for This Project”.</w:t>
       </w:r>
       <w:r>
         <w:rPr>

</xml_diff>

<commit_message>
final documentaion for today, name of who should edit what is missing is inside
</commit_message>
<xml_diff>
--- a/Documentation/SPFinalDocTecManual.docx
+++ b/Documentation/SPFinalDocTecManual.docx
@@ -902,6 +902,42 @@
       <w:pPr>
         <w:rPr>
           <w:rFonts w:ascii="Times New Roman" w:eastAsia="Times New Roman" w:hAnsi="Times New Roman" w:cs="Times New Roman"/>
+          <w:color w:val="7030A0"/>
+          <w:sz w:val="28"/>
+          <w:szCs w:val="28"/>
+        </w:rPr>
+      </w:pPr>
+      <w:r>
+        <w:rPr>
+          <w:rFonts w:ascii="Times New Roman" w:eastAsia="Times New Roman" w:hAnsi="Times New Roman" w:cs="Times New Roman"/>
+          <w:color w:val="7030A0"/>
+          <w:sz w:val="28"/>
+          <w:szCs w:val="28"/>
+        </w:rPr>
+        <w:t>UML Use Case Diagram</w:t>
+      </w:r>
+    </w:p>
+    <w:p>
+      <w:pPr>
+        <w:rPr>
+          <w:rFonts w:ascii="Times New Roman" w:eastAsia="Times New Roman" w:hAnsi="Times New Roman" w:cs="Times New Roman"/>
+          <w:sz w:val="24"/>
+          <w:szCs w:val="24"/>
+        </w:rPr>
+      </w:pPr>
+      <w:r>
+        <w:rPr>
+          <w:rFonts w:ascii="Times New Roman" w:eastAsia="Times New Roman" w:hAnsi="Times New Roman" w:cs="Times New Roman"/>
+          <w:sz w:val="24"/>
+          <w:szCs w:val="24"/>
+        </w:rPr>
+        <w:t>HENRIQUE</w:t>
+      </w:r>
+    </w:p>
+    <w:p>
+      <w:pPr>
+        <w:rPr>
+          <w:rFonts w:ascii="Times New Roman" w:eastAsia="Times New Roman" w:hAnsi="Times New Roman" w:cs="Times New Roman"/>
           <w:sz w:val="24"/>
           <w:szCs w:val="24"/>
         </w:rPr>
@@ -1018,6 +1054,15 @@
           <w:szCs w:val="28"/>
         </w:rPr>
         <w:br/>
+      </w:r>
+      <w:r>
+        <w:rPr>
+          <w:rFonts w:ascii="Times New Roman" w:eastAsia="Times New Roman" w:hAnsi="Times New Roman" w:cs="Times New Roman"/>
+          <w:color w:val="7030A0"/>
+          <w:sz w:val="28"/>
+          <w:szCs w:val="28"/>
+        </w:rPr>
+        <w:lastRenderedPageBreak/>
         <w:t>Text to Sound</w:t>
       </w:r>
       <w:r>
@@ -1054,15 +1099,6 @@
           <w:szCs w:val="28"/>
         </w:rPr>
         <w:br/>
-      </w:r>
-      <w:r>
-        <w:rPr>
-          <w:rFonts w:ascii="Times New Roman" w:eastAsia="Times New Roman" w:hAnsi="Times New Roman" w:cs="Times New Roman"/>
-          <w:color w:val="7030A0"/>
-          <w:sz w:val="28"/>
-          <w:szCs w:val="28"/>
-        </w:rPr>
-        <w:lastRenderedPageBreak/>
         <w:t>Sound to Text</w:t>
       </w:r>
       <w:r>
@@ -1160,9 +1196,8 @@
       <w:pPr>
         <w:rPr>
           <w:rFonts w:ascii="Times New Roman" w:eastAsia="Times New Roman" w:hAnsi="Times New Roman" w:cs="Times New Roman"/>
-          <w:color w:val="7030A0"/>
-          <w:sz w:val="28"/>
-          <w:szCs w:val="28"/>
+          <w:sz w:val="24"/>
+          <w:szCs w:val="24"/>
         </w:rPr>
       </w:pPr>
       <w:r>
@@ -1183,6 +1218,14 @@
           <w:szCs w:val="28"/>
         </w:rPr>
         <w:br/>
+      </w:r>
+      <w:r>
+        <w:rPr>
+          <w:rFonts w:ascii="Times New Roman" w:eastAsia="Times New Roman" w:hAnsi="Times New Roman" w:cs="Times New Roman"/>
+          <w:sz w:val="24"/>
+          <w:szCs w:val="24"/>
+        </w:rPr>
+        <w:t>NIKKO</w:t>
       </w:r>
     </w:p>
     <w:p>
@@ -1422,6 +1465,7 @@
           <w:sz w:val="28"/>
           <w:szCs w:val="28"/>
         </w:rPr>
+        <w:lastRenderedPageBreak/>
         <w:t>Special details of the skills code</w:t>
       </w:r>
     </w:p>
@@ -1474,44 +1518,684 @@
           <w:sz w:val="24"/>
           <w:szCs w:val="24"/>
         </w:rPr>
+        <w:t xml:space="preserve">We set Misty’s face to admiration, that we got from the Misty SDK website. </w:t>
+      </w:r>
+    </w:p>
+    <w:p>
+      <w:pPr>
+        <w:rPr>
+          <w:rFonts w:ascii="Times New Roman" w:eastAsia="Times New Roman" w:hAnsi="Times New Roman" w:cs="Times New Roman"/>
+          <w:sz w:val="24"/>
+          <w:szCs w:val="24"/>
+        </w:rPr>
+      </w:pPr>
+      <w:r>
+        <w:rPr>
+          <w:rFonts w:ascii="Times New Roman" w:eastAsia="Times New Roman" w:hAnsi="Times New Roman" w:cs="Times New Roman"/>
+          <w:sz w:val="24"/>
+          <w:szCs w:val="24"/>
+        </w:rPr>
+        <w:t xml:space="preserve">We created two functions to handle the arms movements. In these functions, we change the position of the arms. </w:t>
+      </w:r>
+    </w:p>
+    <w:p>
+      <w:pPr>
+        <w:rPr>
+          <w:rFonts w:ascii="Times New Roman" w:eastAsia="Times New Roman" w:hAnsi="Times New Roman" w:cs="Times New Roman"/>
+          <w:sz w:val="24"/>
+          <w:szCs w:val="24"/>
+        </w:rPr>
+      </w:pPr>
+      <w:r>
+        <w:rPr>
+          <w:rFonts w:ascii="Times New Roman" w:eastAsia="Times New Roman" w:hAnsi="Times New Roman" w:cs="Times New Roman"/>
+          <w:sz w:val="24"/>
+          <w:szCs w:val="24"/>
+        </w:rPr>
+        <w:t xml:space="preserve">In the head movement function, Misty turns its head left and right by us just changing the second parameter of the </w:t>
+      </w:r>
+      <w:proofErr w:type="spellStart"/>
+      <w:proofErr w:type="gramStart"/>
+      <w:r>
+        <w:rPr>
+          <w:rFonts w:ascii="Times New Roman" w:eastAsia="Times New Roman" w:hAnsi="Times New Roman" w:cs="Times New Roman"/>
+          <w:sz w:val="24"/>
+          <w:szCs w:val="24"/>
+        </w:rPr>
+        <w:t>MoveHead</w:t>
+      </w:r>
+      <w:proofErr w:type="spellEnd"/>
+      <w:r>
+        <w:rPr>
+          <w:rFonts w:ascii="Times New Roman" w:eastAsia="Times New Roman" w:hAnsi="Times New Roman" w:cs="Times New Roman"/>
+          <w:sz w:val="24"/>
+          <w:szCs w:val="24"/>
+        </w:rPr>
+        <w:t>(</w:t>
+      </w:r>
+      <w:proofErr w:type="gramEnd"/>
+      <w:r>
+        <w:rPr>
+          <w:rFonts w:ascii="Times New Roman" w:eastAsia="Times New Roman" w:hAnsi="Times New Roman" w:cs="Times New Roman"/>
+          <w:sz w:val="24"/>
+          <w:szCs w:val="24"/>
+        </w:rPr>
+        <w:t xml:space="preserve">) function. </w:t>
+      </w:r>
+    </w:p>
+    <w:p>
+      <w:pPr>
+        <w:rPr>
+          <w:rFonts w:ascii="Times New Roman" w:eastAsia="Times New Roman" w:hAnsi="Times New Roman" w:cs="Times New Roman"/>
+          <w:sz w:val="24"/>
+          <w:szCs w:val="24"/>
+        </w:rPr>
+      </w:pPr>
+      <w:r>
+        <w:rPr>
+          <w:rFonts w:ascii="Times New Roman" w:eastAsia="Times New Roman" w:hAnsi="Times New Roman" w:cs="Times New Roman"/>
+          <w:sz w:val="24"/>
+          <w:szCs w:val="24"/>
+        </w:rPr>
+        <w:t>In the turning function, Misty turns back and forth in a preset circle.</w:t>
+      </w:r>
+    </w:p>
+    <w:p>
+      <w:pPr>
+        <w:rPr>
+          <w:rFonts w:ascii="Times New Roman" w:eastAsia="Times New Roman" w:hAnsi="Times New Roman" w:cs="Times New Roman"/>
+          <w:sz w:val="24"/>
+          <w:szCs w:val="24"/>
+        </w:rPr>
+      </w:pPr>
+      <w:r>
+        <w:rPr>
+          <w:rFonts w:ascii="Times New Roman" w:eastAsia="Times New Roman" w:hAnsi="Times New Roman" w:cs="Times New Roman"/>
+          <w:sz w:val="24"/>
+          <w:szCs w:val="24"/>
+        </w:rPr>
+        <w:t xml:space="preserve">The most important part of this skill is handling the loops. Misty does not allow any kind of while loop inside her code. The way the robot uses loops is through registering an event to happen every X amount of time. </w:t>
+      </w:r>
+    </w:p>
+    <w:p>
+      <w:pPr>
+        <w:rPr>
+          <w:rFonts w:ascii="Times New Roman" w:eastAsia="Times New Roman" w:hAnsi="Times New Roman" w:cs="Times New Roman"/>
+          <w:sz w:val="24"/>
+          <w:szCs w:val="24"/>
+        </w:rPr>
+      </w:pPr>
+      <w:r>
+        <w:rPr>
+          <w:rFonts w:ascii="Times New Roman" w:eastAsia="Times New Roman" w:hAnsi="Times New Roman" w:cs="Times New Roman"/>
+          <w:sz w:val="24"/>
+          <w:szCs w:val="24"/>
+        </w:rPr>
+        <w:t xml:space="preserve">We used the </w:t>
+      </w:r>
+      <w:proofErr w:type="spellStart"/>
+      <w:r>
+        <w:rPr>
+          <w:rFonts w:ascii="Times New Roman" w:eastAsia="Times New Roman" w:hAnsi="Times New Roman" w:cs="Times New Roman"/>
+          <w:sz w:val="24"/>
+          <w:szCs w:val="24"/>
+        </w:rPr>
+        <w:t>RegisterTimerEvent</w:t>
+      </w:r>
+      <w:proofErr w:type="spellEnd"/>
+      <w:r>
+        <w:rPr>
+          <w:rFonts w:ascii="Times New Roman" w:eastAsia="Times New Roman" w:hAnsi="Times New Roman" w:cs="Times New Roman"/>
+          <w:sz w:val="24"/>
+          <w:szCs w:val="24"/>
+        </w:rPr>
+        <w:t xml:space="preserve"> to achieve that. This method needs 3 parameters: first, the name of the function (without the underscore) as a string, second, after how many milliseconds should it be triggered as an integer, and third, if it should repeat or not as a Boolean. </w:t>
+      </w:r>
+    </w:p>
+    <w:p>
+      <w:pPr>
+        <w:rPr>
+          <w:rFonts w:ascii="Times New Roman" w:eastAsia="Times New Roman" w:hAnsi="Times New Roman" w:cs="Times New Roman"/>
+          <w:sz w:val="24"/>
+          <w:szCs w:val="24"/>
+        </w:rPr>
+      </w:pPr>
+      <w:r>
+        <w:rPr>
+          <w:rFonts w:ascii="Times New Roman" w:eastAsia="Times New Roman" w:hAnsi="Times New Roman" w:cs="Times New Roman"/>
+          <w:sz w:val="24"/>
+          <w:szCs w:val="24"/>
+        </w:rPr>
+        <w:t xml:space="preserve">For this skill, there is nothing different in the JSON file from what the Misty SDK website generates. </w:t>
+      </w:r>
+      <w:r>
+        <w:rPr>
+          <w:rFonts w:ascii="Times New Roman" w:eastAsia="Times New Roman" w:hAnsi="Times New Roman" w:cs="Times New Roman"/>
+          <w:color w:val="7030A0"/>
+          <w:sz w:val="28"/>
+          <w:szCs w:val="28"/>
+        </w:rPr>
+        <w:br/>
+      </w:r>
+      <w:r>
+        <w:rPr>
+          <w:rFonts w:ascii="Times New Roman" w:eastAsia="Times New Roman" w:hAnsi="Times New Roman" w:cs="Times New Roman"/>
+          <w:color w:val="7030A0"/>
+          <w:sz w:val="28"/>
+          <w:szCs w:val="28"/>
+        </w:rPr>
+        <w:br/>
+        <w:t>Detecting Objects</w:t>
+      </w:r>
+      <w:r>
+        <w:rPr>
+          <w:rFonts w:ascii="Times New Roman" w:eastAsia="Times New Roman" w:hAnsi="Times New Roman" w:cs="Times New Roman"/>
+          <w:color w:val="7030A0"/>
+          <w:sz w:val="28"/>
+          <w:szCs w:val="28"/>
+        </w:rPr>
+        <w:br/>
+      </w:r>
+      <w:r>
+        <w:rPr>
+          <w:rFonts w:ascii="Times New Roman" w:eastAsia="Times New Roman" w:hAnsi="Times New Roman" w:cs="Times New Roman"/>
+          <w:sz w:val="24"/>
+          <w:szCs w:val="24"/>
+        </w:rPr>
+        <w:t>GABI</w:t>
+      </w:r>
+      <w:r>
+        <w:rPr>
+          <w:rFonts w:ascii="Times New Roman" w:eastAsia="Times New Roman" w:hAnsi="Times New Roman" w:cs="Times New Roman"/>
+          <w:color w:val="7030A0"/>
+          <w:sz w:val="28"/>
+          <w:szCs w:val="28"/>
+        </w:rPr>
+        <w:br/>
+      </w:r>
+      <w:r>
+        <w:rPr>
+          <w:rFonts w:ascii="Times New Roman" w:eastAsia="Times New Roman" w:hAnsi="Times New Roman" w:cs="Times New Roman"/>
+          <w:color w:val="7030A0"/>
+          <w:sz w:val="28"/>
+          <w:szCs w:val="28"/>
+        </w:rPr>
+        <w:br/>
+        <w:t>Text to Sound</w:t>
+      </w:r>
+      <w:r>
+        <w:rPr>
+          <w:rFonts w:ascii="Times New Roman" w:eastAsia="Times New Roman" w:hAnsi="Times New Roman" w:cs="Times New Roman"/>
+          <w:color w:val="7030A0"/>
+          <w:sz w:val="28"/>
+          <w:szCs w:val="28"/>
+        </w:rPr>
+        <w:br/>
+      </w:r>
+      <w:r>
+        <w:rPr>
+          <w:rFonts w:ascii="Times New Roman" w:eastAsia="Times New Roman" w:hAnsi="Times New Roman" w:cs="Times New Roman"/>
+          <w:sz w:val="24"/>
+          <w:szCs w:val="24"/>
+        </w:rPr>
+        <w:t xml:space="preserve">Straight forward skill, transforms a string into an audio that Misty will play. </w:t>
+      </w:r>
+    </w:p>
+    <w:p>
+      <w:pPr>
+        <w:rPr>
+          <w:rFonts w:ascii="Times New Roman" w:eastAsia="Times New Roman" w:hAnsi="Times New Roman" w:cs="Times New Roman"/>
+          <w:sz w:val="24"/>
+          <w:szCs w:val="24"/>
+        </w:rPr>
+      </w:pPr>
+      <w:r>
+        <w:rPr>
+          <w:rFonts w:ascii="Times New Roman" w:eastAsia="Times New Roman" w:hAnsi="Times New Roman" w:cs="Times New Roman"/>
+          <w:sz w:val="24"/>
+          <w:szCs w:val="24"/>
+        </w:rPr>
+        <w:t xml:space="preserve">We have 3 functions </w:t>
+      </w:r>
+      <w:proofErr w:type="spellStart"/>
+      <w:r>
+        <w:rPr>
+          <w:rFonts w:ascii="Times New Roman" w:eastAsia="Times New Roman" w:hAnsi="Times New Roman" w:cs="Times New Roman"/>
+          <w:sz w:val="24"/>
+          <w:szCs w:val="24"/>
+        </w:rPr>
+        <w:t>speakTheText</w:t>
+      </w:r>
+      <w:proofErr w:type="spellEnd"/>
+      <w:r>
+        <w:rPr>
+          <w:rFonts w:ascii="Times New Roman" w:eastAsia="Times New Roman" w:hAnsi="Times New Roman" w:cs="Times New Roman"/>
+          <w:sz w:val="24"/>
+          <w:szCs w:val="24"/>
+        </w:rPr>
+        <w:t>, _Base64In, and _</w:t>
+      </w:r>
+      <w:proofErr w:type="spellStart"/>
+      <w:r>
+        <w:rPr>
+          <w:rFonts w:ascii="Times New Roman" w:eastAsia="Times New Roman" w:hAnsi="Times New Roman" w:cs="Times New Roman"/>
+          <w:sz w:val="24"/>
+          <w:szCs w:val="24"/>
+        </w:rPr>
+        <w:t>speakTheText</w:t>
+      </w:r>
+      <w:proofErr w:type="spellEnd"/>
+      <w:r>
+        <w:rPr>
+          <w:rFonts w:ascii="Times New Roman" w:eastAsia="Times New Roman" w:hAnsi="Times New Roman" w:cs="Times New Roman"/>
+          <w:sz w:val="24"/>
+          <w:szCs w:val="24"/>
+        </w:rPr>
+        <w:t>.</w:t>
+      </w:r>
+    </w:p>
+    <w:p>
+      <w:pPr>
+        <w:rPr>
+          <w:rFonts w:ascii="Times New Roman" w:eastAsia="Times New Roman" w:hAnsi="Times New Roman" w:cs="Times New Roman"/>
+          <w:sz w:val="24"/>
+          <w:szCs w:val="24"/>
+        </w:rPr>
+      </w:pPr>
+      <w:r>
+        <w:rPr>
+          <w:rFonts w:ascii="Times New Roman" w:eastAsia="Times New Roman" w:hAnsi="Times New Roman" w:cs="Times New Roman"/>
+          <w:sz w:val="24"/>
+          <w:szCs w:val="24"/>
+        </w:rPr>
+        <w:t xml:space="preserve">The </w:t>
+      </w:r>
+      <w:proofErr w:type="spellStart"/>
+      <w:r>
+        <w:rPr>
+          <w:rFonts w:ascii="Times New Roman" w:eastAsia="Times New Roman" w:hAnsi="Times New Roman" w:cs="Times New Roman"/>
+          <w:sz w:val="24"/>
+          <w:szCs w:val="24"/>
+        </w:rPr>
+        <w:t>speakTheText</w:t>
+      </w:r>
+      <w:proofErr w:type="spellEnd"/>
+      <w:r>
+        <w:rPr>
+          <w:rFonts w:ascii="Times New Roman" w:eastAsia="Times New Roman" w:hAnsi="Times New Roman" w:cs="Times New Roman"/>
+          <w:sz w:val="24"/>
+          <w:szCs w:val="24"/>
+        </w:rPr>
+        <w:t xml:space="preserve"> method takes only one parameter. This parameter is a string and should be the text that you want Misty to Speak. Inside this method we have an important setup to do </w:t>
+      </w:r>
+      <w:proofErr w:type="gramStart"/>
+      <w:r>
+        <w:rPr>
+          <w:rFonts w:ascii="Times New Roman" w:eastAsia="Times New Roman" w:hAnsi="Times New Roman" w:cs="Times New Roman"/>
+          <w:sz w:val="24"/>
+          <w:szCs w:val="24"/>
+        </w:rPr>
+        <w:t>in order to</w:t>
+      </w:r>
+      <w:proofErr w:type="gramEnd"/>
+      <w:r>
+        <w:rPr>
+          <w:rFonts w:ascii="Times New Roman" w:eastAsia="Times New Roman" w:hAnsi="Times New Roman" w:cs="Times New Roman"/>
+          <w:sz w:val="24"/>
+          <w:szCs w:val="24"/>
+        </w:rPr>
+        <w:t xml:space="preserve"> run this skill. We </w:t>
+      </w:r>
+      <w:proofErr w:type="gramStart"/>
+      <w:r>
+        <w:rPr>
+          <w:rFonts w:ascii="Times New Roman" w:eastAsia="Times New Roman" w:hAnsi="Times New Roman" w:cs="Times New Roman"/>
+          <w:sz w:val="24"/>
+          <w:szCs w:val="24"/>
+        </w:rPr>
+        <w:t>have to</w:t>
+      </w:r>
+      <w:proofErr w:type="gramEnd"/>
+      <w:r>
+        <w:rPr>
+          <w:rFonts w:ascii="Times New Roman" w:eastAsia="Times New Roman" w:hAnsi="Times New Roman" w:cs="Times New Roman"/>
+          <w:sz w:val="24"/>
+          <w:szCs w:val="24"/>
+        </w:rPr>
+        <w:t xml:space="preserve"> use </w:t>
+      </w:r>
+      <w:proofErr w:type="spellStart"/>
+      <w:r>
+        <w:rPr>
+          <w:rFonts w:ascii="Times New Roman" w:eastAsia="Times New Roman" w:hAnsi="Times New Roman" w:cs="Times New Roman"/>
+          <w:sz w:val="24"/>
+          <w:szCs w:val="24"/>
+        </w:rPr>
+        <w:t>JSON.stringify</w:t>
+      </w:r>
+      <w:proofErr w:type="spellEnd"/>
+      <w:r>
+        <w:rPr>
+          <w:rFonts w:ascii="Times New Roman" w:eastAsia="Times New Roman" w:hAnsi="Times New Roman" w:cs="Times New Roman"/>
+          <w:sz w:val="24"/>
+          <w:szCs w:val="24"/>
+        </w:rPr>
+        <w:t xml:space="preserve">() to make a string out of the arguments we need to use. These arguments are passed to the Google API which then sends us the audio response. </w:t>
+      </w:r>
+    </w:p>
+    <w:p>
+      <w:pPr>
+        <w:rPr>
+          <w:rFonts w:ascii="Times New Roman" w:eastAsia="Times New Roman" w:hAnsi="Times New Roman" w:cs="Times New Roman"/>
+          <w:sz w:val="24"/>
+          <w:szCs w:val="24"/>
+        </w:rPr>
+      </w:pPr>
+      <w:r>
+        <w:rPr>
+          <w:rFonts w:ascii="Times New Roman" w:eastAsia="Times New Roman" w:hAnsi="Times New Roman" w:cs="Times New Roman"/>
+          <w:sz w:val="24"/>
+          <w:szCs w:val="24"/>
+        </w:rPr>
+        <w:t>The most important parameters under the arguments are ‘input’, which should be the only parameter used in this method, ‘</w:t>
+      </w:r>
+      <w:proofErr w:type="spellStart"/>
+      <w:r>
+        <w:rPr>
+          <w:rFonts w:ascii="Times New Roman" w:eastAsia="Times New Roman" w:hAnsi="Times New Roman" w:cs="Times New Roman"/>
+          <w:sz w:val="24"/>
+          <w:szCs w:val="24"/>
+        </w:rPr>
+        <w:t>languageCode</w:t>
+      </w:r>
+      <w:proofErr w:type="spellEnd"/>
+      <w:r>
+        <w:rPr>
+          <w:rFonts w:ascii="Times New Roman" w:eastAsia="Times New Roman" w:hAnsi="Times New Roman" w:cs="Times New Roman"/>
+          <w:sz w:val="24"/>
+          <w:szCs w:val="24"/>
+        </w:rPr>
+        <w:t>’, which is the language of the input, and ‘</w:t>
+      </w:r>
+      <w:proofErr w:type="spellStart"/>
+      <w:r>
+        <w:rPr>
+          <w:rFonts w:ascii="Times New Roman" w:eastAsia="Times New Roman" w:hAnsi="Times New Roman" w:cs="Times New Roman"/>
+          <w:sz w:val="24"/>
+          <w:szCs w:val="24"/>
+        </w:rPr>
+        <w:t>audioEncoding</w:t>
+      </w:r>
+      <w:proofErr w:type="spellEnd"/>
+      <w:r>
+        <w:rPr>
+          <w:rFonts w:ascii="Times New Roman" w:eastAsia="Times New Roman" w:hAnsi="Times New Roman" w:cs="Times New Roman"/>
+          <w:sz w:val="24"/>
+          <w:szCs w:val="24"/>
+        </w:rPr>
+        <w:t>’, which should always be “LINEAR16” for the rest of the code to work.</w:t>
+      </w:r>
+    </w:p>
+    <w:p>
+      <w:pPr>
+        <w:rPr>
+          <w:rFonts w:ascii="Times New Roman" w:eastAsia="Times New Roman" w:hAnsi="Times New Roman" w:cs="Times New Roman"/>
+          <w:sz w:val="24"/>
+          <w:szCs w:val="24"/>
+        </w:rPr>
+      </w:pPr>
+      <w:r>
+        <w:rPr>
+          <w:rFonts w:ascii="Times New Roman" w:eastAsia="Times New Roman" w:hAnsi="Times New Roman" w:cs="Times New Roman"/>
+          <w:sz w:val="24"/>
+          <w:szCs w:val="24"/>
+        </w:rPr>
+        <w:t xml:space="preserve">After setting up, you can then use </w:t>
+      </w:r>
+      <w:proofErr w:type="spellStart"/>
+      <w:r>
+        <w:rPr>
+          <w:rFonts w:ascii="Times New Roman" w:eastAsia="Times New Roman" w:hAnsi="Times New Roman" w:cs="Times New Roman"/>
+          <w:sz w:val="24"/>
+          <w:szCs w:val="24"/>
+        </w:rPr>
+        <w:t>SendExternalRequest</w:t>
+      </w:r>
+      <w:proofErr w:type="spellEnd"/>
+      <w:r>
+        <w:rPr>
+          <w:rFonts w:ascii="Times New Roman" w:eastAsia="Times New Roman" w:hAnsi="Times New Roman" w:cs="Times New Roman"/>
+          <w:sz w:val="24"/>
+          <w:szCs w:val="24"/>
+        </w:rPr>
+        <w:t xml:space="preserve"> to talk to the Google API.</w:t>
+      </w:r>
+    </w:p>
+    <w:p>
+      <w:pPr>
+        <w:rPr>
+          <w:rFonts w:ascii="Times New Roman" w:eastAsia="Times New Roman" w:hAnsi="Times New Roman" w:cs="Times New Roman"/>
+          <w:sz w:val="24"/>
+          <w:szCs w:val="24"/>
+        </w:rPr>
+      </w:pPr>
+      <w:r>
+        <w:rPr>
+          <w:rFonts w:ascii="Times New Roman" w:eastAsia="Times New Roman" w:hAnsi="Times New Roman" w:cs="Times New Roman"/>
+          <w:sz w:val="24"/>
+          <w:szCs w:val="24"/>
+        </w:rPr>
+        <w:t xml:space="preserve">The _Base64In function is where the Google API talks to misty and saves the audio file, then plays it. This method needs to start with an underscore, because it is being called from </w:t>
+      </w:r>
+      <w:proofErr w:type="spellStart"/>
+      <w:r>
+        <w:rPr>
+          <w:rFonts w:ascii="Times New Roman" w:eastAsia="Times New Roman" w:hAnsi="Times New Roman" w:cs="Times New Roman"/>
+          <w:sz w:val="24"/>
+          <w:szCs w:val="24"/>
+        </w:rPr>
+        <w:t>SendExternalRequest</w:t>
+      </w:r>
+      <w:proofErr w:type="spellEnd"/>
+      <w:r>
+        <w:rPr>
+          <w:rFonts w:ascii="Times New Roman" w:eastAsia="Times New Roman" w:hAnsi="Times New Roman" w:cs="Times New Roman"/>
+          <w:sz w:val="24"/>
+          <w:szCs w:val="24"/>
+        </w:rPr>
+        <w:t xml:space="preserve"> and getting data from it. </w:t>
+      </w:r>
+    </w:p>
+    <w:p>
+      <w:pPr>
+        <w:rPr>
+          <w:rFonts w:ascii="Times New Roman" w:eastAsia="Times New Roman" w:hAnsi="Times New Roman" w:cs="Times New Roman"/>
+          <w:sz w:val="24"/>
+          <w:szCs w:val="24"/>
+        </w:rPr>
+      </w:pPr>
+      <w:r>
+        <w:rPr>
+          <w:rFonts w:ascii="Times New Roman" w:eastAsia="Times New Roman" w:hAnsi="Times New Roman" w:cs="Times New Roman"/>
+          <w:sz w:val="24"/>
+          <w:szCs w:val="24"/>
+        </w:rPr>
         <w:lastRenderedPageBreak/>
-        <w:t xml:space="preserve">We set Misty’s face to admiration, that we got from the Misty SDK website. </w:t>
-      </w:r>
-    </w:p>
-    <w:p>
-      <w:pPr>
-        <w:rPr>
-          <w:rFonts w:ascii="Times New Roman" w:eastAsia="Times New Roman" w:hAnsi="Times New Roman" w:cs="Times New Roman"/>
-          <w:sz w:val="24"/>
-          <w:szCs w:val="24"/>
-        </w:rPr>
-      </w:pPr>
-      <w:r>
-        <w:rPr>
-          <w:rFonts w:ascii="Times New Roman" w:eastAsia="Times New Roman" w:hAnsi="Times New Roman" w:cs="Times New Roman"/>
-          <w:sz w:val="24"/>
-          <w:szCs w:val="24"/>
-        </w:rPr>
-        <w:t xml:space="preserve">We created two functions to handle the arms movements. In these functions, we change the position of the arms. </w:t>
-      </w:r>
-    </w:p>
-    <w:p>
-      <w:pPr>
-        <w:rPr>
-          <w:rFonts w:ascii="Times New Roman" w:eastAsia="Times New Roman" w:hAnsi="Times New Roman" w:cs="Times New Roman"/>
-          <w:sz w:val="24"/>
-          <w:szCs w:val="24"/>
-        </w:rPr>
-      </w:pPr>
-      <w:r>
-        <w:rPr>
-          <w:rFonts w:ascii="Times New Roman" w:eastAsia="Times New Roman" w:hAnsi="Times New Roman" w:cs="Times New Roman"/>
-          <w:sz w:val="24"/>
-          <w:szCs w:val="24"/>
-        </w:rPr>
-        <w:t xml:space="preserve">In the head movement function, Misty turns its head left and right by us just changing the second parameter of the </w:t>
-      </w:r>
-      <w:proofErr w:type="spellStart"/>
+        <w:t>The _</w:t>
+      </w:r>
+      <w:proofErr w:type="spellStart"/>
+      <w:r>
+        <w:rPr>
+          <w:rFonts w:ascii="Times New Roman" w:eastAsia="Times New Roman" w:hAnsi="Times New Roman" w:cs="Times New Roman"/>
+          <w:sz w:val="24"/>
+          <w:szCs w:val="24"/>
+        </w:rPr>
+        <w:t>speakTheText</w:t>
+      </w:r>
+      <w:proofErr w:type="spellEnd"/>
+      <w:r>
+        <w:rPr>
+          <w:rFonts w:ascii="Times New Roman" w:eastAsia="Times New Roman" w:hAnsi="Times New Roman" w:cs="Times New Roman"/>
+          <w:sz w:val="24"/>
+          <w:szCs w:val="24"/>
+        </w:rPr>
+        <w:t xml:space="preserve"> function is only to allow the Google API to talk to misty, by registering an event that misty will be waiting before running the rest. </w:t>
+      </w:r>
+    </w:p>
+    <w:p>
+      <w:pPr>
+        <w:rPr>
+          <w:rFonts w:ascii="Times New Roman" w:eastAsia="Times New Roman" w:hAnsi="Times New Roman" w:cs="Times New Roman"/>
+          <w:sz w:val="24"/>
+          <w:szCs w:val="24"/>
+        </w:rPr>
+      </w:pPr>
+      <w:r>
+        <w:rPr>
+          <w:rFonts w:ascii="Times New Roman" w:eastAsia="Times New Roman" w:hAnsi="Times New Roman" w:cs="Times New Roman"/>
+          <w:sz w:val="24"/>
+          <w:szCs w:val="24"/>
+        </w:rPr>
+        <w:t>Our JSON file in this skill plays a very important part and have a different set up. Inside the “parameters”, there is a variable called "</w:t>
+      </w:r>
+      <w:proofErr w:type="spellStart"/>
+      <w:r>
+        <w:rPr>
+          <w:rFonts w:ascii="Times New Roman" w:eastAsia="Times New Roman" w:hAnsi="Times New Roman" w:cs="Times New Roman"/>
+          <w:sz w:val="24"/>
+          <w:szCs w:val="24"/>
+        </w:rPr>
+        <w:t>APIKEY_Google</w:t>
+      </w:r>
+      <w:proofErr w:type="spellEnd"/>
+      <w:r>
+        <w:rPr>
+          <w:rFonts w:ascii="Times New Roman" w:eastAsia="Times New Roman" w:hAnsi="Times New Roman" w:cs="Times New Roman"/>
+          <w:sz w:val="24"/>
+          <w:szCs w:val="24"/>
+        </w:rPr>
+        <w:t xml:space="preserve">" which is followed by a colon and then a string. This string is the key that you should get from google. Explanation on how to get this key is under “Installation and Requirements </w:t>
+      </w:r>
+      <w:r>
+        <w:rPr>
+          <w:rFonts w:ascii="Times New Roman" w:eastAsia="Times New Roman" w:hAnsi="Times New Roman" w:cs="Times New Roman"/>
+          <w:sz w:val="24"/>
+          <w:szCs w:val="24"/>
+        </w:rPr>
+        <w:t>to work with</w:t>
+      </w:r>
+      <w:r>
+        <w:rPr>
+          <w:rFonts w:ascii="Times New Roman" w:eastAsia="Times New Roman" w:hAnsi="Times New Roman" w:cs="Times New Roman"/>
+          <w:sz w:val="24"/>
+          <w:szCs w:val="24"/>
+        </w:rPr>
+        <w:t xml:space="preserve"> This Project”.</w:t>
+      </w:r>
+      <w:r>
+        <w:rPr>
+          <w:rFonts w:ascii="Times New Roman" w:eastAsia="Times New Roman" w:hAnsi="Times New Roman" w:cs="Times New Roman"/>
+          <w:color w:val="7030A0"/>
+          <w:sz w:val="28"/>
+          <w:szCs w:val="28"/>
+        </w:rPr>
+        <w:br/>
+      </w:r>
+      <w:r>
+        <w:rPr>
+          <w:rFonts w:ascii="Times New Roman" w:eastAsia="Times New Roman" w:hAnsi="Times New Roman" w:cs="Times New Roman"/>
+          <w:color w:val="7030A0"/>
+          <w:sz w:val="28"/>
+          <w:szCs w:val="28"/>
+        </w:rPr>
+        <w:br/>
+        <w:t>Sound to Text</w:t>
+      </w:r>
+    </w:p>
+    <w:p>
+      <w:pPr>
+        <w:rPr>
+          <w:rFonts w:ascii="Times New Roman" w:eastAsia="Times New Roman" w:hAnsi="Times New Roman" w:cs="Times New Roman"/>
+          <w:sz w:val="24"/>
+          <w:szCs w:val="24"/>
+        </w:rPr>
+      </w:pPr>
+      <w:r>
+        <w:rPr>
+          <w:rFonts w:ascii="Times New Roman" w:eastAsia="Times New Roman" w:hAnsi="Times New Roman" w:cs="Times New Roman"/>
+          <w:sz w:val="24"/>
+          <w:szCs w:val="24"/>
+        </w:rPr>
+        <w:t xml:space="preserve">Record an audio, then displays it on Misty’s screen. </w:t>
+      </w:r>
+    </w:p>
+    <w:p>
+      <w:pPr>
+        <w:rPr>
+          <w:rFonts w:ascii="Times New Roman" w:eastAsia="Times New Roman" w:hAnsi="Times New Roman" w:cs="Times New Roman"/>
+          <w:sz w:val="24"/>
+          <w:szCs w:val="24"/>
+        </w:rPr>
+      </w:pPr>
+      <w:r>
+        <w:rPr>
+          <w:rFonts w:ascii="Times New Roman" w:eastAsia="Times New Roman" w:hAnsi="Times New Roman" w:cs="Times New Roman"/>
+          <w:sz w:val="24"/>
+          <w:szCs w:val="24"/>
+        </w:rPr>
+        <w:t>There are 2 functions that we created _</w:t>
+      </w:r>
+      <w:proofErr w:type="spellStart"/>
+      <w:r>
+        <w:rPr>
+          <w:rFonts w:ascii="Times New Roman" w:eastAsia="Times New Roman" w:hAnsi="Times New Roman" w:cs="Times New Roman"/>
+          <w:sz w:val="24"/>
+          <w:szCs w:val="24"/>
+        </w:rPr>
+        <w:t>voice_record_complete_message</w:t>
+      </w:r>
+      <w:proofErr w:type="spellEnd"/>
+      <w:r>
+        <w:rPr>
+          <w:rFonts w:ascii="Times New Roman" w:eastAsia="Times New Roman" w:hAnsi="Times New Roman" w:cs="Times New Roman"/>
+          <w:sz w:val="24"/>
+          <w:szCs w:val="24"/>
+        </w:rPr>
+        <w:t xml:space="preserve"> and</w:t>
+      </w:r>
+      <w:r>
+        <w:rPr>
+          <w:rFonts w:eastAsia="Times New Roman" w:cs="Times New Roman"/>
+        </w:rPr>
+        <w:t xml:space="preserve"> </w:t>
+      </w:r>
+      <w:proofErr w:type="spellStart"/>
+      <w:r>
+        <w:rPr>
+          <w:rFonts w:ascii="Times New Roman" w:eastAsia="Times New Roman" w:hAnsi="Times New Roman" w:cs="Times New Roman"/>
+          <w:sz w:val="24"/>
+          <w:szCs w:val="24"/>
+        </w:rPr>
+        <w:t>register_voice_record_complete</w:t>
+      </w:r>
+      <w:proofErr w:type="spellEnd"/>
+      <w:r>
+        <w:rPr>
+          <w:rFonts w:ascii="Times New Roman" w:eastAsia="Times New Roman" w:hAnsi="Times New Roman" w:cs="Times New Roman"/>
+          <w:sz w:val="24"/>
+          <w:szCs w:val="24"/>
+        </w:rPr>
+        <w:t>.</w:t>
+      </w:r>
+    </w:p>
+    <w:p>
+      <w:pPr>
+        <w:rPr>
+          <w:rFonts w:ascii="Times New Roman" w:eastAsia="Times New Roman" w:hAnsi="Times New Roman" w:cs="Times New Roman"/>
+          <w:sz w:val="24"/>
+          <w:szCs w:val="24"/>
+        </w:rPr>
+      </w:pPr>
       <w:proofErr w:type="gramStart"/>
       <w:r>
         <w:rPr>
@@ -1519,16 +2203,7 @@
           <w:sz w:val="24"/>
           <w:szCs w:val="24"/>
         </w:rPr>
-        <w:t>MoveHead</w:t>
-      </w:r>
-      <w:proofErr w:type="spellEnd"/>
-      <w:r>
-        <w:rPr>
-          <w:rFonts w:ascii="Times New Roman" w:eastAsia="Times New Roman" w:hAnsi="Times New Roman" w:cs="Times New Roman"/>
-          <w:sz w:val="24"/>
-          <w:szCs w:val="24"/>
-        </w:rPr>
-        <w:t>(</w:t>
+        <w:t>In order to</w:t>
       </w:r>
       <w:proofErr w:type="gramEnd"/>
       <w:r>
@@ -1537,201 +2212,451 @@
           <w:sz w:val="24"/>
           <w:szCs w:val="24"/>
         </w:rPr>
-        <w:t xml:space="preserve">) function. </w:t>
-      </w:r>
-    </w:p>
-    <w:p>
-      <w:pPr>
-        <w:rPr>
-          <w:rFonts w:ascii="Times New Roman" w:eastAsia="Times New Roman" w:hAnsi="Times New Roman" w:cs="Times New Roman"/>
-          <w:sz w:val="24"/>
-          <w:szCs w:val="24"/>
-        </w:rPr>
-      </w:pPr>
-      <w:r>
-        <w:rPr>
-          <w:rFonts w:ascii="Times New Roman" w:eastAsia="Times New Roman" w:hAnsi="Times New Roman" w:cs="Times New Roman"/>
-          <w:sz w:val="24"/>
-          <w:szCs w:val="24"/>
-        </w:rPr>
-        <w:t>In the turning function, Misty turns back and forth in a preset circle.</w:t>
-      </w:r>
-    </w:p>
-    <w:p>
-      <w:pPr>
-        <w:rPr>
-          <w:rFonts w:ascii="Times New Roman" w:eastAsia="Times New Roman" w:hAnsi="Times New Roman" w:cs="Times New Roman"/>
-          <w:sz w:val="24"/>
-          <w:szCs w:val="24"/>
-        </w:rPr>
-      </w:pPr>
-      <w:r>
-        <w:rPr>
-          <w:rFonts w:ascii="Times New Roman" w:eastAsia="Times New Roman" w:hAnsi="Times New Roman" w:cs="Times New Roman"/>
-          <w:sz w:val="24"/>
-          <w:szCs w:val="24"/>
-        </w:rPr>
-        <w:t xml:space="preserve">The most important part of this skill is handling the loops. Misty does not allow any kind of while loop inside her code. The way the robot uses loops is through registering an event to happen every X amount of time. </w:t>
-      </w:r>
-    </w:p>
-    <w:p>
-      <w:pPr>
-        <w:rPr>
-          <w:rFonts w:ascii="Times New Roman" w:eastAsia="Times New Roman" w:hAnsi="Times New Roman" w:cs="Times New Roman"/>
-          <w:sz w:val="24"/>
-          <w:szCs w:val="24"/>
-        </w:rPr>
-      </w:pPr>
-      <w:r>
-        <w:rPr>
-          <w:rFonts w:ascii="Times New Roman" w:eastAsia="Times New Roman" w:hAnsi="Times New Roman" w:cs="Times New Roman"/>
-          <w:sz w:val="24"/>
-          <w:szCs w:val="24"/>
-        </w:rPr>
-        <w:t xml:space="preserve">We used the </w:t>
-      </w:r>
-      <w:proofErr w:type="spellStart"/>
-      <w:r>
-        <w:rPr>
-          <w:rFonts w:ascii="Times New Roman" w:eastAsia="Times New Roman" w:hAnsi="Times New Roman" w:cs="Times New Roman"/>
-          <w:sz w:val="24"/>
-          <w:szCs w:val="24"/>
-        </w:rPr>
-        <w:t>RegisterTimerEvent</w:t>
-      </w:r>
-      <w:proofErr w:type="spellEnd"/>
-      <w:r>
-        <w:rPr>
-          <w:rFonts w:ascii="Times New Roman" w:eastAsia="Times New Roman" w:hAnsi="Times New Roman" w:cs="Times New Roman"/>
-          <w:sz w:val="24"/>
-          <w:szCs w:val="24"/>
-        </w:rPr>
-        <w:t xml:space="preserve"> to achieve that. This method needs 3 parameters: first, the name of the function (without the underscore) as a string, second, after how many milliseconds should it be triggered as an integer, and third, if it should repeat or not as a Boolean. </w:t>
-      </w:r>
-    </w:p>
-    <w:p>
-      <w:pPr>
-        <w:rPr>
-          <w:rFonts w:ascii="Times New Roman" w:eastAsia="Times New Roman" w:hAnsi="Times New Roman" w:cs="Times New Roman"/>
-          <w:sz w:val="24"/>
-          <w:szCs w:val="24"/>
-        </w:rPr>
-      </w:pPr>
-      <w:r>
-        <w:rPr>
-          <w:rFonts w:ascii="Times New Roman" w:eastAsia="Times New Roman" w:hAnsi="Times New Roman" w:cs="Times New Roman"/>
-          <w:sz w:val="24"/>
-          <w:szCs w:val="24"/>
-        </w:rPr>
-        <w:t xml:space="preserve">For this skill, there is nothing different in the JSON file from what the Misty SDK website generates. </w:t>
-      </w:r>
-      <w:r>
-        <w:rPr>
-          <w:rFonts w:ascii="Times New Roman" w:eastAsia="Times New Roman" w:hAnsi="Times New Roman" w:cs="Times New Roman"/>
-          <w:color w:val="7030A0"/>
-          <w:sz w:val="28"/>
-          <w:szCs w:val="28"/>
-        </w:rPr>
-        <w:br/>
-      </w:r>
-      <w:r>
-        <w:rPr>
-          <w:rFonts w:ascii="Times New Roman" w:eastAsia="Times New Roman" w:hAnsi="Times New Roman" w:cs="Times New Roman"/>
-          <w:color w:val="7030A0"/>
-          <w:sz w:val="28"/>
-          <w:szCs w:val="28"/>
-        </w:rPr>
-        <w:br/>
-        <w:t>Detecting Objects</w:t>
-      </w:r>
-      <w:r>
-        <w:rPr>
-          <w:rFonts w:ascii="Times New Roman" w:eastAsia="Times New Roman" w:hAnsi="Times New Roman" w:cs="Times New Roman"/>
-          <w:color w:val="7030A0"/>
-          <w:sz w:val="28"/>
-          <w:szCs w:val="28"/>
-        </w:rPr>
-        <w:br/>
-      </w:r>
-      <w:r>
-        <w:rPr>
-          <w:rFonts w:ascii="Times New Roman" w:eastAsia="Times New Roman" w:hAnsi="Times New Roman" w:cs="Times New Roman"/>
-          <w:color w:val="7030A0"/>
-          <w:sz w:val="28"/>
-          <w:szCs w:val="28"/>
-        </w:rPr>
-        <w:br/>
-      </w:r>
-      <w:r>
-        <w:rPr>
-          <w:rFonts w:ascii="Times New Roman" w:eastAsia="Times New Roman" w:hAnsi="Times New Roman" w:cs="Times New Roman"/>
-          <w:color w:val="7030A0"/>
-          <w:sz w:val="28"/>
-          <w:szCs w:val="28"/>
-        </w:rPr>
-        <w:br/>
-        <w:t>Text to Sound</w:t>
-      </w:r>
-      <w:r>
-        <w:rPr>
-          <w:rFonts w:ascii="Times New Roman" w:eastAsia="Times New Roman" w:hAnsi="Times New Roman" w:cs="Times New Roman"/>
-          <w:color w:val="7030A0"/>
-          <w:sz w:val="28"/>
-          <w:szCs w:val="28"/>
-        </w:rPr>
-        <w:br/>
-      </w:r>
-      <w:r>
-        <w:rPr>
-          <w:rFonts w:ascii="Times New Roman" w:eastAsia="Times New Roman" w:hAnsi="Times New Roman" w:cs="Times New Roman"/>
-          <w:sz w:val="24"/>
-          <w:szCs w:val="24"/>
-        </w:rPr>
-        <w:t xml:space="preserve">Straight forward skill, transforms a string into an audio that Misty will play. </w:t>
-      </w:r>
-    </w:p>
-    <w:p>
-      <w:pPr>
-        <w:rPr>
-          <w:rFonts w:ascii="Times New Roman" w:eastAsia="Times New Roman" w:hAnsi="Times New Roman" w:cs="Times New Roman"/>
-          <w:sz w:val="24"/>
-          <w:szCs w:val="24"/>
-        </w:rPr>
-      </w:pPr>
-      <w:r>
-        <w:rPr>
-          <w:rFonts w:ascii="Times New Roman" w:eastAsia="Times New Roman" w:hAnsi="Times New Roman" w:cs="Times New Roman"/>
-          <w:sz w:val="24"/>
-          <w:szCs w:val="24"/>
-        </w:rPr>
-        <w:t xml:space="preserve">We have 3 functions </w:t>
-      </w:r>
-      <w:proofErr w:type="spellStart"/>
-      <w:r>
-        <w:rPr>
-          <w:rFonts w:ascii="Times New Roman" w:eastAsia="Times New Roman" w:hAnsi="Times New Roman" w:cs="Times New Roman"/>
-          <w:sz w:val="24"/>
-          <w:szCs w:val="24"/>
-        </w:rPr>
-        <w:t>speakTheText</w:t>
-      </w:r>
-      <w:proofErr w:type="spellEnd"/>
-      <w:r>
-        <w:rPr>
-          <w:rFonts w:ascii="Times New Roman" w:eastAsia="Times New Roman" w:hAnsi="Times New Roman" w:cs="Times New Roman"/>
-          <w:sz w:val="24"/>
-          <w:szCs w:val="24"/>
-        </w:rPr>
-        <w:t>, _Base64In, and _</w:t>
-      </w:r>
-      <w:proofErr w:type="spellStart"/>
-      <w:r>
-        <w:rPr>
-          <w:rFonts w:ascii="Times New Roman" w:eastAsia="Times New Roman" w:hAnsi="Times New Roman" w:cs="Times New Roman"/>
-          <w:sz w:val="24"/>
-          <w:szCs w:val="24"/>
-        </w:rPr>
-        <w:t>speakTheText</w:t>
+        <w:t xml:space="preserve"> accomplish this task, we used the built-in function </w:t>
+      </w:r>
+      <w:proofErr w:type="spellStart"/>
+      <w:r>
+        <w:rPr>
+          <w:rFonts w:ascii="Times New Roman" w:eastAsia="Times New Roman" w:hAnsi="Times New Roman" w:cs="Times New Roman"/>
+          <w:sz w:val="24"/>
+          <w:szCs w:val="24"/>
+        </w:rPr>
+        <w:t>CaptureSpeechGoogle</w:t>
+      </w:r>
+      <w:proofErr w:type="spellEnd"/>
+      <w:r>
+        <w:rPr>
+          <w:rFonts w:ascii="Times New Roman" w:eastAsia="Times New Roman" w:hAnsi="Times New Roman" w:cs="Times New Roman"/>
+          <w:sz w:val="24"/>
+          <w:szCs w:val="24"/>
+        </w:rPr>
+        <w:t xml:space="preserve">. Which takes the following parameters: </w:t>
+      </w:r>
+      <w:proofErr w:type="spellStart"/>
+      <w:r>
+        <w:rPr>
+          <w:rFonts w:ascii="Times New Roman" w:eastAsia="Times New Roman" w:hAnsi="Times New Roman" w:cs="Times New Roman"/>
+          <w:sz w:val="24"/>
+          <w:szCs w:val="24"/>
+        </w:rPr>
+        <w:t>overwriteExisting</w:t>
+      </w:r>
+      <w:proofErr w:type="spellEnd"/>
+      <w:r>
+        <w:rPr>
+          <w:rFonts w:ascii="Times New Roman" w:eastAsia="Times New Roman" w:hAnsi="Times New Roman" w:cs="Times New Roman"/>
+          <w:sz w:val="24"/>
+          <w:szCs w:val="24"/>
+        </w:rPr>
+        <w:t xml:space="preserve">(which should always be false), </w:t>
+      </w:r>
+      <w:proofErr w:type="spellStart"/>
+      <w:r>
+        <w:rPr>
+          <w:rFonts w:ascii="Times New Roman" w:eastAsia="Times New Roman" w:hAnsi="Times New Roman" w:cs="Times New Roman"/>
+          <w:sz w:val="24"/>
+          <w:szCs w:val="24"/>
+        </w:rPr>
+        <w:t>silenceTimeout</w:t>
+      </w:r>
+      <w:proofErr w:type="spellEnd"/>
+      <w:r>
+        <w:rPr>
+          <w:rFonts w:ascii="Times New Roman" w:eastAsia="Times New Roman" w:hAnsi="Times New Roman" w:cs="Times New Roman"/>
+          <w:sz w:val="24"/>
+          <w:szCs w:val="24"/>
+        </w:rPr>
+        <w:t xml:space="preserve">(how long should Misty wait without hearing anything before it moves on), </w:t>
+      </w:r>
+      <w:proofErr w:type="spellStart"/>
+      <w:r>
+        <w:rPr>
+          <w:rFonts w:ascii="Times New Roman" w:eastAsia="Times New Roman" w:hAnsi="Times New Roman" w:cs="Times New Roman"/>
+          <w:sz w:val="24"/>
+          <w:szCs w:val="24"/>
+        </w:rPr>
+        <w:t>maxSpeechLength</w:t>
+      </w:r>
+      <w:proofErr w:type="spellEnd"/>
+      <w:r>
+        <w:rPr>
+          <w:rFonts w:ascii="Times New Roman" w:eastAsia="Times New Roman" w:hAnsi="Times New Roman" w:cs="Times New Roman"/>
+          <w:sz w:val="24"/>
+          <w:szCs w:val="24"/>
+        </w:rPr>
+        <w:t xml:space="preserve">(how long should it record if the </w:t>
+      </w:r>
+      <w:proofErr w:type="spellStart"/>
+      <w:r>
+        <w:rPr>
+          <w:rFonts w:ascii="Times New Roman" w:eastAsia="Times New Roman" w:hAnsi="Times New Roman" w:cs="Times New Roman"/>
+          <w:sz w:val="24"/>
+          <w:szCs w:val="24"/>
+        </w:rPr>
+        <w:t>silenceTimeout</w:t>
+      </w:r>
+      <w:proofErr w:type="spellEnd"/>
+      <w:r>
+        <w:rPr>
+          <w:rFonts w:ascii="Times New Roman" w:eastAsia="Times New Roman" w:hAnsi="Times New Roman" w:cs="Times New Roman"/>
+          <w:sz w:val="24"/>
+          <w:szCs w:val="24"/>
+        </w:rPr>
+        <w:t xml:space="preserve"> does not stop it), </w:t>
+      </w:r>
+      <w:proofErr w:type="spellStart"/>
+      <w:r>
+        <w:rPr>
+          <w:rFonts w:ascii="Times New Roman" w:eastAsia="Times New Roman" w:hAnsi="Times New Roman" w:cs="Times New Roman"/>
+          <w:sz w:val="24"/>
+          <w:szCs w:val="24"/>
+        </w:rPr>
+        <w:t>requireKeyPhrase</w:t>
+      </w:r>
+      <w:proofErr w:type="spellEnd"/>
+      <w:r>
+        <w:rPr>
+          <w:rFonts w:ascii="Times New Roman" w:eastAsia="Times New Roman" w:hAnsi="Times New Roman" w:cs="Times New Roman"/>
+          <w:sz w:val="24"/>
+          <w:szCs w:val="24"/>
+        </w:rPr>
+        <w:t xml:space="preserve"> (if misty should wait for a “Hey, Misty” before it starts recording), </w:t>
+      </w:r>
+      <w:proofErr w:type="spellStart"/>
+      <w:r>
+        <w:rPr>
+          <w:rFonts w:ascii="Times New Roman" w:eastAsia="Times New Roman" w:hAnsi="Times New Roman" w:cs="Times New Roman"/>
+          <w:sz w:val="24"/>
+          <w:szCs w:val="24"/>
+        </w:rPr>
+        <w:t>captureFile</w:t>
+      </w:r>
+      <w:proofErr w:type="spellEnd"/>
+      <w:r>
+        <w:rPr>
+          <w:rFonts w:ascii="Times New Roman" w:eastAsia="Times New Roman" w:hAnsi="Times New Roman" w:cs="Times New Roman"/>
+          <w:sz w:val="24"/>
+          <w:szCs w:val="24"/>
+        </w:rPr>
+        <w:t xml:space="preserve">(should always be true), </w:t>
+      </w:r>
+      <w:proofErr w:type="spellStart"/>
+      <w:r>
+        <w:rPr>
+          <w:rFonts w:ascii="Times New Roman" w:eastAsia="Times New Roman" w:hAnsi="Times New Roman" w:cs="Times New Roman"/>
+          <w:sz w:val="24"/>
+          <w:szCs w:val="24"/>
+        </w:rPr>
+        <w:t>speechRecognitionLanguage</w:t>
+      </w:r>
+      <w:proofErr w:type="spellEnd"/>
+      <w:r>
+        <w:rPr>
+          <w:rFonts w:ascii="Times New Roman" w:eastAsia="Times New Roman" w:hAnsi="Times New Roman" w:cs="Times New Roman"/>
+          <w:sz w:val="24"/>
+          <w:szCs w:val="24"/>
+        </w:rPr>
+        <w:t xml:space="preserve"> (the language that she is going to hear in language code), key (Google API key, that should be inside JSON file). </w:t>
+      </w:r>
+    </w:p>
+    <w:p>
+      <w:pPr>
+        <w:rPr>
+          <w:rFonts w:ascii="Times New Roman" w:eastAsia="Times New Roman" w:hAnsi="Times New Roman" w:cs="Times New Roman"/>
+          <w:sz w:val="24"/>
+          <w:szCs w:val="24"/>
+        </w:rPr>
+      </w:pPr>
+      <w:r>
+        <w:rPr>
+          <w:rFonts w:ascii="Times New Roman" w:eastAsia="Times New Roman" w:hAnsi="Times New Roman" w:cs="Times New Roman"/>
+          <w:sz w:val="24"/>
+          <w:szCs w:val="24"/>
+        </w:rPr>
+        <w:t xml:space="preserve">Since the Google API will return a lot of data, we need to specify what we want to use. For this, we used the </w:t>
+      </w:r>
+      <w:proofErr w:type="spellStart"/>
+      <w:r>
+        <w:rPr>
+          <w:rFonts w:ascii="Times New Roman" w:eastAsia="Times New Roman" w:hAnsi="Times New Roman" w:cs="Times New Roman"/>
+          <w:sz w:val="24"/>
+          <w:szCs w:val="24"/>
+        </w:rPr>
+        <w:t>register_voice_record_complete</w:t>
+      </w:r>
+      <w:proofErr w:type="spellEnd"/>
+      <w:r>
+        <w:rPr>
+          <w:rFonts w:ascii="Times New Roman" w:eastAsia="Times New Roman" w:hAnsi="Times New Roman" w:cs="Times New Roman"/>
+          <w:sz w:val="24"/>
+          <w:szCs w:val="24"/>
+        </w:rPr>
+        <w:t xml:space="preserve"> function. Which add the proper return cases that we should look from the API, then register the event </w:t>
+      </w:r>
+      <w:proofErr w:type="spellStart"/>
+      <w:r>
+        <w:rPr>
+          <w:rFonts w:ascii="Times New Roman" w:eastAsia="Times New Roman" w:hAnsi="Times New Roman" w:cs="Times New Roman"/>
+          <w:sz w:val="24"/>
+          <w:szCs w:val="24"/>
+        </w:rPr>
+        <w:t>voice_record_complete_message</w:t>
+      </w:r>
+      <w:proofErr w:type="spellEnd"/>
+      <w:r>
+        <w:rPr>
+          <w:rFonts w:ascii="Times New Roman" w:eastAsia="Times New Roman" w:hAnsi="Times New Roman" w:cs="Times New Roman"/>
+          <w:sz w:val="24"/>
+          <w:szCs w:val="24"/>
+        </w:rPr>
+        <w:t xml:space="preserve">. </w:t>
+      </w:r>
+    </w:p>
+    <w:p>
+      <w:pPr>
+        <w:rPr>
+          <w:rFonts w:ascii="Times New Roman" w:eastAsia="Times New Roman" w:hAnsi="Times New Roman" w:cs="Times New Roman"/>
+          <w:sz w:val="24"/>
+          <w:szCs w:val="24"/>
+        </w:rPr>
+      </w:pPr>
+      <w:r>
+        <w:rPr>
+          <w:rFonts w:ascii="Times New Roman" w:eastAsia="Times New Roman" w:hAnsi="Times New Roman" w:cs="Times New Roman"/>
+          <w:sz w:val="24"/>
+          <w:szCs w:val="24"/>
+        </w:rPr>
+        <w:t>The _</w:t>
+      </w:r>
+      <w:proofErr w:type="spellStart"/>
+      <w:r>
+        <w:rPr>
+          <w:rFonts w:ascii="Times New Roman" w:eastAsia="Times New Roman" w:hAnsi="Times New Roman" w:cs="Times New Roman"/>
+          <w:sz w:val="24"/>
+          <w:szCs w:val="24"/>
+        </w:rPr>
+        <w:t>voice_record_complete_message</w:t>
+      </w:r>
+      <w:proofErr w:type="spellEnd"/>
+      <w:r>
+        <w:rPr>
+          <w:rFonts w:ascii="Times New Roman" w:eastAsia="Times New Roman" w:hAnsi="Times New Roman" w:cs="Times New Roman"/>
+          <w:sz w:val="24"/>
+          <w:szCs w:val="24"/>
+        </w:rPr>
+        <w:t xml:space="preserve"> is an event; </w:t>
+      </w:r>
+      <w:proofErr w:type="gramStart"/>
+      <w:r>
+        <w:rPr>
+          <w:rFonts w:ascii="Times New Roman" w:eastAsia="Times New Roman" w:hAnsi="Times New Roman" w:cs="Times New Roman"/>
+          <w:sz w:val="24"/>
+          <w:szCs w:val="24"/>
+        </w:rPr>
+        <w:t>therefore</w:t>
+      </w:r>
+      <w:proofErr w:type="gramEnd"/>
+      <w:r>
+        <w:rPr>
+          <w:rFonts w:ascii="Times New Roman" w:eastAsia="Times New Roman" w:hAnsi="Times New Roman" w:cs="Times New Roman"/>
+          <w:sz w:val="24"/>
+          <w:szCs w:val="24"/>
+        </w:rPr>
+        <w:t xml:space="preserve"> it needs to begin with an underscore. Inside, we just call built in functions to display the proper results. </w:t>
+      </w:r>
+    </w:p>
+    <w:p>
+      <w:pPr>
+        <w:rPr>
+          <w:rFonts w:ascii="Times New Roman" w:eastAsia="Times New Roman" w:hAnsi="Times New Roman" w:cs="Times New Roman"/>
+          <w:sz w:val="24"/>
+          <w:szCs w:val="24"/>
+        </w:rPr>
+      </w:pPr>
+      <w:r>
+        <w:rPr>
+          <w:rFonts w:ascii="Times New Roman" w:eastAsia="Times New Roman" w:hAnsi="Times New Roman" w:cs="Times New Roman"/>
+          <w:sz w:val="24"/>
+          <w:szCs w:val="24"/>
+        </w:rPr>
+        <w:t>Our JSON file in this skill plays a very important part and have a different set up. Inside the “parameters”, there is a variable called "</w:t>
+      </w:r>
+      <w:proofErr w:type="spellStart"/>
+      <w:r>
+        <w:rPr>
+          <w:rFonts w:ascii="Times New Roman" w:eastAsia="Times New Roman" w:hAnsi="Times New Roman" w:cs="Times New Roman"/>
+          <w:sz w:val="24"/>
+          <w:szCs w:val="24"/>
+        </w:rPr>
+        <w:t>APIKEY_Google</w:t>
+      </w:r>
+      <w:proofErr w:type="spellEnd"/>
+      <w:r>
+        <w:rPr>
+          <w:rFonts w:ascii="Times New Roman" w:eastAsia="Times New Roman" w:hAnsi="Times New Roman" w:cs="Times New Roman"/>
+          <w:sz w:val="24"/>
+          <w:szCs w:val="24"/>
+        </w:rPr>
+        <w:t>" which is followed by a colon and then a string. This string is the key that you should get from google. Explanation on how to get this key is under “Installation and Requirements</w:t>
+      </w:r>
+      <w:r>
+        <w:rPr>
+          <w:rFonts w:ascii="Times New Roman" w:eastAsia="Times New Roman" w:hAnsi="Times New Roman" w:cs="Times New Roman"/>
+          <w:sz w:val="24"/>
+          <w:szCs w:val="24"/>
+        </w:rPr>
+        <w:t xml:space="preserve"> to work with</w:t>
+      </w:r>
+      <w:r>
+        <w:rPr>
+          <w:rFonts w:ascii="Times New Roman" w:eastAsia="Times New Roman" w:hAnsi="Times New Roman" w:cs="Times New Roman"/>
+          <w:sz w:val="24"/>
+          <w:szCs w:val="24"/>
+        </w:rPr>
+        <w:t xml:space="preserve"> This Project”.</w:t>
+      </w:r>
+      <w:r>
+        <w:rPr>
+          <w:rFonts w:ascii="Times New Roman" w:eastAsia="Times New Roman" w:hAnsi="Times New Roman" w:cs="Times New Roman"/>
+          <w:color w:val="7030A0"/>
+          <w:sz w:val="28"/>
+          <w:szCs w:val="28"/>
+        </w:rPr>
+        <w:br/>
+      </w:r>
+      <w:r>
+        <w:rPr>
+          <w:rFonts w:ascii="Times New Roman" w:eastAsia="Times New Roman" w:hAnsi="Times New Roman" w:cs="Times New Roman"/>
+          <w:color w:val="7030A0"/>
+          <w:sz w:val="28"/>
+          <w:szCs w:val="28"/>
+        </w:rPr>
+        <w:br/>
+      </w:r>
+      <w:r>
+        <w:rPr>
+          <w:rFonts w:ascii="Times New Roman" w:eastAsia="Times New Roman" w:hAnsi="Times New Roman" w:cs="Times New Roman"/>
+          <w:color w:val="7030A0"/>
+          <w:sz w:val="28"/>
+          <w:szCs w:val="28"/>
+        </w:rPr>
+        <w:br/>
+        <w:t>Conversation</w:t>
+      </w:r>
+      <w:r>
+        <w:rPr>
+          <w:rFonts w:ascii="Times New Roman" w:eastAsia="Times New Roman" w:hAnsi="Times New Roman" w:cs="Times New Roman"/>
+          <w:color w:val="7030A0"/>
+          <w:sz w:val="28"/>
+          <w:szCs w:val="28"/>
+        </w:rPr>
+        <w:br/>
+      </w:r>
+      <w:r>
+        <w:rPr>
+          <w:rFonts w:ascii="Times New Roman" w:eastAsia="Times New Roman" w:hAnsi="Times New Roman" w:cs="Times New Roman"/>
+          <w:sz w:val="24"/>
+          <w:szCs w:val="24"/>
+        </w:rPr>
+        <w:t>NIKKO</w:t>
+      </w:r>
+    </w:p>
+    <w:p>
+      <w:pPr>
+        <w:rPr>
+          <w:rFonts w:ascii="Times New Roman" w:eastAsia="Times New Roman" w:hAnsi="Times New Roman" w:cs="Times New Roman"/>
+          <w:sz w:val="24"/>
+          <w:szCs w:val="24"/>
+        </w:rPr>
+      </w:pPr>
+      <w:r>
+        <w:rPr>
+          <w:rFonts w:ascii="Times New Roman" w:eastAsia="Times New Roman" w:hAnsi="Times New Roman" w:cs="Times New Roman"/>
+          <w:color w:val="7030A0"/>
+          <w:sz w:val="28"/>
+          <w:szCs w:val="28"/>
+        </w:rPr>
+        <w:br/>
+        <w:t>Translation</w:t>
+      </w:r>
+      <w:r>
+        <w:rPr>
+          <w:rFonts w:ascii="Times New Roman" w:eastAsia="Times New Roman" w:hAnsi="Times New Roman" w:cs="Times New Roman"/>
+          <w:color w:val="7030A0"/>
+          <w:sz w:val="28"/>
+          <w:szCs w:val="28"/>
+        </w:rPr>
+        <w:br/>
+      </w:r>
+      <w:r>
+        <w:rPr>
+          <w:rFonts w:ascii="Times New Roman" w:eastAsia="Times New Roman" w:hAnsi="Times New Roman" w:cs="Times New Roman"/>
+          <w:sz w:val="24"/>
+          <w:szCs w:val="24"/>
+        </w:rPr>
+        <w:t xml:space="preserve">This skill is an applied use of two skills defined before, Sound </w:t>
+      </w:r>
+      <w:proofErr w:type="gramStart"/>
+      <w:r>
+        <w:rPr>
+          <w:rFonts w:ascii="Times New Roman" w:eastAsia="Times New Roman" w:hAnsi="Times New Roman" w:cs="Times New Roman"/>
+          <w:sz w:val="24"/>
+          <w:szCs w:val="24"/>
+        </w:rPr>
+        <w:t>To</w:t>
+      </w:r>
+      <w:proofErr w:type="gramEnd"/>
+      <w:r>
+        <w:rPr>
+          <w:rFonts w:ascii="Times New Roman" w:eastAsia="Times New Roman" w:hAnsi="Times New Roman" w:cs="Times New Roman"/>
+          <w:sz w:val="24"/>
+          <w:szCs w:val="24"/>
+        </w:rPr>
+        <w:t xml:space="preserve"> Text and Text To Sound. The translation part is the middle of the skill. For understanding of the other parts used, please read the documentation for the other two skills. </w:t>
+      </w:r>
+    </w:p>
+    <w:p>
+      <w:pPr>
+        <w:rPr>
+          <w:rFonts w:ascii="Times New Roman" w:eastAsia="Times New Roman" w:hAnsi="Times New Roman" w:cs="Times New Roman"/>
+          <w:sz w:val="24"/>
+          <w:szCs w:val="24"/>
+        </w:rPr>
+      </w:pPr>
+      <w:r>
+        <w:rPr>
+          <w:rFonts w:ascii="Times New Roman" w:eastAsia="Times New Roman" w:hAnsi="Times New Roman" w:cs="Times New Roman"/>
+          <w:sz w:val="24"/>
+          <w:szCs w:val="24"/>
+        </w:rPr>
+        <w:t>The translation part uses only two functions: _</w:t>
+      </w:r>
+      <w:proofErr w:type="spellStart"/>
+      <w:r>
+        <w:rPr>
+          <w:rFonts w:ascii="Times New Roman" w:eastAsia="Times New Roman" w:hAnsi="Times New Roman" w:cs="Times New Roman"/>
+          <w:sz w:val="24"/>
+          <w:szCs w:val="24"/>
+        </w:rPr>
+        <w:t>translatedData</w:t>
+      </w:r>
+      <w:proofErr w:type="spellEnd"/>
+      <w:r>
+        <w:rPr>
+          <w:rFonts w:ascii="Times New Roman" w:eastAsia="Times New Roman" w:hAnsi="Times New Roman" w:cs="Times New Roman"/>
+          <w:sz w:val="24"/>
+          <w:szCs w:val="24"/>
+        </w:rPr>
+        <w:t xml:space="preserve"> and </w:t>
+      </w:r>
+      <w:proofErr w:type="spellStart"/>
+      <w:r>
+        <w:rPr>
+          <w:rFonts w:ascii="Times New Roman" w:eastAsia="Times New Roman" w:hAnsi="Times New Roman" w:cs="Times New Roman"/>
+          <w:sz w:val="24"/>
+          <w:szCs w:val="24"/>
+        </w:rPr>
+        <w:t>translateText</w:t>
       </w:r>
       <w:proofErr w:type="spellEnd"/>
       <w:r>
@@ -1757,149 +2682,26 @@
           <w:sz w:val="24"/>
           <w:szCs w:val="24"/>
         </w:rPr>
-        <w:t xml:space="preserve">The </w:t>
-      </w:r>
-      <w:proofErr w:type="spellStart"/>
-      <w:r>
-        <w:rPr>
-          <w:rFonts w:ascii="Times New Roman" w:eastAsia="Times New Roman" w:hAnsi="Times New Roman" w:cs="Times New Roman"/>
-          <w:sz w:val="24"/>
-          <w:szCs w:val="24"/>
-        </w:rPr>
-        <w:t>speakTheText</w:t>
-      </w:r>
-      <w:proofErr w:type="spellEnd"/>
-      <w:r>
-        <w:rPr>
-          <w:rFonts w:ascii="Times New Roman" w:eastAsia="Times New Roman" w:hAnsi="Times New Roman" w:cs="Times New Roman"/>
-          <w:sz w:val="24"/>
-          <w:szCs w:val="24"/>
-        </w:rPr>
-        <w:t xml:space="preserve"> method takes only one parameter. This parameter is a string and should be the text that you want Misty to Speak. Inside this method we have an important setup to do </w:t>
-      </w:r>
-      <w:proofErr w:type="gramStart"/>
-      <w:r>
-        <w:rPr>
-          <w:rFonts w:ascii="Times New Roman" w:eastAsia="Times New Roman" w:hAnsi="Times New Roman" w:cs="Times New Roman"/>
-          <w:sz w:val="24"/>
-          <w:szCs w:val="24"/>
-        </w:rPr>
-        <w:t>in order to</w:t>
-      </w:r>
-      <w:proofErr w:type="gramEnd"/>
-      <w:r>
-        <w:rPr>
-          <w:rFonts w:ascii="Times New Roman" w:eastAsia="Times New Roman" w:hAnsi="Times New Roman" w:cs="Times New Roman"/>
-          <w:sz w:val="24"/>
-          <w:szCs w:val="24"/>
-        </w:rPr>
-        <w:t xml:space="preserve"> run this skill. We </w:t>
-      </w:r>
-      <w:proofErr w:type="gramStart"/>
-      <w:r>
-        <w:rPr>
-          <w:rFonts w:ascii="Times New Roman" w:eastAsia="Times New Roman" w:hAnsi="Times New Roman" w:cs="Times New Roman"/>
-          <w:sz w:val="24"/>
-          <w:szCs w:val="24"/>
-        </w:rPr>
-        <w:t>have to</w:t>
-      </w:r>
-      <w:proofErr w:type="gramEnd"/>
-      <w:r>
-        <w:rPr>
-          <w:rFonts w:ascii="Times New Roman" w:eastAsia="Times New Roman" w:hAnsi="Times New Roman" w:cs="Times New Roman"/>
-          <w:sz w:val="24"/>
-          <w:szCs w:val="24"/>
-        </w:rPr>
-        <w:t xml:space="preserve"> use </w:t>
-      </w:r>
-      <w:proofErr w:type="spellStart"/>
-      <w:r>
-        <w:rPr>
-          <w:rFonts w:ascii="Times New Roman" w:eastAsia="Times New Roman" w:hAnsi="Times New Roman" w:cs="Times New Roman"/>
-          <w:sz w:val="24"/>
-          <w:szCs w:val="24"/>
-        </w:rPr>
-        <w:t>JSON.stringify</w:t>
-      </w:r>
-      <w:proofErr w:type="spellEnd"/>
-      <w:r>
-        <w:rPr>
-          <w:rFonts w:ascii="Times New Roman" w:eastAsia="Times New Roman" w:hAnsi="Times New Roman" w:cs="Times New Roman"/>
-          <w:sz w:val="24"/>
-          <w:szCs w:val="24"/>
-        </w:rPr>
-        <w:t xml:space="preserve">() to make a string out of the arguments we need to use. These arguments are passed to the Google API which then sends us the audio response. </w:t>
-      </w:r>
-    </w:p>
-    <w:p>
-      <w:pPr>
-        <w:rPr>
-          <w:rFonts w:ascii="Times New Roman" w:eastAsia="Times New Roman" w:hAnsi="Times New Roman" w:cs="Times New Roman"/>
-          <w:sz w:val="24"/>
-          <w:szCs w:val="24"/>
-        </w:rPr>
-      </w:pPr>
-      <w:r>
-        <w:rPr>
-          <w:rFonts w:ascii="Times New Roman" w:eastAsia="Times New Roman" w:hAnsi="Times New Roman" w:cs="Times New Roman"/>
-          <w:sz w:val="24"/>
-          <w:szCs w:val="24"/>
-        </w:rPr>
-        <w:t>The most important parameters under the arguments are ‘input’, which should be the only parameter used in this method, ‘</w:t>
-      </w:r>
-      <w:proofErr w:type="spellStart"/>
-      <w:r>
-        <w:rPr>
-          <w:rFonts w:ascii="Times New Roman" w:eastAsia="Times New Roman" w:hAnsi="Times New Roman" w:cs="Times New Roman"/>
-          <w:sz w:val="24"/>
-          <w:szCs w:val="24"/>
-        </w:rPr>
-        <w:t>languageCode</w:t>
-      </w:r>
-      <w:proofErr w:type="spellEnd"/>
-      <w:r>
-        <w:rPr>
-          <w:rFonts w:ascii="Times New Roman" w:eastAsia="Times New Roman" w:hAnsi="Times New Roman" w:cs="Times New Roman"/>
-          <w:sz w:val="24"/>
-          <w:szCs w:val="24"/>
-        </w:rPr>
-        <w:t>’, which is the language of the input, and ‘</w:t>
-      </w:r>
-      <w:proofErr w:type="spellStart"/>
-      <w:r>
-        <w:rPr>
-          <w:rFonts w:ascii="Times New Roman" w:eastAsia="Times New Roman" w:hAnsi="Times New Roman" w:cs="Times New Roman"/>
-          <w:sz w:val="24"/>
-          <w:szCs w:val="24"/>
-        </w:rPr>
-        <w:t>audioEncoding</w:t>
-      </w:r>
-      <w:proofErr w:type="spellEnd"/>
-      <w:r>
-        <w:rPr>
-          <w:rFonts w:ascii="Times New Roman" w:eastAsia="Times New Roman" w:hAnsi="Times New Roman" w:cs="Times New Roman"/>
-          <w:sz w:val="24"/>
-          <w:szCs w:val="24"/>
-        </w:rPr>
-        <w:t>’, which should always be “LINEAR16” for the rest of the code to work.</w:t>
-      </w:r>
-    </w:p>
-    <w:p>
-      <w:pPr>
-        <w:rPr>
-          <w:rFonts w:ascii="Times New Roman" w:eastAsia="Times New Roman" w:hAnsi="Times New Roman" w:cs="Times New Roman"/>
-          <w:sz w:val="24"/>
-          <w:szCs w:val="24"/>
-        </w:rPr>
-      </w:pPr>
-      <w:r>
-        <w:rPr>
-          <w:rFonts w:ascii="Times New Roman" w:eastAsia="Times New Roman" w:hAnsi="Times New Roman" w:cs="Times New Roman"/>
-          <w:sz w:val="24"/>
-          <w:szCs w:val="24"/>
-        </w:rPr>
-        <w:t xml:space="preserve">After setting up, you can then use </w:t>
+        <w:lastRenderedPageBreak/>
+        <w:t xml:space="preserve">Our </w:t>
+      </w:r>
+      <w:proofErr w:type="spellStart"/>
+      <w:r>
+        <w:rPr>
+          <w:rFonts w:ascii="Times New Roman" w:eastAsia="Times New Roman" w:hAnsi="Times New Roman" w:cs="Times New Roman"/>
+          <w:sz w:val="24"/>
+          <w:szCs w:val="24"/>
+        </w:rPr>
+        <w:t>translateText</w:t>
+      </w:r>
+      <w:proofErr w:type="spellEnd"/>
+      <w:r>
+        <w:rPr>
+          <w:rFonts w:ascii="Times New Roman" w:eastAsia="Times New Roman" w:hAnsi="Times New Roman" w:cs="Times New Roman"/>
+          <w:sz w:val="24"/>
+          <w:szCs w:val="24"/>
+        </w:rPr>
+        <w:t xml:space="preserve"> function needs only one parameter, which is a string representing the text that you want to translate. Inside this function, you will need to set up the variable arguments. It is important to change the “source” and “target” based on the languages that you want to translate from and to. Then, we use the </w:t>
       </w:r>
       <w:proofErr w:type="spellStart"/>
       <w:r>
@@ -1917,42 +2719,25 @@
           <w:sz w:val="24"/>
           <w:szCs w:val="24"/>
         </w:rPr>
-        <w:t xml:space="preserve"> to talk to the Google API.</w:t>
-      </w:r>
-    </w:p>
-    <w:p>
-      <w:pPr>
-        <w:rPr>
-          <w:rFonts w:ascii="Times New Roman" w:eastAsia="Times New Roman" w:hAnsi="Times New Roman" w:cs="Times New Roman"/>
-          <w:sz w:val="24"/>
-          <w:szCs w:val="24"/>
-        </w:rPr>
-      </w:pPr>
-      <w:r>
-        <w:rPr>
-          <w:rFonts w:ascii="Times New Roman" w:eastAsia="Times New Roman" w:hAnsi="Times New Roman" w:cs="Times New Roman"/>
-          <w:sz w:val="24"/>
-          <w:szCs w:val="24"/>
-        </w:rPr>
-        <w:t xml:space="preserve">The _Base64In function is where the Google API talks to misty and saves the audio file, then plays it. This method needs to start with an underscore, because it is being called from </w:t>
-      </w:r>
-      <w:proofErr w:type="spellStart"/>
-      <w:r>
-        <w:rPr>
-          <w:rFonts w:ascii="Times New Roman" w:eastAsia="Times New Roman" w:hAnsi="Times New Roman" w:cs="Times New Roman"/>
-          <w:sz w:val="24"/>
-          <w:szCs w:val="24"/>
-        </w:rPr>
-        <w:t>SendExternalRequest</w:t>
-      </w:r>
-      <w:proofErr w:type="spellEnd"/>
-      <w:r>
-        <w:rPr>
-          <w:rFonts w:ascii="Times New Roman" w:eastAsia="Times New Roman" w:hAnsi="Times New Roman" w:cs="Times New Roman"/>
-          <w:sz w:val="24"/>
-          <w:szCs w:val="24"/>
-        </w:rPr>
-        <w:t xml:space="preserve"> and getting data from it. </w:t>
+        <w:t xml:space="preserve"> function to call the Google API, and set our last argument to the event in which the return values should be sent to, in this case _</w:t>
+      </w:r>
+      <w:proofErr w:type="spellStart"/>
+      <w:r>
+        <w:rPr>
+          <w:rFonts w:ascii="Times New Roman" w:eastAsia="Times New Roman" w:hAnsi="Times New Roman" w:cs="Times New Roman"/>
+          <w:sz w:val="24"/>
+          <w:szCs w:val="24"/>
+        </w:rPr>
+        <w:t>translatedData</w:t>
+      </w:r>
+      <w:proofErr w:type="spellEnd"/>
+      <w:r>
+        <w:rPr>
+          <w:rFonts w:ascii="Times New Roman" w:eastAsia="Times New Roman" w:hAnsi="Times New Roman" w:cs="Times New Roman"/>
+          <w:sz w:val="24"/>
+          <w:szCs w:val="24"/>
+        </w:rPr>
+        <w:t>.</w:t>
       </w:r>
     </w:p>
     <w:p>
@@ -1978,575 +2763,6 @@
           <w:sz w:val="24"/>
           <w:szCs w:val="24"/>
         </w:rPr>
-        <w:t>speakTheText</w:t>
-      </w:r>
-      <w:proofErr w:type="spellEnd"/>
-      <w:r>
-        <w:rPr>
-          <w:rFonts w:ascii="Times New Roman" w:eastAsia="Times New Roman" w:hAnsi="Times New Roman" w:cs="Times New Roman"/>
-          <w:sz w:val="24"/>
-          <w:szCs w:val="24"/>
-        </w:rPr>
-        <w:t xml:space="preserve"> function is only to allow the Google API to talk to misty, by registering an event that misty will be waiting before running the rest. </w:t>
-      </w:r>
-    </w:p>
-    <w:p>
-      <w:pPr>
-        <w:rPr>
-          <w:rFonts w:ascii="Times New Roman" w:eastAsia="Times New Roman" w:hAnsi="Times New Roman" w:cs="Times New Roman"/>
-          <w:sz w:val="24"/>
-          <w:szCs w:val="24"/>
-        </w:rPr>
-      </w:pPr>
-      <w:r>
-        <w:rPr>
-          <w:rFonts w:ascii="Times New Roman" w:eastAsia="Times New Roman" w:hAnsi="Times New Roman" w:cs="Times New Roman"/>
-          <w:sz w:val="24"/>
-          <w:szCs w:val="24"/>
-        </w:rPr>
-        <w:lastRenderedPageBreak/>
-        <w:t>Our JSON file in this skill plays a very important part and have a different set up. Inside the “parameters”, there is a variable called "</w:t>
-      </w:r>
-      <w:proofErr w:type="spellStart"/>
-      <w:r>
-        <w:rPr>
-          <w:rFonts w:ascii="Times New Roman" w:eastAsia="Times New Roman" w:hAnsi="Times New Roman" w:cs="Times New Roman"/>
-          <w:sz w:val="24"/>
-          <w:szCs w:val="24"/>
-        </w:rPr>
-        <w:t>APIKEY_Google</w:t>
-      </w:r>
-      <w:proofErr w:type="spellEnd"/>
-      <w:r>
-        <w:rPr>
-          <w:rFonts w:ascii="Times New Roman" w:eastAsia="Times New Roman" w:hAnsi="Times New Roman" w:cs="Times New Roman"/>
-          <w:sz w:val="24"/>
-          <w:szCs w:val="24"/>
-        </w:rPr>
-        <w:t>" which is followed by a colon and then a string. This string is the key that you should get from google. Explanation on how to get this key is under “Installation and Requirements for This Project”.</w:t>
-      </w:r>
-      <w:r>
-        <w:rPr>
-          <w:rFonts w:ascii="Times New Roman" w:eastAsia="Times New Roman" w:hAnsi="Times New Roman" w:cs="Times New Roman"/>
-          <w:color w:val="7030A0"/>
-          <w:sz w:val="28"/>
-          <w:szCs w:val="28"/>
-        </w:rPr>
-        <w:br/>
-      </w:r>
-      <w:r>
-        <w:rPr>
-          <w:rFonts w:ascii="Times New Roman" w:eastAsia="Times New Roman" w:hAnsi="Times New Roman" w:cs="Times New Roman"/>
-          <w:color w:val="7030A0"/>
-          <w:sz w:val="28"/>
-          <w:szCs w:val="28"/>
-        </w:rPr>
-        <w:br/>
-        <w:t>Sound to Text</w:t>
-      </w:r>
-    </w:p>
-    <w:p>
-      <w:pPr>
-        <w:rPr>
-          <w:rFonts w:ascii="Times New Roman" w:eastAsia="Times New Roman" w:hAnsi="Times New Roman" w:cs="Times New Roman"/>
-          <w:sz w:val="24"/>
-          <w:szCs w:val="24"/>
-        </w:rPr>
-      </w:pPr>
-      <w:r>
-        <w:rPr>
-          <w:rFonts w:ascii="Times New Roman" w:eastAsia="Times New Roman" w:hAnsi="Times New Roman" w:cs="Times New Roman"/>
-          <w:sz w:val="24"/>
-          <w:szCs w:val="24"/>
-        </w:rPr>
-        <w:t xml:space="preserve">Record an audio, then displays it on Misty’s screen. </w:t>
-      </w:r>
-    </w:p>
-    <w:p>
-      <w:pPr>
-        <w:rPr>
-          <w:rFonts w:ascii="Times New Roman" w:eastAsia="Times New Roman" w:hAnsi="Times New Roman" w:cs="Times New Roman"/>
-          <w:sz w:val="24"/>
-          <w:szCs w:val="24"/>
-        </w:rPr>
-      </w:pPr>
-      <w:r>
-        <w:rPr>
-          <w:rFonts w:ascii="Times New Roman" w:eastAsia="Times New Roman" w:hAnsi="Times New Roman" w:cs="Times New Roman"/>
-          <w:sz w:val="24"/>
-          <w:szCs w:val="24"/>
-        </w:rPr>
-        <w:t>There are 2 functions that we created _</w:t>
-      </w:r>
-      <w:proofErr w:type="spellStart"/>
-      <w:r>
-        <w:rPr>
-          <w:rFonts w:ascii="Times New Roman" w:eastAsia="Times New Roman" w:hAnsi="Times New Roman" w:cs="Times New Roman"/>
-          <w:sz w:val="24"/>
-          <w:szCs w:val="24"/>
-        </w:rPr>
-        <w:t>voice_record_complete_message</w:t>
-      </w:r>
-      <w:proofErr w:type="spellEnd"/>
-      <w:r>
-        <w:rPr>
-          <w:rFonts w:ascii="Times New Roman" w:eastAsia="Times New Roman" w:hAnsi="Times New Roman" w:cs="Times New Roman"/>
-          <w:sz w:val="24"/>
-          <w:szCs w:val="24"/>
-        </w:rPr>
-        <w:t xml:space="preserve"> and</w:t>
-      </w:r>
-      <w:r>
-        <w:rPr>
-          <w:rFonts w:eastAsia="Times New Roman" w:cs="Times New Roman"/>
-        </w:rPr>
-        <w:t xml:space="preserve"> </w:t>
-      </w:r>
-      <w:proofErr w:type="spellStart"/>
-      <w:r>
-        <w:rPr>
-          <w:rFonts w:ascii="Times New Roman" w:eastAsia="Times New Roman" w:hAnsi="Times New Roman" w:cs="Times New Roman"/>
-          <w:sz w:val="24"/>
-          <w:szCs w:val="24"/>
-        </w:rPr>
-        <w:t>register_voice_record_complete</w:t>
-      </w:r>
-      <w:proofErr w:type="spellEnd"/>
-      <w:r>
-        <w:rPr>
-          <w:rFonts w:ascii="Times New Roman" w:eastAsia="Times New Roman" w:hAnsi="Times New Roman" w:cs="Times New Roman"/>
-          <w:sz w:val="24"/>
-          <w:szCs w:val="24"/>
-        </w:rPr>
-        <w:t>.</w:t>
-      </w:r>
-    </w:p>
-    <w:p>
-      <w:pPr>
-        <w:rPr>
-          <w:rFonts w:ascii="Times New Roman" w:eastAsia="Times New Roman" w:hAnsi="Times New Roman" w:cs="Times New Roman"/>
-          <w:sz w:val="24"/>
-          <w:szCs w:val="24"/>
-        </w:rPr>
-      </w:pPr>
-      <w:proofErr w:type="gramStart"/>
-      <w:r>
-        <w:rPr>
-          <w:rFonts w:ascii="Times New Roman" w:eastAsia="Times New Roman" w:hAnsi="Times New Roman" w:cs="Times New Roman"/>
-          <w:sz w:val="24"/>
-          <w:szCs w:val="24"/>
-        </w:rPr>
-        <w:t>In order to</w:t>
-      </w:r>
-      <w:proofErr w:type="gramEnd"/>
-      <w:r>
-        <w:rPr>
-          <w:rFonts w:ascii="Times New Roman" w:eastAsia="Times New Roman" w:hAnsi="Times New Roman" w:cs="Times New Roman"/>
-          <w:sz w:val="24"/>
-          <w:szCs w:val="24"/>
-        </w:rPr>
-        <w:t xml:space="preserve"> accomplish this task, we used the built-in function </w:t>
-      </w:r>
-      <w:proofErr w:type="spellStart"/>
-      <w:r>
-        <w:rPr>
-          <w:rFonts w:ascii="Times New Roman" w:eastAsia="Times New Roman" w:hAnsi="Times New Roman" w:cs="Times New Roman"/>
-          <w:sz w:val="24"/>
-          <w:szCs w:val="24"/>
-        </w:rPr>
-        <w:t>CaptureSpeechGoogle</w:t>
-      </w:r>
-      <w:proofErr w:type="spellEnd"/>
-      <w:r>
-        <w:rPr>
-          <w:rFonts w:ascii="Times New Roman" w:eastAsia="Times New Roman" w:hAnsi="Times New Roman" w:cs="Times New Roman"/>
-          <w:sz w:val="24"/>
-          <w:szCs w:val="24"/>
-        </w:rPr>
-        <w:t xml:space="preserve">. Which takes the following parameters: </w:t>
-      </w:r>
-      <w:proofErr w:type="spellStart"/>
-      <w:r>
-        <w:rPr>
-          <w:rFonts w:ascii="Times New Roman" w:eastAsia="Times New Roman" w:hAnsi="Times New Roman" w:cs="Times New Roman"/>
-          <w:sz w:val="24"/>
-          <w:szCs w:val="24"/>
-        </w:rPr>
-        <w:t>overwriteExisting</w:t>
-      </w:r>
-      <w:proofErr w:type="spellEnd"/>
-      <w:r>
-        <w:rPr>
-          <w:rFonts w:ascii="Times New Roman" w:eastAsia="Times New Roman" w:hAnsi="Times New Roman" w:cs="Times New Roman"/>
-          <w:sz w:val="24"/>
-          <w:szCs w:val="24"/>
-        </w:rPr>
-        <w:t xml:space="preserve">(which should always be false), </w:t>
-      </w:r>
-      <w:proofErr w:type="spellStart"/>
-      <w:r>
-        <w:rPr>
-          <w:rFonts w:ascii="Times New Roman" w:eastAsia="Times New Roman" w:hAnsi="Times New Roman" w:cs="Times New Roman"/>
-          <w:sz w:val="24"/>
-          <w:szCs w:val="24"/>
-        </w:rPr>
-        <w:t>silenceTimeout</w:t>
-      </w:r>
-      <w:proofErr w:type="spellEnd"/>
-      <w:r>
-        <w:rPr>
-          <w:rFonts w:ascii="Times New Roman" w:eastAsia="Times New Roman" w:hAnsi="Times New Roman" w:cs="Times New Roman"/>
-          <w:sz w:val="24"/>
-          <w:szCs w:val="24"/>
-        </w:rPr>
-        <w:t xml:space="preserve">(how long should Misty wait without hearing anything before it moves on), </w:t>
-      </w:r>
-      <w:proofErr w:type="spellStart"/>
-      <w:r>
-        <w:rPr>
-          <w:rFonts w:ascii="Times New Roman" w:eastAsia="Times New Roman" w:hAnsi="Times New Roman" w:cs="Times New Roman"/>
-          <w:sz w:val="24"/>
-          <w:szCs w:val="24"/>
-        </w:rPr>
-        <w:t>maxSpeechLength</w:t>
-      </w:r>
-      <w:proofErr w:type="spellEnd"/>
-      <w:r>
-        <w:rPr>
-          <w:rFonts w:ascii="Times New Roman" w:eastAsia="Times New Roman" w:hAnsi="Times New Roman" w:cs="Times New Roman"/>
-          <w:sz w:val="24"/>
-          <w:szCs w:val="24"/>
-        </w:rPr>
-        <w:t xml:space="preserve">(how long should it record if the </w:t>
-      </w:r>
-      <w:proofErr w:type="spellStart"/>
-      <w:r>
-        <w:rPr>
-          <w:rFonts w:ascii="Times New Roman" w:eastAsia="Times New Roman" w:hAnsi="Times New Roman" w:cs="Times New Roman"/>
-          <w:sz w:val="24"/>
-          <w:szCs w:val="24"/>
-        </w:rPr>
-        <w:t>silenceTimeout</w:t>
-      </w:r>
-      <w:proofErr w:type="spellEnd"/>
-      <w:r>
-        <w:rPr>
-          <w:rFonts w:ascii="Times New Roman" w:eastAsia="Times New Roman" w:hAnsi="Times New Roman" w:cs="Times New Roman"/>
-          <w:sz w:val="24"/>
-          <w:szCs w:val="24"/>
-        </w:rPr>
-        <w:t xml:space="preserve"> does not stop it), </w:t>
-      </w:r>
-      <w:proofErr w:type="spellStart"/>
-      <w:r>
-        <w:rPr>
-          <w:rFonts w:ascii="Times New Roman" w:eastAsia="Times New Roman" w:hAnsi="Times New Roman" w:cs="Times New Roman"/>
-          <w:sz w:val="24"/>
-          <w:szCs w:val="24"/>
-        </w:rPr>
-        <w:t>requireKeyPhrase</w:t>
-      </w:r>
-      <w:proofErr w:type="spellEnd"/>
-      <w:r>
-        <w:rPr>
-          <w:rFonts w:ascii="Times New Roman" w:eastAsia="Times New Roman" w:hAnsi="Times New Roman" w:cs="Times New Roman"/>
-          <w:sz w:val="24"/>
-          <w:szCs w:val="24"/>
-        </w:rPr>
-        <w:t xml:space="preserve"> (if misty should wait for a “Hey, Misty” before it starts recording), </w:t>
-      </w:r>
-      <w:proofErr w:type="spellStart"/>
-      <w:r>
-        <w:rPr>
-          <w:rFonts w:ascii="Times New Roman" w:eastAsia="Times New Roman" w:hAnsi="Times New Roman" w:cs="Times New Roman"/>
-          <w:sz w:val="24"/>
-          <w:szCs w:val="24"/>
-        </w:rPr>
-        <w:t>captureFile</w:t>
-      </w:r>
-      <w:proofErr w:type="spellEnd"/>
-      <w:r>
-        <w:rPr>
-          <w:rFonts w:ascii="Times New Roman" w:eastAsia="Times New Roman" w:hAnsi="Times New Roman" w:cs="Times New Roman"/>
-          <w:sz w:val="24"/>
-          <w:szCs w:val="24"/>
-        </w:rPr>
-        <w:t xml:space="preserve">(should always be true), </w:t>
-      </w:r>
-      <w:proofErr w:type="spellStart"/>
-      <w:r>
-        <w:rPr>
-          <w:rFonts w:ascii="Times New Roman" w:eastAsia="Times New Roman" w:hAnsi="Times New Roman" w:cs="Times New Roman"/>
-          <w:sz w:val="24"/>
-          <w:szCs w:val="24"/>
-        </w:rPr>
-        <w:t>speechRecognitionLanguage</w:t>
-      </w:r>
-      <w:proofErr w:type="spellEnd"/>
-      <w:r>
-        <w:rPr>
-          <w:rFonts w:ascii="Times New Roman" w:eastAsia="Times New Roman" w:hAnsi="Times New Roman" w:cs="Times New Roman"/>
-          <w:sz w:val="24"/>
-          <w:szCs w:val="24"/>
-        </w:rPr>
-        <w:t xml:space="preserve"> (the language that she is going to hear in language code), key (Google API key, that should be inside JSON file). </w:t>
-      </w:r>
-    </w:p>
-    <w:p>
-      <w:pPr>
-        <w:rPr>
-          <w:rFonts w:ascii="Times New Roman" w:eastAsia="Times New Roman" w:hAnsi="Times New Roman" w:cs="Times New Roman"/>
-          <w:sz w:val="24"/>
-          <w:szCs w:val="24"/>
-        </w:rPr>
-      </w:pPr>
-      <w:r>
-        <w:rPr>
-          <w:rFonts w:ascii="Times New Roman" w:eastAsia="Times New Roman" w:hAnsi="Times New Roman" w:cs="Times New Roman"/>
-          <w:sz w:val="24"/>
-          <w:szCs w:val="24"/>
-        </w:rPr>
-        <w:t xml:space="preserve">Since the Google API will return a lot of data, we need to specify what we want to use. For this, we used the </w:t>
-      </w:r>
-      <w:proofErr w:type="spellStart"/>
-      <w:r>
-        <w:rPr>
-          <w:rFonts w:ascii="Times New Roman" w:eastAsia="Times New Roman" w:hAnsi="Times New Roman" w:cs="Times New Roman"/>
-          <w:sz w:val="24"/>
-          <w:szCs w:val="24"/>
-        </w:rPr>
-        <w:t>register_voice_record_complete</w:t>
-      </w:r>
-      <w:proofErr w:type="spellEnd"/>
-      <w:r>
-        <w:rPr>
-          <w:rFonts w:ascii="Times New Roman" w:eastAsia="Times New Roman" w:hAnsi="Times New Roman" w:cs="Times New Roman"/>
-          <w:sz w:val="24"/>
-          <w:szCs w:val="24"/>
-        </w:rPr>
-        <w:t xml:space="preserve"> function. Which add the proper return cases that we should look from the API, then register the event </w:t>
-      </w:r>
-      <w:proofErr w:type="spellStart"/>
-      <w:r>
-        <w:rPr>
-          <w:rFonts w:ascii="Times New Roman" w:eastAsia="Times New Roman" w:hAnsi="Times New Roman" w:cs="Times New Roman"/>
-          <w:sz w:val="24"/>
-          <w:szCs w:val="24"/>
-        </w:rPr>
-        <w:t>voice_record_complete_message</w:t>
-      </w:r>
-      <w:proofErr w:type="spellEnd"/>
-      <w:r>
-        <w:rPr>
-          <w:rFonts w:ascii="Times New Roman" w:eastAsia="Times New Roman" w:hAnsi="Times New Roman" w:cs="Times New Roman"/>
-          <w:sz w:val="24"/>
-          <w:szCs w:val="24"/>
-        </w:rPr>
-        <w:t xml:space="preserve">. </w:t>
-      </w:r>
-    </w:p>
-    <w:p>
-      <w:pPr>
-        <w:rPr>
-          <w:rFonts w:ascii="Times New Roman" w:eastAsia="Times New Roman" w:hAnsi="Times New Roman" w:cs="Times New Roman"/>
-          <w:sz w:val="24"/>
-          <w:szCs w:val="24"/>
-        </w:rPr>
-      </w:pPr>
-      <w:r>
-        <w:rPr>
-          <w:rFonts w:ascii="Times New Roman" w:eastAsia="Times New Roman" w:hAnsi="Times New Roman" w:cs="Times New Roman"/>
-          <w:sz w:val="24"/>
-          <w:szCs w:val="24"/>
-        </w:rPr>
-        <w:t>The _</w:t>
-      </w:r>
-      <w:proofErr w:type="spellStart"/>
-      <w:r>
-        <w:rPr>
-          <w:rFonts w:ascii="Times New Roman" w:eastAsia="Times New Roman" w:hAnsi="Times New Roman" w:cs="Times New Roman"/>
-          <w:sz w:val="24"/>
-          <w:szCs w:val="24"/>
-        </w:rPr>
-        <w:t>voice_record_complete_message</w:t>
-      </w:r>
-      <w:proofErr w:type="spellEnd"/>
-      <w:r>
-        <w:rPr>
-          <w:rFonts w:ascii="Times New Roman" w:eastAsia="Times New Roman" w:hAnsi="Times New Roman" w:cs="Times New Roman"/>
-          <w:sz w:val="24"/>
-          <w:szCs w:val="24"/>
-        </w:rPr>
-        <w:t xml:space="preserve"> is an event; </w:t>
-      </w:r>
-      <w:proofErr w:type="gramStart"/>
-      <w:r>
-        <w:rPr>
-          <w:rFonts w:ascii="Times New Roman" w:eastAsia="Times New Roman" w:hAnsi="Times New Roman" w:cs="Times New Roman"/>
-          <w:sz w:val="24"/>
-          <w:szCs w:val="24"/>
-        </w:rPr>
-        <w:t>therefore</w:t>
-      </w:r>
-      <w:proofErr w:type="gramEnd"/>
-      <w:r>
-        <w:rPr>
-          <w:rFonts w:ascii="Times New Roman" w:eastAsia="Times New Roman" w:hAnsi="Times New Roman" w:cs="Times New Roman"/>
-          <w:sz w:val="24"/>
-          <w:szCs w:val="24"/>
-        </w:rPr>
-        <w:t xml:space="preserve"> it needs to begin with an underscore. Inside, we just call built in functions to display the proper results. </w:t>
-      </w:r>
-    </w:p>
-    <w:p>
-      <w:pPr>
-        <w:rPr>
-          <w:rFonts w:ascii="Times New Roman" w:eastAsia="Times New Roman" w:hAnsi="Times New Roman" w:cs="Times New Roman"/>
-          <w:sz w:val="24"/>
-          <w:szCs w:val="24"/>
-        </w:rPr>
-      </w:pPr>
-      <w:r>
-        <w:rPr>
-          <w:rFonts w:ascii="Times New Roman" w:eastAsia="Times New Roman" w:hAnsi="Times New Roman" w:cs="Times New Roman"/>
-          <w:sz w:val="24"/>
-          <w:szCs w:val="24"/>
-        </w:rPr>
-        <w:t>Our JSON file in this skill plays a very important part and have a different set up. Inside the “parameters”, there is a variable called "</w:t>
-      </w:r>
-      <w:proofErr w:type="spellStart"/>
-      <w:r>
-        <w:rPr>
-          <w:rFonts w:ascii="Times New Roman" w:eastAsia="Times New Roman" w:hAnsi="Times New Roman" w:cs="Times New Roman"/>
-          <w:sz w:val="24"/>
-          <w:szCs w:val="24"/>
-        </w:rPr>
-        <w:t>APIKEY_Google</w:t>
-      </w:r>
-      <w:proofErr w:type="spellEnd"/>
-      <w:r>
-        <w:rPr>
-          <w:rFonts w:ascii="Times New Roman" w:eastAsia="Times New Roman" w:hAnsi="Times New Roman" w:cs="Times New Roman"/>
-          <w:sz w:val="24"/>
-          <w:szCs w:val="24"/>
-        </w:rPr>
-        <w:t>" which is followed by a colon and then a string. This string is the key that you should get from google. Explanation on how to get this key is under “Installation and Requirements for This Project”.</w:t>
-      </w:r>
-      <w:r>
-        <w:rPr>
-          <w:rFonts w:ascii="Times New Roman" w:eastAsia="Times New Roman" w:hAnsi="Times New Roman" w:cs="Times New Roman"/>
-          <w:color w:val="7030A0"/>
-          <w:sz w:val="28"/>
-          <w:szCs w:val="28"/>
-        </w:rPr>
-        <w:br/>
-      </w:r>
-      <w:r>
-        <w:rPr>
-          <w:rFonts w:ascii="Times New Roman" w:eastAsia="Times New Roman" w:hAnsi="Times New Roman" w:cs="Times New Roman"/>
-          <w:color w:val="7030A0"/>
-          <w:sz w:val="28"/>
-          <w:szCs w:val="28"/>
-        </w:rPr>
-        <w:br/>
-      </w:r>
-      <w:r>
-        <w:rPr>
-          <w:rFonts w:ascii="Times New Roman" w:eastAsia="Times New Roman" w:hAnsi="Times New Roman" w:cs="Times New Roman"/>
-          <w:color w:val="7030A0"/>
-          <w:sz w:val="28"/>
-          <w:szCs w:val="28"/>
-        </w:rPr>
-        <w:br/>
-        <w:t>Conversation</w:t>
-      </w:r>
-      <w:r>
-        <w:rPr>
-          <w:rFonts w:ascii="Times New Roman" w:eastAsia="Times New Roman" w:hAnsi="Times New Roman" w:cs="Times New Roman"/>
-          <w:color w:val="7030A0"/>
-          <w:sz w:val="28"/>
-          <w:szCs w:val="28"/>
-        </w:rPr>
-        <w:br/>
-      </w:r>
-    </w:p>
-    <w:p>
-      <w:pPr>
-        <w:rPr>
-          <w:rFonts w:ascii="Times New Roman" w:eastAsia="Times New Roman" w:hAnsi="Times New Roman" w:cs="Times New Roman"/>
-          <w:sz w:val="24"/>
-          <w:szCs w:val="24"/>
-        </w:rPr>
-      </w:pPr>
-      <w:r>
-        <w:rPr>
-          <w:rFonts w:ascii="Times New Roman" w:eastAsia="Times New Roman" w:hAnsi="Times New Roman" w:cs="Times New Roman"/>
-          <w:color w:val="7030A0"/>
-          <w:sz w:val="28"/>
-          <w:szCs w:val="28"/>
-        </w:rPr>
-        <w:br/>
-        <w:t>Translation</w:t>
-      </w:r>
-      <w:r>
-        <w:rPr>
-          <w:rFonts w:ascii="Times New Roman" w:eastAsia="Times New Roman" w:hAnsi="Times New Roman" w:cs="Times New Roman"/>
-          <w:color w:val="7030A0"/>
-          <w:sz w:val="28"/>
-          <w:szCs w:val="28"/>
-        </w:rPr>
-        <w:br/>
-      </w:r>
-      <w:r>
-        <w:rPr>
-          <w:rFonts w:ascii="Times New Roman" w:eastAsia="Times New Roman" w:hAnsi="Times New Roman" w:cs="Times New Roman"/>
-          <w:sz w:val="24"/>
-          <w:szCs w:val="24"/>
-        </w:rPr>
-        <w:t xml:space="preserve">This skill is an applied use of two skills defined before, Sound </w:t>
-      </w:r>
-      <w:proofErr w:type="gramStart"/>
-      <w:r>
-        <w:rPr>
-          <w:rFonts w:ascii="Times New Roman" w:eastAsia="Times New Roman" w:hAnsi="Times New Roman" w:cs="Times New Roman"/>
-          <w:sz w:val="24"/>
-          <w:szCs w:val="24"/>
-        </w:rPr>
-        <w:t>To</w:t>
-      </w:r>
-      <w:proofErr w:type="gramEnd"/>
-      <w:r>
-        <w:rPr>
-          <w:rFonts w:ascii="Times New Roman" w:eastAsia="Times New Roman" w:hAnsi="Times New Roman" w:cs="Times New Roman"/>
-          <w:sz w:val="24"/>
-          <w:szCs w:val="24"/>
-        </w:rPr>
-        <w:t xml:space="preserve"> Text and Text To Sound. The translation part is the middle of the skill. For understanding of the other parts used, please read the documentation for the other two skills. </w:t>
-      </w:r>
-    </w:p>
-    <w:p>
-      <w:pPr>
-        <w:rPr>
-          <w:rFonts w:ascii="Times New Roman" w:eastAsia="Times New Roman" w:hAnsi="Times New Roman" w:cs="Times New Roman"/>
-          <w:sz w:val="24"/>
-          <w:szCs w:val="24"/>
-        </w:rPr>
-      </w:pPr>
-      <w:r>
-        <w:rPr>
-          <w:rFonts w:ascii="Times New Roman" w:eastAsia="Times New Roman" w:hAnsi="Times New Roman" w:cs="Times New Roman"/>
-          <w:sz w:val="24"/>
-          <w:szCs w:val="24"/>
-        </w:rPr>
-        <w:t>The translation part uses only two functions: _</w:t>
-      </w:r>
-      <w:proofErr w:type="spellStart"/>
-      <w:r>
-        <w:rPr>
-          <w:rFonts w:ascii="Times New Roman" w:eastAsia="Times New Roman" w:hAnsi="Times New Roman" w:cs="Times New Roman"/>
-          <w:sz w:val="24"/>
-          <w:szCs w:val="24"/>
-        </w:rPr>
         <w:t>translatedData</w:t>
       </w:r>
       <w:proofErr w:type="spellEnd"/>
@@ -2556,139 +2772,6 @@
           <w:sz w:val="24"/>
           <w:szCs w:val="24"/>
         </w:rPr>
-        <w:t xml:space="preserve"> and </w:t>
-      </w:r>
-      <w:proofErr w:type="spellStart"/>
-      <w:r>
-        <w:rPr>
-          <w:rFonts w:ascii="Times New Roman" w:eastAsia="Times New Roman" w:hAnsi="Times New Roman" w:cs="Times New Roman"/>
-          <w:sz w:val="24"/>
-          <w:szCs w:val="24"/>
-        </w:rPr>
-        <w:t>translateText</w:t>
-      </w:r>
-      <w:proofErr w:type="spellEnd"/>
-      <w:r>
-        <w:rPr>
-          <w:rFonts w:ascii="Times New Roman" w:eastAsia="Times New Roman" w:hAnsi="Times New Roman" w:cs="Times New Roman"/>
-          <w:sz w:val="24"/>
-          <w:szCs w:val="24"/>
-        </w:rPr>
-        <w:t>.</w:t>
-      </w:r>
-    </w:p>
-    <w:p>
-      <w:pPr>
-        <w:rPr>
-          <w:rFonts w:ascii="Times New Roman" w:eastAsia="Times New Roman" w:hAnsi="Times New Roman" w:cs="Times New Roman"/>
-          <w:sz w:val="24"/>
-          <w:szCs w:val="24"/>
-        </w:rPr>
-      </w:pPr>
-      <w:r>
-        <w:rPr>
-          <w:rFonts w:ascii="Times New Roman" w:eastAsia="Times New Roman" w:hAnsi="Times New Roman" w:cs="Times New Roman"/>
-          <w:sz w:val="24"/>
-          <w:szCs w:val="24"/>
-        </w:rPr>
-        <w:t xml:space="preserve">Our </w:t>
-      </w:r>
-      <w:proofErr w:type="spellStart"/>
-      <w:r>
-        <w:rPr>
-          <w:rFonts w:ascii="Times New Roman" w:eastAsia="Times New Roman" w:hAnsi="Times New Roman" w:cs="Times New Roman"/>
-          <w:sz w:val="24"/>
-          <w:szCs w:val="24"/>
-        </w:rPr>
-        <w:t>translateText</w:t>
-      </w:r>
-      <w:proofErr w:type="spellEnd"/>
-      <w:r>
-        <w:rPr>
-          <w:rFonts w:ascii="Times New Roman" w:eastAsia="Times New Roman" w:hAnsi="Times New Roman" w:cs="Times New Roman"/>
-          <w:sz w:val="24"/>
-          <w:szCs w:val="24"/>
-        </w:rPr>
-        <w:t xml:space="preserve"> function needs only one parameter, which is a string representing the text that you want to translate. Inside this function, you will need to set up the variable arguments. It is </w:t>
-      </w:r>
-      <w:r>
-        <w:rPr>
-          <w:rFonts w:ascii="Times New Roman" w:eastAsia="Times New Roman" w:hAnsi="Times New Roman" w:cs="Times New Roman"/>
-          <w:sz w:val="24"/>
-          <w:szCs w:val="24"/>
-        </w:rPr>
-        <w:lastRenderedPageBreak/>
-        <w:t xml:space="preserve">important to change the “source” and “target” based on the languages that you want to translate from and to. Then, we use the </w:t>
-      </w:r>
-      <w:proofErr w:type="spellStart"/>
-      <w:r>
-        <w:rPr>
-          <w:rFonts w:ascii="Times New Roman" w:eastAsia="Times New Roman" w:hAnsi="Times New Roman" w:cs="Times New Roman"/>
-          <w:sz w:val="24"/>
-          <w:szCs w:val="24"/>
-        </w:rPr>
-        <w:t>SendExternalRequest</w:t>
-      </w:r>
-      <w:proofErr w:type="spellEnd"/>
-      <w:r>
-        <w:rPr>
-          <w:rFonts w:ascii="Times New Roman" w:eastAsia="Times New Roman" w:hAnsi="Times New Roman" w:cs="Times New Roman"/>
-          <w:sz w:val="24"/>
-          <w:szCs w:val="24"/>
-        </w:rPr>
-        <w:t xml:space="preserve"> function to call the Google API, and set our last argument to the event in which the return values should be sent to, in this case _</w:t>
-      </w:r>
-      <w:proofErr w:type="spellStart"/>
-      <w:r>
-        <w:rPr>
-          <w:rFonts w:ascii="Times New Roman" w:eastAsia="Times New Roman" w:hAnsi="Times New Roman" w:cs="Times New Roman"/>
-          <w:sz w:val="24"/>
-          <w:szCs w:val="24"/>
-        </w:rPr>
-        <w:t>translatedData</w:t>
-      </w:r>
-      <w:proofErr w:type="spellEnd"/>
-      <w:r>
-        <w:rPr>
-          <w:rFonts w:ascii="Times New Roman" w:eastAsia="Times New Roman" w:hAnsi="Times New Roman" w:cs="Times New Roman"/>
-          <w:sz w:val="24"/>
-          <w:szCs w:val="24"/>
-        </w:rPr>
-        <w:t>.</w:t>
-      </w:r>
-    </w:p>
-    <w:p>
-      <w:pPr>
-        <w:rPr>
-          <w:rFonts w:ascii="Times New Roman" w:eastAsia="Times New Roman" w:hAnsi="Times New Roman" w:cs="Times New Roman"/>
-          <w:sz w:val="24"/>
-          <w:szCs w:val="24"/>
-        </w:rPr>
-      </w:pPr>
-      <w:r>
-        <w:rPr>
-          <w:rFonts w:ascii="Times New Roman" w:eastAsia="Times New Roman" w:hAnsi="Times New Roman" w:cs="Times New Roman"/>
-          <w:sz w:val="24"/>
-          <w:szCs w:val="24"/>
-        </w:rPr>
-        <w:t>The _</w:t>
-      </w:r>
-      <w:proofErr w:type="spellStart"/>
-      <w:r>
-        <w:rPr>
-          <w:rFonts w:ascii="Times New Roman" w:eastAsia="Times New Roman" w:hAnsi="Times New Roman" w:cs="Times New Roman"/>
-          <w:sz w:val="24"/>
-          <w:szCs w:val="24"/>
-        </w:rPr>
-        <w:t>translatedData</w:t>
-      </w:r>
-      <w:proofErr w:type="spellEnd"/>
-      <w:r>
-        <w:rPr>
-          <w:rFonts w:ascii="Times New Roman" w:eastAsia="Times New Roman" w:hAnsi="Times New Roman" w:cs="Times New Roman"/>
-          <w:sz w:val="24"/>
-          <w:szCs w:val="24"/>
-        </w:rPr>
         <w:t xml:space="preserve"> function will get the return value from the Google API as its only parameter. Then, it will save to a variable that can be accessed from other functions. </w:t>
       </w:r>
     </w:p>
@@ -2760,7 +2843,23 @@
           <w:sz w:val="24"/>
           <w:szCs w:val="24"/>
         </w:rPr>
-        <w:t>” which are followed by a colon and then a string. These strings are the keys that you should get from google. Each key should be entered with the service that you want to access. Explanation on how to get this key is under “Installation and Requirements for This Project”.</w:t>
+        <w:t xml:space="preserve">” which are followed by a colon and then a string. These strings are the keys that you should get from google. Each key should be entered with the service that you want to access. Explanation on how to get this key is under “Installation and Requirements </w:t>
+      </w:r>
+      <w:r>
+        <w:rPr>
+          <w:rFonts w:ascii="Times New Roman" w:eastAsia="Times New Roman" w:hAnsi="Times New Roman" w:cs="Times New Roman"/>
+          <w:sz w:val="24"/>
+          <w:szCs w:val="24"/>
+        </w:rPr>
+        <w:t>to work with</w:t>
+      </w:r>
+      <w:r>
+        <w:rPr>
+          <w:rFonts w:ascii="Times New Roman" w:eastAsia="Times New Roman" w:hAnsi="Times New Roman" w:cs="Times New Roman"/>
+          <w:sz w:val="24"/>
+          <w:szCs w:val="24"/>
+        </w:rPr>
+        <w:t xml:space="preserve"> This Project”.</w:t>
       </w:r>
     </w:p>
     <w:p>
@@ -2790,14 +2889,21 @@
         </w:rPr>
         <w:br/>
       </w:r>
-    </w:p>
-    <w:p>
-      <w:pPr>
-        <w:rPr>
-          <w:rFonts w:ascii="Times New Roman" w:eastAsia="Times New Roman" w:hAnsi="Times New Roman" w:cs="Times New Roman"/>
-          <w:color w:val="7030A0"/>
-          <w:sz w:val="28"/>
-          <w:szCs w:val="28"/>
+      <w:r>
+        <w:rPr>
+          <w:rFonts w:ascii="Times New Roman" w:eastAsia="Times New Roman" w:hAnsi="Times New Roman" w:cs="Times New Roman"/>
+          <w:sz w:val="24"/>
+          <w:szCs w:val="24"/>
+        </w:rPr>
+        <w:t>NIKKO</w:t>
+      </w:r>
+    </w:p>
+    <w:p>
+      <w:pPr>
+        <w:rPr>
+          <w:rFonts w:ascii="Times New Roman" w:eastAsia="Times New Roman" w:hAnsi="Times New Roman" w:cs="Times New Roman"/>
+          <w:sz w:val="24"/>
+          <w:szCs w:val="24"/>
         </w:rPr>
       </w:pPr>
       <w:r>
@@ -2818,6 +2924,14 @@
           <w:szCs w:val="28"/>
         </w:rPr>
         <w:br/>
+      </w:r>
+      <w:r>
+        <w:rPr>
+          <w:rFonts w:ascii="Times New Roman" w:eastAsia="Times New Roman" w:hAnsi="Times New Roman" w:cs="Times New Roman"/>
+          <w:sz w:val="24"/>
+          <w:szCs w:val="24"/>
+        </w:rPr>
+        <w:t>GABI</w:t>
       </w:r>
     </w:p>
     <w:p>
@@ -3036,9 +3150,8 @@
       <w:pPr>
         <w:rPr>
           <w:rFonts w:ascii="Times New Roman" w:eastAsia="Times New Roman" w:hAnsi="Times New Roman" w:cs="Times New Roman"/>
-          <w:color w:val="7030A0"/>
-          <w:sz w:val="28"/>
-          <w:szCs w:val="28"/>
+          <w:sz w:val="24"/>
+          <w:szCs w:val="24"/>
         </w:rPr>
       </w:pPr>
       <w:r>
@@ -3060,14 +3173,21 @@
         </w:rPr>
         <w:br/>
       </w:r>
-    </w:p>
-    <w:p>
-      <w:pPr>
-        <w:rPr>
-          <w:rFonts w:ascii="Times New Roman" w:eastAsia="Times New Roman" w:hAnsi="Times New Roman" w:cs="Times New Roman"/>
-          <w:color w:val="7030A0"/>
-          <w:sz w:val="28"/>
-          <w:szCs w:val="28"/>
+      <w:r>
+        <w:rPr>
+          <w:rFonts w:ascii="Times New Roman" w:eastAsia="Times New Roman" w:hAnsi="Times New Roman" w:cs="Times New Roman"/>
+          <w:sz w:val="24"/>
+          <w:szCs w:val="24"/>
+        </w:rPr>
+        <w:t>GABI</w:t>
+      </w:r>
+    </w:p>
+    <w:p>
+      <w:pPr>
+        <w:rPr>
+          <w:rFonts w:ascii="Times New Roman" w:eastAsia="Times New Roman" w:hAnsi="Times New Roman" w:cs="Times New Roman"/>
+          <w:sz w:val="24"/>
+          <w:szCs w:val="24"/>
         </w:rPr>
       </w:pPr>
       <w:r>
@@ -3089,6 +3209,14 @@
         </w:rPr>
         <w:br/>
       </w:r>
+      <w:r>
+        <w:rPr>
+          <w:rFonts w:ascii="Times New Roman" w:eastAsia="Times New Roman" w:hAnsi="Times New Roman" w:cs="Times New Roman"/>
+          <w:sz w:val="24"/>
+          <w:szCs w:val="24"/>
+        </w:rPr>
+        <w:t>GABI</w:t>
+      </w:r>
     </w:p>
     <w:p>
       <w:pPr>
@@ -3114,29 +3242,535 @@
       <w:pPr>
         <w:rPr>
           <w:rFonts w:ascii="Times New Roman" w:eastAsia="Times New Roman" w:hAnsi="Times New Roman" w:cs="Times New Roman"/>
-          <w:color w:val="7030A0"/>
-          <w:sz w:val="28"/>
-          <w:szCs w:val="28"/>
-        </w:rPr>
-      </w:pPr>
-    </w:p>
-    <w:p>
-      <w:pPr>
-        <w:rPr>
-          <w:rFonts w:ascii="Times New Roman" w:eastAsia="Times New Roman" w:hAnsi="Times New Roman" w:cs="Times New Roman"/>
-          <w:color w:val="7030A0"/>
-          <w:sz w:val="28"/>
-          <w:szCs w:val="28"/>
-        </w:rPr>
-      </w:pPr>
-      <w:r>
-        <w:rPr>
-          <w:rFonts w:ascii="Times New Roman" w:eastAsia="Times New Roman" w:hAnsi="Times New Roman" w:cs="Times New Roman"/>
-          <w:color w:val="7030A0"/>
-          <w:sz w:val="28"/>
-          <w:szCs w:val="28"/>
-        </w:rPr>
-        <w:br/>
+          <w:sz w:val="24"/>
+          <w:szCs w:val="24"/>
+        </w:rPr>
+      </w:pPr>
+      <w:r>
+        <w:rPr>
+          <w:rFonts w:ascii="Times New Roman" w:eastAsia="Times New Roman" w:hAnsi="Times New Roman" w:cs="Times New Roman"/>
+          <w:sz w:val="24"/>
+          <w:szCs w:val="24"/>
+        </w:rPr>
+        <w:t xml:space="preserve">The only thing that </w:t>
+      </w:r>
+      <w:r>
+        <w:rPr>
+          <w:rFonts w:ascii="Times New Roman" w:eastAsia="Times New Roman" w:hAnsi="Times New Roman" w:cs="Times New Roman"/>
+          <w:sz w:val="24"/>
+          <w:szCs w:val="24"/>
+        </w:rPr>
+        <w:t xml:space="preserve">this skill </w:t>
+      </w:r>
+      <w:r>
+        <w:rPr>
+          <w:rFonts w:ascii="Times New Roman" w:eastAsia="Times New Roman" w:hAnsi="Times New Roman" w:cs="Times New Roman"/>
+          <w:sz w:val="24"/>
+          <w:szCs w:val="24"/>
+        </w:rPr>
+        <w:t>does is show the IP address of the robot on its screen once you tap on the robot’s chin</w:t>
+      </w:r>
+      <w:r>
+        <w:rPr>
+          <w:rFonts w:ascii="Times New Roman" w:eastAsia="Times New Roman" w:hAnsi="Times New Roman" w:cs="Times New Roman"/>
+          <w:sz w:val="24"/>
+          <w:szCs w:val="24"/>
+        </w:rPr>
+        <w:t>.</w:t>
+      </w:r>
+    </w:p>
+    <w:p>
+      <w:pPr>
+        <w:rPr>
+          <w:rFonts w:ascii="Times New Roman" w:eastAsia="Times New Roman" w:hAnsi="Times New Roman" w:cs="Times New Roman"/>
+          <w:sz w:val="24"/>
+          <w:szCs w:val="24"/>
+        </w:rPr>
+      </w:pPr>
+      <w:r>
+        <w:rPr>
+          <w:rFonts w:ascii="Times New Roman" w:eastAsia="Times New Roman" w:hAnsi="Times New Roman" w:cs="Times New Roman"/>
+          <w:sz w:val="24"/>
+          <w:szCs w:val="24"/>
+        </w:rPr>
+        <w:t xml:space="preserve">We have only 3 functions in this skill. </w:t>
+      </w:r>
+      <w:r>
+        <w:rPr>
+          <w:rFonts w:ascii="Times New Roman" w:eastAsia="Times New Roman" w:hAnsi="Times New Roman" w:cs="Times New Roman"/>
+          <w:sz w:val="24"/>
+          <w:szCs w:val="24"/>
+        </w:rPr>
+        <w:t>_Touched</w:t>
+      </w:r>
+      <w:r>
+        <w:rPr>
+          <w:rFonts w:ascii="Times New Roman" w:eastAsia="Times New Roman" w:hAnsi="Times New Roman" w:cs="Times New Roman"/>
+          <w:sz w:val="24"/>
+          <w:szCs w:val="24"/>
+        </w:rPr>
+        <w:t xml:space="preserve">, </w:t>
+      </w:r>
+      <w:proofErr w:type="spellStart"/>
+      <w:r>
+        <w:rPr>
+          <w:rFonts w:ascii="Times New Roman" w:eastAsia="Times New Roman" w:hAnsi="Times New Roman" w:cs="Times New Roman"/>
+          <w:sz w:val="24"/>
+          <w:szCs w:val="24"/>
+        </w:rPr>
+        <w:t>toggleIPLayer</w:t>
+      </w:r>
+      <w:proofErr w:type="spellEnd"/>
+      <w:r>
+        <w:rPr>
+          <w:rFonts w:ascii="Times New Roman" w:eastAsia="Times New Roman" w:hAnsi="Times New Roman" w:cs="Times New Roman"/>
+          <w:sz w:val="24"/>
+          <w:szCs w:val="24"/>
+        </w:rPr>
+        <w:t xml:space="preserve">, and </w:t>
+      </w:r>
+      <w:r>
+        <w:rPr>
+          <w:rFonts w:ascii="Times New Roman" w:eastAsia="Times New Roman" w:hAnsi="Times New Roman" w:cs="Times New Roman"/>
+          <w:sz w:val="24"/>
+          <w:szCs w:val="24"/>
+        </w:rPr>
+        <w:t>_</w:t>
+      </w:r>
+      <w:proofErr w:type="spellStart"/>
+      <w:r>
+        <w:rPr>
+          <w:rFonts w:ascii="Times New Roman" w:eastAsia="Times New Roman" w:hAnsi="Times New Roman" w:cs="Times New Roman"/>
+          <w:sz w:val="24"/>
+          <w:szCs w:val="24"/>
+        </w:rPr>
+        <w:t>GetDeviceInformation</w:t>
+      </w:r>
+      <w:proofErr w:type="spellEnd"/>
+      <w:r>
+        <w:rPr>
+          <w:rFonts w:ascii="Times New Roman" w:eastAsia="Times New Roman" w:hAnsi="Times New Roman" w:cs="Times New Roman"/>
+          <w:sz w:val="24"/>
+          <w:szCs w:val="24"/>
+        </w:rPr>
+        <w:t>.</w:t>
+      </w:r>
+    </w:p>
+    <w:p>
+      <w:pPr>
+        <w:rPr>
+          <w:rFonts w:ascii="Times New Roman" w:eastAsia="Times New Roman" w:hAnsi="Times New Roman" w:cs="Times New Roman"/>
+          <w:sz w:val="24"/>
+          <w:szCs w:val="24"/>
+        </w:rPr>
+      </w:pPr>
+      <w:r>
+        <w:rPr>
+          <w:rFonts w:ascii="Times New Roman" w:eastAsia="Times New Roman" w:hAnsi="Times New Roman" w:cs="Times New Roman"/>
+          <w:sz w:val="24"/>
+          <w:szCs w:val="24"/>
+        </w:rPr>
+        <w:t>The _Touched function simply checks if the chin of the robot was touched and reacts accordingly.</w:t>
+      </w:r>
+    </w:p>
+    <w:p>
+      <w:pPr>
+        <w:rPr>
+          <w:rFonts w:ascii="Times New Roman" w:eastAsia="Times New Roman" w:hAnsi="Times New Roman" w:cs="Times New Roman"/>
+          <w:sz w:val="24"/>
+          <w:szCs w:val="24"/>
+        </w:rPr>
+      </w:pPr>
+      <w:r>
+        <w:rPr>
+          <w:rFonts w:ascii="Times New Roman" w:eastAsia="Times New Roman" w:hAnsi="Times New Roman" w:cs="Times New Roman"/>
+          <w:sz w:val="24"/>
+          <w:szCs w:val="24"/>
+        </w:rPr>
+        <w:t xml:space="preserve">The </w:t>
+      </w:r>
+      <w:proofErr w:type="spellStart"/>
+      <w:r>
+        <w:rPr>
+          <w:rFonts w:ascii="Times New Roman" w:eastAsia="Times New Roman" w:hAnsi="Times New Roman" w:cs="Times New Roman"/>
+          <w:sz w:val="24"/>
+          <w:szCs w:val="24"/>
+        </w:rPr>
+        <w:t>toggleIPLayer</w:t>
+      </w:r>
+      <w:proofErr w:type="spellEnd"/>
+      <w:r>
+        <w:rPr>
+          <w:rFonts w:ascii="Times New Roman" w:eastAsia="Times New Roman" w:hAnsi="Times New Roman" w:cs="Times New Roman"/>
+          <w:sz w:val="24"/>
+          <w:szCs w:val="24"/>
+        </w:rPr>
+        <w:t xml:space="preserve"> function is used to </w:t>
+      </w:r>
+      <w:r>
+        <w:rPr>
+          <w:rFonts w:ascii="Times New Roman" w:eastAsia="Times New Roman" w:hAnsi="Times New Roman" w:cs="Times New Roman"/>
+          <w:sz w:val="24"/>
+          <w:szCs w:val="24"/>
+        </w:rPr>
+        <w:t xml:space="preserve">configure the </w:t>
+      </w:r>
+      <w:r>
+        <w:rPr>
+          <w:rFonts w:ascii="Times New Roman" w:eastAsia="Times New Roman" w:hAnsi="Times New Roman" w:cs="Times New Roman"/>
+          <w:sz w:val="24"/>
+          <w:szCs w:val="24"/>
+        </w:rPr>
+        <w:t xml:space="preserve">display </w:t>
+      </w:r>
+      <w:r>
+        <w:rPr>
+          <w:rFonts w:ascii="Times New Roman" w:eastAsia="Times New Roman" w:hAnsi="Times New Roman" w:cs="Times New Roman"/>
+          <w:sz w:val="24"/>
+          <w:szCs w:val="24"/>
+        </w:rPr>
+        <w:t>of text</w:t>
+      </w:r>
+      <w:r>
+        <w:rPr>
+          <w:rFonts w:ascii="Times New Roman" w:eastAsia="Times New Roman" w:hAnsi="Times New Roman" w:cs="Times New Roman"/>
+          <w:sz w:val="24"/>
+          <w:szCs w:val="24"/>
+        </w:rPr>
+        <w:t xml:space="preserve"> in the robot’s screen. </w:t>
+      </w:r>
+    </w:p>
+    <w:p>
+      <w:pPr>
+        <w:rPr>
+          <w:rFonts w:ascii="Times New Roman" w:eastAsia="Times New Roman" w:hAnsi="Times New Roman" w:cs="Times New Roman"/>
+          <w:sz w:val="24"/>
+          <w:szCs w:val="24"/>
+        </w:rPr>
+      </w:pPr>
+      <w:r>
+        <w:rPr>
+          <w:rFonts w:ascii="Times New Roman" w:eastAsia="Times New Roman" w:hAnsi="Times New Roman" w:cs="Times New Roman"/>
+          <w:sz w:val="24"/>
+          <w:szCs w:val="24"/>
+        </w:rPr>
+        <w:t>Lastly, the _</w:t>
+      </w:r>
+      <w:proofErr w:type="spellStart"/>
+      <w:r>
+        <w:rPr>
+          <w:rFonts w:ascii="Times New Roman" w:eastAsia="Times New Roman" w:hAnsi="Times New Roman" w:cs="Times New Roman"/>
+          <w:sz w:val="24"/>
+          <w:szCs w:val="24"/>
+        </w:rPr>
+        <w:t>GetDeviceInformation</w:t>
+      </w:r>
+      <w:proofErr w:type="spellEnd"/>
+      <w:r>
+        <w:rPr>
+          <w:rFonts w:ascii="Times New Roman" w:eastAsia="Times New Roman" w:hAnsi="Times New Roman" w:cs="Times New Roman"/>
+          <w:sz w:val="24"/>
+          <w:szCs w:val="24"/>
+        </w:rPr>
+        <w:t xml:space="preserve"> is used to </w:t>
+      </w:r>
+      <w:proofErr w:type="gramStart"/>
+      <w:r>
+        <w:rPr>
+          <w:rFonts w:ascii="Times New Roman" w:eastAsia="Times New Roman" w:hAnsi="Times New Roman" w:cs="Times New Roman"/>
+          <w:sz w:val="24"/>
+          <w:szCs w:val="24"/>
+        </w:rPr>
+        <w:t>actually show</w:t>
+      </w:r>
+      <w:proofErr w:type="gramEnd"/>
+      <w:r>
+        <w:rPr>
+          <w:rFonts w:ascii="Times New Roman" w:eastAsia="Times New Roman" w:hAnsi="Times New Roman" w:cs="Times New Roman"/>
+          <w:sz w:val="24"/>
+          <w:szCs w:val="24"/>
+        </w:rPr>
+        <w:t xml:space="preserve"> the IP in the robot’s screen.</w:t>
+      </w:r>
+    </w:p>
+    <w:p>
+      <w:pPr>
+        <w:rPr>
+          <w:rFonts w:ascii="Times New Roman" w:eastAsia="Times New Roman" w:hAnsi="Times New Roman" w:cs="Times New Roman"/>
+          <w:sz w:val="24"/>
+          <w:szCs w:val="24"/>
+        </w:rPr>
+      </w:pPr>
+      <w:r>
+        <w:rPr>
+          <w:rFonts w:ascii="Times New Roman" w:eastAsia="Times New Roman" w:hAnsi="Times New Roman" w:cs="Times New Roman"/>
+          <w:sz w:val="24"/>
+          <w:szCs w:val="24"/>
+        </w:rPr>
+        <w:t>In the JSON file, the only thing that needs to be changed from the generated template from the Misty SDK website is to add a</w:t>
+      </w:r>
+      <w:r>
+        <w:rPr>
+          <w:rFonts w:ascii="Times New Roman" w:eastAsia="Times New Roman" w:hAnsi="Times New Roman" w:cs="Times New Roman"/>
+          <w:sz w:val="24"/>
+          <w:szCs w:val="24"/>
+        </w:rPr>
+        <w:t xml:space="preserve"> string inside the “</w:t>
+      </w:r>
+      <w:proofErr w:type="spellStart"/>
+      <w:r>
+        <w:rPr>
+          <w:rFonts w:ascii="Times New Roman" w:eastAsia="Times New Roman" w:hAnsi="Times New Roman" w:cs="Times New Roman"/>
+          <w:sz w:val="24"/>
+          <w:szCs w:val="24"/>
+        </w:rPr>
+        <w:t>StartupRules</w:t>
+      </w:r>
+      <w:proofErr w:type="spellEnd"/>
+      <w:r>
+        <w:rPr>
+          <w:rFonts w:ascii="Times New Roman" w:eastAsia="Times New Roman" w:hAnsi="Times New Roman" w:cs="Times New Roman"/>
+          <w:sz w:val="24"/>
+          <w:szCs w:val="24"/>
+        </w:rPr>
+        <w:t>” called “Startup” right after the “Robot”. Be sure to also add a comma to separate the string.</w:t>
+      </w:r>
+      <w:r>
+        <w:rPr>
+          <w:rFonts w:ascii="Times New Roman" w:eastAsia="Times New Roman" w:hAnsi="Times New Roman" w:cs="Times New Roman"/>
+          <w:sz w:val="24"/>
+          <w:szCs w:val="24"/>
+        </w:rPr>
+        <w:t xml:space="preserve"> Since we will need </w:t>
+      </w:r>
+      <w:r>
+        <w:rPr>
+          <w:rFonts w:ascii="Times New Roman" w:eastAsia="Times New Roman" w:hAnsi="Times New Roman" w:cs="Times New Roman"/>
+          <w:sz w:val="24"/>
+          <w:szCs w:val="24"/>
+        </w:rPr>
+        <w:t>to</w:t>
+      </w:r>
+      <w:r>
+        <w:rPr>
+          <w:rFonts w:ascii="Times New Roman" w:eastAsia="Times New Roman" w:hAnsi="Times New Roman" w:cs="Times New Roman"/>
+          <w:sz w:val="24"/>
+          <w:szCs w:val="24"/>
+        </w:rPr>
+        <w:t xml:space="preserve"> start</w:t>
+      </w:r>
+      <w:r>
+        <w:rPr>
+          <w:rFonts w:ascii="Times New Roman" w:eastAsia="Times New Roman" w:hAnsi="Times New Roman" w:cs="Times New Roman"/>
+          <w:sz w:val="24"/>
+          <w:szCs w:val="24"/>
+        </w:rPr>
+        <w:t xml:space="preserve"> the skill whenever the robot turns on</w:t>
+      </w:r>
+      <w:r>
+        <w:rPr>
+          <w:rFonts w:ascii="Times New Roman" w:eastAsia="Times New Roman" w:hAnsi="Times New Roman" w:cs="Times New Roman"/>
+          <w:sz w:val="24"/>
+          <w:szCs w:val="24"/>
+        </w:rPr>
+        <w:t xml:space="preserve">. </w:t>
+      </w:r>
+    </w:p>
+    <w:p>
+      <w:pPr>
+        <w:rPr>
+          <w:rFonts w:ascii="Times New Roman" w:eastAsia="Times New Roman" w:hAnsi="Times New Roman" w:cs="Times New Roman"/>
+          <w:b/>
+          <w:bCs/>
+          <w:color w:val="7030A0"/>
+          <w:sz w:val="28"/>
+          <w:szCs w:val="28"/>
+        </w:rPr>
+      </w:pPr>
+      <w:r>
+        <w:rPr>
+          <w:rFonts w:ascii="Times New Roman" w:eastAsia="Times New Roman" w:hAnsi="Times New Roman" w:cs="Times New Roman"/>
+          <w:color w:val="7030A0"/>
+          <w:sz w:val="28"/>
+          <w:szCs w:val="28"/>
+        </w:rPr>
+        <w:br/>
+      </w:r>
+      <w:r>
+        <w:rPr>
+          <w:rFonts w:ascii="Times New Roman" w:eastAsia="Times New Roman" w:hAnsi="Times New Roman" w:cs="Times New Roman"/>
+          <w:b/>
+          <w:bCs/>
+          <w:color w:val="7030A0"/>
+          <w:sz w:val="28"/>
+          <w:szCs w:val="28"/>
+        </w:rPr>
+        <w:t xml:space="preserve">Installation and Requirements to Work </w:t>
+      </w:r>
+      <w:proofErr w:type="gramStart"/>
+      <w:r>
+        <w:rPr>
+          <w:rFonts w:ascii="Times New Roman" w:eastAsia="Times New Roman" w:hAnsi="Times New Roman" w:cs="Times New Roman"/>
+          <w:b/>
+          <w:bCs/>
+          <w:color w:val="7030A0"/>
+          <w:sz w:val="28"/>
+          <w:szCs w:val="28"/>
+        </w:rPr>
+        <w:t>W</w:t>
+      </w:r>
+      <w:r>
+        <w:rPr>
+          <w:rFonts w:ascii="Times New Roman" w:eastAsia="Times New Roman" w:hAnsi="Times New Roman" w:cs="Times New Roman"/>
+          <w:b/>
+          <w:bCs/>
+          <w:color w:val="7030A0"/>
+          <w:sz w:val="28"/>
+          <w:szCs w:val="28"/>
+        </w:rPr>
+        <w:t>ith</w:t>
+      </w:r>
+      <w:proofErr w:type="gramEnd"/>
+      <w:r>
+        <w:rPr>
+          <w:rFonts w:ascii="Times New Roman" w:eastAsia="Times New Roman" w:hAnsi="Times New Roman" w:cs="Times New Roman"/>
+          <w:b/>
+          <w:bCs/>
+          <w:color w:val="7030A0"/>
+          <w:sz w:val="28"/>
+          <w:szCs w:val="28"/>
+        </w:rPr>
+        <w:t xml:space="preserve"> </w:t>
+      </w:r>
+      <w:r>
+        <w:rPr>
+          <w:rFonts w:ascii="Times New Roman" w:eastAsia="Times New Roman" w:hAnsi="Times New Roman" w:cs="Times New Roman"/>
+          <w:b/>
+          <w:bCs/>
+          <w:color w:val="7030A0"/>
+          <w:sz w:val="28"/>
+          <w:szCs w:val="28"/>
+        </w:rPr>
+        <w:t>T</w:t>
+      </w:r>
+      <w:r>
+        <w:rPr>
+          <w:rFonts w:ascii="Times New Roman" w:eastAsia="Times New Roman" w:hAnsi="Times New Roman" w:cs="Times New Roman"/>
+          <w:b/>
+          <w:bCs/>
+          <w:color w:val="7030A0"/>
+          <w:sz w:val="28"/>
+          <w:szCs w:val="28"/>
+        </w:rPr>
+        <w:t>his Project</w:t>
+      </w:r>
+    </w:p>
+    <w:p>
+      <w:pPr>
+        <w:rPr>
+          <w:rFonts w:ascii="Times New Roman" w:eastAsia="Times New Roman" w:hAnsi="Times New Roman" w:cs="Times New Roman"/>
+          <w:color w:val="7030A0"/>
+          <w:sz w:val="28"/>
+          <w:szCs w:val="28"/>
+        </w:rPr>
+      </w:pPr>
+      <w:r>
+        <w:rPr>
+          <w:rFonts w:ascii="Times New Roman" w:eastAsia="Times New Roman" w:hAnsi="Times New Roman" w:cs="Times New Roman"/>
+          <w:color w:val="7030A0"/>
+          <w:sz w:val="28"/>
+          <w:szCs w:val="28"/>
+        </w:rPr>
+        <w:t>How to get Google API keys</w:t>
+      </w:r>
+    </w:p>
+    <w:p>
+      <w:pPr>
+        <w:rPr>
+          <w:rFonts w:ascii="Times New Roman" w:eastAsia="Times New Roman" w:hAnsi="Times New Roman" w:cs="Times New Roman"/>
+          <w:sz w:val="24"/>
+          <w:szCs w:val="24"/>
+        </w:rPr>
+      </w:pPr>
+      <w:r>
+        <w:rPr>
+          <w:rFonts w:ascii="Times New Roman" w:eastAsia="Times New Roman" w:hAnsi="Times New Roman" w:cs="Times New Roman"/>
+          <w:sz w:val="24"/>
+          <w:szCs w:val="24"/>
+        </w:rPr>
+        <w:t>HENRIQUE</w:t>
+      </w:r>
+    </w:p>
+    <w:p>
+      <w:pPr>
+        <w:rPr>
+          <w:rFonts w:ascii="Times New Roman" w:eastAsia="Times New Roman" w:hAnsi="Times New Roman" w:cs="Times New Roman"/>
+          <w:color w:val="7030A0"/>
+          <w:sz w:val="28"/>
+          <w:szCs w:val="28"/>
+        </w:rPr>
+      </w:pPr>
+      <w:r>
+        <w:rPr>
+          <w:rFonts w:ascii="Times New Roman" w:eastAsia="Times New Roman" w:hAnsi="Times New Roman" w:cs="Times New Roman"/>
+          <w:color w:val="7030A0"/>
+          <w:sz w:val="28"/>
+          <w:szCs w:val="28"/>
+        </w:rPr>
+        <w:t>How to install misty editor on Visual Studio Code</w:t>
+      </w:r>
+    </w:p>
+    <w:p>
+      <w:pPr>
+        <w:rPr>
+          <w:rFonts w:ascii="Times New Roman" w:eastAsia="Times New Roman" w:hAnsi="Times New Roman" w:cs="Times New Roman"/>
+          <w:sz w:val="24"/>
+          <w:szCs w:val="24"/>
+        </w:rPr>
+      </w:pPr>
+      <w:r>
+        <w:rPr>
+          <w:rFonts w:ascii="Times New Roman" w:eastAsia="Times New Roman" w:hAnsi="Times New Roman" w:cs="Times New Roman"/>
+          <w:sz w:val="24"/>
+          <w:szCs w:val="24"/>
+        </w:rPr>
+        <w:t>HENRIQUE</w:t>
+      </w:r>
+    </w:p>
+    <w:p>
+      <w:pPr>
+        <w:rPr>
+          <w:rFonts w:ascii="Times New Roman" w:eastAsia="Times New Roman" w:hAnsi="Times New Roman" w:cs="Times New Roman"/>
+          <w:color w:val="7030A0"/>
+          <w:sz w:val="28"/>
+          <w:szCs w:val="28"/>
+        </w:rPr>
+      </w:pPr>
+      <w:r>
+        <w:rPr>
+          <w:rFonts w:ascii="Times New Roman" w:eastAsia="Times New Roman" w:hAnsi="Times New Roman" w:cs="Times New Roman"/>
+          <w:color w:val="7030A0"/>
+          <w:sz w:val="28"/>
+          <w:szCs w:val="28"/>
+        </w:rPr>
+        <w:t>Getting Our Code from GitHub</w:t>
+      </w:r>
+    </w:p>
+    <w:p>
+      <w:pPr>
+        <w:rPr>
+          <w:rFonts w:ascii="Times New Roman" w:eastAsia="Times New Roman" w:hAnsi="Times New Roman" w:cs="Times New Roman"/>
+          <w:sz w:val="24"/>
+          <w:szCs w:val="24"/>
+        </w:rPr>
+      </w:pPr>
+      <w:r>
+        <w:rPr>
+          <w:rFonts w:ascii="Times New Roman" w:eastAsia="Times New Roman" w:hAnsi="Times New Roman" w:cs="Times New Roman"/>
+          <w:sz w:val="24"/>
+          <w:szCs w:val="24"/>
+        </w:rPr>
+        <w:t>HENRIQUE</w:t>
       </w:r>
     </w:p>
     <w:p>

</xml_diff>

<commit_message>
changed the key from user to techinical manual
</commit_message>
<xml_diff>
--- a/Documentation/SPFinalDocTecManual.docx
+++ b/Documentation/SPFinalDocTecManual.docx
@@ -3688,18 +3688,1048 @@
       <w:pPr>
         <w:rPr>
           <w:rFonts w:ascii="Times New Roman" w:eastAsia="Times New Roman" w:hAnsi="Times New Roman" w:cs="Times New Roman"/>
-          <w:sz w:val="24"/>
-          <w:szCs w:val="24"/>
-        </w:rPr>
-      </w:pPr>
-      <w:r>
-        <w:rPr>
-          <w:rFonts w:ascii="Times New Roman" w:eastAsia="Times New Roman" w:hAnsi="Times New Roman" w:cs="Times New Roman"/>
-          <w:sz w:val="24"/>
-          <w:szCs w:val="24"/>
-        </w:rPr>
-        <w:t>HENRIQUE</w:t>
-      </w:r>
+          <w:color w:val="7030A0"/>
+          <w:sz w:val="28"/>
+          <w:szCs w:val="28"/>
+        </w:rPr>
+      </w:pPr>
+      <w:r>
+        <w:rPr>
+          <w:rFonts w:ascii="Times New Roman" w:eastAsia="Times New Roman" w:hAnsi="Times New Roman" w:cs="Times New Roman"/>
+          <w:color w:val="7030A0"/>
+          <w:sz w:val="28"/>
+          <w:szCs w:val="28"/>
+        </w:rPr>
+        <w:t xml:space="preserve">Create Google API keys </w:t>
+      </w:r>
+    </w:p>
+    <w:p>
+      <w:pPr>
+        <w:rPr>
+          <w:rFonts w:ascii="Times New Roman" w:eastAsia="Times New Roman" w:hAnsi="Times New Roman" w:cs="Times New Roman"/>
+          <w:sz w:val="24"/>
+          <w:szCs w:val="24"/>
+        </w:rPr>
+      </w:pPr>
+      <w:r>
+        <w:rPr>
+          <w:rFonts w:ascii="Times New Roman" w:eastAsia="Times New Roman" w:hAnsi="Times New Roman" w:cs="Times New Roman"/>
+          <w:noProof/>
+          <w:sz w:val="24"/>
+          <w:szCs w:val="24"/>
+        </w:rPr>
+        <w:lastRenderedPageBreak/>
+        <w:drawing>
+          <wp:inline distT="0" distB="0" distL="0" distR="0" wp14:anchorId="713DED89" wp14:editId="6FCE88FE">
+            <wp:extent cx="5699760" cy="2141220"/>
+            <wp:effectExtent l="0" t="0" r="0" b="0"/>
+            <wp:docPr id="19" name="Picture 19" descr="Graphical user interface, text, application, email&#10;&#10;Description automatically generated"/>
+            <wp:cNvGraphicFramePr>
+              <a:graphicFrameLocks xmlns:a="http://schemas.openxmlformats.org/drawingml/2006/main" noChangeAspect="1"/>
+            </wp:cNvGraphicFramePr>
+            <a:graphic xmlns:a="http://schemas.openxmlformats.org/drawingml/2006/main">
+              <a:graphicData uri="http://schemas.openxmlformats.org/drawingml/2006/picture">
+                <pic:pic xmlns:pic="http://schemas.openxmlformats.org/drawingml/2006/picture">
+                  <pic:nvPicPr>
+                    <pic:cNvPr id="19" name="Picture 19" descr="Graphical user interface, text, application, email&#10;&#10;Description automatically generated"/>
+                    <pic:cNvPicPr/>
+                  </pic:nvPicPr>
+                  <pic:blipFill>
+                    <a:blip r:embed="rId7" cstate="print">
+                      <a:extLst>
+                        <a:ext uri="{28A0092B-C50C-407E-A947-70E740481C1C}">
+                          <a14:useLocalDpi xmlns:a14="http://schemas.microsoft.com/office/drawing/2010/main" val="0"/>
+                        </a:ext>
+                      </a:extLst>
+                    </a:blip>
+                    <a:stretch>
+                      <a:fillRect/>
+                    </a:stretch>
+                  </pic:blipFill>
+                  <pic:spPr>
+                    <a:xfrm>
+                      <a:off x="0" y="0"/>
+                      <a:ext cx="5699760" cy="2141220"/>
+                    </a:xfrm>
+                    <a:prstGeom prst="rect">
+                      <a:avLst/>
+                    </a:prstGeom>
+                  </pic:spPr>
+                </pic:pic>
+              </a:graphicData>
+            </a:graphic>
+          </wp:inline>
+        </w:drawing>
+      </w:r>
+    </w:p>
+    <w:p>
+      <w:pPr>
+        <w:rPr>
+          <w:rFonts w:ascii="Times New Roman" w:eastAsia="Times New Roman" w:hAnsi="Times New Roman" w:cs="Times New Roman"/>
+          <w:sz w:val="24"/>
+          <w:szCs w:val="24"/>
+        </w:rPr>
+      </w:pPr>
+      <w:r>
+        <w:rPr>
+          <w:rFonts w:ascii="Times New Roman" w:eastAsia="Times New Roman" w:hAnsi="Times New Roman" w:cs="Times New Roman"/>
+          <w:sz w:val="24"/>
+          <w:szCs w:val="24"/>
+        </w:rPr>
+        <w:t xml:space="preserve">1. </w:t>
+      </w:r>
+      <w:r>
+        <w:rPr>
+          <w:rFonts w:ascii="Times New Roman" w:eastAsia="Times New Roman" w:hAnsi="Times New Roman" w:cs="Times New Roman"/>
+          <w:sz w:val="24"/>
+          <w:szCs w:val="24"/>
+        </w:rPr>
+        <w:t xml:space="preserve">Access </w:t>
+      </w:r>
+      <w:hyperlink r:id="rId8" w:history="1">
+        <w:r>
+          <w:rPr>
+            <w:rStyle w:val="Hyperlink"/>
+            <w:rFonts w:ascii="Times New Roman" w:eastAsia="Times New Roman" w:hAnsi="Times New Roman" w:cs="Times New Roman"/>
+            <w:sz w:val="24"/>
+            <w:szCs w:val="24"/>
+          </w:rPr>
+          <w:t>https://cloud.google.com/apis</w:t>
+        </w:r>
+      </w:hyperlink>
+      <w:r>
+        <w:rPr>
+          <w:rFonts w:ascii="Times New Roman" w:eastAsia="Times New Roman" w:hAnsi="Times New Roman" w:cs="Times New Roman"/>
+          <w:sz w:val="24"/>
+          <w:szCs w:val="24"/>
+        </w:rPr>
+        <w:t xml:space="preserve"> and select the view API manager button.</w:t>
+      </w:r>
+    </w:p>
+    <w:p>
+      <w:pPr>
+        <w:rPr>
+          <w:rFonts w:ascii="Times New Roman" w:eastAsia="Times New Roman" w:hAnsi="Times New Roman" w:cs="Times New Roman"/>
+          <w:sz w:val="24"/>
+          <w:szCs w:val="24"/>
+        </w:rPr>
+      </w:pPr>
+      <w:r>
+        <w:rPr>
+          <w:rFonts w:ascii="Times New Roman" w:eastAsia="Times New Roman" w:hAnsi="Times New Roman" w:cs="Times New Roman"/>
+          <w:noProof/>
+          <w:sz w:val="24"/>
+          <w:szCs w:val="24"/>
+        </w:rPr>
+        <w:drawing>
+          <wp:inline distT="0" distB="0" distL="0" distR="0" wp14:anchorId="616A6B96" wp14:editId="4AAE4850">
+            <wp:extent cx="5943600" cy="1572260"/>
+            <wp:effectExtent l="0" t="0" r="0" b="8890"/>
+            <wp:docPr id="21" name="Picture 21" descr="Graphical user interface, application, email&#10;&#10;Description automatically generated"/>
+            <wp:cNvGraphicFramePr>
+              <a:graphicFrameLocks xmlns:a="http://schemas.openxmlformats.org/drawingml/2006/main" noChangeAspect="1"/>
+            </wp:cNvGraphicFramePr>
+            <a:graphic xmlns:a="http://schemas.openxmlformats.org/drawingml/2006/main">
+              <a:graphicData uri="http://schemas.openxmlformats.org/drawingml/2006/picture">
+                <pic:pic xmlns:pic="http://schemas.openxmlformats.org/drawingml/2006/picture">
+                  <pic:nvPicPr>
+                    <pic:cNvPr id="21" name="Picture 21" descr="Graphical user interface, application, email&#10;&#10;Description automatically generated"/>
+                    <pic:cNvPicPr/>
+                  </pic:nvPicPr>
+                  <pic:blipFill>
+                    <a:blip r:embed="rId9" cstate="print">
+                      <a:extLst>
+                        <a:ext uri="{28A0092B-C50C-407E-A947-70E740481C1C}">
+                          <a14:useLocalDpi xmlns:a14="http://schemas.microsoft.com/office/drawing/2010/main" val="0"/>
+                        </a:ext>
+                      </a:extLst>
+                    </a:blip>
+                    <a:stretch>
+                      <a:fillRect/>
+                    </a:stretch>
+                  </pic:blipFill>
+                  <pic:spPr>
+                    <a:xfrm>
+                      <a:off x="0" y="0"/>
+                      <a:ext cx="5943600" cy="1572260"/>
+                    </a:xfrm>
+                    <a:prstGeom prst="rect">
+                      <a:avLst/>
+                    </a:prstGeom>
+                  </pic:spPr>
+                </pic:pic>
+              </a:graphicData>
+            </a:graphic>
+          </wp:inline>
+        </w:drawing>
+      </w:r>
+    </w:p>
+    <w:p>
+      <w:pPr>
+        <w:rPr>
+          <w:rFonts w:ascii="Times New Roman" w:eastAsia="Times New Roman" w:hAnsi="Times New Roman" w:cs="Times New Roman"/>
+          <w:sz w:val="24"/>
+          <w:szCs w:val="24"/>
+        </w:rPr>
+      </w:pPr>
+      <w:r>
+        <w:rPr>
+          <w:rFonts w:ascii="Times New Roman" w:eastAsia="Times New Roman" w:hAnsi="Times New Roman" w:cs="Times New Roman"/>
+          <w:sz w:val="24"/>
+          <w:szCs w:val="24"/>
+        </w:rPr>
+        <w:t xml:space="preserve">2. </w:t>
+      </w:r>
+      <w:r>
+        <w:rPr>
+          <w:rFonts w:ascii="Times New Roman" w:eastAsia="Times New Roman" w:hAnsi="Times New Roman" w:cs="Times New Roman"/>
+          <w:sz w:val="24"/>
+          <w:szCs w:val="24"/>
+        </w:rPr>
+        <w:t>Select tab to the top left portion of the page directly to the left of Google Cloud Platform.</w:t>
+      </w:r>
+    </w:p>
+    <w:p>
+      <w:pPr>
+        <w:rPr>
+          <w:rFonts w:ascii="Times New Roman" w:eastAsia="Times New Roman" w:hAnsi="Times New Roman" w:cs="Times New Roman"/>
+          <w:sz w:val="24"/>
+          <w:szCs w:val="24"/>
+        </w:rPr>
+      </w:pPr>
+      <w:r>
+        <w:rPr>
+          <w:rFonts w:ascii="Times New Roman" w:eastAsia="Times New Roman" w:hAnsi="Times New Roman" w:cs="Times New Roman"/>
+          <w:noProof/>
+          <w:sz w:val="24"/>
+          <w:szCs w:val="24"/>
+        </w:rPr>
+        <w:drawing>
+          <wp:inline distT="0" distB="0" distL="0" distR="0" wp14:anchorId="1B18F158" wp14:editId="26EF6D00">
+            <wp:extent cx="5943600" cy="1645285"/>
+            <wp:effectExtent l="0" t="0" r="0" b="0"/>
+            <wp:docPr id="22" name="Picture 22" descr="Graphical user interface, text, application&#10;&#10;Description automatically generated"/>
+            <wp:cNvGraphicFramePr>
+              <a:graphicFrameLocks xmlns:a="http://schemas.openxmlformats.org/drawingml/2006/main" noChangeAspect="1"/>
+            </wp:cNvGraphicFramePr>
+            <a:graphic xmlns:a="http://schemas.openxmlformats.org/drawingml/2006/main">
+              <a:graphicData uri="http://schemas.openxmlformats.org/drawingml/2006/picture">
+                <pic:pic xmlns:pic="http://schemas.openxmlformats.org/drawingml/2006/picture">
+                  <pic:nvPicPr>
+                    <pic:cNvPr id="22" name="Picture 22" descr="Graphical user interface, text, application&#10;&#10;Description automatically generated"/>
+                    <pic:cNvPicPr/>
+                  </pic:nvPicPr>
+                  <pic:blipFill>
+                    <a:blip r:embed="rId10">
+                      <a:extLst>
+                        <a:ext uri="{28A0092B-C50C-407E-A947-70E740481C1C}">
+                          <a14:useLocalDpi xmlns:a14="http://schemas.microsoft.com/office/drawing/2010/main" val="0"/>
+                        </a:ext>
+                      </a:extLst>
+                    </a:blip>
+                    <a:stretch>
+                      <a:fillRect/>
+                    </a:stretch>
+                  </pic:blipFill>
+                  <pic:spPr>
+                    <a:xfrm>
+                      <a:off x="0" y="0"/>
+                      <a:ext cx="5943600" cy="1645285"/>
+                    </a:xfrm>
+                    <a:prstGeom prst="rect">
+                      <a:avLst/>
+                    </a:prstGeom>
+                  </pic:spPr>
+                </pic:pic>
+              </a:graphicData>
+            </a:graphic>
+          </wp:inline>
+        </w:drawing>
+      </w:r>
+    </w:p>
+    <w:p>
+      <w:pPr>
+        <w:rPr>
+          <w:rFonts w:ascii="Times New Roman" w:eastAsia="Times New Roman" w:hAnsi="Times New Roman" w:cs="Times New Roman"/>
+          <w:sz w:val="24"/>
+          <w:szCs w:val="24"/>
+        </w:rPr>
+      </w:pPr>
+      <w:r>
+        <w:rPr>
+          <w:rFonts w:ascii="Times New Roman" w:eastAsia="Times New Roman" w:hAnsi="Times New Roman" w:cs="Times New Roman"/>
+          <w:sz w:val="24"/>
+          <w:szCs w:val="24"/>
+        </w:rPr>
+        <w:t>3. After you select the project tab you will see all your current projects. You may start new project by clicking the new project option to the top right of select a project.</w:t>
+      </w:r>
+    </w:p>
+    <w:p>
+      <w:pPr>
+        <w:rPr>
+          <w:rFonts w:ascii="Times New Roman" w:eastAsia="Times New Roman" w:hAnsi="Times New Roman" w:cs="Times New Roman"/>
+          <w:sz w:val="24"/>
+          <w:szCs w:val="24"/>
+        </w:rPr>
+      </w:pPr>
+      <w:r>
+        <w:rPr>
+          <w:rFonts w:ascii="Times New Roman" w:eastAsia="Times New Roman" w:hAnsi="Times New Roman" w:cs="Times New Roman"/>
+          <w:noProof/>
+          <w:sz w:val="24"/>
+          <w:szCs w:val="24"/>
+        </w:rPr>
+        <w:lastRenderedPageBreak/>
+        <w:drawing>
+          <wp:inline distT="0" distB="0" distL="0" distR="0" wp14:anchorId="4A355D09" wp14:editId="7C3EF968">
+            <wp:extent cx="5798820" cy="2659380"/>
+            <wp:effectExtent l="0" t="0" r="0" b="7620"/>
+            <wp:docPr id="23" name="Picture 23" descr="Graphical user interface, text, application, email&#10;&#10;Description automatically generated"/>
+            <wp:cNvGraphicFramePr>
+              <a:graphicFrameLocks xmlns:a="http://schemas.openxmlformats.org/drawingml/2006/main" noChangeAspect="1"/>
+            </wp:cNvGraphicFramePr>
+            <a:graphic xmlns:a="http://schemas.openxmlformats.org/drawingml/2006/main">
+              <a:graphicData uri="http://schemas.openxmlformats.org/drawingml/2006/picture">
+                <pic:pic xmlns:pic="http://schemas.openxmlformats.org/drawingml/2006/picture">
+                  <pic:nvPicPr>
+                    <pic:cNvPr id="23" name="Picture 23" descr="Graphical user interface, text, application, email&#10;&#10;Description automatically generated"/>
+                    <pic:cNvPicPr/>
+                  </pic:nvPicPr>
+                  <pic:blipFill>
+                    <a:blip r:embed="rId11">
+                      <a:extLst>
+                        <a:ext uri="{28A0092B-C50C-407E-A947-70E740481C1C}">
+                          <a14:useLocalDpi xmlns:a14="http://schemas.microsoft.com/office/drawing/2010/main" val="0"/>
+                        </a:ext>
+                      </a:extLst>
+                    </a:blip>
+                    <a:stretch>
+                      <a:fillRect/>
+                    </a:stretch>
+                  </pic:blipFill>
+                  <pic:spPr>
+                    <a:xfrm>
+                      <a:off x="0" y="0"/>
+                      <a:ext cx="5799331" cy="2659614"/>
+                    </a:xfrm>
+                    <a:prstGeom prst="rect">
+                      <a:avLst/>
+                    </a:prstGeom>
+                  </pic:spPr>
+                </pic:pic>
+              </a:graphicData>
+            </a:graphic>
+          </wp:inline>
+        </w:drawing>
+      </w:r>
+    </w:p>
+    <w:p>
+      <w:pPr>
+        <w:rPr>
+          <w:rFonts w:ascii="Times New Roman" w:eastAsia="Times New Roman" w:hAnsi="Times New Roman" w:cs="Times New Roman"/>
+          <w:sz w:val="24"/>
+          <w:szCs w:val="24"/>
+        </w:rPr>
+      </w:pPr>
+      <w:r>
+        <w:rPr>
+          <w:rFonts w:ascii="Times New Roman" w:eastAsia="Times New Roman" w:hAnsi="Times New Roman" w:cs="Times New Roman"/>
+          <w:sz w:val="24"/>
+          <w:szCs w:val="24"/>
+        </w:rPr>
+        <w:t xml:space="preserve">4. Input a project name of your choice then </w:t>
+      </w:r>
+      <w:proofErr w:type="gramStart"/>
+      <w:r>
+        <w:rPr>
+          <w:rFonts w:ascii="Times New Roman" w:eastAsia="Times New Roman" w:hAnsi="Times New Roman" w:cs="Times New Roman"/>
+          <w:sz w:val="24"/>
+          <w:szCs w:val="24"/>
+        </w:rPr>
+        <w:t>click</w:t>
+      </w:r>
+      <w:proofErr w:type="gramEnd"/>
+      <w:r>
+        <w:rPr>
+          <w:rFonts w:ascii="Times New Roman" w:eastAsia="Times New Roman" w:hAnsi="Times New Roman" w:cs="Times New Roman"/>
+          <w:sz w:val="24"/>
+          <w:szCs w:val="24"/>
+        </w:rPr>
+        <w:t xml:space="preserve"> create. You will then be redirected to the project page and most likely receive notification that it was successfully created.</w:t>
+      </w:r>
+    </w:p>
+    <w:p>
+      <w:pPr>
+        <w:rPr>
+          <w:rFonts w:ascii="Times New Roman" w:eastAsia="Times New Roman" w:hAnsi="Times New Roman" w:cs="Times New Roman"/>
+          <w:sz w:val="24"/>
+          <w:szCs w:val="24"/>
+        </w:rPr>
+      </w:pPr>
+      <w:r>
+        <w:rPr>
+          <w:rFonts w:ascii="Times New Roman" w:eastAsia="Times New Roman" w:hAnsi="Times New Roman" w:cs="Times New Roman"/>
+          <w:noProof/>
+          <w:sz w:val="24"/>
+          <w:szCs w:val="24"/>
+        </w:rPr>
+        <w:drawing>
+          <wp:inline distT="0" distB="0" distL="0" distR="0" wp14:anchorId="16F31481" wp14:editId="066646F3">
+            <wp:extent cx="5943600" cy="1638300"/>
+            <wp:effectExtent l="0" t="0" r="0" b="0"/>
+            <wp:docPr id="24" name="Picture 24" descr="Graphical user interface, application, Word&#10;&#10;Description automatically generated"/>
+            <wp:cNvGraphicFramePr>
+              <a:graphicFrameLocks xmlns:a="http://schemas.openxmlformats.org/drawingml/2006/main" noChangeAspect="1"/>
+            </wp:cNvGraphicFramePr>
+            <a:graphic xmlns:a="http://schemas.openxmlformats.org/drawingml/2006/main">
+              <a:graphicData uri="http://schemas.openxmlformats.org/drawingml/2006/picture">
+                <pic:pic xmlns:pic="http://schemas.openxmlformats.org/drawingml/2006/picture">
+                  <pic:nvPicPr>
+                    <pic:cNvPr id="24" name="Picture 24" descr="Graphical user interface, application, Word&#10;&#10;Description automatically generated"/>
+                    <pic:cNvPicPr/>
+                  </pic:nvPicPr>
+                  <pic:blipFill>
+                    <a:blip r:embed="rId12">
+                      <a:extLst>
+                        <a:ext uri="{28A0092B-C50C-407E-A947-70E740481C1C}">
+                          <a14:useLocalDpi xmlns:a14="http://schemas.microsoft.com/office/drawing/2010/main" val="0"/>
+                        </a:ext>
+                      </a:extLst>
+                    </a:blip>
+                    <a:stretch>
+                      <a:fillRect/>
+                    </a:stretch>
+                  </pic:blipFill>
+                  <pic:spPr>
+                    <a:xfrm>
+                      <a:off x="0" y="0"/>
+                      <a:ext cx="5943600" cy="1638300"/>
+                    </a:xfrm>
+                    <a:prstGeom prst="rect">
+                      <a:avLst/>
+                    </a:prstGeom>
+                  </pic:spPr>
+                </pic:pic>
+              </a:graphicData>
+            </a:graphic>
+          </wp:inline>
+        </w:drawing>
+      </w:r>
+    </w:p>
+    <w:p>
+      <w:pPr>
+        <w:rPr>
+          <w:rFonts w:ascii="Times New Roman" w:eastAsia="Times New Roman" w:hAnsi="Times New Roman" w:cs="Times New Roman"/>
+          <w:sz w:val="24"/>
+          <w:szCs w:val="24"/>
+        </w:rPr>
+      </w:pPr>
+      <w:r>
+        <w:rPr>
+          <w:rFonts w:ascii="Times New Roman" w:eastAsia="Times New Roman" w:hAnsi="Times New Roman" w:cs="Times New Roman"/>
+          <w:sz w:val="24"/>
+          <w:szCs w:val="24"/>
+        </w:rPr>
+        <w:t>5. Now you will want to search for the API you want to work with. (Above photo)</w:t>
+      </w:r>
+    </w:p>
+    <w:p>
+      <w:pPr>
+        <w:rPr>
+          <w:rFonts w:ascii="Times New Roman" w:eastAsia="Times New Roman" w:hAnsi="Times New Roman" w:cs="Times New Roman"/>
+          <w:sz w:val="24"/>
+          <w:szCs w:val="24"/>
+        </w:rPr>
+      </w:pPr>
+      <w:r>
+        <w:rPr>
+          <w:rFonts w:ascii="Times New Roman" w:eastAsia="Times New Roman" w:hAnsi="Times New Roman" w:cs="Times New Roman"/>
+          <w:noProof/>
+          <w:sz w:val="24"/>
+          <w:szCs w:val="24"/>
+        </w:rPr>
+        <w:drawing>
+          <wp:inline distT="0" distB="0" distL="0" distR="0" wp14:anchorId="1CBC8097" wp14:editId="069DF00F">
+            <wp:extent cx="5943600" cy="1729740"/>
+            <wp:effectExtent l="0" t="0" r="0" b="3810"/>
+            <wp:docPr id="25" name="Picture 25" descr="Graphical user interface, text, application, email&#10;&#10;Description automatically generated"/>
+            <wp:cNvGraphicFramePr>
+              <a:graphicFrameLocks xmlns:a="http://schemas.openxmlformats.org/drawingml/2006/main" noChangeAspect="1"/>
+            </wp:cNvGraphicFramePr>
+            <a:graphic xmlns:a="http://schemas.openxmlformats.org/drawingml/2006/main">
+              <a:graphicData uri="http://schemas.openxmlformats.org/drawingml/2006/picture">
+                <pic:pic xmlns:pic="http://schemas.openxmlformats.org/drawingml/2006/picture">
+                  <pic:nvPicPr>
+                    <pic:cNvPr id="25" name="Picture 25" descr="Graphical user interface, text, application, email&#10;&#10;Description automatically generated"/>
+                    <pic:cNvPicPr/>
+                  </pic:nvPicPr>
+                  <pic:blipFill>
+                    <a:blip r:embed="rId13" cstate="print">
+                      <a:extLst>
+                        <a:ext uri="{28A0092B-C50C-407E-A947-70E740481C1C}">
+                          <a14:useLocalDpi xmlns:a14="http://schemas.microsoft.com/office/drawing/2010/main" val="0"/>
+                        </a:ext>
+                      </a:extLst>
+                    </a:blip>
+                    <a:stretch>
+                      <a:fillRect/>
+                    </a:stretch>
+                  </pic:blipFill>
+                  <pic:spPr>
+                    <a:xfrm>
+                      <a:off x="0" y="0"/>
+                      <a:ext cx="5943600" cy="1729740"/>
+                    </a:xfrm>
+                    <a:prstGeom prst="rect">
+                      <a:avLst/>
+                    </a:prstGeom>
+                  </pic:spPr>
+                </pic:pic>
+              </a:graphicData>
+            </a:graphic>
+          </wp:inline>
+        </w:drawing>
+      </w:r>
+    </w:p>
+    <w:p>
+      <w:pPr>
+        <w:rPr>
+          <w:rFonts w:ascii="Times New Roman" w:eastAsia="Times New Roman" w:hAnsi="Times New Roman" w:cs="Times New Roman"/>
+          <w:sz w:val="24"/>
+          <w:szCs w:val="24"/>
+        </w:rPr>
+      </w:pPr>
+      <w:r>
+        <w:rPr>
+          <w:rFonts w:ascii="Times New Roman" w:eastAsia="Times New Roman" w:hAnsi="Times New Roman" w:cs="Times New Roman"/>
+          <w:sz w:val="24"/>
+          <w:szCs w:val="24"/>
+        </w:rPr>
+        <w:t xml:space="preserve">Here we selected text-to-speech and speech-to-text APIs. </w:t>
+      </w:r>
+    </w:p>
+    <w:p>
+      <w:pPr>
+        <w:rPr>
+          <w:rFonts w:ascii="Times New Roman" w:eastAsia="Times New Roman" w:hAnsi="Times New Roman" w:cs="Times New Roman"/>
+          <w:sz w:val="24"/>
+          <w:szCs w:val="24"/>
+        </w:rPr>
+      </w:pPr>
+      <w:r>
+        <w:rPr>
+          <w:rFonts w:ascii="Times New Roman" w:eastAsia="Times New Roman" w:hAnsi="Times New Roman" w:cs="Times New Roman"/>
+          <w:noProof/>
+          <w:sz w:val="24"/>
+          <w:szCs w:val="24"/>
+        </w:rPr>
+        <w:lastRenderedPageBreak/>
+        <w:drawing>
+          <wp:inline distT="0" distB="0" distL="0" distR="0" wp14:anchorId="740F22B3" wp14:editId="03B31029">
+            <wp:extent cx="5943600" cy="1592580"/>
+            <wp:effectExtent l="0" t="0" r="0" b="7620"/>
+            <wp:docPr id="26" name="Picture 26" descr="Graphical user interface, text, application, chat or text message&#10;&#10;Description automatically generated"/>
+            <wp:cNvGraphicFramePr>
+              <a:graphicFrameLocks xmlns:a="http://schemas.openxmlformats.org/drawingml/2006/main" noChangeAspect="1"/>
+            </wp:cNvGraphicFramePr>
+            <a:graphic xmlns:a="http://schemas.openxmlformats.org/drawingml/2006/main">
+              <a:graphicData uri="http://schemas.openxmlformats.org/drawingml/2006/picture">
+                <pic:pic xmlns:pic="http://schemas.openxmlformats.org/drawingml/2006/picture">
+                  <pic:nvPicPr>
+                    <pic:cNvPr id="26" name="Picture 26" descr="Graphical user interface, text, application, chat or text message&#10;&#10;Description automatically generated"/>
+                    <pic:cNvPicPr/>
+                  </pic:nvPicPr>
+                  <pic:blipFill>
+                    <a:blip r:embed="rId14">
+                      <a:extLst>
+                        <a:ext uri="{28A0092B-C50C-407E-A947-70E740481C1C}">
+                          <a14:useLocalDpi xmlns:a14="http://schemas.microsoft.com/office/drawing/2010/main" val="0"/>
+                        </a:ext>
+                      </a:extLst>
+                    </a:blip>
+                    <a:stretch>
+                      <a:fillRect/>
+                    </a:stretch>
+                  </pic:blipFill>
+                  <pic:spPr>
+                    <a:xfrm>
+                      <a:off x="0" y="0"/>
+                      <a:ext cx="5943600" cy="1592580"/>
+                    </a:xfrm>
+                    <a:prstGeom prst="rect">
+                      <a:avLst/>
+                    </a:prstGeom>
+                  </pic:spPr>
+                </pic:pic>
+              </a:graphicData>
+            </a:graphic>
+          </wp:inline>
+        </w:drawing>
+      </w:r>
+    </w:p>
+    <w:p>
+      <w:pPr>
+        <w:rPr>
+          <w:rFonts w:ascii="Times New Roman" w:eastAsia="Times New Roman" w:hAnsi="Times New Roman" w:cs="Times New Roman"/>
+          <w:sz w:val="24"/>
+          <w:szCs w:val="24"/>
+        </w:rPr>
+      </w:pPr>
+      <w:r>
+        <w:rPr>
+          <w:rFonts w:ascii="Times New Roman" w:eastAsia="Times New Roman" w:hAnsi="Times New Roman" w:cs="Times New Roman"/>
+          <w:sz w:val="24"/>
+          <w:szCs w:val="24"/>
+        </w:rPr>
+        <w:t xml:space="preserve">6. Proceed to click enable. You will need to set up a payment plan if you don’t already have a card on file. When you first sign up there is a trial you may use to your advantage. You may look over pricing options and packages, documentation, and support for the selected API. </w:t>
+      </w:r>
+    </w:p>
+    <w:p>
+      <w:pPr>
+        <w:rPr>
+          <w:rFonts w:ascii="Times New Roman" w:eastAsia="Times New Roman" w:hAnsi="Times New Roman" w:cs="Times New Roman"/>
+          <w:sz w:val="24"/>
+          <w:szCs w:val="24"/>
+        </w:rPr>
+      </w:pPr>
+      <w:r>
+        <w:rPr>
+          <w:rFonts w:ascii="Times New Roman" w:eastAsia="Times New Roman" w:hAnsi="Times New Roman" w:cs="Times New Roman"/>
+          <w:noProof/>
+          <w:sz w:val="24"/>
+          <w:szCs w:val="24"/>
+        </w:rPr>
+        <w:drawing>
+          <wp:inline distT="0" distB="0" distL="0" distR="0" wp14:anchorId="077FB45D" wp14:editId="4937017E">
+            <wp:extent cx="5943600" cy="2280920"/>
+            <wp:effectExtent l="0" t="0" r="0" b="5080"/>
+            <wp:docPr id="27" name="Picture 27" descr="Graphical user interface, text, application, email&#10;&#10;Description automatically generated"/>
+            <wp:cNvGraphicFramePr>
+              <a:graphicFrameLocks xmlns:a="http://schemas.openxmlformats.org/drawingml/2006/main" noChangeAspect="1"/>
+            </wp:cNvGraphicFramePr>
+            <a:graphic xmlns:a="http://schemas.openxmlformats.org/drawingml/2006/main">
+              <a:graphicData uri="http://schemas.openxmlformats.org/drawingml/2006/picture">
+                <pic:pic xmlns:pic="http://schemas.openxmlformats.org/drawingml/2006/picture">
+                  <pic:nvPicPr>
+                    <pic:cNvPr id="27" name="Picture 27" descr="Graphical user interface, text, application, email&#10;&#10;Description automatically generated"/>
+                    <pic:cNvPicPr/>
+                  </pic:nvPicPr>
+                  <pic:blipFill>
+                    <a:blip r:embed="rId15" cstate="print">
+                      <a:extLst>
+                        <a:ext uri="{28A0092B-C50C-407E-A947-70E740481C1C}">
+                          <a14:useLocalDpi xmlns:a14="http://schemas.microsoft.com/office/drawing/2010/main" val="0"/>
+                        </a:ext>
+                      </a:extLst>
+                    </a:blip>
+                    <a:stretch>
+                      <a:fillRect/>
+                    </a:stretch>
+                  </pic:blipFill>
+                  <pic:spPr>
+                    <a:xfrm>
+                      <a:off x="0" y="0"/>
+                      <a:ext cx="5943600" cy="2280920"/>
+                    </a:xfrm>
+                    <a:prstGeom prst="rect">
+                      <a:avLst/>
+                    </a:prstGeom>
+                  </pic:spPr>
+                </pic:pic>
+              </a:graphicData>
+            </a:graphic>
+          </wp:inline>
+        </w:drawing>
+      </w:r>
+    </w:p>
+    <w:p>
+      <w:pPr>
+        <w:rPr>
+          <w:rFonts w:ascii="Times New Roman" w:eastAsia="Times New Roman" w:hAnsi="Times New Roman" w:cs="Times New Roman"/>
+          <w:sz w:val="24"/>
+          <w:szCs w:val="24"/>
+        </w:rPr>
+      </w:pPr>
+      <w:r>
+        <w:rPr>
+          <w:rFonts w:ascii="Times New Roman" w:eastAsia="Times New Roman" w:hAnsi="Times New Roman" w:cs="Times New Roman"/>
+          <w:sz w:val="24"/>
+          <w:szCs w:val="24"/>
+        </w:rPr>
+        <w:t xml:space="preserve">7. After you enable the API, you will be sent here. In order to use the </w:t>
+      </w:r>
+      <w:proofErr w:type="gramStart"/>
+      <w:r>
+        <w:rPr>
+          <w:rFonts w:ascii="Times New Roman" w:eastAsia="Times New Roman" w:hAnsi="Times New Roman" w:cs="Times New Roman"/>
+          <w:sz w:val="24"/>
+          <w:szCs w:val="24"/>
+        </w:rPr>
+        <w:t>API</w:t>
+      </w:r>
+      <w:proofErr w:type="gramEnd"/>
+      <w:r>
+        <w:rPr>
+          <w:rFonts w:ascii="Times New Roman" w:eastAsia="Times New Roman" w:hAnsi="Times New Roman" w:cs="Times New Roman"/>
+          <w:sz w:val="24"/>
+          <w:szCs w:val="24"/>
+        </w:rPr>
+        <w:t xml:space="preserve"> you enabled, you must create an API key that coincides with it. Select the credentials option under APIs and Services. </w:t>
+      </w:r>
+    </w:p>
+    <w:p>
+      <w:pPr>
+        <w:rPr>
+          <w:rFonts w:ascii="Times New Roman" w:eastAsia="Times New Roman" w:hAnsi="Times New Roman" w:cs="Times New Roman"/>
+          <w:sz w:val="24"/>
+          <w:szCs w:val="24"/>
+        </w:rPr>
+      </w:pPr>
+      <w:r>
+        <w:rPr>
+          <w:rFonts w:ascii="Times New Roman" w:eastAsia="Times New Roman" w:hAnsi="Times New Roman" w:cs="Times New Roman"/>
+          <w:noProof/>
+          <w:sz w:val="24"/>
+          <w:szCs w:val="24"/>
+        </w:rPr>
+        <w:drawing>
+          <wp:inline distT="0" distB="0" distL="0" distR="0" wp14:anchorId="5E4110F8" wp14:editId="0134DDE7">
+            <wp:extent cx="5943600" cy="2236470"/>
+            <wp:effectExtent l="0" t="0" r="0" b="0"/>
+            <wp:docPr id="28" name="Picture 28" descr="Graphical user interface, text, application, email&#10;&#10;Description automatically generated"/>
+            <wp:cNvGraphicFramePr>
+              <a:graphicFrameLocks xmlns:a="http://schemas.openxmlformats.org/drawingml/2006/main" noChangeAspect="1"/>
+            </wp:cNvGraphicFramePr>
+            <a:graphic xmlns:a="http://schemas.openxmlformats.org/drawingml/2006/main">
+              <a:graphicData uri="http://schemas.openxmlformats.org/drawingml/2006/picture">
+                <pic:pic xmlns:pic="http://schemas.openxmlformats.org/drawingml/2006/picture">
+                  <pic:nvPicPr>
+                    <pic:cNvPr id="28" name="Picture 28" descr="Graphical user interface, text, application, email&#10;&#10;Description automatically generated"/>
+                    <pic:cNvPicPr/>
+                  </pic:nvPicPr>
+                  <pic:blipFill>
+                    <a:blip r:embed="rId16">
+                      <a:extLst>
+                        <a:ext uri="{28A0092B-C50C-407E-A947-70E740481C1C}">
+                          <a14:useLocalDpi xmlns:a14="http://schemas.microsoft.com/office/drawing/2010/main" val="0"/>
+                        </a:ext>
+                      </a:extLst>
+                    </a:blip>
+                    <a:stretch>
+                      <a:fillRect/>
+                    </a:stretch>
+                  </pic:blipFill>
+                  <pic:spPr>
+                    <a:xfrm>
+                      <a:off x="0" y="0"/>
+                      <a:ext cx="5943600" cy="2236470"/>
+                    </a:xfrm>
+                    <a:prstGeom prst="rect">
+                      <a:avLst/>
+                    </a:prstGeom>
+                  </pic:spPr>
+                </pic:pic>
+              </a:graphicData>
+            </a:graphic>
+          </wp:inline>
+        </w:drawing>
+      </w:r>
+    </w:p>
+    <w:p>
+      <w:pPr>
+        <w:rPr>
+          <w:rFonts w:ascii="Times New Roman" w:eastAsia="Times New Roman" w:hAnsi="Times New Roman" w:cs="Times New Roman"/>
+          <w:sz w:val="24"/>
+          <w:szCs w:val="24"/>
+        </w:rPr>
+      </w:pPr>
+      <w:r>
+        <w:rPr>
+          <w:rFonts w:ascii="Times New Roman" w:eastAsia="Times New Roman" w:hAnsi="Times New Roman" w:cs="Times New Roman"/>
+          <w:sz w:val="24"/>
+          <w:szCs w:val="24"/>
+        </w:rPr>
+        <w:t>8. From the credentials page click + Create Credentials and select the API Key.</w:t>
+      </w:r>
+    </w:p>
+    <w:p>
+      <w:pPr>
+        <w:rPr>
+          <w:rFonts w:ascii="Times New Roman" w:eastAsia="Times New Roman" w:hAnsi="Times New Roman" w:cs="Times New Roman"/>
+          <w:sz w:val="24"/>
+          <w:szCs w:val="24"/>
+        </w:rPr>
+      </w:pPr>
+      <w:r>
+        <w:rPr>
+          <w:rFonts w:ascii="Times New Roman" w:eastAsia="Times New Roman" w:hAnsi="Times New Roman" w:cs="Times New Roman"/>
+          <w:noProof/>
+          <w:sz w:val="24"/>
+          <w:szCs w:val="24"/>
+        </w:rPr>
+        <w:lastRenderedPageBreak/>
+        <w:drawing>
+          <wp:inline distT="0" distB="0" distL="0" distR="0" wp14:anchorId="6431984B" wp14:editId="5DAC69FC">
+            <wp:extent cx="5943600" cy="508635"/>
+            <wp:effectExtent l="0" t="0" r="0" b="5715"/>
+            <wp:docPr id="29" name="Picture 29"/>
+            <wp:cNvGraphicFramePr>
+              <a:graphicFrameLocks xmlns:a="http://schemas.openxmlformats.org/drawingml/2006/main" noChangeAspect="1"/>
+            </wp:cNvGraphicFramePr>
+            <a:graphic xmlns:a="http://schemas.openxmlformats.org/drawingml/2006/main">
+              <a:graphicData uri="http://schemas.openxmlformats.org/drawingml/2006/picture">
+                <pic:pic xmlns:pic="http://schemas.openxmlformats.org/drawingml/2006/picture">
+                  <pic:nvPicPr>
+                    <pic:cNvPr id="29" name="Picture 29"/>
+                    <pic:cNvPicPr/>
+                  </pic:nvPicPr>
+                  <pic:blipFill>
+                    <a:blip r:embed="rId17" cstate="print">
+                      <a:extLst>
+                        <a:ext uri="{28A0092B-C50C-407E-A947-70E740481C1C}">
+                          <a14:useLocalDpi xmlns:a14="http://schemas.microsoft.com/office/drawing/2010/main" val="0"/>
+                        </a:ext>
+                      </a:extLst>
+                    </a:blip>
+                    <a:stretch>
+                      <a:fillRect/>
+                    </a:stretch>
+                  </pic:blipFill>
+                  <pic:spPr>
+                    <a:xfrm>
+                      <a:off x="0" y="0"/>
+                      <a:ext cx="5943600" cy="508635"/>
+                    </a:xfrm>
+                    <a:prstGeom prst="rect">
+                      <a:avLst/>
+                    </a:prstGeom>
+                  </pic:spPr>
+                </pic:pic>
+              </a:graphicData>
+            </a:graphic>
+          </wp:inline>
+        </w:drawing>
+      </w:r>
+    </w:p>
+    <w:p>
+      <w:pPr>
+        <w:rPr>
+          <w:rFonts w:ascii="Times New Roman" w:eastAsia="Times New Roman" w:hAnsi="Times New Roman" w:cs="Times New Roman"/>
+          <w:sz w:val="24"/>
+          <w:szCs w:val="24"/>
+        </w:rPr>
+      </w:pPr>
+      <w:r>
+        <w:rPr>
+          <w:rFonts w:ascii="Times New Roman" w:eastAsia="Times New Roman" w:hAnsi="Times New Roman" w:cs="Times New Roman"/>
+          <w:sz w:val="24"/>
+          <w:szCs w:val="24"/>
+        </w:rPr>
+        <w:t>9. After you create the key, you will be sent back to the credentials page where you will see your newly generated API key. Click on the API key 1 because you need to set a restriction.</w:t>
+      </w:r>
+    </w:p>
+    <w:p>
+      <w:pPr>
+        <w:rPr>
+          <w:rFonts w:ascii="Times New Roman" w:eastAsia="Times New Roman" w:hAnsi="Times New Roman" w:cs="Times New Roman"/>
+          <w:sz w:val="24"/>
+          <w:szCs w:val="24"/>
+        </w:rPr>
+      </w:pPr>
+      <w:r>
+        <w:rPr>
+          <w:rFonts w:ascii="Times New Roman" w:eastAsia="Times New Roman" w:hAnsi="Times New Roman" w:cs="Times New Roman"/>
+          <w:noProof/>
+          <w:sz w:val="24"/>
+          <w:szCs w:val="24"/>
+        </w:rPr>
+        <w:drawing>
+          <wp:inline distT="0" distB="0" distL="0" distR="0" wp14:anchorId="3A6ACDB3" wp14:editId="2E622E1C">
+            <wp:extent cx="5943600" cy="2682240"/>
+            <wp:effectExtent l="0" t="0" r="0" b="3810"/>
+            <wp:docPr id="30" name="Picture 30" descr="Graphical user interface, text, application, email&#10;&#10;Description automatically generated"/>
+            <wp:cNvGraphicFramePr>
+              <a:graphicFrameLocks xmlns:a="http://schemas.openxmlformats.org/drawingml/2006/main" noChangeAspect="1"/>
+            </wp:cNvGraphicFramePr>
+            <a:graphic xmlns:a="http://schemas.openxmlformats.org/drawingml/2006/main">
+              <a:graphicData uri="http://schemas.openxmlformats.org/drawingml/2006/picture">
+                <pic:pic xmlns:pic="http://schemas.openxmlformats.org/drawingml/2006/picture">
+                  <pic:nvPicPr>
+                    <pic:cNvPr id="30" name="Picture 30" descr="Graphical user interface, text, application, email&#10;&#10;Description automatically generated"/>
+                    <pic:cNvPicPr/>
+                  </pic:nvPicPr>
+                  <pic:blipFill>
+                    <a:blip r:embed="rId18">
+                      <a:extLst>
+                        <a:ext uri="{28A0092B-C50C-407E-A947-70E740481C1C}">
+                          <a14:useLocalDpi xmlns:a14="http://schemas.microsoft.com/office/drawing/2010/main" val="0"/>
+                        </a:ext>
+                      </a:extLst>
+                    </a:blip>
+                    <a:stretch>
+                      <a:fillRect/>
+                    </a:stretch>
+                  </pic:blipFill>
+                  <pic:spPr>
+                    <a:xfrm>
+                      <a:off x="0" y="0"/>
+                      <a:ext cx="5943600" cy="2682240"/>
+                    </a:xfrm>
+                    <a:prstGeom prst="rect">
+                      <a:avLst/>
+                    </a:prstGeom>
+                  </pic:spPr>
+                </pic:pic>
+              </a:graphicData>
+            </a:graphic>
+          </wp:inline>
+        </w:drawing>
+      </w:r>
+    </w:p>
+    <w:p>
+      <w:pPr>
+        <w:rPr>
+          <w:rFonts w:ascii="Times New Roman" w:eastAsia="Times New Roman" w:hAnsi="Times New Roman" w:cs="Times New Roman"/>
+          <w:sz w:val="24"/>
+          <w:szCs w:val="24"/>
+        </w:rPr>
+      </w:pPr>
+      <w:r>
+        <w:rPr>
+          <w:rFonts w:ascii="Times New Roman" w:eastAsia="Times New Roman" w:hAnsi="Times New Roman" w:cs="Times New Roman"/>
+          <w:sz w:val="24"/>
+          <w:szCs w:val="24"/>
+        </w:rPr>
+        <w:t>10. From here you may set restrictions as you please, but our team simply set a restriction under API restrictions then selected the Speech-To-Text API through the drop down and click save.</w:t>
+      </w:r>
+    </w:p>
+    <w:p>
+      <w:pPr>
+        <w:rPr>
+          <w:rFonts w:ascii="Times New Roman" w:eastAsia="Times New Roman" w:hAnsi="Times New Roman" w:cs="Times New Roman"/>
+          <w:sz w:val="24"/>
+          <w:szCs w:val="24"/>
+        </w:rPr>
+      </w:pPr>
+      <w:r>
+        <w:rPr>
+          <w:rFonts w:ascii="Times New Roman" w:eastAsia="Times New Roman" w:hAnsi="Times New Roman" w:cs="Times New Roman"/>
+          <w:noProof/>
+          <w:sz w:val="24"/>
+          <w:szCs w:val="24"/>
+        </w:rPr>
+        <w:drawing>
+          <wp:inline distT="0" distB="0" distL="0" distR="0" wp14:anchorId="078FB919" wp14:editId="2FBCAE27">
+            <wp:extent cx="5943600" cy="506095"/>
+            <wp:effectExtent l="0" t="0" r="0" b="8255"/>
+            <wp:docPr id="31" name="Picture 31"/>
+            <wp:cNvGraphicFramePr>
+              <a:graphicFrameLocks xmlns:a="http://schemas.openxmlformats.org/drawingml/2006/main" noChangeAspect="1"/>
+            </wp:cNvGraphicFramePr>
+            <a:graphic xmlns:a="http://schemas.openxmlformats.org/drawingml/2006/main">
+              <a:graphicData uri="http://schemas.openxmlformats.org/drawingml/2006/picture">
+                <pic:pic xmlns:pic="http://schemas.openxmlformats.org/drawingml/2006/picture">
+                  <pic:nvPicPr>
+                    <pic:cNvPr id="31" name="Picture 31"/>
+                    <pic:cNvPicPr/>
+                  </pic:nvPicPr>
+                  <pic:blipFill>
+                    <a:blip r:embed="rId19" cstate="print">
+                      <a:extLst>
+                        <a:ext uri="{28A0092B-C50C-407E-A947-70E740481C1C}">
+                          <a14:useLocalDpi xmlns:a14="http://schemas.microsoft.com/office/drawing/2010/main" val="0"/>
+                        </a:ext>
+                      </a:extLst>
+                    </a:blip>
+                    <a:stretch>
+                      <a:fillRect/>
+                    </a:stretch>
+                  </pic:blipFill>
+                  <pic:spPr>
+                    <a:xfrm>
+                      <a:off x="0" y="0"/>
+                      <a:ext cx="5943600" cy="506095"/>
+                    </a:xfrm>
+                    <a:prstGeom prst="rect">
+                      <a:avLst/>
+                    </a:prstGeom>
+                  </pic:spPr>
+                </pic:pic>
+              </a:graphicData>
+            </a:graphic>
+          </wp:inline>
+        </w:drawing>
+      </w:r>
+    </w:p>
+    <w:p>
+      <w:pPr>
+        <w:rPr>
+          <w:rFonts w:ascii="Times New Roman" w:eastAsia="Times New Roman" w:hAnsi="Times New Roman" w:cs="Times New Roman"/>
+          <w:sz w:val="24"/>
+          <w:szCs w:val="24"/>
+        </w:rPr>
+      </w:pPr>
+      <w:r>
+        <w:rPr>
+          <w:rFonts w:ascii="Times New Roman" w:eastAsia="Times New Roman" w:hAnsi="Times New Roman" w:cs="Times New Roman"/>
+          <w:sz w:val="24"/>
+          <w:szCs w:val="24"/>
+        </w:rPr>
+        <w:t>After saving the restriction for you API key, you will be sent back to its front page. Here you will notice a green checkmark next to the API key. Your key is now protected by restrictions. You may also copy your key to clipboard by first accessing your key through show key.</w:t>
+      </w:r>
+    </w:p>
+    <w:p>
+      <w:pPr>
+        <w:rPr>
+          <w:rFonts w:ascii="Times New Roman" w:eastAsia="Times New Roman" w:hAnsi="Times New Roman" w:cs="Times New Roman"/>
+          <w:sz w:val="24"/>
+          <w:szCs w:val="24"/>
+        </w:rPr>
+      </w:pPr>
+    </w:p>
+    <w:p>
+      <w:pPr>
+        <w:rPr>
+          <w:rFonts w:ascii="Times New Roman" w:eastAsia="Times New Roman" w:hAnsi="Times New Roman" w:cs="Times New Roman"/>
+          <w:sz w:val="24"/>
+          <w:szCs w:val="24"/>
+        </w:rPr>
+      </w:pPr>
+      <w:r>
+        <w:rPr>
+          <w:rFonts w:ascii="Times New Roman" w:eastAsia="Times New Roman" w:hAnsi="Times New Roman" w:cs="Times New Roman"/>
+          <w:sz w:val="24"/>
+          <w:szCs w:val="24"/>
+        </w:rPr>
+        <w:t xml:space="preserve">You may now place this API key in your JSON to use with </w:t>
+      </w:r>
+      <w:proofErr w:type="gramStart"/>
+      <w:r>
+        <w:rPr>
+          <w:rFonts w:ascii="Times New Roman" w:eastAsia="Times New Roman" w:hAnsi="Times New Roman" w:cs="Times New Roman"/>
+          <w:sz w:val="24"/>
+          <w:szCs w:val="24"/>
+        </w:rPr>
+        <w:t>you</w:t>
+      </w:r>
+      <w:proofErr w:type="gramEnd"/>
+      <w:r>
+        <w:rPr>
+          <w:rFonts w:ascii="Times New Roman" w:eastAsia="Times New Roman" w:hAnsi="Times New Roman" w:cs="Times New Roman"/>
+          <w:sz w:val="24"/>
+          <w:szCs w:val="24"/>
+        </w:rPr>
+        <w:t xml:space="preserve"> skills. (Check technical manual for guidance on where to place your keys.)</w:t>
+      </w:r>
+    </w:p>
+    <w:p>
+      <w:pPr>
+        <w:rPr>
+          <w:rFonts w:ascii="Times New Roman" w:eastAsia="Times New Roman" w:hAnsi="Times New Roman" w:cs="Times New Roman"/>
+          <w:sz w:val="24"/>
+          <w:szCs w:val="24"/>
+        </w:rPr>
+      </w:pPr>
     </w:p>
     <w:p>
       <w:pPr>
@@ -3831,8 +4861,8 @@
     </w:p>
     <w:p/>
     <w:sectPr>
-      <w:headerReference w:type="default" r:id="rId7"/>
-      <w:footerReference w:type="default" r:id="rId8"/>
+      <w:headerReference w:type="default" r:id="rId20"/>
+      <w:footerReference w:type="default" r:id="rId21"/>
       <w:pgSz w:w="12240" w:h="15840"/>
       <w:pgMar w:top="1440" w:right="1440" w:bottom="1440" w:left="1440" w:header="720" w:footer="720" w:gutter="0"/>
       <w:cols w:space="720"/>

</xml_diff>

<commit_message>
finished my part on the tec manual
</commit_message>
<xml_diff>
--- a/Documentation/SPFinalDocTecManual.docx
+++ b/Documentation/SPFinalDocTecManual.docx
@@ -331,7 +331,25 @@
           <w:sz w:val="24"/>
           <w:szCs w:val="24"/>
         </w:rPr>
-        <w:t>Programming Language….......//fix page #.............................................................2</w:t>
+        <w:t>Programming Language….......//fix page #............</w:t>
+      </w:r>
+      <w:r>
+        <w:rPr>
+          <w:rFonts w:ascii="Times New Roman" w:eastAsia="Times New Roman" w:hAnsi="Times New Roman" w:cs="Times New Roman"/>
+          <w:color w:val="000000" w:themeColor="text1"/>
+          <w:sz w:val="24"/>
+          <w:szCs w:val="24"/>
+        </w:rPr>
+        <w:t>GABI PLEASE DO THIS TOO</w:t>
+      </w:r>
+      <w:r>
+        <w:rPr>
+          <w:rFonts w:ascii="Times New Roman" w:eastAsia="Times New Roman" w:hAnsi="Times New Roman" w:cs="Times New Roman"/>
+          <w:color w:val="000000" w:themeColor="text1"/>
+          <w:sz w:val="24"/>
+          <w:szCs w:val="24"/>
+        </w:rPr>
+        <w:t>.................................................2</w:t>
       </w:r>
     </w:p>
     <w:p>
@@ -513,7 +531,6 @@
           <w:sz w:val="28"/>
           <w:szCs w:val="28"/>
         </w:rPr>
-        <w:lastRenderedPageBreak/>
         <w:t>Programming Language and Structure of Files</w:t>
       </w:r>
     </w:p>
@@ -921,17 +938,204 @@
       <w:pPr>
         <w:rPr>
           <w:rFonts w:ascii="Times New Roman" w:eastAsia="Times New Roman" w:hAnsi="Times New Roman" w:cs="Times New Roman"/>
-          <w:sz w:val="24"/>
-          <w:szCs w:val="24"/>
-        </w:rPr>
-      </w:pPr>
-      <w:r>
-        <w:rPr>
-          <w:rFonts w:ascii="Times New Roman" w:eastAsia="Times New Roman" w:hAnsi="Times New Roman" w:cs="Times New Roman"/>
-          <w:sz w:val="24"/>
-          <w:szCs w:val="24"/>
-        </w:rPr>
-        <w:t>HENRIQUE</w:t>
+          <w:sz w:val="28"/>
+          <w:szCs w:val="28"/>
+        </w:rPr>
+      </w:pPr>
+      <w:r>
+        <w:rPr>
+          <w:rFonts w:ascii="Times New Roman" w:eastAsia="Times New Roman" w:hAnsi="Times New Roman" w:cs="Times New Roman"/>
+          <w:sz w:val="24"/>
+          <w:szCs w:val="24"/>
+        </w:rPr>
+        <w:t>Below is the Use case diagra</w:t>
+      </w:r>
+      <w:r>
+        <w:rPr>
+          <w:rFonts w:ascii="Times New Roman" w:eastAsia="Times New Roman" w:hAnsi="Times New Roman" w:cs="Times New Roman"/>
+          <w:sz w:val="24"/>
+          <w:szCs w:val="24"/>
+        </w:rPr>
+        <w:t xml:space="preserve">m. The operator of the Misty Robots will interact with the dashboard, which will then interact with the robot, and finally with the audience/other robot. </w:t>
+      </w:r>
+      <w:r>
+        <w:rPr>
+          <w:rFonts w:ascii="Times New Roman" w:eastAsia="Times New Roman" w:hAnsi="Times New Roman" w:cs="Times New Roman"/>
+          <w:sz w:val="28"/>
+          <w:szCs w:val="28"/>
+        </w:rPr>
+        <w:t xml:space="preserve"> </w:t>
+      </w:r>
+    </w:p>
+    <w:p>
+      <w:pPr>
+        <w:rPr>
+          <w:rFonts w:ascii="Times New Roman" w:eastAsia="Times New Roman" w:hAnsi="Times New Roman" w:cs="Times New Roman"/>
+          <w:color w:val="7030A0"/>
+          <w:sz w:val="28"/>
+          <w:szCs w:val="28"/>
+        </w:rPr>
+      </w:pPr>
+      <w:r>
+        <w:rPr>
+          <w:noProof/>
+        </w:rPr>
+        <w:lastRenderedPageBreak/>
+        <w:drawing>
+          <wp:inline distT="0" distB="0" distL="0" distR="0" wp14:anchorId="50EE2CF5" wp14:editId="659CD0CC">
+            <wp:extent cx="4953000" cy="2400300"/>
+            <wp:effectExtent l="0" t="0" r="0" b="0"/>
+            <wp:docPr id="1" name="Picture 1" descr="Diagram&#10;&#10;Description automatically generated"/>
+            <wp:cNvGraphicFramePr>
+              <a:graphicFrameLocks xmlns:a="http://schemas.openxmlformats.org/drawingml/2006/main" noChangeAspect="1"/>
+            </wp:cNvGraphicFramePr>
+            <a:graphic xmlns:a="http://schemas.openxmlformats.org/drawingml/2006/main">
+              <a:graphicData uri="http://schemas.openxmlformats.org/drawingml/2006/picture">
+                <pic:pic xmlns:pic="http://schemas.openxmlformats.org/drawingml/2006/picture">
+                  <pic:nvPicPr>
+                    <pic:cNvPr id="1" name="Picture 1" descr="Diagram&#10;&#10;Description automatically generated"/>
+                    <pic:cNvPicPr>
+                      <a:picLocks noChangeAspect="1" noChangeArrowheads="1"/>
+                    </pic:cNvPicPr>
+                  </pic:nvPicPr>
+                  <pic:blipFill>
+                    <a:blip r:embed="rId7">
+                      <a:extLst>
+                        <a:ext uri="{28A0092B-C50C-407E-A947-70E740481C1C}">
+                          <a14:useLocalDpi xmlns:a14="http://schemas.microsoft.com/office/drawing/2010/main" val="0"/>
+                        </a:ext>
+                      </a:extLst>
+                    </a:blip>
+                    <a:srcRect/>
+                    <a:stretch>
+                      <a:fillRect/>
+                    </a:stretch>
+                  </pic:blipFill>
+                  <pic:spPr bwMode="auto">
+                    <a:xfrm>
+                      <a:off x="0" y="0"/>
+                      <a:ext cx="4953000" cy="2400300"/>
+                    </a:xfrm>
+                    <a:prstGeom prst="rect">
+                      <a:avLst/>
+                    </a:prstGeom>
+                    <a:noFill/>
+                    <a:ln>
+                      <a:noFill/>
+                    </a:ln>
+                  </pic:spPr>
+                </pic:pic>
+              </a:graphicData>
+            </a:graphic>
+          </wp:inline>
+        </w:drawing>
+      </w:r>
+    </w:p>
+    <w:p>
+      <w:pPr>
+        <w:rPr>
+          <w:rFonts w:ascii="Times New Roman" w:eastAsia="Times New Roman" w:hAnsi="Times New Roman" w:cs="Times New Roman"/>
+          <w:color w:val="7030A0"/>
+          <w:sz w:val="28"/>
+          <w:szCs w:val="28"/>
+        </w:rPr>
+      </w:pPr>
+      <w:r>
+        <w:rPr>
+          <w:rFonts w:ascii="Times New Roman" w:eastAsia="Times New Roman" w:hAnsi="Times New Roman" w:cs="Times New Roman"/>
+          <w:color w:val="7030A0"/>
+          <w:sz w:val="28"/>
+          <w:szCs w:val="28"/>
+        </w:rPr>
+        <w:t>Class Diagram</w:t>
+      </w:r>
+    </w:p>
+    <w:p>
+      <w:pPr>
+        <w:rPr>
+          <w:rFonts w:ascii="Times New Roman" w:eastAsia="Times New Roman" w:hAnsi="Times New Roman" w:cs="Times New Roman"/>
+          <w:sz w:val="24"/>
+          <w:szCs w:val="24"/>
+        </w:rPr>
+      </w:pPr>
+      <w:r>
+        <w:rPr>
+          <w:rFonts w:ascii="Times New Roman" w:eastAsia="Times New Roman" w:hAnsi="Times New Roman" w:cs="Times New Roman"/>
+          <w:sz w:val="24"/>
+          <w:szCs w:val="24"/>
+        </w:rPr>
+        <w:t xml:space="preserve">Bellow, the class diagram with a more specific view of </w:t>
+      </w:r>
+      <w:r>
+        <w:rPr>
+          <w:rFonts w:ascii="Times New Roman" w:eastAsia="Times New Roman" w:hAnsi="Times New Roman" w:cs="Times New Roman"/>
+          <w:sz w:val="24"/>
+          <w:szCs w:val="24"/>
+        </w:rPr>
+        <w:t xml:space="preserve">how the interactions are being done and expected for the project run smoothly. </w:t>
+      </w:r>
+    </w:p>
+    <w:p>
+      <w:pPr>
+        <w:rPr>
+          <w:rFonts w:ascii="Times New Roman" w:eastAsia="Times New Roman" w:hAnsi="Times New Roman" w:cs="Times New Roman"/>
+          <w:color w:val="7030A0"/>
+          <w:sz w:val="28"/>
+          <w:szCs w:val="28"/>
+        </w:rPr>
+      </w:pPr>
+      <w:r>
+        <w:rPr>
+          <w:noProof/>
+        </w:rPr>
+        <w:drawing>
+          <wp:inline distT="0" distB="0" distL="0" distR="0" wp14:anchorId="07DDDB18" wp14:editId="0F4C8C19">
+            <wp:extent cx="5943600" cy="2894965"/>
+            <wp:effectExtent l="0" t="0" r="0" b="635"/>
+            <wp:docPr id="2" name="Picture 2" descr="Diagram&#10;&#10;Description automatically generated"/>
+            <wp:cNvGraphicFramePr>
+              <a:graphicFrameLocks xmlns:a="http://schemas.openxmlformats.org/drawingml/2006/main" noChangeAspect="1"/>
+            </wp:cNvGraphicFramePr>
+            <a:graphic xmlns:a="http://schemas.openxmlformats.org/drawingml/2006/main">
+              <a:graphicData uri="http://schemas.openxmlformats.org/drawingml/2006/picture">
+                <pic:pic xmlns:pic="http://schemas.openxmlformats.org/drawingml/2006/picture">
+                  <pic:nvPicPr>
+                    <pic:cNvPr id="2" name="Picture 2" descr="Diagram&#10;&#10;Description automatically generated"/>
+                    <pic:cNvPicPr>
+                      <a:picLocks noChangeAspect="1" noChangeArrowheads="1"/>
+                    </pic:cNvPicPr>
+                  </pic:nvPicPr>
+                  <pic:blipFill>
+                    <a:blip r:embed="rId8">
+                      <a:extLst>
+                        <a:ext uri="{28A0092B-C50C-407E-A947-70E740481C1C}">
+                          <a14:useLocalDpi xmlns:a14="http://schemas.microsoft.com/office/drawing/2010/main" val="0"/>
+                        </a:ext>
+                      </a:extLst>
+                    </a:blip>
+                    <a:srcRect/>
+                    <a:stretch>
+                      <a:fillRect/>
+                    </a:stretch>
+                  </pic:blipFill>
+                  <pic:spPr bwMode="auto">
+                    <a:xfrm>
+                      <a:off x="0" y="0"/>
+                      <a:ext cx="5943600" cy="2894965"/>
+                    </a:xfrm>
+                    <a:prstGeom prst="rect">
+                      <a:avLst/>
+                    </a:prstGeom>
+                    <a:noFill/>
+                    <a:ln>
+                      <a:noFill/>
+                    </a:ln>
+                  </pic:spPr>
+                </pic:pic>
+              </a:graphicData>
+            </a:graphic>
+          </wp:inline>
+        </w:drawing>
       </w:r>
     </w:p>
     <w:p>
@@ -3580,6 +3784,86 @@
       <w:pPr>
         <w:rPr>
           <w:rFonts w:ascii="Times New Roman" w:eastAsia="Times New Roman" w:hAnsi="Times New Roman" w:cs="Times New Roman"/>
+          <w:color w:val="7030A0"/>
+          <w:sz w:val="28"/>
+          <w:szCs w:val="28"/>
+        </w:rPr>
+      </w:pPr>
+    </w:p>
+    <w:p>
+      <w:pPr>
+        <w:rPr>
+          <w:rFonts w:ascii="Times New Roman" w:eastAsia="Times New Roman" w:hAnsi="Times New Roman" w:cs="Times New Roman"/>
+          <w:color w:val="7030A0"/>
+          <w:sz w:val="28"/>
+          <w:szCs w:val="28"/>
+        </w:rPr>
+      </w:pPr>
+    </w:p>
+    <w:p>
+      <w:pPr>
+        <w:rPr>
+          <w:rFonts w:ascii="Times New Roman" w:eastAsia="Times New Roman" w:hAnsi="Times New Roman" w:cs="Times New Roman"/>
+          <w:color w:val="7030A0"/>
+          <w:sz w:val="28"/>
+          <w:szCs w:val="28"/>
+        </w:rPr>
+      </w:pPr>
+    </w:p>
+    <w:p>
+      <w:pPr>
+        <w:rPr>
+          <w:rFonts w:ascii="Times New Roman" w:eastAsia="Times New Roman" w:hAnsi="Times New Roman" w:cs="Times New Roman"/>
+          <w:color w:val="7030A0"/>
+          <w:sz w:val="28"/>
+          <w:szCs w:val="28"/>
+        </w:rPr>
+      </w:pPr>
+    </w:p>
+    <w:p>
+      <w:pPr>
+        <w:rPr>
+          <w:rFonts w:ascii="Times New Roman" w:eastAsia="Times New Roman" w:hAnsi="Times New Roman" w:cs="Times New Roman"/>
+          <w:color w:val="7030A0"/>
+          <w:sz w:val="28"/>
+          <w:szCs w:val="28"/>
+        </w:rPr>
+      </w:pPr>
+    </w:p>
+    <w:p>
+      <w:pPr>
+        <w:rPr>
+          <w:rFonts w:ascii="Times New Roman" w:eastAsia="Times New Roman" w:hAnsi="Times New Roman" w:cs="Times New Roman"/>
+          <w:color w:val="7030A0"/>
+          <w:sz w:val="28"/>
+          <w:szCs w:val="28"/>
+        </w:rPr>
+      </w:pPr>
+    </w:p>
+    <w:p>
+      <w:pPr>
+        <w:rPr>
+          <w:rFonts w:ascii="Times New Roman" w:eastAsia="Times New Roman" w:hAnsi="Times New Roman" w:cs="Times New Roman"/>
+          <w:color w:val="7030A0"/>
+          <w:sz w:val="28"/>
+          <w:szCs w:val="28"/>
+        </w:rPr>
+      </w:pPr>
+    </w:p>
+    <w:p>
+      <w:pPr>
+        <w:rPr>
+          <w:rFonts w:ascii="Times New Roman" w:eastAsia="Times New Roman" w:hAnsi="Times New Roman" w:cs="Times New Roman"/>
+          <w:color w:val="7030A0"/>
+          <w:sz w:val="28"/>
+          <w:szCs w:val="28"/>
+        </w:rPr>
+      </w:pPr>
+    </w:p>
+    <w:p>
+      <w:pPr>
+        <w:rPr>
+          <w:rFonts w:ascii="Times New Roman" w:eastAsia="Times New Roman" w:hAnsi="Times New Roman" w:cs="Times New Roman"/>
           <w:b/>
           <w:bCs/>
           <w:color w:val="7030A0"/>
@@ -3594,6 +3878,7 @@
           <w:sz w:val="28"/>
           <w:szCs w:val="28"/>
         </w:rPr>
+        <w:lastRenderedPageBreak/>
         <w:br/>
       </w:r>
       <w:r>
@@ -3688,25 +3973,6 @@
       <w:pPr>
         <w:rPr>
           <w:rFonts w:ascii="Times New Roman" w:eastAsia="Times New Roman" w:hAnsi="Times New Roman" w:cs="Times New Roman"/>
-          <w:color w:val="7030A0"/>
-          <w:sz w:val="28"/>
-          <w:szCs w:val="28"/>
-        </w:rPr>
-      </w:pPr>
-      <w:r>
-        <w:rPr>
-          <w:rFonts w:ascii="Times New Roman" w:eastAsia="Times New Roman" w:hAnsi="Times New Roman" w:cs="Times New Roman"/>
-          <w:color w:val="7030A0"/>
-          <w:sz w:val="28"/>
-          <w:szCs w:val="28"/>
-        </w:rPr>
-        <w:t xml:space="preserve">Create Google API keys </w:t>
-      </w:r>
-    </w:p>
-    <w:p>
-      <w:pPr>
-        <w:rPr>
-          <w:rFonts w:ascii="Times New Roman" w:eastAsia="Times New Roman" w:hAnsi="Times New Roman" w:cs="Times New Roman"/>
           <w:sz w:val="24"/>
           <w:szCs w:val="24"/>
         </w:rPr>
@@ -3718,7 +3984,6 @@
           <w:sz w:val="24"/>
           <w:szCs w:val="24"/>
         </w:rPr>
-        <w:lastRenderedPageBreak/>
         <w:drawing>
           <wp:inline distT="0" distB="0" distL="0" distR="0" wp14:anchorId="713DED89" wp14:editId="6FCE88FE">
             <wp:extent cx="5699760" cy="2141220"/>
@@ -3735,7 +4000,7 @@
                     <pic:cNvPicPr/>
                   </pic:nvPicPr>
                   <pic:blipFill>
-                    <a:blip r:embed="rId7" cstate="print">
+                    <a:blip r:embed="rId9" cstate="print">
                       <a:extLst>
                         <a:ext uri="{28A0092B-C50C-407E-A947-70E740481C1C}">
                           <a14:useLocalDpi xmlns:a14="http://schemas.microsoft.com/office/drawing/2010/main" val="0"/>
@@ -3786,7 +4051,7 @@
         </w:rPr>
         <w:t xml:space="preserve">Access </w:t>
       </w:r>
-      <w:hyperlink r:id="rId8" w:history="1">
+      <w:hyperlink r:id="rId10" w:history="1">
         <w:r>
           <w:rPr>
             <w:rStyle w:val="Hyperlink"/>
@@ -3837,7 +4102,7 @@
                     <pic:cNvPicPr/>
                   </pic:nvPicPr>
                   <pic:blipFill>
-                    <a:blip r:embed="rId9" cstate="print">
+                    <a:blip r:embed="rId11" cstate="print">
                       <a:extLst>
                         <a:ext uri="{28A0092B-C50C-407E-A947-70E740481C1C}">
                           <a14:useLocalDpi xmlns:a14="http://schemas.microsoft.com/office/drawing/2010/main" val="0"/>
@@ -3920,7 +4185,7 @@
                     <pic:cNvPicPr/>
                   </pic:nvPicPr>
                   <pic:blipFill>
-                    <a:blip r:embed="rId10">
+                    <a:blip r:embed="rId12">
                       <a:extLst>
                         <a:ext uri="{28A0092B-C50C-407E-A947-70E740481C1C}">
                           <a14:useLocalDpi xmlns:a14="http://schemas.microsoft.com/office/drawing/2010/main" val="0"/>
@@ -3996,7 +4261,7 @@
                     <pic:cNvPicPr/>
                   </pic:nvPicPr>
                   <pic:blipFill>
-                    <a:blip r:embed="rId11">
+                    <a:blip r:embed="rId13">
                       <a:extLst>
                         <a:ext uri="{28A0092B-C50C-407E-A947-70E740481C1C}">
                           <a14:useLocalDpi xmlns:a14="http://schemas.microsoft.com/office/drawing/2010/main" val="0"/>
@@ -4089,7 +4354,7 @@
                     <pic:cNvPicPr/>
                   </pic:nvPicPr>
                   <pic:blipFill>
-                    <a:blip r:embed="rId12">
+                    <a:blip r:embed="rId14">
                       <a:extLst>
                         <a:ext uri="{28A0092B-C50C-407E-A947-70E740481C1C}">
                           <a14:useLocalDpi xmlns:a14="http://schemas.microsoft.com/office/drawing/2010/main" val="0"/>
@@ -4164,7 +4429,7 @@
                     <pic:cNvPicPr/>
                   </pic:nvPicPr>
                   <pic:blipFill>
-                    <a:blip r:embed="rId13" cstate="print">
+                    <a:blip r:embed="rId15" cstate="print">
                       <a:extLst>
                         <a:ext uri="{28A0092B-C50C-407E-A947-70E740481C1C}">
                           <a14:useLocalDpi xmlns:a14="http://schemas.microsoft.com/office/drawing/2010/main" val="0"/>
@@ -4240,7 +4505,7 @@
                     <pic:cNvPicPr/>
                   </pic:nvPicPr>
                   <pic:blipFill>
-                    <a:blip r:embed="rId14">
+                    <a:blip r:embed="rId16">
                       <a:extLst>
                         <a:ext uri="{28A0092B-C50C-407E-A947-70E740481C1C}">
                           <a14:useLocalDpi xmlns:a14="http://schemas.microsoft.com/office/drawing/2010/main" val="0"/>
@@ -4315,7 +4580,7 @@
                     <pic:cNvPicPr/>
                   </pic:nvPicPr>
                   <pic:blipFill>
-                    <a:blip r:embed="rId15" cstate="print">
+                    <a:blip r:embed="rId17" cstate="print">
                       <a:extLst>
                         <a:ext uri="{28A0092B-C50C-407E-A947-70E740481C1C}">
                           <a14:useLocalDpi xmlns:a14="http://schemas.microsoft.com/office/drawing/2010/main" val="0"/>
@@ -4408,7 +4673,7 @@
                     <pic:cNvPicPr/>
                   </pic:nvPicPr>
                   <pic:blipFill>
-                    <a:blip r:embed="rId16">
+                    <a:blip r:embed="rId18">
                       <a:extLst>
                         <a:ext uri="{28A0092B-C50C-407E-A947-70E740481C1C}">
                           <a14:useLocalDpi xmlns:a14="http://schemas.microsoft.com/office/drawing/2010/main" val="0"/>
@@ -4484,7 +4749,7 @@
                     <pic:cNvPicPr/>
                   </pic:nvPicPr>
                   <pic:blipFill>
-                    <a:blip r:embed="rId17" cstate="print">
+                    <a:blip r:embed="rId19" cstate="print">
                       <a:extLst>
                         <a:ext uri="{28A0092B-C50C-407E-A947-70E740481C1C}">
                           <a14:useLocalDpi xmlns:a14="http://schemas.microsoft.com/office/drawing/2010/main" val="0"/>
@@ -4559,7 +4824,7 @@
                     <pic:cNvPicPr/>
                   </pic:nvPicPr>
                   <pic:blipFill>
-                    <a:blip r:embed="rId18">
+                    <a:blip r:embed="rId20">
                       <a:extLst>
                         <a:ext uri="{28A0092B-C50C-407E-A947-70E740481C1C}">
                           <a14:useLocalDpi xmlns:a14="http://schemas.microsoft.com/office/drawing/2010/main" val="0"/>
@@ -4634,7 +4899,7 @@
                     <pic:cNvPicPr/>
                   </pic:nvPicPr>
                   <pic:blipFill>
-                    <a:blip r:embed="rId19" cstate="print">
+                    <a:blip r:embed="rId21" cstate="print">
                       <a:extLst>
                         <a:ext uri="{28A0092B-C50C-407E-A947-70E740481C1C}">
                           <a14:useLocalDpi xmlns:a14="http://schemas.microsoft.com/office/drawing/2010/main" val="0"/>
@@ -4747,42 +5012,6 @@
           <w:sz w:val="28"/>
           <w:szCs w:val="28"/>
         </w:rPr>
-        <w:t>How to install misty editor on Visual Studio Code</w:t>
-      </w:r>
-    </w:p>
-    <w:p>
-      <w:pPr>
-        <w:rPr>
-          <w:rFonts w:ascii="Times New Roman" w:eastAsia="Times New Roman" w:hAnsi="Times New Roman" w:cs="Times New Roman"/>
-          <w:sz w:val="24"/>
-          <w:szCs w:val="24"/>
-        </w:rPr>
-      </w:pPr>
-      <w:r>
-        <w:rPr>
-          <w:rFonts w:ascii="Times New Roman" w:eastAsia="Times New Roman" w:hAnsi="Times New Roman" w:cs="Times New Roman"/>
-          <w:sz w:val="24"/>
-          <w:szCs w:val="24"/>
-        </w:rPr>
-        <w:t>HENRIQUE</w:t>
-      </w:r>
-    </w:p>
-    <w:p>
-      <w:pPr>
-        <w:rPr>
-          <w:rFonts w:ascii="Times New Roman" w:eastAsia="Times New Roman" w:hAnsi="Times New Roman" w:cs="Times New Roman"/>
-          <w:color w:val="7030A0"/>
-          <w:sz w:val="28"/>
-          <w:szCs w:val="28"/>
-        </w:rPr>
-      </w:pPr>
-      <w:r>
-        <w:rPr>
-          <w:rFonts w:ascii="Times New Roman" w:eastAsia="Times New Roman" w:hAnsi="Times New Roman" w:cs="Times New Roman"/>
-          <w:color w:val="7030A0"/>
-          <w:sz w:val="28"/>
-          <w:szCs w:val="28"/>
-        </w:rPr>
         <w:t>Getting Our Code from GitHub</w:t>
       </w:r>
     </w:p>
@@ -4794,63 +5023,329 @@
           <w:szCs w:val="24"/>
         </w:rPr>
       </w:pPr>
-      <w:r>
-        <w:rPr>
-          <w:rFonts w:ascii="Times New Roman" w:eastAsia="Times New Roman" w:hAnsi="Times New Roman" w:cs="Times New Roman"/>
-          <w:sz w:val="24"/>
-          <w:szCs w:val="24"/>
-        </w:rPr>
-        <w:t>HENRIQUE</w:t>
-      </w:r>
-    </w:p>
-    <w:p>
-      <w:pPr>
-        <w:rPr>
-          <w:rFonts w:ascii="Times New Roman" w:eastAsia="Times New Roman" w:hAnsi="Times New Roman" w:cs="Times New Roman"/>
-        </w:rPr>
-      </w:pPr>
-    </w:p>
-    <w:p>
-      <w:pPr>
-        <w:rPr>
-          <w:rFonts w:ascii="Times New Roman" w:eastAsia="Times New Roman" w:hAnsi="Times New Roman" w:cs="Times New Roman"/>
-        </w:rPr>
-      </w:pPr>
-    </w:p>
-    <w:p>
-      <w:pPr>
-        <w:rPr>
-          <w:rFonts w:ascii="Times New Roman" w:eastAsia="Times New Roman" w:hAnsi="Times New Roman" w:cs="Times New Roman"/>
-        </w:rPr>
-      </w:pPr>
-    </w:p>
-    <w:p>
-      <w:pPr>
-        <w:rPr>
-          <w:rFonts w:ascii="Times New Roman" w:eastAsia="Times New Roman" w:hAnsi="Times New Roman" w:cs="Times New Roman"/>
-        </w:rPr>
-      </w:pPr>
-    </w:p>
-    <w:p>
-      <w:pPr>
-        <w:rPr>
-          <w:rFonts w:ascii="Times New Roman" w:eastAsia="Times New Roman" w:hAnsi="Times New Roman" w:cs="Times New Roman"/>
-        </w:rPr>
-      </w:pPr>
-    </w:p>
-    <w:p>
-      <w:pPr>
-        <w:rPr>
-          <w:rFonts w:ascii="Times New Roman" w:eastAsia="Times New Roman" w:hAnsi="Times New Roman" w:cs="Times New Roman"/>
-        </w:rPr>
-      </w:pPr>
-    </w:p>
-    <w:p>
-      <w:pPr>
-        <w:rPr>
-          <w:rFonts w:ascii="Times New Roman" w:eastAsia="Times New Roman" w:hAnsi="Times New Roman" w:cs="Times New Roman"/>
-        </w:rPr>
-      </w:pPr>
+      <w:proofErr w:type="gramStart"/>
+      <w:r>
+        <w:rPr>
+          <w:rFonts w:ascii="Times New Roman" w:eastAsia="Times New Roman" w:hAnsi="Times New Roman" w:cs="Times New Roman"/>
+          <w:sz w:val="24"/>
+          <w:szCs w:val="24"/>
+        </w:rPr>
+        <w:t>In order to</w:t>
+      </w:r>
+      <w:proofErr w:type="gramEnd"/>
+      <w:r>
+        <w:rPr>
+          <w:rFonts w:ascii="Times New Roman" w:eastAsia="Times New Roman" w:hAnsi="Times New Roman" w:cs="Times New Roman"/>
+          <w:sz w:val="24"/>
+          <w:szCs w:val="24"/>
+        </w:rPr>
+        <w:t xml:space="preserve"> get access to the source code of this project, please go to the following link:</w:t>
+      </w:r>
+    </w:p>
+    <w:p>
+      <w:pPr>
+        <w:rPr>
+          <w:rFonts w:ascii="Times New Roman" w:eastAsia="Times New Roman" w:hAnsi="Times New Roman" w:cs="Times New Roman"/>
+          <w:sz w:val="24"/>
+          <w:szCs w:val="24"/>
+        </w:rPr>
+      </w:pPr>
+      <w:hyperlink r:id="rId22" w:history="1">
+        <w:r>
+          <w:rPr>
+            <w:rStyle w:val="Hyperlink"/>
+            <w:rFonts w:ascii="Times New Roman" w:eastAsia="Times New Roman" w:hAnsi="Times New Roman" w:cs="Times New Roman"/>
+            <w:sz w:val="24"/>
+            <w:szCs w:val="24"/>
+          </w:rPr>
+          <w:t>https://github.com/HMedeirosDosReis/MistySkills</w:t>
+        </w:r>
+      </w:hyperlink>
+    </w:p>
+    <w:p>
+      <w:pPr>
+        <w:rPr>
+          <w:rFonts w:ascii="Times New Roman" w:eastAsia="Times New Roman" w:hAnsi="Times New Roman" w:cs="Times New Roman"/>
+        </w:rPr>
+      </w:pPr>
+    </w:p>
+    <w:p>
+      <w:pPr>
+        <w:rPr>
+          <w:noProof/>
+        </w:rPr>
+      </w:pPr>
+    </w:p>
+    <w:p>
+      <w:pPr>
+        <w:rPr>
+          <w:rFonts w:ascii="Times New Roman" w:eastAsia="Times New Roman" w:hAnsi="Times New Roman" w:cs="Times New Roman"/>
+        </w:rPr>
+      </w:pPr>
+      <w:r>
+        <w:rPr>
+          <w:noProof/>
+        </w:rPr>
+        <w:lastRenderedPageBreak/>
+        <mc:AlternateContent>
+          <mc:Choice Requires="wpi">
+            <w:drawing>
+              <wp:anchor distT="0" distB="0" distL="114300" distR="114300" simplePos="0" relativeHeight="251659264" behindDoc="0" locked="0" layoutInCell="1" allowOverlap="1" wp14:anchorId="2E6E8637" wp14:editId="27899D46">
+                <wp:simplePos x="0" y="0"/>
+                <wp:positionH relativeFrom="column">
+                  <wp:posOffset>3807750</wp:posOffset>
+                </wp:positionH>
+                <wp:positionV relativeFrom="paragraph">
+                  <wp:posOffset>628230</wp:posOffset>
+                </wp:positionV>
+                <wp:extent cx="394920" cy="325800"/>
+                <wp:effectExtent l="57150" t="38100" r="43815" b="55245"/>
+                <wp:wrapNone/>
+                <wp:docPr id="4" name="Ink 4"/>
+                <wp:cNvGraphicFramePr/>
+                <a:graphic xmlns:a="http://schemas.openxmlformats.org/drawingml/2006/main">
+                  <a:graphicData uri="http://schemas.microsoft.com/office/word/2010/wordprocessingInk">
+                    <w14:contentPart bwMode="auto" r:id="rId23">
+                      <w14:nvContentPartPr>
+                        <w14:cNvContentPartPr/>
+                      </w14:nvContentPartPr>
+                      <w14:xfrm>
+                        <a:off x="0" y="0"/>
+                        <a:ext cx="394920" cy="325800"/>
+                      </w14:xfrm>
+                    </w14:contentPart>
+                  </a:graphicData>
+                </a:graphic>
+              </wp:anchor>
+            </w:drawing>
+          </mc:Choice>
+          <mc:Fallback>
+            <w:pict>
+              <v:shapetype w14:anchorId="59F39CBC" id="_x0000_t75" coordsize="21600,21600" o:spt="75" o:preferrelative="t" path="m@4@5l@4@11@9@11@9@5xe" filled="f" stroked="f">
+                <v:stroke joinstyle="miter"/>
+                <v:formulas>
+                  <v:f eqn="if lineDrawn pixelLineWidth 0"/>
+                  <v:f eqn="sum @0 1 0"/>
+                  <v:f eqn="sum 0 0 @1"/>
+                  <v:f eqn="prod @2 1 2"/>
+                  <v:f eqn="prod @3 21600 pixelWidth"/>
+                  <v:f eqn="prod @3 21600 pixelHeight"/>
+                  <v:f eqn="sum @0 0 1"/>
+                  <v:f eqn="prod @6 1 2"/>
+                  <v:f eqn="prod @7 21600 pixelWidth"/>
+                  <v:f eqn="sum @8 21600 0"/>
+                  <v:f eqn="prod @7 21600 pixelHeight"/>
+                  <v:f eqn="sum @10 21600 0"/>
+                </v:formulas>
+                <v:path o:extrusionok="f" gradientshapeok="t" o:connecttype="rect"/>
+                <o:lock v:ext="edit" aspectratio="t"/>
+              </v:shapetype>
+              <v:shape id="Ink 4" o:spid="_x0000_s1026" type="#_x0000_t75" style="position:absolute;margin-left:299.1pt;margin-top:48.75pt;width:32.55pt;height:27.05pt;z-index:251659264;visibility:visible;mso-wrap-style:square;mso-wrap-distance-left:9pt;mso-wrap-distance-top:0;mso-wrap-distance-right:9pt;mso-wrap-distance-bottom:0;mso-position-horizontal:absolute;mso-position-horizontal-relative:text;mso-position-vertical:absolute;mso-position-vertical-relative:text" o:gfxdata="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">
+                <v:imagedata r:id="rId24" o:title=""/>
+              </v:shape>
+            </w:pict>
+          </mc:Fallback>
+        </mc:AlternateContent>
+      </w:r>
+      <w:r>
+        <w:rPr>
+          <w:noProof/>
+        </w:rPr>
+        <w:drawing>
+          <wp:inline distT="0" distB="0" distL="0" distR="0" wp14:anchorId="5EE22FDF" wp14:editId="0CB07733">
+            <wp:extent cx="5600700" cy="3009900"/>
+            <wp:effectExtent l="0" t="0" r="0" b="0"/>
+            <wp:docPr id="3" name="Picture 3" descr="A screenshot of a computer&#10;&#10;Description automatically generated"/>
+            <wp:cNvGraphicFramePr>
+              <a:graphicFrameLocks xmlns:a="http://schemas.openxmlformats.org/drawingml/2006/main" noChangeAspect="1"/>
+            </wp:cNvGraphicFramePr>
+            <a:graphic xmlns:a="http://schemas.openxmlformats.org/drawingml/2006/main">
+              <a:graphicData uri="http://schemas.openxmlformats.org/drawingml/2006/picture">
+                <pic:pic xmlns:pic="http://schemas.openxmlformats.org/drawingml/2006/picture">
+                  <pic:nvPicPr>
+                    <pic:cNvPr id="3" name="Picture 3" descr="A screenshot of a computer&#10;&#10;Description automatically generated"/>
+                    <pic:cNvPicPr/>
+                  </pic:nvPicPr>
+                  <pic:blipFill rotWithShape="1">
+                    <a:blip r:embed="rId25"/>
+                    <a:srcRect l="321" t="5131" r="5449" b="4789"/>
+                    <a:stretch/>
+                  </pic:blipFill>
+                  <pic:spPr bwMode="auto">
+                    <a:xfrm>
+                      <a:off x="0" y="0"/>
+                      <a:ext cx="5600700" cy="3009900"/>
+                    </a:xfrm>
+                    <a:prstGeom prst="rect">
+                      <a:avLst/>
+                    </a:prstGeom>
+                    <a:ln>
+                      <a:noFill/>
+                    </a:ln>
+                    <a:extLst>
+                      <a:ext uri="{53640926-AAD7-44D8-BBD7-CCE9431645EC}">
+                        <a14:shadowObscured xmlns:a14="http://schemas.microsoft.com/office/drawing/2010/main"/>
+                      </a:ext>
+                    </a:extLst>
+                  </pic:spPr>
+                </pic:pic>
+              </a:graphicData>
+            </a:graphic>
+          </wp:inline>
+        </w:drawing>
+      </w:r>
+    </w:p>
+    <w:p>
+      <w:pPr>
+        <w:rPr>
+          <w:rFonts w:ascii="Times New Roman" w:eastAsia="Times New Roman" w:hAnsi="Times New Roman" w:cs="Times New Roman"/>
+        </w:rPr>
+      </w:pPr>
+      <w:r>
+        <w:rPr>
+          <w:rFonts w:ascii="Times New Roman" w:eastAsia="Times New Roman" w:hAnsi="Times New Roman" w:cs="Times New Roman"/>
+        </w:rPr>
+        <w:t>Then click the green Code button:</w:t>
+      </w:r>
+    </w:p>
+    <w:p>
+      <w:pPr>
+        <w:rPr>
+          <w:noProof/>
+        </w:rPr>
+      </w:pPr>
+    </w:p>
+    <w:p>
+      <w:pPr>
+        <w:rPr>
+          <w:rFonts w:ascii="Times New Roman" w:eastAsia="Times New Roman" w:hAnsi="Times New Roman" w:cs="Times New Roman"/>
+        </w:rPr>
+      </w:pPr>
+      <w:r>
+        <w:rPr>
+          <w:noProof/>
+        </w:rPr>
+        <mc:AlternateContent>
+          <mc:Choice Requires="wpi">
+            <w:drawing>
+              <wp:anchor distT="0" distB="0" distL="114300" distR="114300" simplePos="0" relativeHeight="251660288" behindDoc="0" locked="0" layoutInCell="1" allowOverlap="1" wp14:anchorId="4A75BAF0" wp14:editId="575A07FD">
+                <wp:simplePos x="0" y="0"/>
+                <wp:positionH relativeFrom="column">
+                  <wp:posOffset>2488350</wp:posOffset>
+                </wp:positionH>
+                <wp:positionV relativeFrom="paragraph">
+                  <wp:posOffset>2057435</wp:posOffset>
+                </wp:positionV>
+                <wp:extent cx="664200" cy="191880"/>
+                <wp:effectExtent l="57150" t="57150" r="22225" b="55880"/>
+                <wp:wrapNone/>
+                <wp:docPr id="7" name="Ink 7"/>
+                <wp:cNvGraphicFramePr/>
+                <a:graphic xmlns:a="http://schemas.openxmlformats.org/drawingml/2006/main">
+                  <a:graphicData uri="http://schemas.microsoft.com/office/word/2010/wordprocessingInk">
+                    <w14:contentPart bwMode="auto" r:id="rId26">
+                      <w14:nvContentPartPr>
+                        <w14:cNvContentPartPr/>
+                      </w14:nvContentPartPr>
+                      <w14:xfrm>
+                        <a:off x="0" y="0"/>
+                        <a:ext cx="664200" cy="191880"/>
+                      </w14:xfrm>
+                    </w14:contentPart>
+                  </a:graphicData>
+                </a:graphic>
+              </wp:anchor>
+            </w:drawing>
+          </mc:Choice>
+          <mc:Fallback>
+            <w:pict>
+              <v:shape w14:anchorId="278428E0" id="Ink 7" o:spid="_x0000_s1026" type="#_x0000_t75" style="position:absolute;margin-left:195.25pt;margin-top:161.3pt;width:53.75pt;height:16.5pt;z-index:251660288;visibility:visible;mso-wrap-style:square;mso-wrap-distance-left:9pt;mso-wrap-distance-top:0;mso-wrap-distance-right:9pt;mso-wrap-distance-bottom:0;mso-position-horizontal:absolute;mso-position-horizontal-relative:text;mso-position-vertical:absolute;mso-position-vertical-relative:text" o:gfxdata="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">
+                <v:imagedata r:id="rId27" o:title=""/>
+              </v:shape>
+            </w:pict>
+          </mc:Fallback>
+        </mc:AlternateContent>
+      </w:r>
+      <w:r>
+        <w:rPr>
+          <w:noProof/>
+        </w:rPr>
+        <w:drawing>
+          <wp:inline distT="0" distB="0" distL="0" distR="0" wp14:anchorId="033B6B6A" wp14:editId="4AFB7EF1">
+            <wp:extent cx="5629275" cy="3019425"/>
+            <wp:effectExtent l="0" t="0" r="9525" b="9525"/>
+            <wp:docPr id="5" name="Picture 5" descr="A screenshot of a computer&#10;&#10;Description automatically generated"/>
+            <wp:cNvGraphicFramePr>
+              <a:graphicFrameLocks xmlns:a="http://schemas.openxmlformats.org/drawingml/2006/main" noChangeAspect="1"/>
+            </wp:cNvGraphicFramePr>
+            <a:graphic xmlns:a="http://schemas.openxmlformats.org/drawingml/2006/main">
+              <a:graphicData uri="http://schemas.openxmlformats.org/drawingml/2006/picture">
+                <pic:pic xmlns:pic="http://schemas.openxmlformats.org/drawingml/2006/picture">
+                  <pic:nvPicPr>
+                    <pic:cNvPr id="5" name="Picture 5" descr="A screenshot of a computer&#10;&#10;Description automatically generated"/>
+                    <pic:cNvPicPr/>
+                  </pic:nvPicPr>
+                  <pic:blipFill rotWithShape="1">
+                    <a:blip r:embed="rId28"/>
+                    <a:srcRect t="4276" r="5289" b="5359"/>
+                    <a:stretch/>
+                  </pic:blipFill>
+                  <pic:spPr bwMode="auto">
+                    <a:xfrm>
+                      <a:off x="0" y="0"/>
+                      <a:ext cx="5629275" cy="3019425"/>
+                    </a:xfrm>
+                    <a:prstGeom prst="rect">
+                      <a:avLst/>
+                    </a:prstGeom>
+                    <a:ln>
+                      <a:noFill/>
+                    </a:ln>
+                    <a:extLst>
+                      <a:ext uri="{53640926-AAD7-44D8-BBD7-CCE9431645EC}">
+                        <a14:shadowObscured xmlns:a14="http://schemas.microsoft.com/office/drawing/2010/main"/>
+                      </a:ext>
+                    </a:extLst>
+                  </pic:spPr>
+                </pic:pic>
+              </a:graphicData>
+            </a:graphic>
+          </wp:inline>
+        </w:drawing>
+      </w:r>
+    </w:p>
+    <w:p>
+      <w:pPr>
+        <w:rPr>
+          <w:rFonts w:ascii="Times New Roman" w:eastAsia="Times New Roman" w:hAnsi="Times New Roman" w:cs="Times New Roman"/>
+        </w:rPr>
+      </w:pPr>
+    </w:p>
+    <w:p>
+      <w:pPr>
+        <w:rPr>
+          <w:rFonts w:ascii="Times New Roman" w:eastAsia="Times New Roman" w:hAnsi="Times New Roman" w:cs="Times New Roman"/>
+        </w:rPr>
+      </w:pPr>
+      <w:r>
+        <w:rPr>
+          <w:rFonts w:ascii="Times New Roman" w:eastAsia="Times New Roman" w:hAnsi="Times New Roman" w:cs="Times New Roman"/>
+        </w:rPr>
+        <w:t xml:space="preserve">Click on Download ZIP and place it on your preferred directory. </w:t>
+      </w:r>
+    </w:p>
+    <w:p>
+      <w:pPr>
+        <w:rPr>
+          <w:rFonts w:ascii="Times New Roman" w:eastAsia="Times New Roman" w:hAnsi="Times New Roman" w:cs="Times New Roman"/>
+        </w:rPr>
+      </w:pPr>
+      <w:r>
+        <w:rPr>
+          <w:rFonts w:ascii="Times New Roman" w:eastAsia="Times New Roman" w:hAnsi="Times New Roman" w:cs="Times New Roman"/>
+        </w:rPr>
+        <w:t xml:space="preserve">Extract the folder. Then you will be able to see and edit the code. </w:t>
+      </w:r>
     </w:p>
     <w:p>
       <w:pPr>
@@ -4861,8 +5356,8 @@
     </w:p>
     <w:p/>
     <w:sectPr>
-      <w:headerReference w:type="default" r:id="rId20"/>
-      <w:footerReference w:type="default" r:id="rId21"/>
+      <w:headerReference w:type="default" r:id="rId29"/>
+      <w:footerReference w:type="default" r:id="rId30"/>
       <w:pgSz w:w="12240" w:h="15840"/>
       <w:pgMar w:top="1440" w:right="1440" w:bottom="1440" w:left="1440" w:header="720" w:footer="720" w:gutter="0"/>
       <w:cols w:space="720"/>
@@ -5864,7 +6359,75 @@
     <w:semiHidden/>
     <w:rsid w:val="00C44880"/>
   </w:style>
+  <w:style w:type="character" w:styleId="UnresolvedMention">
+    <w:name w:val="Unresolved Mention"/>
+    <w:basedOn w:val="DefaultParagraphFont"/>
+    <w:uiPriority w:val="99"/>
+    <w:semiHidden/>
+    <w:unhideWhenUsed/>
+    <w:rsid w:val="0008510B"/>
+    <w:rPr>
+      <w:color w:val="605E5C"/>
+      <w:shd w:val="clear" w:color="auto" w:fill="E1DFDD"/>
+    </w:rPr>
+  </w:style>
 </w:styles>
+</file>
+
+<file path=word/ink/ink1.xml><?xml version="1.0" encoding="utf-8"?>
+<inkml:ink xmlns:inkml="http://www.w3.org/2003/InkML">
+  <inkml:definitions>
+    <inkml:context xml:id="ctx0">
+      <inkml:inkSource xml:id="inkSrc0">
+        <inkml:traceFormat>
+          <inkml:channel name="X" type="integer" min="-2.14748E9" max="2.14748E9" units="cm"/>
+          <inkml:channel name="Y" type="integer" min="-2.14748E9" max="2.14748E9" units="cm"/>
+          <inkml:channel name="F" type="integer" max="32767" units="dev"/>
+        </inkml:traceFormat>
+        <inkml:channelProperties>
+          <inkml:channelProperty channel="X" name="resolution" value="1000" units="1/cm"/>
+          <inkml:channelProperty channel="Y" name="resolution" value="1000" units="1/cm"/>
+          <inkml:channelProperty channel="F" name="resolution" value="0" units="1/dev"/>
+        </inkml:channelProperties>
+      </inkml:inkSource>
+      <inkml:timestamp xml:id="ts0" timeString="2022-04-27T13:29:00.534"/>
+    </inkml:context>
+    <inkml:brush xml:id="br0">
+      <inkml:brushProperty name="width" value="0.05" units="cm"/>
+      <inkml:brushProperty name="height" value="0.05" units="cm"/>
+      <inkml:brushProperty name="color" value="#E71224"/>
+    </inkml:brush>
+  </inkml:definitions>
+  <inkml:trace contextRef="#ctx0" brushRef="#br0">561 0 24575,'-21'3'0,"1"0"0,0 1 0,-1 1 0,2 1 0,-1 1 0,1 0 0,0 2 0,-23 12 0,3-1 0,-63 22 0,38-18 0,50-16 0,1 1 0,0 0 0,0 0 0,1 1 0,-19 20 0,10-10 0,18-15 0,-1-1 0,0 1 0,1-1 0,0 1 0,0 0 0,0 0 0,1 1 0,0-1 0,0 0 0,0 1 0,1-1 0,-1 1 0,1 0 0,0 8 0,0 11 0,3 53 0,0-35 0,-1-28 0,0 1 0,1 0 0,1 0 0,5 16 0,-6-25 0,0-1 0,0 1 0,1-1 0,0 0 0,0 0 0,0 0 0,1-1 0,0 1 0,0-1 0,0 0 0,0 0 0,7 5 0,3 2 0,-1 0 0,0 0 0,14 20 0,-20-23 0,0-1 0,0 1 0,1-1 0,0-1 0,0 1 0,1-1 0,0-1 0,0 0 0,0 0 0,1 0 0,17 6 0,-15-8 0,0 1 0,0 1 0,14 8 0,-15-7 0,0-1 0,0-1 0,19 7 0,0-3 0,1-2 0,-1-1 0,54 4 0,-66-10 0,0 0 0,0-1 0,0-1 0,-1-1 0,1 0 0,0-1 0,31-12 0,43-13 0,-62 21 0,45-18 0,-38 11 0,-21 9 0,-1 0 0,0-1 0,21-13 0,-32 18 0,-1-1 0,1 0 0,-1 0 0,1 0 0,-1 0 0,0-1 0,0 1 0,-1-1 0,1 0 0,-1 1 0,0-1 0,0-1 0,0 1 0,0 0 0,-1 0 0,1-1 0,0-5 0,2-28 0,-2-1 0,-5-63 0,0 16 0,2 78 0,0-1 0,0 1 0,-1-1 0,0 1 0,0 0 0,-1-1 0,0 1 0,-1 0 0,0 1 0,0-1 0,0 1 0,-1 0 0,0 0 0,-1 0 0,0 0 0,0 1 0,0 0 0,-1 1 0,1-1 0,-1 1 0,-1 0 0,1 1 0,-1 0 0,1 0 0,-1 1 0,0 0 0,-1 0 0,-11-2 0,-14-5 0,0-2 0,-48-23 0,24 10 0,37 15 8,1-1 0,0-1-1,-18-14 1,28 18-124,-1 0-1,0 0 1,-1 1 0,0 1-1,0 0 1,0 0 0,0 1-1,-1 1 1,0 0 0,0 1-1,-24-3 1,15 5-6710</inkml:trace>
+</inkml:ink>
+</file>
+
+<file path=word/ink/ink2.xml><?xml version="1.0" encoding="utf-8"?>
+<inkml:ink xmlns:inkml="http://www.w3.org/2003/InkML">
+  <inkml:definitions>
+    <inkml:context xml:id="ctx0">
+      <inkml:inkSource xml:id="inkSrc0">
+        <inkml:traceFormat>
+          <inkml:channel name="X" type="integer" min="-2.14748E9" max="2.14748E9" units="cm"/>
+          <inkml:channel name="Y" type="integer" min="-2.14748E9" max="2.14748E9" units="cm"/>
+          <inkml:channel name="F" type="integer" max="32767" units="dev"/>
+        </inkml:traceFormat>
+        <inkml:channelProperties>
+          <inkml:channelProperty channel="X" name="resolution" value="1000" units="1/cm"/>
+          <inkml:channelProperty channel="Y" name="resolution" value="1000" units="1/cm"/>
+          <inkml:channelProperty channel="F" name="resolution" value="0" units="1/dev"/>
+        </inkml:channelProperties>
+      </inkml:inkSource>
+      <inkml:timestamp xml:id="ts0" timeString="2022-04-27T13:29:50.753"/>
+    </inkml:context>
+    <inkml:brush xml:id="br0">
+      <inkml:brushProperty name="width" value="0.05" units="cm"/>
+      <inkml:brushProperty name="height" value="0.05" units="cm"/>
+      <inkml:brushProperty name="color" value="#E71224"/>
+    </inkml:brush>
+  </inkml:definitions>
+  <inkml:trace contextRef="#ctx0" brushRef="#br0">1845 160 24575,'-8'-1'0,"0"0"0,0-1 0,1 0 0,-1 0 0,0-1 0,1 0 0,0 0 0,-1-1 0,1 0 0,1 0 0,-1-1 0,1 1 0,-12-12 0,9 8 0,0 1 0,-1 0 0,0 0 0,0 1 0,-19-8 0,3 6 0,-1 1 0,0 1 0,0 2 0,0 0 0,-1 2 0,-44 2 0,-511 1 0,563-2 0,0-1 0,-35-8 0,34 5 0,-1 2 0,-24-2 0,-352 5 0,392 0 0,-1 1 0,0-1 0,1 1 0,-1 1 0,1-1 0,0 1 0,-1 0 0,1 0 0,0 1 0,-11 6 0,4 0 0,1 0 0,-1 1 0,-10 12 0,-28 23 0,45-41 0,1 0 0,0 0 0,1 0 0,-1 1 0,1-1 0,0 1 0,0 0 0,0 0 0,1 0 0,0 1 0,0 0 0,0-1 0,1 1 0,-1 0 0,0 6 0,2-7 0,1-1 0,0 1 0,0 0 0,0-1 0,0 1 0,1 0 0,0-1 0,0 1 0,0-1 0,0 0 0,1 1 0,0-1 0,0 0 0,0 0 0,0 0 0,1 0 0,-1 0 0,1 0 0,0-1 0,6 6 0,-3-3 0,1-1 0,0 0 0,0 0 0,1 0 0,-1-1 0,1 0 0,0-1 0,0 0 0,0 0 0,9 2 0,-6-2 0,1 1 0,-1 0 0,0 1 0,17 10 0,131 90 0,-140-96 0,1-1 0,0-2 0,1 0 0,0-1 0,0-1 0,0-1 0,26 1 0,331 0 0,-199-7 0,-129 4 0,-12 0 0,0-1 0,0-2 0,73-14 0,-92 12 0,1 1 0,25 0 0,-35 3 0,0 0 0,0 0 0,0-1 0,0-1 0,0 0 0,0 0 0,-1-1 0,1 0 0,-1 0 0,0-1 0,1-1 0,-2 0 0,11-7 0,85-55 0,-62 41 0,-35 23 0,-1 0 0,1-1 0,-1 1 0,0-2 0,-1 1 0,1-1 0,-1 0 0,0 0 0,7-8 0,-2-3-1365,-2 1-5461</inkml:trace>
+</inkml:ink>
 </file>
 
 <file path=word/theme/theme1.xml><?xml version="1.0" encoding="utf-8"?>

</xml_diff>

<commit_message>
text to face recognition added
</commit_message>
<xml_diff>
--- a/Documentation/SPFinalDocTecManual.docx
+++ b/Documentation/SPFinalDocTecManual.docx
@@ -567,7 +567,61 @@
           <w:sz w:val="24"/>
           <w:szCs w:val="24"/>
         </w:rPr>
-        <w:t xml:space="preserve">The programming language used throughout all the skills is Javascript. Misty is capable of running only Javascript and C#, we chose to use Javascript since C# is still under development. </w:t>
+        <w:t xml:space="preserve">The programming language used throughout all the skills is </w:t>
+      </w:r>
+      <w:proofErr w:type="spellStart"/>
+      <w:r>
+        <w:rPr>
+          <w:rFonts w:ascii="Times New Roman" w:eastAsia="Times New Roman" w:hAnsi="Times New Roman" w:cs="Times New Roman"/>
+          <w:sz w:val="24"/>
+          <w:szCs w:val="24"/>
+        </w:rPr>
+        <w:t>Javascript</w:t>
+      </w:r>
+      <w:proofErr w:type="spellEnd"/>
+      <w:r>
+        <w:rPr>
+          <w:rFonts w:ascii="Times New Roman" w:eastAsia="Times New Roman" w:hAnsi="Times New Roman" w:cs="Times New Roman"/>
+          <w:sz w:val="24"/>
+          <w:szCs w:val="24"/>
+        </w:rPr>
+        <w:t xml:space="preserve">. Misty is capable of running only </w:t>
+      </w:r>
+      <w:proofErr w:type="spellStart"/>
+      <w:r>
+        <w:rPr>
+          <w:rFonts w:ascii="Times New Roman" w:eastAsia="Times New Roman" w:hAnsi="Times New Roman" w:cs="Times New Roman"/>
+          <w:sz w:val="24"/>
+          <w:szCs w:val="24"/>
+        </w:rPr>
+        <w:t>Javascript</w:t>
+      </w:r>
+      <w:proofErr w:type="spellEnd"/>
+      <w:r>
+        <w:rPr>
+          <w:rFonts w:ascii="Times New Roman" w:eastAsia="Times New Roman" w:hAnsi="Times New Roman" w:cs="Times New Roman"/>
+          <w:sz w:val="24"/>
+          <w:szCs w:val="24"/>
+        </w:rPr>
+        <w:t xml:space="preserve"> and C#, we chose to use </w:t>
+      </w:r>
+      <w:proofErr w:type="spellStart"/>
+      <w:r>
+        <w:rPr>
+          <w:rFonts w:ascii="Times New Roman" w:eastAsia="Times New Roman" w:hAnsi="Times New Roman" w:cs="Times New Roman"/>
+          <w:sz w:val="24"/>
+          <w:szCs w:val="24"/>
+        </w:rPr>
+        <w:t>Javascript</w:t>
+      </w:r>
+      <w:proofErr w:type="spellEnd"/>
+      <w:r>
+        <w:rPr>
+          <w:rFonts w:ascii="Times New Roman" w:eastAsia="Times New Roman" w:hAnsi="Times New Roman" w:cs="Times New Roman"/>
+          <w:sz w:val="24"/>
+          <w:szCs w:val="24"/>
+        </w:rPr>
+        <w:t xml:space="preserve"> since C# is still under development. </w:t>
       </w:r>
     </w:p>
     <w:p>
@@ -603,24 +657,78 @@
           <w:sz w:val="24"/>
           <w:szCs w:val="24"/>
         </w:rPr>
-        <w:t xml:space="preserve">The “root” directory is MistySkills. Inside there, there is a folder for every skill, and the name of the folder is the name of the skill. </w:t>
-      </w:r>
-    </w:p>
-    <w:p>
-      <w:pPr>
-        <w:rPr>
-          <w:rFonts w:ascii="Times New Roman" w:eastAsia="Times New Roman" w:hAnsi="Times New Roman" w:cs="Times New Roman"/>
-          <w:sz w:val="24"/>
-          <w:szCs w:val="24"/>
-        </w:rPr>
-      </w:pPr>
-      <w:r>
-        <w:rPr>
-          <w:rFonts w:ascii="Times New Roman" w:eastAsia="Times New Roman" w:hAnsi="Times New Roman" w:cs="Times New Roman"/>
-          <w:sz w:val="24"/>
-          <w:szCs w:val="24"/>
-        </w:rPr>
-        <w:t xml:space="preserve">Inside each folder of a skill, you will find at least three files. The source code, this file will have the .js extension. The JSON file, which will have the .json extension, this file holds the parameters needed for the skill, such as identifiers, variables, and instructions of how the robot should interact with that skill. Also, you will find a read.me, which gives a brief overview of the skill along with some details. </w:t>
+        <w:t xml:space="preserve">The “root” directory is </w:t>
+      </w:r>
+      <w:proofErr w:type="spellStart"/>
+      <w:r>
+        <w:rPr>
+          <w:rFonts w:ascii="Times New Roman" w:eastAsia="Times New Roman" w:hAnsi="Times New Roman" w:cs="Times New Roman"/>
+          <w:sz w:val="24"/>
+          <w:szCs w:val="24"/>
+        </w:rPr>
+        <w:t>MistySkills</w:t>
+      </w:r>
+      <w:proofErr w:type="spellEnd"/>
+      <w:r>
+        <w:rPr>
+          <w:rFonts w:ascii="Times New Roman" w:eastAsia="Times New Roman" w:hAnsi="Times New Roman" w:cs="Times New Roman"/>
+          <w:sz w:val="24"/>
+          <w:szCs w:val="24"/>
+        </w:rPr>
+        <w:t xml:space="preserve">. Inside there, there is a folder for every skill, and the name of the folder is the name of the skill. </w:t>
+      </w:r>
+    </w:p>
+    <w:p>
+      <w:pPr>
+        <w:rPr>
+          <w:rFonts w:ascii="Times New Roman" w:eastAsia="Times New Roman" w:hAnsi="Times New Roman" w:cs="Times New Roman"/>
+          <w:sz w:val="24"/>
+          <w:szCs w:val="24"/>
+        </w:rPr>
+      </w:pPr>
+      <w:r>
+        <w:rPr>
+          <w:rFonts w:ascii="Times New Roman" w:eastAsia="Times New Roman" w:hAnsi="Times New Roman" w:cs="Times New Roman"/>
+          <w:sz w:val="24"/>
+          <w:szCs w:val="24"/>
+        </w:rPr>
+        <w:t>Inside each folder of a skill, you will find at least three files. The source code, this file will have the .</w:t>
+      </w:r>
+      <w:proofErr w:type="spellStart"/>
+      <w:r>
+        <w:rPr>
+          <w:rFonts w:ascii="Times New Roman" w:eastAsia="Times New Roman" w:hAnsi="Times New Roman" w:cs="Times New Roman"/>
+          <w:sz w:val="24"/>
+          <w:szCs w:val="24"/>
+        </w:rPr>
+        <w:t>js</w:t>
+      </w:r>
+      <w:proofErr w:type="spellEnd"/>
+      <w:r>
+        <w:rPr>
+          <w:rFonts w:ascii="Times New Roman" w:eastAsia="Times New Roman" w:hAnsi="Times New Roman" w:cs="Times New Roman"/>
+          <w:sz w:val="24"/>
+          <w:szCs w:val="24"/>
+        </w:rPr>
+        <w:t xml:space="preserve"> extension. The JSON file, which will have the .</w:t>
+      </w:r>
+      <w:proofErr w:type="spellStart"/>
+      <w:r>
+        <w:rPr>
+          <w:rFonts w:ascii="Times New Roman" w:eastAsia="Times New Roman" w:hAnsi="Times New Roman" w:cs="Times New Roman"/>
+          <w:sz w:val="24"/>
+          <w:szCs w:val="24"/>
+        </w:rPr>
+        <w:t>json</w:t>
+      </w:r>
+      <w:proofErr w:type="spellEnd"/>
+      <w:r>
+        <w:rPr>
+          <w:rFonts w:ascii="Times New Roman" w:eastAsia="Times New Roman" w:hAnsi="Times New Roman" w:cs="Times New Roman"/>
+          <w:sz w:val="24"/>
+          <w:szCs w:val="24"/>
+        </w:rPr>
+        <w:t xml:space="preserve"> extension, this file holds the parameters needed for the skill, such as identifiers, variables, and instructions of how the robot should interact with that skill. Also, you will find a read.me, which gives a brief overview of the skill along with some details. </w:t>
       </w:r>
     </w:p>
     <w:p>
@@ -673,24 +781,96 @@
           <w:sz w:val="24"/>
           <w:szCs w:val="24"/>
         </w:rPr>
-        <w:t>One of the most important coding practices involved in this project that is different than usual is the fact that if you want to use a function in a RegisterTimerEvent method, you will need to name as follow “ _nameOfFuncion()” (underscore plus the name of your function).</w:t>
-      </w:r>
-    </w:p>
-    <w:p>
-      <w:pPr>
-        <w:rPr>
-          <w:rFonts w:ascii="Times New Roman" w:eastAsia="Times New Roman" w:hAnsi="Times New Roman" w:cs="Times New Roman"/>
-          <w:sz w:val="24"/>
-          <w:szCs w:val="24"/>
-        </w:rPr>
-      </w:pPr>
-      <w:r>
-        <w:rPr>
-          <w:rFonts w:ascii="Times New Roman" w:eastAsia="Times New Roman" w:hAnsi="Times New Roman" w:cs="Times New Roman"/>
-          <w:sz w:val="24"/>
-          <w:szCs w:val="24"/>
-        </w:rPr>
-        <w:t>Another important practice that in this project is different than others is how to declare global variables. In order to declare a global variable you will need to use misty.Set(), which takes three parameters, the first one is the name of the variable (string), the second one is the value, and the last one is if it should be kept after the skill is done. In order to access this variable, you will need to use misty.Get(), which requires only one argument, which is the name of the variable (string).</w:t>
+        <w:t xml:space="preserve">One of the most important coding practices involved in this project that is different than usual is the fact that if you want to use a function in a </w:t>
+      </w:r>
+      <w:proofErr w:type="spellStart"/>
+      <w:r>
+        <w:rPr>
+          <w:rFonts w:ascii="Times New Roman" w:eastAsia="Times New Roman" w:hAnsi="Times New Roman" w:cs="Times New Roman"/>
+          <w:sz w:val="24"/>
+          <w:szCs w:val="24"/>
+        </w:rPr>
+        <w:t>RegisterTimerEvent</w:t>
+      </w:r>
+      <w:proofErr w:type="spellEnd"/>
+      <w:r>
+        <w:rPr>
+          <w:rFonts w:ascii="Times New Roman" w:eastAsia="Times New Roman" w:hAnsi="Times New Roman" w:cs="Times New Roman"/>
+          <w:sz w:val="24"/>
+          <w:szCs w:val="24"/>
+        </w:rPr>
+        <w:t xml:space="preserve"> method, you will need to name as follow “ _</w:t>
+      </w:r>
+      <w:proofErr w:type="spellStart"/>
+      <w:r>
+        <w:rPr>
+          <w:rFonts w:ascii="Times New Roman" w:eastAsia="Times New Roman" w:hAnsi="Times New Roman" w:cs="Times New Roman"/>
+          <w:sz w:val="24"/>
+          <w:szCs w:val="24"/>
+        </w:rPr>
+        <w:t>nameOfFuncion</w:t>
+      </w:r>
+      <w:proofErr w:type="spellEnd"/>
+      <w:r>
+        <w:rPr>
+          <w:rFonts w:ascii="Times New Roman" w:eastAsia="Times New Roman" w:hAnsi="Times New Roman" w:cs="Times New Roman"/>
+          <w:sz w:val="24"/>
+          <w:szCs w:val="24"/>
+        </w:rPr>
+        <w:t>()” (underscore plus the name of your function).</w:t>
+      </w:r>
+    </w:p>
+    <w:p>
+      <w:pPr>
+        <w:rPr>
+          <w:rFonts w:ascii="Times New Roman" w:eastAsia="Times New Roman" w:hAnsi="Times New Roman" w:cs="Times New Roman"/>
+          <w:sz w:val="24"/>
+          <w:szCs w:val="24"/>
+        </w:rPr>
+      </w:pPr>
+      <w:r>
+        <w:rPr>
+          <w:rFonts w:ascii="Times New Roman" w:eastAsia="Times New Roman" w:hAnsi="Times New Roman" w:cs="Times New Roman"/>
+          <w:sz w:val="24"/>
+          <w:szCs w:val="24"/>
+        </w:rPr>
+        <w:t xml:space="preserve">Another important practice that in this project is different than others is how to declare global variables. In order to declare a global variable you will need to use </w:t>
+      </w:r>
+      <w:proofErr w:type="spellStart"/>
+      <w:r>
+        <w:rPr>
+          <w:rFonts w:ascii="Times New Roman" w:eastAsia="Times New Roman" w:hAnsi="Times New Roman" w:cs="Times New Roman"/>
+          <w:sz w:val="24"/>
+          <w:szCs w:val="24"/>
+        </w:rPr>
+        <w:t>misty.Set</w:t>
+      </w:r>
+      <w:proofErr w:type="spellEnd"/>
+      <w:r>
+        <w:rPr>
+          <w:rFonts w:ascii="Times New Roman" w:eastAsia="Times New Roman" w:hAnsi="Times New Roman" w:cs="Times New Roman"/>
+          <w:sz w:val="24"/>
+          <w:szCs w:val="24"/>
+        </w:rPr>
+        <w:t xml:space="preserve">(), which takes three parameters, the first one is the name of the variable (string), the second one is the value, and the last one is if it should be kept after the skill is done. In order to access this variable, you will need to use </w:t>
+      </w:r>
+      <w:proofErr w:type="spellStart"/>
+      <w:r>
+        <w:rPr>
+          <w:rFonts w:ascii="Times New Roman" w:eastAsia="Times New Roman" w:hAnsi="Times New Roman" w:cs="Times New Roman"/>
+          <w:sz w:val="24"/>
+          <w:szCs w:val="24"/>
+        </w:rPr>
+        <w:t>misty.Get</w:t>
+      </w:r>
+      <w:proofErr w:type="spellEnd"/>
+      <w:r>
+        <w:rPr>
+          <w:rFonts w:ascii="Times New Roman" w:eastAsia="Times New Roman" w:hAnsi="Times New Roman" w:cs="Times New Roman"/>
+          <w:sz w:val="24"/>
+          <w:szCs w:val="24"/>
+        </w:rPr>
+        <w:t>(), which requires only one argument, which is the name of the variable (string).</w:t>
       </w:r>
     </w:p>
     <w:p>
@@ -1389,17 +1569,6 @@
     </w:p>
     <w:p>
       <w:pPr>
-        <w:spacing w:after="0" w:line="240" w:lineRule="auto"/>
-        <w:rPr>
-          <w:rFonts w:ascii="Times New Roman" w:eastAsia="Times New Roman" w:hAnsi="Times New Roman" w:cs="Times New Roman"/>
-          <w:color w:val="7030A0"/>
-          <w:sz w:val="28"/>
-          <w:szCs w:val="28"/>
-        </w:rPr>
-      </w:pPr>
-    </w:p>
-    <w:p>
-      <w:pPr>
         <w:spacing w:line="240" w:lineRule="auto"/>
         <w:rPr>
           <w:rFonts w:ascii="Times New Roman" w:eastAsia="Times New Roman" w:hAnsi="Times New Roman" w:cs="Times New Roman"/>
@@ -1433,12 +1602,13 @@
           <w:rFonts w:ascii="Times New Roman" w:eastAsia="Times New Roman" w:hAnsi="Times New Roman" w:cs="Times New Roman"/>
           <w:b/>
           <w:bCs/>
-          <w:color w:val="7030A0"/>
-          <w:sz w:val="28"/>
-          <w:szCs w:val="28"/>
-        </w:rPr>
-      </w:pPr>
-      <w:r>
+          <w:sz w:val="24"/>
+          <w:szCs w:val="24"/>
+        </w:rPr>
+      </w:pPr>
+    </w:p>
+    <w:p>
+      <w:pPr>
         <w:rPr>
           <w:rFonts w:ascii="Times New Roman" w:eastAsia="Times New Roman" w:hAnsi="Times New Roman" w:cs="Times New Roman"/>
           <w:b/>
@@ -1447,6 +1617,16 @@
           <w:sz w:val="28"/>
           <w:szCs w:val="28"/>
         </w:rPr>
+      </w:pPr>
+      <w:r>
+        <w:rPr>
+          <w:rFonts w:ascii="Times New Roman" w:eastAsia="Times New Roman" w:hAnsi="Times New Roman" w:cs="Times New Roman"/>
+          <w:b/>
+          <w:bCs/>
+          <w:color w:val="7030A0"/>
+          <w:sz w:val="28"/>
+          <w:szCs w:val="28"/>
+        </w:rPr>
         <w:lastRenderedPageBreak/>
         <w:t>Special details of the skills code</w:t>
       </w:r>
@@ -1534,7 +1714,25 @@
           <w:sz w:val="24"/>
           <w:szCs w:val="24"/>
         </w:rPr>
-        <w:t xml:space="preserve">In the head movement function, Misty turns its head left and right by us just changing the second parameter of the MoveHead() function. </w:t>
+        <w:t xml:space="preserve">In the head movement function, Misty turns its head left and right by us just changing the second parameter of the </w:t>
+      </w:r>
+      <w:proofErr w:type="spellStart"/>
+      <w:r>
+        <w:rPr>
+          <w:rFonts w:ascii="Times New Roman" w:eastAsia="Times New Roman" w:hAnsi="Times New Roman" w:cs="Times New Roman"/>
+          <w:sz w:val="24"/>
+          <w:szCs w:val="24"/>
+        </w:rPr>
+        <w:t>MoveHead</w:t>
+      </w:r>
+      <w:proofErr w:type="spellEnd"/>
+      <w:r>
+        <w:rPr>
+          <w:rFonts w:ascii="Times New Roman" w:eastAsia="Times New Roman" w:hAnsi="Times New Roman" w:cs="Times New Roman"/>
+          <w:sz w:val="24"/>
+          <w:szCs w:val="24"/>
+        </w:rPr>
+        <w:t xml:space="preserve">() function. </w:t>
       </w:r>
     </w:p>
     <w:p>
@@ -1585,7 +1783,25 @@
           <w:sz w:val="24"/>
           <w:szCs w:val="24"/>
         </w:rPr>
-        <w:t xml:space="preserve">We used the RegisterTimerEvent to achieve that. This method needs 3 parameters: first, the name of the function (without the underscore) as a string, second, after how many milliseconds should it be triggered as an integer, and third, if it should repeat or not as a Boolean. </w:t>
+        <w:t xml:space="preserve">We used the </w:t>
+      </w:r>
+      <w:proofErr w:type="spellStart"/>
+      <w:r>
+        <w:rPr>
+          <w:rFonts w:ascii="Times New Roman" w:eastAsia="Times New Roman" w:hAnsi="Times New Roman" w:cs="Times New Roman"/>
+          <w:sz w:val="24"/>
+          <w:szCs w:val="24"/>
+        </w:rPr>
+        <w:t>RegisterTimerEvent</w:t>
+      </w:r>
+      <w:proofErr w:type="spellEnd"/>
+      <w:r>
+        <w:rPr>
+          <w:rFonts w:ascii="Times New Roman" w:eastAsia="Times New Roman" w:hAnsi="Times New Roman" w:cs="Times New Roman"/>
+          <w:sz w:val="24"/>
+          <w:szCs w:val="24"/>
+        </w:rPr>
+        <w:t xml:space="preserve"> to achieve that. This method needs 3 parameters: first, the name of the function (without the underscore) as a string, second, after how many milliseconds should it be triggered as an integer, and third, if it should repeat or not as a Boolean. </w:t>
       </w:r>
     </w:p>
     <w:p>
@@ -1691,75 +1907,219 @@
           <w:sz w:val="24"/>
           <w:szCs w:val="24"/>
         </w:rPr>
-        <w:t>We have 3 functions speakTheText, _Base64In, and _speakTheText.</w:t>
-      </w:r>
-    </w:p>
-    <w:p>
-      <w:pPr>
-        <w:rPr>
-          <w:rFonts w:ascii="Times New Roman" w:eastAsia="Times New Roman" w:hAnsi="Times New Roman" w:cs="Times New Roman"/>
-          <w:sz w:val="24"/>
-          <w:szCs w:val="24"/>
-        </w:rPr>
-      </w:pPr>
-      <w:r>
-        <w:rPr>
-          <w:rFonts w:ascii="Times New Roman" w:eastAsia="Times New Roman" w:hAnsi="Times New Roman" w:cs="Times New Roman"/>
-          <w:sz w:val="24"/>
-          <w:szCs w:val="24"/>
-        </w:rPr>
-        <w:t xml:space="preserve">The speakTheText method takes only one parameter. This parameter is a string and should be the text that you want Misty to Speak. Inside this method we have an important setup to do in order to run this skill. We have to use JSON.stringify() to make a string out of the arguments we need to use. These arguments are passed to the Google API which then sends us the audio response. </w:t>
-      </w:r>
-    </w:p>
-    <w:p>
-      <w:pPr>
-        <w:rPr>
-          <w:rFonts w:ascii="Times New Roman" w:eastAsia="Times New Roman" w:hAnsi="Times New Roman" w:cs="Times New Roman"/>
-          <w:sz w:val="24"/>
-          <w:szCs w:val="24"/>
-        </w:rPr>
-      </w:pPr>
-      <w:r>
-        <w:rPr>
-          <w:rFonts w:ascii="Times New Roman" w:eastAsia="Times New Roman" w:hAnsi="Times New Roman" w:cs="Times New Roman"/>
-          <w:sz w:val="24"/>
-          <w:szCs w:val="24"/>
-        </w:rPr>
-        <w:t>The most important parameters under the arguments are ‘input’, which should be the only parameter used in this method, ‘languageCode’, which is the language of the input, and ‘audioEncoding’, which should always be “LINEAR16” for the rest of the code to work.</w:t>
-      </w:r>
-    </w:p>
-    <w:p>
-      <w:pPr>
-        <w:rPr>
-          <w:rFonts w:ascii="Times New Roman" w:eastAsia="Times New Roman" w:hAnsi="Times New Roman" w:cs="Times New Roman"/>
-          <w:sz w:val="24"/>
-          <w:szCs w:val="24"/>
-        </w:rPr>
-      </w:pPr>
-      <w:r>
-        <w:rPr>
-          <w:rFonts w:ascii="Times New Roman" w:eastAsia="Times New Roman" w:hAnsi="Times New Roman" w:cs="Times New Roman"/>
-          <w:sz w:val="24"/>
-          <w:szCs w:val="24"/>
-        </w:rPr>
-        <w:t>After setting up, you can then use SendExternalRequest to talk to the Google API.</w:t>
-      </w:r>
-    </w:p>
-    <w:p>
-      <w:pPr>
-        <w:rPr>
-          <w:rFonts w:ascii="Times New Roman" w:eastAsia="Times New Roman" w:hAnsi="Times New Roman" w:cs="Times New Roman"/>
-          <w:sz w:val="24"/>
-          <w:szCs w:val="24"/>
-        </w:rPr>
-      </w:pPr>
-      <w:r>
-        <w:rPr>
-          <w:rFonts w:ascii="Times New Roman" w:eastAsia="Times New Roman" w:hAnsi="Times New Roman" w:cs="Times New Roman"/>
-          <w:sz w:val="24"/>
-          <w:szCs w:val="24"/>
-        </w:rPr>
-        <w:t xml:space="preserve">The _Base64In function is where the Google API talks to misty and saves the audio file, then plays it. This method needs to start with an underscore, because it is being called from SendExternalRequest and getting data from it. </w:t>
+        <w:t xml:space="preserve">We have 3 functions </w:t>
+      </w:r>
+      <w:proofErr w:type="spellStart"/>
+      <w:r>
+        <w:rPr>
+          <w:rFonts w:ascii="Times New Roman" w:eastAsia="Times New Roman" w:hAnsi="Times New Roman" w:cs="Times New Roman"/>
+          <w:sz w:val="24"/>
+          <w:szCs w:val="24"/>
+        </w:rPr>
+        <w:t>speakTheText</w:t>
+      </w:r>
+      <w:proofErr w:type="spellEnd"/>
+      <w:r>
+        <w:rPr>
+          <w:rFonts w:ascii="Times New Roman" w:eastAsia="Times New Roman" w:hAnsi="Times New Roman" w:cs="Times New Roman"/>
+          <w:sz w:val="24"/>
+          <w:szCs w:val="24"/>
+        </w:rPr>
+        <w:t>, _Base64In, and _</w:t>
+      </w:r>
+      <w:proofErr w:type="spellStart"/>
+      <w:r>
+        <w:rPr>
+          <w:rFonts w:ascii="Times New Roman" w:eastAsia="Times New Roman" w:hAnsi="Times New Roman" w:cs="Times New Roman"/>
+          <w:sz w:val="24"/>
+          <w:szCs w:val="24"/>
+        </w:rPr>
+        <w:t>speakTheText</w:t>
+      </w:r>
+      <w:proofErr w:type="spellEnd"/>
+      <w:r>
+        <w:rPr>
+          <w:rFonts w:ascii="Times New Roman" w:eastAsia="Times New Roman" w:hAnsi="Times New Roman" w:cs="Times New Roman"/>
+          <w:sz w:val="24"/>
+          <w:szCs w:val="24"/>
+        </w:rPr>
+        <w:t>.</w:t>
+      </w:r>
+    </w:p>
+    <w:p>
+      <w:pPr>
+        <w:rPr>
+          <w:rFonts w:ascii="Times New Roman" w:eastAsia="Times New Roman" w:hAnsi="Times New Roman" w:cs="Times New Roman"/>
+          <w:sz w:val="24"/>
+          <w:szCs w:val="24"/>
+        </w:rPr>
+      </w:pPr>
+      <w:r>
+        <w:rPr>
+          <w:rFonts w:ascii="Times New Roman" w:eastAsia="Times New Roman" w:hAnsi="Times New Roman" w:cs="Times New Roman"/>
+          <w:sz w:val="24"/>
+          <w:szCs w:val="24"/>
+        </w:rPr>
+        <w:t xml:space="preserve">The </w:t>
+      </w:r>
+      <w:proofErr w:type="spellStart"/>
+      <w:r>
+        <w:rPr>
+          <w:rFonts w:ascii="Times New Roman" w:eastAsia="Times New Roman" w:hAnsi="Times New Roman" w:cs="Times New Roman"/>
+          <w:sz w:val="24"/>
+          <w:szCs w:val="24"/>
+        </w:rPr>
+        <w:t>speakTheText</w:t>
+      </w:r>
+      <w:proofErr w:type="spellEnd"/>
+      <w:r>
+        <w:rPr>
+          <w:rFonts w:ascii="Times New Roman" w:eastAsia="Times New Roman" w:hAnsi="Times New Roman" w:cs="Times New Roman"/>
+          <w:sz w:val="24"/>
+          <w:szCs w:val="24"/>
+        </w:rPr>
+        <w:t xml:space="preserve"> method takes only one parameter. This parameter is a string and should be the text that you want Misty to Speak. Inside this method we have an important setup to do in order to run this skill. We have to use </w:t>
+      </w:r>
+      <w:proofErr w:type="spellStart"/>
+      <w:r>
+        <w:rPr>
+          <w:rFonts w:ascii="Times New Roman" w:eastAsia="Times New Roman" w:hAnsi="Times New Roman" w:cs="Times New Roman"/>
+          <w:sz w:val="24"/>
+          <w:szCs w:val="24"/>
+        </w:rPr>
+        <w:t>JSON.stringify</w:t>
+      </w:r>
+      <w:proofErr w:type="spellEnd"/>
+      <w:r>
+        <w:rPr>
+          <w:rFonts w:ascii="Times New Roman" w:eastAsia="Times New Roman" w:hAnsi="Times New Roman" w:cs="Times New Roman"/>
+          <w:sz w:val="24"/>
+          <w:szCs w:val="24"/>
+        </w:rPr>
+        <w:t xml:space="preserve">() to make a string out of the arguments we need to use. These arguments are passed to the Google API which then sends us the audio response. </w:t>
+      </w:r>
+    </w:p>
+    <w:p>
+      <w:pPr>
+        <w:rPr>
+          <w:rFonts w:ascii="Times New Roman" w:eastAsia="Times New Roman" w:hAnsi="Times New Roman" w:cs="Times New Roman"/>
+          <w:sz w:val="24"/>
+          <w:szCs w:val="24"/>
+        </w:rPr>
+      </w:pPr>
+      <w:r>
+        <w:rPr>
+          <w:rFonts w:ascii="Times New Roman" w:eastAsia="Times New Roman" w:hAnsi="Times New Roman" w:cs="Times New Roman"/>
+          <w:sz w:val="24"/>
+          <w:szCs w:val="24"/>
+        </w:rPr>
+        <w:t>The most important parameters under the arguments are ‘input’, which should be the only parameter used in this method, ‘</w:t>
+      </w:r>
+      <w:proofErr w:type="spellStart"/>
+      <w:r>
+        <w:rPr>
+          <w:rFonts w:ascii="Times New Roman" w:eastAsia="Times New Roman" w:hAnsi="Times New Roman" w:cs="Times New Roman"/>
+          <w:sz w:val="24"/>
+          <w:szCs w:val="24"/>
+        </w:rPr>
+        <w:t>languageCode</w:t>
+      </w:r>
+      <w:proofErr w:type="spellEnd"/>
+      <w:r>
+        <w:rPr>
+          <w:rFonts w:ascii="Times New Roman" w:eastAsia="Times New Roman" w:hAnsi="Times New Roman" w:cs="Times New Roman"/>
+          <w:sz w:val="24"/>
+          <w:szCs w:val="24"/>
+        </w:rPr>
+        <w:t>’, which is the language of the input, and ‘</w:t>
+      </w:r>
+      <w:proofErr w:type="spellStart"/>
+      <w:r>
+        <w:rPr>
+          <w:rFonts w:ascii="Times New Roman" w:eastAsia="Times New Roman" w:hAnsi="Times New Roman" w:cs="Times New Roman"/>
+          <w:sz w:val="24"/>
+          <w:szCs w:val="24"/>
+        </w:rPr>
+        <w:t>audioEncoding</w:t>
+      </w:r>
+      <w:proofErr w:type="spellEnd"/>
+      <w:r>
+        <w:rPr>
+          <w:rFonts w:ascii="Times New Roman" w:eastAsia="Times New Roman" w:hAnsi="Times New Roman" w:cs="Times New Roman"/>
+          <w:sz w:val="24"/>
+          <w:szCs w:val="24"/>
+        </w:rPr>
+        <w:t>’, which should always be “LINEAR16” for the rest of the code to work.</w:t>
+      </w:r>
+    </w:p>
+    <w:p>
+      <w:pPr>
+        <w:rPr>
+          <w:rFonts w:ascii="Times New Roman" w:eastAsia="Times New Roman" w:hAnsi="Times New Roman" w:cs="Times New Roman"/>
+          <w:sz w:val="24"/>
+          <w:szCs w:val="24"/>
+        </w:rPr>
+      </w:pPr>
+      <w:r>
+        <w:rPr>
+          <w:rFonts w:ascii="Times New Roman" w:eastAsia="Times New Roman" w:hAnsi="Times New Roman" w:cs="Times New Roman"/>
+          <w:sz w:val="24"/>
+          <w:szCs w:val="24"/>
+        </w:rPr>
+        <w:t xml:space="preserve">After setting up, you can then use </w:t>
+      </w:r>
+      <w:proofErr w:type="spellStart"/>
+      <w:r>
+        <w:rPr>
+          <w:rFonts w:ascii="Times New Roman" w:eastAsia="Times New Roman" w:hAnsi="Times New Roman" w:cs="Times New Roman"/>
+          <w:sz w:val="24"/>
+          <w:szCs w:val="24"/>
+        </w:rPr>
+        <w:t>SendExternalRequest</w:t>
+      </w:r>
+      <w:proofErr w:type="spellEnd"/>
+      <w:r>
+        <w:rPr>
+          <w:rFonts w:ascii="Times New Roman" w:eastAsia="Times New Roman" w:hAnsi="Times New Roman" w:cs="Times New Roman"/>
+          <w:sz w:val="24"/>
+          <w:szCs w:val="24"/>
+        </w:rPr>
+        <w:t xml:space="preserve"> to talk to the Google API.</w:t>
+      </w:r>
+    </w:p>
+    <w:p>
+      <w:pPr>
+        <w:rPr>
+          <w:rFonts w:ascii="Times New Roman" w:eastAsia="Times New Roman" w:hAnsi="Times New Roman" w:cs="Times New Roman"/>
+          <w:sz w:val="24"/>
+          <w:szCs w:val="24"/>
+        </w:rPr>
+      </w:pPr>
+      <w:r>
+        <w:rPr>
+          <w:rFonts w:ascii="Times New Roman" w:eastAsia="Times New Roman" w:hAnsi="Times New Roman" w:cs="Times New Roman"/>
+          <w:sz w:val="24"/>
+          <w:szCs w:val="24"/>
+        </w:rPr>
+        <w:t xml:space="preserve">The _Base64In function is where the Google API talks to misty and saves the audio file, then plays it. This method needs to start with an underscore, because it is being called from </w:t>
+      </w:r>
+      <w:proofErr w:type="spellStart"/>
+      <w:r>
+        <w:rPr>
+          <w:rFonts w:ascii="Times New Roman" w:eastAsia="Times New Roman" w:hAnsi="Times New Roman" w:cs="Times New Roman"/>
+          <w:sz w:val="24"/>
+          <w:szCs w:val="24"/>
+        </w:rPr>
+        <w:t>SendExternalRequest</w:t>
+      </w:r>
+      <w:proofErr w:type="spellEnd"/>
+      <w:r>
+        <w:rPr>
+          <w:rFonts w:ascii="Times New Roman" w:eastAsia="Times New Roman" w:hAnsi="Times New Roman" w:cs="Times New Roman"/>
+          <w:sz w:val="24"/>
+          <w:szCs w:val="24"/>
+        </w:rPr>
+        <w:t xml:space="preserve"> and getting data from it. </w:t>
       </w:r>
     </w:p>
     <w:p>
@@ -1777,24 +2137,60 @@
           <w:szCs w:val="24"/>
         </w:rPr>
         <w:lastRenderedPageBreak/>
-        <w:t xml:space="preserve">The _speakTheText function is only to allow the Google API to talk to misty, by registering an event that misty will be waiting before running the rest. </w:t>
-      </w:r>
-    </w:p>
-    <w:p>
-      <w:pPr>
-        <w:rPr>
-          <w:rFonts w:ascii="Times New Roman" w:eastAsia="Times New Roman" w:hAnsi="Times New Roman" w:cs="Times New Roman"/>
-          <w:sz w:val="24"/>
-          <w:szCs w:val="24"/>
-        </w:rPr>
-      </w:pPr>
-      <w:r>
-        <w:rPr>
-          <w:rFonts w:ascii="Times New Roman" w:eastAsia="Times New Roman" w:hAnsi="Times New Roman" w:cs="Times New Roman"/>
-          <w:sz w:val="24"/>
-          <w:szCs w:val="24"/>
-        </w:rPr>
-        <w:t xml:space="preserve">Our JSON file in this skill plays a very important part and have a different set up. Inside the “parameters”, there is a variable called "APIKEY_Google" which is followed by a colon and then a string. This string is the key that you should get from google. Explanation on how to get this key is under “Installation and Requirements </w:t>
+        <w:t>The _</w:t>
+      </w:r>
+      <w:proofErr w:type="spellStart"/>
+      <w:r>
+        <w:rPr>
+          <w:rFonts w:ascii="Times New Roman" w:eastAsia="Times New Roman" w:hAnsi="Times New Roman" w:cs="Times New Roman"/>
+          <w:sz w:val="24"/>
+          <w:szCs w:val="24"/>
+        </w:rPr>
+        <w:t>speakTheText</w:t>
+      </w:r>
+      <w:proofErr w:type="spellEnd"/>
+      <w:r>
+        <w:rPr>
+          <w:rFonts w:ascii="Times New Roman" w:eastAsia="Times New Roman" w:hAnsi="Times New Roman" w:cs="Times New Roman"/>
+          <w:sz w:val="24"/>
+          <w:szCs w:val="24"/>
+        </w:rPr>
+        <w:t xml:space="preserve"> function is only to allow the Google API to talk to misty, by registering an event that misty will be waiting before running the rest. </w:t>
+      </w:r>
+    </w:p>
+    <w:p>
+      <w:pPr>
+        <w:rPr>
+          <w:rFonts w:ascii="Times New Roman" w:eastAsia="Times New Roman" w:hAnsi="Times New Roman" w:cs="Times New Roman"/>
+          <w:sz w:val="24"/>
+          <w:szCs w:val="24"/>
+        </w:rPr>
+      </w:pPr>
+      <w:r>
+        <w:rPr>
+          <w:rFonts w:ascii="Times New Roman" w:eastAsia="Times New Roman" w:hAnsi="Times New Roman" w:cs="Times New Roman"/>
+          <w:sz w:val="24"/>
+          <w:szCs w:val="24"/>
+        </w:rPr>
+        <w:t>Our JSON file in this skill plays a very important part and have a different set up. Inside the “parameters”, there is a variable called "</w:t>
+      </w:r>
+      <w:proofErr w:type="spellStart"/>
+      <w:r>
+        <w:rPr>
+          <w:rFonts w:ascii="Times New Roman" w:eastAsia="Times New Roman" w:hAnsi="Times New Roman" w:cs="Times New Roman"/>
+          <w:sz w:val="24"/>
+          <w:szCs w:val="24"/>
+        </w:rPr>
+        <w:t>APIKEY_Google</w:t>
+      </w:r>
+      <w:proofErr w:type="spellEnd"/>
+      <w:r>
+        <w:rPr>
+          <w:rFonts w:ascii="Times New Roman" w:eastAsia="Times New Roman" w:hAnsi="Times New Roman" w:cs="Times New Roman"/>
+          <w:sz w:val="24"/>
+          <w:szCs w:val="24"/>
+        </w:rPr>
+        <w:t xml:space="preserve">" which is followed by a colon and then a string. This string is the key that you should get from google. Explanation on how to get this key is under “Installation and Requirements </w:t>
       </w:r>
       <w:r>
         <w:rPr>
@@ -1863,7 +2259,25 @@
           <w:sz w:val="24"/>
           <w:szCs w:val="24"/>
         </w:rPr>
-        <w:t>There are 2 functions that we created _voice_record_complete_message and</w:t>
+        <w:t>There are 2 functions that we created _</w:t>
+      </w:r>
+      <w:proofErr w:type="spellStart"/>
+      <w:r>
+        <w:rPr>
+          <w:rFonts w:ascii="Times New Roman" w:eastAsia="Times New Roman" w:hAnsi="Times New Roman" w:cs="Times New Roman"/>
+          <w:sz w:val="24"/>
+          <w:szCs w:val="24"/>
+        </w:rPr>
+        <w:t>voice_record_complete_message</w:t>
+      </w:r>
+      <w:proofErr w:type="spellEnd"/>
+      <w:r>
+        <w:rPr>
+          <w:rFonts w:ascii="Times New Roman" w:eastAsia="Times New Roman" w:hAnsi="Times New Roman" w:cs="Times New Roman"/>
+          <w:sz w:val="24"/>
+          <w:szCs w:val="24"/>
+        </w:rPr>
+        <w:t xml:space="preserve"> and</w:t>
       </w:r>
       <w:r>
         <w:rPr>
@@ -1871,81 +2285,307 @@
         </w:rPr>
         <w:t xml:space="preserve"> </w:t>
       </w:r>
-      <w:r>
-        <w:rPr>
-          <w:rFonts w:ascii="Times New Roman" w:eastAsia="Times New Roman" w:hAnsi="Times New Roman" w:cs="Times New Roman"/>
-          <w:sz w:val="24"/>
-          <w:szCs w:val="24"/>
-        </w:rPr>
-        <w:t>register_voice_record_complete.</w:t>
-      </w:r>
-    </w:p>
-    <w:p>
-      <w:pPr>
-        <w:rPr>
-          <w:rFonts w:ascii="Times New Roman" w:eastAsia="Times New Roman" w:hAnsi="Times New Roman" w:cs="Times New Roman"/>
-          <w:sz w:val="24"/>
-          <w:szCs w:val="24"/>
-        </w:rPr>
-      </w:pPr>
-      <w:r>
-        <w:rPr>
-          <w:rFonts w:ascii="Times New Roman" w:eastAsia="Times New Roman" w:hAnsi="Times New Roman" w:cs="Times New Roman"/>
-          <w:sz w:val="24"/>
-          <w:szCs w:val="24"/>
-        </w:rPr>
-        <w:t xml:space="preserve">In order to accomplish this task, we used the built-in function CaptureSpeechGoogle. Which takes the following parameters: overwriteExisting(which should always be false), silenceTimeout(how long should Misty wait without hearing anything before it moves on), maxSpeechLength(how long should it record if the silenceTimeout does not stop it), requireKeyPhrase (if misty should wait for a “Hey, Misty” before it starts recording), captureFile(should always be true), speechRecognitionLanguage (the language that she is going to hear in language code), key (Google API key, that should be inside JSON file). </w:t>
-      </w:r>
-    </w:p>
-    <w:p>
-      <w:pPr>
-        <w:rPr>
-          <w:rFonts w:ascii="Times New Roman" w:eastAsia="Times New Roman" w:hAnsi="Times New Roman" w:cs="Times New Roman"/>
-          <w:sz w:val="24"/>
-          <w:szCs w:val="24"/>
-        </w:rPr>
-      </w:pPr>
-      <w:r>
-        <w:rPr>
-          <w:rFonts w:ascii="Times New Roman" w:eastAsia="Times New Roman" w:hAnsi="Times New Roman" w:cs="Times New Roman"/>
-          <w:sz w:val="24"/>
-          <w:szCs w:val="24"/>
-        </w:rPr>
-        <w:t xml:space="preserve">Since the Google API will return a lot of data, we need to specify what we want to use. For this, we used the register_voice_record_complete function. Which add the proper return cases that we should look from the API, then register the event voice_record_complete_message. </w:t>
-      </w:r>
-    </w:p>
-    <w:p>
-      <w:pPr>
-        <w:rPr>
-          <w:rFonts w:ascii="Times New Roman" w:eastAsia="Times New Roman" w:hAnsi="Times New Roman" w:cs="Times New Roman"/>
-          <w:sz w:val="24"/>
-          <w:szCs w:val="24"/>
-        </w:rPr>
-      </w:pPr>
-      <w:r>
-        <w:rPr>
-          <w:rFonts w:ascii="Times New Roman" w:eastAsia="Times New Roman" w:hAnsi="Times New Roman" w:cs="Times New Roman"/>
-          <w:sz w:val="24"/>
-          <w:szCs w:val="24"/>
-        </w:rPr>
-        <w:t xml:space="preserve">The _voice_record_complete_message is an event; therefore it needs to begin with an underscore. Inside, we just call built in functions to display the proper results. </w:t>
-      </w:r>
-    </w:p>
-    <w:p>
-      <w:pPr>
-        <w:rPr>
-          <w:rFonts w:ascii="Times New Roman" w:eastAsia="Times New Roman" w:hAnsi="Times New Roman" w:cs="Times New Roman"/>
-          <w:sz w:val="24"/>
-          <w:szCs w:val="24"/>
-        </w:rPr>
-      </w:pPr>
-      <w:r>
-        <w:rPr>
-          <w:rFonts w:ascii="Times New Roman" w:eastAsia="Times New Roman" w:hAnsi="Times New Roman" w:cs="Times New Roman"/>
-          <w:sz w:val="24"/>
-          <w:szCs w:val="24"/>
-        </w:rPr>
-        <w:t>Our JSON file in this skill plays a very important part and have a different set up. Inside the “parameters”, there is a variable called "APIKEY_Google" which is followed by a colon and then a string. This string is the key that you should get from google. Explanation on how to get this key is under “Installation and Requirements</w:t>
+      <w:proofErr w:type="spellStart"/>
+      <w:r>
+        <w:rPr>
+          <w:rFonts w:ascii="Times New Roman" w:eastAsia="Times New Roman" w:hAnsi="Times New Roman" w:cs="Times New Roman"/>
+          <w:sz w:val="24"/>
+          <w:szCs w:val="24"/>
+        </w:rPr>
+        <w:t>register_voice_record_complete</w:t>
+      </w:r>
+      <w:proofErr w:type="spellEnd"/>
+      <w:r>
+        <w:rPr>
+          <w:rFonts w:ascii="Times New Roman" w:eastAsia="Times New Roman" w:hAnsi="Times New Roman" w:cs="Times New Roman"/>
+          <w:sz w:val="24"/>
+          <w:szCs w:val="24"/>
+        </w:rPr>
+        <w:t>.</w:t>
+      </w:r>
+    </w:p>
+    <w:p>
+      <w:pPr>
+        <w:rPr>
+          <w:rFonts w:ascii="Times New Roman" w:eastAsia="Times New Roman" w:hAnsi="Times New Roman" w:cs="Times New Roman"/>
+          <w:sz w:val="24"/>
+          <w:szCs w:val="24"/>
+        </w:rPr>
+      </w:pPr>
+      <w:r>
+        <w:rPr>
+          <w:rFonts w:ascii="Times New Roman" w:eastAsia="Times New Roman" w:hAnsi="Times New Roman" w:cs="Times New Roman"/>
+          <w:sz w:val="24"/>
+          <w:szCs w:val="24"/>
+        </w:rPr>
+        <w:t xml:space="preserve">In order to accomplish this task, we used the built-in function </w:t>
+      </w:r>
+      <w:proofErr w:type="spellStart"/>
+      <w:r>
+        <w:rPr>
+          <w:rFonts w:ascii="Times New Roman" w:eastAsia="Times New Roman" w:hAnsi="Times New Roman" w:cs="Times New Roman"/>
+          <w:sz w:val="24"/>
+          <w:szCs w:val="24"/>
+        </w:rPr>
+        <w:t>CaptureSpeechGoogle</w:t>
+      </w:r>
+      <w:proofErr w:type="spellEnd"/>
+      <w:r>
+        <w:rPr>
+          <w:rFonts w:ascii="Times New Roman" w:eastAsia="Times New Roman" w:hAnsi="Times New Roman" w:cs="Times New Roman"/>
+          <w:sz w:val="24"/>
+          <w:szCs w:val="24"/>
+        </w:rPr>
+        <w:t xml:space="preserve">. Which takes the following parameters: </w:t>
+      </w:r>
+      <w:proofErr w:type="spellStart"/>
+      <w:r>
+        <w:rPr>
+          <w:rFonts w:ascii="Times New Roman" w:eastAsia="Times New Roman" w:hAnsi="Times New Roman" w:cs="Times New Roman"/>
+          <w:sz w:val="24"/>
+          <w:szCs w:val="24"/>
+        </w:rPr>
+        <w:t>overwriteExisting</w:t>
+      </w:r>
+      <w:proofErr w:type="spellEnd"/>
+      <w:r>
+        <w:rPr>
+          <w:rFonts w:ascii="Times New Roman" w:eastAsia="Times New Roman" w:hAnsi="Times New Roman" w:cs="Times New Roman"/>
+          <w:sz w:val="24"/>
+          <w:szCs w:val="24"/>
+        </w:rPr>
+        <w:t xml:space="preserve">(which should always be false), </w:t>
+      </w:r>
+      <w:proofErr w:type="spellStart"/>
+      <w:r>
+        <w:rPr>
+          <w:rFonts w:ascii="Times New Roman" w:eastAsia="Times New Roman" w:hAnsi="Times New Roman" w:cs="Times New Roman"/>
+          <w:sz w:val="24"/>
+          <w:szCs w:val="24"/>
+        </w:rPr>
+        <w:t>silenceTimeout</w:t>
+      </w:r>
+      <w:proofErr w:type="spellEnd"/>
+      <w:r>
+        <w:rPr>
+          <w:rFonts w:ascii="Times New Roman" w:eastAsia="Times New Roman" w:hAnsi="Times New Roman" w:cs="Times New Roman"/>
+          <w:sz w:val="24"/>
+          <w:szCs w:val="24"/>
+        </w:rPr>
+        <w:t xml:space="preserve">(how long should Misty wait without hearing anything before it moves on), </w:t>
+      </w:r>
+      <w:proofErr w:type="spellStart"/>
+      <w:r>
+        <w:rPr>
+          <w:rFonts w:ascii="Times New Roman" w:eastAsia="Times New Roman" w:hAnsi="Times New Roman" w:cs="Times New Roman"/>
+          <w:sz w:val="24"/>
+          <w:szCs w:val="24"/>
+        </w:rPr>
+        <w:t>maxSpeechLength</w:t>
+      </w:r>
+      <w:proofErr w:type="spellEnd"/>
+      <w:r>
+        <w:rPr>
+          <w:rFonts w:ascii="Times New Roman" w:eastAsia="Times New Roman" w:hAnsi="Times New Roman" w:cs="Times New Roman"/>
+          <w:sz w:val="24"/>
+          <w:szCs w:val="24"/>
+        </w:rPr>
+        <w:t xml:space="preserve">(how long should it record if the </w:t>
+      </w:r>
+      <w:proofErr w:type="spellStart"/>
+      <w:r>
+        <w:rPr>
+          <w:rFonts w:ascii="Times New Roman" w:eastAsia="Times New Roman" w:hAnsi="Times New Roman" w:cs="Times New Roman"/>
+          <w:sz w:val="24"/>
+          <w:szCs w:val="24"/>
+        </w:rPr>
+        <w:t>silenceTimeout</w:t>
+      </w:r>
+      <w:proofErr w:type="spellEnd"/>
+      <w:r>
+        <w:rPr>
+          <w:rFonts w:ascii="Times New Roman" w:eastAsia="Times New Roman" w:hAnsi="Times New Roman" w:cs="Times New Roman"/>
+          <w:sz w:val="24"/>
+          <w:szCs w:val="24"/>
+        </w:rPr>
+        <w:t xml:space="preserve"> does not stop it), </w:t>
+      </w:r>
+      <w:proofErr w:type="spellStart"/>
+      <w:r>
+        <w:rPr>
+          <w:rFonts w:ascii="Times New Roman" w:eastAsia="Times New Roman" w:hAnsi="Times New Roman" w:cs="Times New Roman"/>
+          <w:sz w:val="24"/>
+          <w:szCs w:val="24"/>
+        </w:rPr>
+        <w:t>requireKeyPhrase</w:t>
+      </w:r>
+      <w:proofErr w:type="spellEnd"/>
+      <w:r>
+        <w:rPr>
+          <w:rFonts w:ascii="Times New Roman" w:eastAsia="Times New Roman" w:hAnsi="Times New Roman" w:cs="Times New Roman"/>
+          <w:sz w:val="24"/>
+          <w:szCs w:val="24"/>
+        </w:rPr>
+        <w:t xml:space="preserve"> (if misty should wait for a “Hey, Misty” before it starts recording), </w:t>
+      </w:r>
+      <w:proofErr w:type="spellStart"/>
+      <w:r>
+        <w:rPr>
+          <w:rFonts w:ascii="Times New Roman" w:eastAsia="Times New Roman" w:hAnsi="Times New Roman" w:cs="Times New Roman"/>
+          <w:sz w:val="24"/>
+          <w:szCs w:val="24"/>
+        </w:rPr>
+        <w:t>captureFile</w:t>
+      </w:r>
+      <w:proofErr w:type="spellEnd"/>
+      <w:r>
+        <w:rPr>
+          <w:rFonts w:ascii="Times New Roman" w:eastAsia="Times New Roman" w:hAnsi="Times New Roman" w:cs="Times New Roman"/>
+          <w:sz w:val="24"/>
+          <w:szCs w:val="24"/>
+        </w:rPr>
+        <w:t xml:space="preserve">(should always be true), </w:t>
+      </w:r>
+      <w:proofErr w:type="spellStart"/>
+      <w:r>
+        <w:rPr>
+          <w:rFonts w:ascii="Times New Roman" w:eastAsia="Times New Roman" w:hAnsi="Times New Roman" w:cs="Times New Roman"/>
+          <w:sz w:val="24"/>
+          <w:szCs w:val="24"/>
+        </w:rPr>
+        <w:t>speechRecognitionLanguage</w:t>
+      </w:r>
+      <w:proofErr w:type="spellEnd"/>
+      <w:r>
+        <w:rPr>
+          <w:rFonts w:ascii="Times New Roman" w:eastAsia="Times New Roman" w:hAnsi="Times New Roman" w:cs="Times New Roman"/>
+          <w:sz w:val="24"/>
+          <w:szCs w:val="24"/>
+        </w:rPr>
+        <w:t xml:space="preserve"> (the language that she is going to hear in language code), key (Google API key, that should be inside JSON file). </w:t>
+      </w:r>
+    </w:p>
+    <w:p>
+      <w:pPr>
+        <w:rPr>
+          <w:rFonts w:ascii="Times New Roman" w:eastAsia="Times New Roman" w:hAnsi="Times New Roman" w:cs="Times New Roman"/>
+          <w:sz w:val="24"/>
+          <w:szCs w:val="24"/>
+        </w:rPr>
+      </w:pPr>
+      <w:r>
+        <w:rPr>
+          <w:rFonts w:ascii="Times New Roman" w:eastAsia="Times New Roman" w:hAnsi="Times New Roman" w:cs="Times New Roman"/>
+          <w:sz w:val="24"/>
+          <w:szCs w:val="24"/>
+        </w:rPr>
+        <w:t xml:space="preserve">Since the Google API will return a lot of data, we need to specify what we want to use. For this, we used the </w:t>
+      </w:r>
+      <w:proofErr w:type="spellStart"/>
+      <w:r>
+        <w:rPr>
+          <w:rFonts w:ascii="Times New Roman" w:eastAsia="Times New Roman" w:hAnsi="Times New Roman" w:cs="Times New Roman"/>
+          <w:sz w:val="24"/>
+          <w:szCs w:val="24"/>
+        </w:rPr>
+        <w:t>register_voice_record_complete</w:t>
+      </w:r>
+      <w:proofErr w:type="spellEnd"/>
+      <w:r>
+        <w:rPr>
+          <w:rFonts w:ascii="Times New Roman" w:eastAsia="Times New Roman" w:hAnsi="Times New Roman" w:cs="Times New Roman"/>
+          <w:sz w:val="24"/>
+          <w:szCs w:val="24"/>
+        </w:rPr>
+        <w:t xml:space="preserve"> function. Which add the proper return cases that we should look from the API, then register the event </w:t>
+      </w:r>
+      <w:proofErr w:type="spellStart"/>
+      <w:r>
+        <w:rPr>
+          <w:rFonts w:ascii="Times New Roman" w:eastAsia="Times New Roman" w:hAnsi="Times New Roman" w:cs="Times New Roman"/>
+          <w:sz w:val="24"/>
+          <w:szCs w:val="24"/>
+        </w:rPr>
+        <w:t>voice_record_complete_message</w:t>
+      </w:r>
+      <w:proofErr w:type="spellEnd"/>
+      <w:r>
+        <w:rPr>
+          <w:rFonts w:ascii="Times New Roman" w:eastAsia="Times New Roman" w:hAnsi="Times New Roman" w:cs="Times New Roman"/>
+          <w:sz w:val="24"/>
+          <w:szCs w:val="24"/>
+        </w:rPr>
+        <w:t xml:space="preserve">. </w:t>
+      </w:r>
+    </w:p>
+    <w:p>
+      <w:pPr>
+        <w:rPr>
+          <w:rFonts w:ascii="Times New Roman" w:eastAsia="Times New Roman" w:hAnsi="Times New Roman" w:cs="Times New Roman"/>
+          <w:sz w:val="24"/>
+          <w:szCs w:val="24"/>
+        </w:rPr>
+      </w:pPr>
+      <w:r>
+        <w:rPr>
+          <w:rFonts w:ascii="Times New Roman" w:eastAsia="Times New Roman" w:hAnsi="Times New Roman" w:cs="Times New Roman"/>
+          <w:sz w:val="24"/>
+          <w:szCs w:val="24"/>
+        </w:rPr>
+        <w:t>The _</w:t>
+      </w:r>
+      <w:proofErr w:type="spellStart"/>
+      <w:r>
+        <w:rPr>
+          <w:rFonts w:ascii="Times New Roman" w:eastAsia="Times New Roman" w:hAnsi="Times New Roman" w:cs="Times New Roman"/>
+          <w:sz w:val="24"/>
+          <w:szCs w:val="24"/>
+        </w:rPr>
+        <w:t>voice_record_complete_message</w:t>
+      </w:r>
+      <w:proofErr w:type="spellEnd"/>
+      <w:r>
+        <w:rPr>
+          <w:rFonts w:ascii="Times New Roman" w:eastAsia="Times New Roman" w:hAnsi="Times New Roman" w:cs="Times New Roman"/>
+          <w:sz w:val="24"/>
+          <w:szCs w:val="24"/>
+        </w:rPr>
+        <w:t xml:space="preserve"> is an event; therefore it needs to begin with an underscore. Inside, we just call built in functions to display the proper results. </w:t>
+      </w:r>
+    </w:p>
+    <w:p>
+      <w:pPr>
+        <w:rPr>
+          <w:rFonts w:ascii="Times New Roman" w:eastAsia="Times New Roman" w:hAnsi="Times New Roman" w:cs="Times New Roman"/>
+          <w:sz w:val="24"/>
+          <w:szCs w:val="24"/>
+        </w:rPr>
+      </w:pPr>
+      <w:r>
+        <w:rPr>
+          <w:rFonts w:ascii="Times New Roman" w:eastAsia="Times New Roman" w:hAnsi="Times New Roman" w:cs="Times New Roman"/>
+          <w:sz w:val="24"/>
+          <w:szCs w:val="24"/>
+        </w:rPr>
+        <w:t>Our JSON file in this skill plays a very important part and have a different set up. Inside the “parameters”, there is a variable called "</w:t>
+      </w:r>
+      <w:proofErr w:type="spellStart"/>
+      <w:r>
+        <w:rPr>
+          <w:rFonts w:ascii="Times New Roman" w:eastAsia="Times New Roman" w:hAnsi="Times New Roman" w:cs="Times New Roman"/>
+          <w:sz w:val="24"/>
+          <w:szCs w:val="24"/>
+        </w:rPr>
+        <w:t>APIKEY_Google</w:t>
+      </w:r>
+      <w:proofErr w:type="spellEnd"/>
+      <w:r>
+        <w:rPr>
+          <w:rFonts w:ascii="Times New Roman" w:eastAsia="Times New Roman" w:hAnsi="Times New Roman" w:cs="Times New Roman"/>
+          <w:sz w:val="24"/>
+          <w:szCs w:val="24"/>
+        </w:rPr>
+        <w:t>" which is followed by a colon and then a string. This string is the key that you should get from google. Explanation on how to get this key is under “Installation and Requirements</w:t>
       </w:r>
       <w:r>
         <w:rPr>
@@ -2059,7 +2699,43 @@
           <w:sz w:val="24"/>
           <w:szCs w:val="24"/>
         </w:rPr>
-        <w:t>The translation part uses only two functions: _translatedData and translateText.</w:t>
+        <w:t>The translation part uses only two functions: _</w:t>
+      </w:r>
+      <w:proofErr w:type="spellStart"/>
+      <w:r>
+        <w:rPr>
+          <w:rFonts w:ascii="Times New Roman" w:eastAsia="Times New Roman" w:hAnsi="Times New Roman" w:cs="Times New Roman"/>
+          <w:sz w:val="24"/>
+          <w:szCs w:val="24"/>
+        </w:rPr>
+        <w:t>translatedData</w:t>
+      </w:r>
+      <w:proofErr w:type="spellEnd"/>
+      <w:r>
+        <w:rPr>
+          <w:rFonts w:ascii="Times New Roman" w:eastAsia="Times New Roman" w:hAnsi="Times New Roman" w:cs="Times New Roman"/>
+          <w:sz w:val="24"/>
+          <w:szCs w:val="24"/>
+        </w:rPr>
+        <w:t xml:space="preserve"> and </w:t>
+      </w:r>
+      <w:proofErr w:type="spellStart"/>
+      <w:r>
+        <w:rPr>
+          <w:rFonts w:ascii="Times New Roman" w:eastAsia="Times New Roman" w:hAnsi="Times New Roman" w:cs="Times New Roman"/>
+          <w:sz w:val="24"/>
+          <w:szCs w:val="24"/>
+        </w:rPr>
+        <w:t>translateText</w:t>
+      </w:r>
+      <w:proofErr w:type="spellEnd"/>
+      <w:r>
+        <w:rPr>
+          <w:rFonts w:ascii="Times New Roman" w:eastAsia="Times New Roman" w:hAnsi="Times New Roman" w:cs="Times New Roman"/>
+          <w:sz w:val="24"/>
+          <w:szCs w:val="24"/>
+        </w:rPr>
+        <w:t>.</w:t>
       </w:r>
     </w:p>
     <w:p>
@@ -2077,41 +2753,167 @@
           <w:szCs w:val="24"/>
         </w:rPr>
         <w:lastRenderedPageBreak/>
-        <w:t>Our translateText function needs only one parameter, which is a string representing the text that you want to translate. Inside this function, you will need to set up the variable arguments. It is important to change the “source” and “target” based on the languages that you want to translate from and to. Then, we use the SendExternalRequest function to call the Google API, and set our last argument to the event in which the return values should be sent to, in this case _translatedData.</w:t>
-      </w:r>
-    </w:p>
-    <w:p>
-      <w:pPr>
-        <w:rPr>
-          <w:rFonts w:ascii="Times New Roman" w:eastAsia="Times New Roman" w:hAnsi="Times New Roman" w:cs="Times New Roman"/>
-          <w:sz w:val="24"/>
-          <w:szCs w:val="24"/>
-        </w:rPr>
-      </w:pPr>
-      <w:r>
-        <w:rPr>
-          <w:rFonts w:ascii="Times New Roman" w:eastAsia="Times New Roman" w:hAnsi="Times New Roman" w:cs="Times New Roman"/>
-          <w:sz w:val="24"/>
-          <w:szCs w:val="24"/>
-        </w:rPr>
-        <w:t xml:space="preserve">The _translatedData function will get the return value from the Google API as its only parameter. Then, it will save to a variable that can be accessed from other functions. </w:t>
-      </w:r>
-    </w:p>
-    <w:p>
-      <w:pPr>
-        <w:rPr>
-          <w:rFonts w:ascii="Times New Roman" w:eastAsia="Times New Roman" w:hAnsi="Times New Roman" w:cs="Times New Roman"/>
-          <w:sz w:val="24"/>
-          <w:szCs w:val="24"/>
-        </w:rPr>
-      </w:pPr>
-      <w:r>
-        <w:rPr>
-          <w:rFonts w:ascii="Times New Roman" w:eastAsia="Times New Roman" w:hAnsi="Times New Roman" w:cs="Times New Roman"/>
-          <w:sz w:val="24"/>
-          <w:szCs w:val="24"/>
-        </w:rPr>
-        <w:t xml:space="preserve">Our JSON file in this skill plays a very important part and have a different set up. Inside the “parameters”, there are three variables called: "APIKEY_GoogleSTT", "APIKEY_GoogleTTS", and "APIKEY_GoogleTranslate” which are followed by a colon and then a string. These strings are the keys that you should get from google. Each key should be entered with the service that you want to access. Explanation on how to get this key is under “Installation and Requirements </w:t>
+        <w:t xml:space="preserve">Our </w:t>
+      </w:r>
+      <w:proofErr w:type="spellStart"/>
+      <w:r>
+        <w:rPr>
+          <w:rFonts w:ascii="Times New Roman" w:eastAsia="Times New Roman" w:hAnsi="Times New Roman" w:cs="Times New Roman"/>
+          <w:sz w:val="24"/>
+          <w:szCs w:val="24"/>
+        </w:rPr>
+        <w:t>translateText</w:t>
+      </w:r>
+      <w:proofErr w:type="spellEnd"/>
+      <w:r>
+        <w:rPr>
+          <w:rFonts w:ascii="Times New Roman" w:eastAsia="Times New Roman" w:hAnsi="Times New Roman" w:cs="Times New Roman"/>
+          <w:sz w:val="24"/>
+          <w:szCs w:val="24"/>
+        </w:rPr>
+        <w:t xml:space="preserve"> function needs only one parameter, which is a string representing the text that you want to translate. Inside this function, you will need to set up the variable arguments. It is important to change the “source” and “target” based on the languages that you want to translate from and to. Then, we use the </w:t>
+      </w:r>
+      <w:proofErr w:type="spellStart"/>
+      <w:r>
+        <w:rPr>
+          <w:rFonts w:ascii="Times New Roman" w:eastAsia="Times New Roman" w:hAnsi="Times New Roman" w:cs="Times New Roman"/>
+          <w:sz w:val="24"/>
+          <w:szCs w:val="24"/>
+        </w:rPr>
+        <w:t>SendExternalRequest</w:t>
+      </w:r>
+      <w:proofErr w:type="spellEnd"/>
+      <w:r>
+        <w:rPr>
+          <w:rFonts w:ascii="Times New Roman" w:eastAsia="Times New Roman" w:hAnsi="Times New Roman" w:cs="Times New Roman"/>
+          <w:sz w:val="24"/>
+          <w:szCs w:val="24"/>
+        </w:rPr>
+        <w:t xml:space="preserve"> function to call the Google API, and set our last argument to the event in which the return values should be sent to, in this case _</w:t>
+      </w:r>
+      <w:proofErr w:type="spellStart"/>
+      <w:r>
+        <w:rPr>
+          <w:rFonts w:ascii="Times New Roman" w:eastAsia="Times New Roman" w:hAnsi="Times New Roman" w:cs="Times New Roman"/>
+          <w:sz w:val="24"/>
+          <w:szCs w:val="24"/>
+        </w:rPr>
+        <w:t>translatedData</w:t>
+      </w:r>
+      <w:proofErr w:type="spellEnd"/>
+      <w:r>
+        <w:rPr>
+          <w:rFonts w:ascii="Times New Roman" w:eastAsia="Times New Roman" w:hAnsi="Times New Roman" w:cs="Times New Roman"/>
+          <w:sz w:val="24"/>
+          <w:szCs w:val="24"/>
+        </w:rPr>
+        <w:t>.</w:t>
+      </w:r>
+    </w:p>
+    <w:p>
+      <w:pPr>
+        <w:rPr>
+          <w:rFonts w:ascii="Times New Roman" w:eastAsia="Times New Roman" w:hAnsi="Times New Roman" w:cs="Times New Roman"/>
+          <w:sz w:val="24"/>
+          <w:szCs w:val="24"/>
+        </w:rPr>
+      </w:pPr>
+      <w:r>
+        <w:rPr>
+          <w:rFonts w:ascii="Times New Roman" w:eastAsia="Times New Roman" w:hAnsi="Times New Roman" w:cs="Times New Roman"/>
+          <w:sz w:val="24"/>
+          <w:szCs w:val="24"/>
+        </w:rPr>
+        <w:t>The _</w:t>
+      </w:r>
+      <w:proofErr w:type="spellStart"/>
+      <w:r>
+        <w:rPr>
+          <w:rFonts w:ascii="Times New Roman" w:eastAsia="Times New Roman" w:hAnsi="Times New Roman" w:cs="Times New Roman"/>
+          <w:sz w:val="24"/>
+          <w:szCs w:val="24"/>
+        </w:rPr>
+        <w:t>translatedData</w:t>
+      </w:r>
+      <w:proofErr w:type="spellEnd"/>
+      <w:r>
+        <w:rPr>
+          <w:rFonts w:ascii="Times New Roman" w:eastAsia="Times New Roman" w:hAnsi="Times New Roman" w:cs="Times New Roman"/>
+          <w:sz w:val="24"/>
+          <w:szCs w:val="24"/>
+        </w:rPr>
+        <w:t xml:space="preserve"> function will get the return value from the Google API as its only parameter. Then, it will save to a variable that can be accessed from other functions. </w:t>
+      </w:r>
+    </w:p>
+    <w:p>
+      <w:pPr>
+        <w:rPr>
+          <w:rFonts w:ascii="Times New Roman" w:eastAsia="Times New Roman" w:hAnsi="Times New Roman" w:cs="Times New Roman"/>
+          <w:sz w:val="24"/>
+          <w:szCs w:val="24"/>
+        </w:rPr>
+      </w:pPr>
+      <w:r>
+        <w:rPr>
+          <w:rFonts w:ascii="Times New Roman" w:eastAsia="Times New Roman" w:hAnsi="Times New Roman" w:cs="Times New Roman"/>
+          <w:sz w:val="24"/>
+          <w:szCs w:val="24"/>
+        </w:rPr>
+        <w:t>Our JSON file in this skill plays a very important part and have a different set up. Inside the “parameters”, there are three variables called: "</w:t>
+      </w:r>
+      <w:proofErr w:type="spellStart"/>
+      <w:r>
+        <w:rPr>
+          <w:rFonts w:ascii="Times New Roman" w:eastAsia="Times New Roman" w:hAnsi="Times New Roman" w:cs="Times New Roman"/>
+          <w:sz w:val="24"/>
+          <w:szCs w:val="24"/>
+        </w:rPr>
+        <w:t>APIKEY_GoogleSTT</w:t>
+      </w:r>
+      <w:proofErr w:type="spellEnd"/>
+      <w:r>
+        <w:rPr>
+          <w:rFonts w:ascii="Times New Roman" w:eastAsia="Times New Roman" w:hAnsi="Times New Roman" w:cs="Times New Roman"/>
+          <w:sz w:val="24"/>
+          <w:szCs w:val="24"/>
+        </w:rPr>
+        <w:t>", "</w:t>
+      </w:r>
+      <w:proofErr w:type="spellStart"/>
+      <w:r>
+        <w:rPr>
+          <w:rFonts w:ascii="Times New Roman" w:eastAsia="Times New Roman" w:hAnsi="Times New Roman" w:cs="Times New Roman"/>
+          <w:sz w:val="24"/>
+          <w:szCs w:val="24"/>
+        </w:rPr>
+        <w:t>APIKEY_GoogleTTS</w:t>
+      </w:r>
+      <w:proofErr w:type="spellEnd"/>
+      <w:r>
+        <w:rPr>
+          <w:rFonts w:ascii="Times New Roman" w:eastAsia="Times New Roman" w:hAnsi="Times New Roman" w:cs="Times New Roman"/>
+          <w:sz w:val="24"/>
+          <w:szCs w:val="24"/>
+        </w:rPr>
+        <w:t>", and "</w:t>
+      </w:r>
+      <w:proofErr w:type="spellStart"/>
+      <w:r>
+        <w:rPr>
+          <w:rFonts w:ascii="Times New Roman" w:eastAsia="Times New Roman" w:hAnsi="Times New Roman" w:cs="Times New Roman"/>
+          <w:sz w:val="24"/>
+          <w:szCs w:val="24"/>
+        </w:rPr>
+        <w:t>APIKEY_GoogleTranslate</w:t>
+      </w:r>
+      <w:proofErr w:type="spellEnd"/>
+      <w:r>
+        <w:rPr>
+          <w:rFonts w:ascii="Times New Roman" w:eastAsia="Times New Roman" w:hAnsi="Times New Roman" w:cs="Times New Roman"/>
+          <w:sz w:val="24"/>
+          <w:szCs w:val="24"/>
+        </w:rPr>
+        <w:t xml:space="preserve">” which are followed by a colon and then a string. These strings are the keys that you should get from google. Each key should be entered with the service that you want to access. Explanation on how to get this key is under “Installation and Requirements </w:t>
       </w:r>
       <w:r>
         <w:rPr>
@@ -2272,6 +3074,23 @@
       <w:r>
         <w:rPr>
           <w:rFonts w:ascii="Times New Roman" w:eastAsia="Times New Roman" w:hAnsi="Times New Roman" w:cs="Times New Roman"/>
+          <w:sz w:val="24"/>
+          <w:szCs w:val="24"/>
+        </w:rPr>
+        <w:t xml:space="preserve">For this skill, there is nothing different in the JSON file from what the Misty SDK website generates. </w:t>
+      </w:r>
+      <w:r>
+        <w:rPr>
+          <w:rFonts w:ascii="Times New Roman" w:eastAsia="Times New Roman" w:hAnsi="Times New Roman" w:cs="Times New Roman"/>
+          <w:color w:val="7030A0"/>
+          <w:sz w:val="28"/>
+          <w:szCs w:val="28"/>
+        </w:rPr>
+        <w:br/>
+      </w:r>
+      <w:r>
+        <w:rPr>
+          <w:rFonts w:ascii="Times New Roman" w:eastAsia="Times New Roman" w:hAnsi="Times New Roman" w:cs="Times New Roman"/>
           <w:color w:val="7030A0"/>
           <w:sz w:val="28"/>
           <w:szCs w:val="28"/>
@@ -2311,7 +3130,43 @@
           <w:sz w:val="24"/>
           <w:szCs w:val="24"/>
         </w:rPr>
-        <w:t xml:space="preserve">The most important part of this skill is the _human_pose_estimation. All the interactions that the Robot will perform is inside this method. Everything else is setting up the robot and allowing it to a lot of math and statistics to perform the pose estimation. It is highly advised to not change anything that is not inside the _human_pose_estimation method. </w:t>
+        <w:t>The most important part of this skill is the _</w:t>
+      </w:r>
+      <w:proofErr w:type="spellStart"/>
+      <w:r>
+        <w:rPr>
+          <w:rFonts w:ascii="Times New Roman" w:eastAsia="Times New Roman" w:hAnsi="Times New Roman" w:cs="Times New Roman"/>
+          <w:sz w:val="24"/>
+          <w:szCs w:val="24"/>
+        </w:rPr>
+        <w:t>human_pose_estimation</w:t>
+      </w:r>
+      <w:proofErr w:type="spellEnd"/>
+      <w:r>
+        <w:rPr>
+          <w:rFonts w:ascii="Times New Roman" w:eastAsia="Times New Roman" w:hAnsi="Times New Roman" w:cs="Times New Roman"/>
+          <w:sz w:val="24"/>
+          <w:szCs w:val="24"/>
+        </w:rPr>
+        <w:t>. All the interactions that the Robot will perform is inside this method. Everything else is setting up the robot and allowing it to a lot of math and statistics to perform the pose estimation. It is highly advised to not change anything that is not inside the _</w:t>
+      </w:r>
+      <w:proofErr w:type="spellStart"/>
+      <w:r>
+        <w:rPr>
+          <w:rFonts w:ascii="Times New Roman" w:eastAsia="Times New Roman" w:hAnsi="Times New Roman" w:cs="Times New Roman"/>
+          <w:sz w:val="24"/>
+          <w:szCs w:val="24"/>
+        </w:rPr>
+        <w:t>human_pose_estimation</w:t>
+      </w:r>
+      <w:proofErr w:type="spellEnd"/>
+      <w:r>
+        <w:rPr>
+          <w:rFonts w:ascii="Times New Roman" w:eastAsia="Times New Roman" w:hAnsi="Times New Roman" w:cs="Times New Roman"/>
+          <w:sz w:val="24"/>
+          <w:szCs w:val="24"/>
+        </w:rPr>
+        <w:t xml:space="preserve"> method. </w:t>
       </w:r>
     </w:p>
     <w:p>
@@ -2363,24 +3218,94 @@
           <w:szCs w:val="24"/>
         </w:rPr>
         <w:lastRenderedPageBreak/>
-        <w:t xml:space="preserve">The only parameter that the _human_pose_estimation takes is a return value from an event. Then, we will store the key points from the human that misty was able to detect inside an array. From there, we try to estimate the pose based on the key points and define an action for misty based on what she saw. </w:t>
-      </w:r>
-    </w:p>
-    <w:p>
-      <w:pPr>
-        <w:rPr>
-          <w:rFonts w:ascii="Times New Roman" w:eastAsia="Times New Roman" w:hAnsi="Times New Roman" w:cs="Times New Roman"/>
-          <w:sz w:val="24"/>
-          <w:szCs w:val="24"/>
-        </w:rPr>
-      </w:pPr>
-      <w:r>
-        <w:rPr>
-          <w:rFonts w:ascii="Times New Roman" w:eastAsia="Times New Roman" w:hAnsi="Times New Roman" w:cs="Times New Roman"/>
-          <w:sz w:val="24"/>
-          <w:szCs w:val="24"/>
-        </w:rPr>
-        <w:t xml:space="preserve">In the JSON file, the only thing that needs to be changed from the generated template from the Misty SDK website is to add an argument called "SkillStorageLifetime" and set its value to "LongTerm". Since we will need to have access to global variables through the code. </w:t>
+        <w:t>The only parameter that the _</w:t>
+      </w:r>
+      <w:proofErr w:type="spellStart"/>
+      <w:r>
+        <w:rPr>
+          <w:rFonts w:ascii="Times New Roman" w:eastAsia="Times New Roman" w:hAnsi="Times New Roman" w:cs="Times New Roman"/>
+          <w:sz w:val="24"/>
+          <w:szCs w:val="24"/>
+        </w:rPr>
+        <w:t>human_pose_estimation</w:t>
+      </w:r>
+      <w:proofErr w:type="spellEnd"/>
+      <w:r>
+        <w:rPr>
+          <w:rFonts w:ascii="Times New Roman" w:eastAsia="Times New Roman" w:hAnsi="Times New Roman" w:cs="Times New Roman"/>
+          <w:sz w:val="24"/>
+          <w:szCs w:val="24"/>
+        </w:rPr>
+        <w:t xml:space="preserve"> takes is a return value from an event. Then, we will store the key points from the human that misty was able to detect inside an array. From there, we try to estimate the pose based on the key points and define an action for misty based on what she saw. </w:t>
+      </w:r>
+    </w:p>
+    <w:p>
+      <w:pPr>
+        <w:rPr>
+          <w:rFonts w:ascii="Times New Roman" w:eastAsia="Times New Roman" w:hAnsi="Times New Roman" w:cs="Times New Roman"/>
+          <w:sz w:val="24"/>
+          <w:szCs w:val="24"/>
+        </w:rPr>
+      </w:pPr>
+      <w:r>
+        <w:rPr>
+          <w:rFonts w:ascii="Times New Roman" w:eastAsia="Times New Roman" w:hAnsi="Times New Roman" w:cs="Times New Roman"/>
+          <w:sz w:val="24"/>
+          <w:szCs w:val="24"/>
+        </w:rPr>
+        <w:t xml:space="preserve">In the JSON file, the only thing that needs to be changed from the generated template </w:t>
+      </w:r>
+      <w:r>
+        <w:rPr>
+          <w:rFonts w:ascii="Times New Roman" w:eastAsia="Times New Roman" w:hAnsi="Times New Roman" w:cs="Times New Roman"/>
+          <w:sz w:val="24"/>
+          <w:szCs w:val="24"/>
+        </w:rPr>
+        <w:t>in</w:t>
+      </w:r>
+      <w:r>
+        <w:rPr>
+          <w:rFonts w:ascii="Times New Roman" w:eastAsia="Times New Roman" w:hAnsi="Times New Roman" w:cs="Times New Roman"/>
+          <w:sz w:val="24"/>
+          <w:szCs w:val="24"/>
+        </w:rPr>
+        <w:t xml:space="preserve"> the Misty SDK website is to add an argument called "</w:t>
+      </w:r>
+      <w:proofErr w:type="spellStart"/>
+      <w:r>
+        <w:rPr>
+          <w:rFonts w:ascii="Times New Roman" w:eastAsia="Times New Roman" w:hAnsi="Times New Roman" w:cs="Times New Roman"/>
+          <w:sz w:val="24"/>
+          <w:szCs w:val="24"/>
+        </w:rPr>
+        <w:t>SkillStorageLifetime</w:t>
+      </w:r>
+      <w:proofErr w:type="spellEnd"/>
+      <w:r>
+        <w:rPr>
+          <w:rFonts w:ascii="Times New Roman" w:eastAsia="Times New Roman" w:hAnsi="Times New Roman" w:cs="Times New Roman"/>
+          <w:sz w:val="24"/>
+          <w:szCs w:val="24"/>
+        </w:rPr>
+        <w:t>" and set its value to "</w:t>
+      </w:r>
+      <w:proofErr w:type="spellStart"/>
+      <w:r>
+        <w:rPr>
+          <w:rFonts w:ascii="Times New Roman" w:eastAsia="Times New Roman" w:hAnsi="Times New Roman" w:cs="Times New Roman"/>
+          <w:sz w:val="24"/>
+          <w:szCs w:val="24"/>
+        </w:rPr>
+        <w:t>LongTerm</w:t>
+      </w:r>
+      <w:proofErr w:type="spellEnd"/>
+      <w:r>
+        <w:rPr>
+          <w:rFonts w:ascii="Times New Roman" w:eastAsia="Times New Roman" w:hAnsi="Times New Roman" w:cs="Times New Roman"/>
+          <w:sz w:val="24"/>
+          <w:szCs w:val="24"/>
+        </w:rPr>
+        <w:t xml:space="preserve">". Since we will need to have access to global variables through the code. </w:t>
       </w:r>
     </w:p>
     <w:p>
@@ -2416,7 +3341,167 @@
           <w:sz w:val="24"/>
           <w:szCs w:val="24"/>
         </w:rPr>
-        <w:t>GABI</w:t>
+        <w:t xml:space="preserve">Misty recognizes faces and then </w:t>
+      </w:r>
+      <w:r>
+        <w:rPr>
+          <w:rFonts w:ascii="Times New Roman" w:eastAsia="Times New Roman" w:hAnsi="Times New Roman" w:cs="Times New Roman"/>
+          <w:sz w:val="24"/>
+          <w:szCs w:val="24"/>
+        </w:rPr>
+        <w:t>reacts</w:t>
+      </w:r>
+      <w:r>
+        <w:rPr>
+          <w:rFonts w:ascii="Times New Roman" w:eastAsia="Times New Roman" w:hAnsi="Times New Roman" w:cs="Times New Roman"/>
+          <w:sz w:val="24"/>
+          <w:szCs w:val="24"/>
+        </w:rPr>
+        <w:t xml:space="preserve"> different</w:t>
+      </w:r>
+      <w:r>
+        <w:rPr>
+          <w:rFonts w:ascii="Times New Roman" w:eastAsia="Times New Roman" w:hAnsi="Times New Roman" w:cs="Times New Roman"/>
+          <w:sz w:val="24"/>
+          <w:szCs w:val="24"/>
+        </w:rPr>
+        <w:t>ly</w:t>
+      </w:r>
+      <w:r>
+        <w:rPr>
+          <w:rFonts w:ascii="Times New Roman" w:eastAsia="Times New Roman" w:hAnsi="Times New Roman" w:cs="Times New Roman"/>
+          <w:sz w:val="24"/>
+          <w:szCs w:val="24"/>
+        </w:rPr>
+        <w:t xml:space="preserve"> to each</w:t>
+      </w:r>
+      <w:r>
+        <w:rPr>
+          <w:rFonts w:ascii="Times New Roman" w:eastAsia="Times New Roman" w:hAnsi="Times New Roman" w:cs="Times New Roman"/>
+          <w:sz w:val="24"/>
+          <w:szCs w:val="24"/>
+        </w:rPr>
+        <w:t xml:space="preserve"> person it recognizes</w:t>
+      </w:r>
+      <w:r>
+        <w:rPr>
+          <w:rFonts w:ascii="Times New Roman" w:eastAsia="Times New Roman" w:hAnsi="Times New Roman" w:cs="Times New Roman"/>
+          <w:sz w:val="24"/>
+          <w:szCs w:val="24"/>
+        </w:rPr>
+        <w:t>.</w:t>
+      </w:r>
+      <w:r>
+        <w:rPr>
+          <w:rFonts w:ascii="Times New Roman" w:eastAsia="Times New Roman" w:hAnsi="Times New Roman" w:cs="Times New Roman"/>
+          <w:sz w:val="24"/>
+          <w:szCs w:val="24"/>
+        </w:rPr>
+        <w:t xml:space="preserve"> </w:t>
+      </w:r>
+      <w:r>
+        <w:rPr>
+          <w:rFonts w:ascii="Times New Roman" w:eastAsia="Times New Roman" w:hAnsi="Times New Roman" w:cs="Times New Roman"/>
+          <w:sz w:val="24"/>
+          <w:szCs w:val="24"/>
+        </w:rPr>
+        <w:t>The most important function is the _</w:t>
+      </w:r>
+      <w:proofErr w:type="spellStart"/>
+      <w:r>
+        <w:rPr>
+          <w:rFonts w:ascii="Times New Roman" w:eastAsia="Times New Roman" w:hAnsi="Times New Roman" w:cs="Times New Roman"/>
+          <w:sz w:val="24"/>
+          <w:szCs w:val="24"/>
+        </w:rPr>
+        <w:t>FaceRec</w:t>
+      </w:r>
+      <w:proofErr w:type="spellEnd"/>
+      <w:r>
+        <w:rPr>
+          <w:rFonts w:ascii="Times New Roman" w:eastAsia="Times New Roman" w:hAnsi="Times New Roman" w:cs="Times New Roman"/>
+          <w:sz w:val="24"/>
+          <w:szCs w:val="24"/>
+        </w:rPr>
+        <w:t xml:space="preserve">. In this function, Misty </w:t>
+      </w:r>
+      <w:r>
+        <w:rPr>
+          <w:rFonts w:ascii="Times New Roman" w:eastAsia="Times New Roman" w:hAnsi="Times New Roman" w:cs="Times New Roman"/>
+          <w:sz w:val="24"/>
+          <w:szCs w:val="24"/>
+        </w:rPr>
+        <w:t>checks who is that face detected. After that, Misty displays an expression of joy, and depending on the amount of times the robot has seen that person, a different image and phrase is displayed by the robot.</w:t>
+      </w:r>
+    </w:p>
+    <w:p>
+      <w:pPr>
+        <w:rPr>
+          <w:rFonts w:ascii="Times New Roman" w:eastAsia="Times New Roman" w:hAnsi="Times New Roman" w:cs="Times New Roman"/>
+          <w:color w:val="7030A0"/>
+          <w:sz w:val="28"/>
+          <w:szCs w:val="28"/>
+        </w:rPr>
+      </w:pPr>
+      <w:r>
+        <w:rPr>
+          <w:rFonts w:ascii="Times New Roman" w:eastAsia="Times New Roman" w:hAnsi="Times New Roman" w:cs="Times New Roman"/>
+          <w:sz w:val="24"/>
+          <w:szCs w:val="24"/>
+        </w:rPr>
+        <w:t xml:space="preserve">In the JSON file, the only thing that needs to be changed from the generated template </w:t>
+      </w:r>
+      <w:r>
+        <w:rPr>
+          <w:rFonts w:ascii="Times New Roman" w:eastAsia="Times New Roman" w:hAnsi="Times New Roman" w:cs="Times New Roman"/>
+          <w:sz w:val="24"/>
+          <w:szCs w:val="24"/>
+        </w:rPr>
+        <w:t>in</w:t>
+      </w:r>
+      <w:r>
+        <w:rPr>
+          <w:rFonts w:ascii="Times New Roman" w:eastAsia="Times New Roman" w:hAnsi="Times New Roman" w:cs="Times New Roman"/>
+          <w:sz w:val="24"/>
+          <w:szCs w:val="24"/>
+        </w:rPr>
+        <w:t xml:space="preserve"> the Misty SDK website is to add an argument called "</w:t>
+      </w:r>
+      <w:proofErr w:type="spellStart"/>
+      <w:r>
+        <w:rPr>
+          <w:rFonts w:ascii="Times New Roman" w:eastAsia="Times New Roman" w:hAnsi="Times New Roman" w:cs="Times New Roman"/>
+          <w:sz w:val="24"/>
+          <w:szCs w:val="24"/>
+        </w:rPr>
+        <w:t>SkillStorageLifetime</w:t>
+      </w:r>
+      <w:proofErr w:type="spellEnd"/>
+      <w:r>
+        <w:rPr>
+          <w:rFonts w:ascii="Times New Roman" w:eastAsia="Times New Roman" w:hAnsi="Times New Roman" w:cs="Times New Roman"/>
+          <w:sz w:val="24"/>
+          <w:szCs w:val="24"/>
+        </w:rPr>
+        <w:t>" and set its value to "</w:t>
+      </w:r>
+      <w:proofErr w:type="spellStart"/>
+      <w:r>
+        <w:rPr>
+          <w:rFonts w:ascii="Times New Roman" w:eastAsia="Times New Roman" w:hAnsi="Times New Roman" w:cs="Times New Roman"/>
+          <w:sz w:val="24"/>
+          <w:szCs w:val="24"/>
+        </w:rPr>
+        <w:t>LongTerm</w:t>
+      </w:r>
+      <w:proofErr w:type="spellEnd"/>
+      <w:r>
+        <w:rPr>
+          <w:rFonts w:ascii="Times New Roman" w:eastAsia="Times New Roman" w:hAnsi="Times New Roman" w:cs="Times New Roman"/>
+          <w:sz w:val="24"/>
+          <w:szCs w:val="24"/>
+        </w:rPr>
+        <w:t>". Since we will need to have access to global variables through the code.</w:t>
       </w:r>
     </w:p>
     <w:p>
@@ -2446,14 +3531,6 @@
         </w:rPr>
         <w:br/>
       </w:r>
-      <w:r>
-        <w:rPr>
-          <w:rFonts w:ascii="Times New Roman" w:eastAsia="Times New Roman" w:hAnsi="Times New Roman" w:cs="Times New Roman"/>
-          <w:sz w:val="24"/>
-          <w:szCs w:val="24"/>
-        </w:rPr>
-        <w:t>GABI</w:t>
-      </w:r>
     </w:p>
     <w:p>
       <w:pPr>
@@ -2548,6 +3625,7 @@
         </w:rPr>
         <w:t xml:space="preserve">, </w:t>
       </w:r>
+      <w:proofErr w:type="spellStart"/>
       <w:r>
         <w:rPr>
           <w:rFonts w:ascii="Times New Roman" w:eastAsia="Times New Roman" w:hAnsi="Times New Roman" w:cs="Times New Roman"/>
@@ -2556,6 +3634,7 @@
         </w:rPr>
         <w:t>toggleIPLayer</w:t>
       </w:r>
+      <w:proofErr w:type="spellEnd"/>
       <w:r>
         <w:rPr>
           <w:rFonts w:ascii="Times New Roman" w:eastAsia="Times New Roman" w:hAnsi="Times New Roman" w:cs="Times New Roman"/>
@@ -2570,8 +3649,18 @@
           <w:sz w:val="24"/>
           <w:szCs w:val="24"/>
         </w:rPr>
-        <w:t>_GetDeviceInformation</w:t>
-      </w:r>
+        <w:t>_</w:t>
+      </w:r>
+      <w:proofErr w:type="spellStart"/>
+      <w:r>
+        <w:rPr>
+          <w:rFonts w:ascii="Times New Roman" w:eastAsia="Times New Roman" w:hAnsi="Times New Roman" w:cs="Times New Roman"/>
+          <w:sz w:val="24"/>
+          <w:szCs w:val="24"/>
+        </w:rPr>
+        <w:t>GetDeviceInformation</w:t>
+      </w:r>
+      <w:proofErr w:type="spellEnd"/>
       <w:r>
         <w:rPr>
           <w:rFonts w:ascii="Times New Roman" w:eastAsia="Times New Roman" w:hAnsi="Times New Roman" w:cs="Times New Roman"/>
@@ -2612,7 +3701,25 @@
           <w:sz w:val="24"/>
           <w:szCs w:val="24"/>
         </w:rPr>
-        <w:t xml:space="preserve">The toggleIPLayer function is used to </w:t>
+        <w:t xml:space="preserve">The </w:t>
+      </w:r>
+      <w:proofErr w:type="spellStart"/>
+      <w:r>
+        <w:rPr>
+          <w:rFonts w:ascii="Times New Roman" w:eastAsia="Times New Roman" w:hAnsi="Times New Roman" w:cs="Times New Roman"/>
+          <w:sz w:val="24"/>
+          <w:szCs w:val="24"/>
+        </w:rPr>
+        <w:t>toggleIPLayer</w:t>
+      </w:r>
+      <w:proofErr w:type="spellEnd"/>
+      <w:r>
+        <w:rPr>
+          <w:rFonts w:ascii="Times New Roman" w:eastAsia="Times New Roman" w:hAnsi="Times New Roman" w:cs="Times New Roman"/>
+          <w:sz w:val="24"/>
+          <w:szCs w:val="24"/>
+        </w:rPr>
+        <w:t xml:space="preserve"> function is used to </w:t>
       </w:r>
       <w:r>
         <w:rPr>
@@ -2661,32 +3768,84 @@
           <w:sz w:val="24"/>
           <w:szCs w:val="24"/>
         </w:rPr>
-        <w:t>Lastly, the _GetDeviceInformation is used to actually show the IP in the robot’s screen.</w:t>
-      </w:r>
-    </w:p>
-    <w:p>
-      <w:pPr>
-        <w:rPr>
-          <w:rFonts w:ascii="Times New Roman" w:eastAsia="Times New Roman" w:hAnsi="Times New Roman" w:cs="Times New Roman"/>
-          <w:sz w:val="24"/>
-          <w:szCs w:val="24"/>
-        </w:rPr>
-      </w:pPr>
-      <w:r>
-        <w:rPr>
-          <w:rFonts w:ascii="Times New Roman" w:eastAsia="Times New Roman" w:hAnsi="Times New Roman" w:cs="Times New Roman"/>
-          <w:sz w:val="24"/>
-          <w:szCs w:val="24"/>
-        </w:rPr>
-        <w:t>In the JSON file, the only thing that needs to be changed from the generated template from the Misty SDK website is to add a</w:t>
-      </w:r>
-      <w:r>
-        <w:rPr>
-          <w:rFonts w:ascii="Times New Roman" w:eastAsia="Times New Roman" w:hAnsi="Times New Roman" w:cs="Times New Roman"/>
-          <w:sz w:val="24"/>
-          <w:szCs w:val="24"/>
-        </w:rPr>
-        <w:t xml:space="preserve"> string inside the “StartupRules” called “Startup” right after the “Robot”. Be sure to also add a comma to separate the string.</w:t>
+        <w:t>Lastly, the _</w:t>
+      </w:r>
+      <w:proofErr w:type="spellStart"/>
+      <w:r>
+        <w:rPr>
+          <w:rFonts w:ascii="Times New Roman" w:eastAsia="Times New Roman" w:hAnsi="Times New Roman" w:cs="Times New Roman"/>
+          <w:sz w:val="24"/>
+          <w:szCs w:val="24"/>
+        </w:rPr>
+        <w:t>GetDeviceInformation</w:t>
+      </w:r>
+      <w:proofErr w:type="spellEnd"/>
+      <w:r>
+        <w:rPr>
+          <w:rFonts w:ascii="Times New Roman" w:eastAsia="Times New Roman" w:hAnsi="Times New Roman" w:cs="Times New Roman"/>
+          <w:sz w:val="24"/>
+          <w:szCs w:val="24"/>
+        </w:rPr>
+        <w:t xml:space="preserve"> is used to actually show the IP in the robot’s screen.</w:t>
+      </w:r>
+    </w:p>
+    <w:p>
+      <w:pPr>
+        <w:rPr>
+          <w:rFonts w:ascii="Times New Roman" w:eastAsia="Times New Roman" w:hAnsi="Times New Roman" w:cs="Times New Roman"/>
+          <w:sz w:val="24"/>
+          <w:szCs w:val="24"/>
+        </w:rPr>
+      </w:pPr>
+      <w:r>
+        <w:rPr>
+          <w:rFonts w:ascii="Times New Roman" w:eastAsia="Times New Roman" w:hAnsi="Times New Roman" w:cs="Times New Roman"/>
+          <w:sz w:val="24"/>
+          <w:szCs w:val="24"/>
+        </w:rPr>
+        <w:t xml:space="preserve">In the JSON file, the only thing that needs to be changed from the generated template </w:t>
+      </w:r>
+      <w:r>
+        <w:rPr>
+          <w:rFonts w:ascii="Times New Roman" w:eastAsia="Times New Roman" w:hAnsi="Times New Roman" w:cs="Times New Roman"/>
+          <w:sz w:val="24"/>
+          <w:szCs w:val="24"/>
+        </w:rPr>
+        <w:t>in</w:t>
+      </w:r>
+      <w:r>
+        <w:rPr>
+          <w:rFonts w:ascii="Times New Roman" w:eastAsia="Times New Roman" w:hAnsi="Times New Roman" w:cs="Times New Roman"/>
+          <w:sz w:val="24"/>
+          <w:szCs w:val="24"/>
+        </w:rPr>
+        <w:t xml:space="preserve"> the Misty SDK website is to add a</w:t>
+      </w:r>
+      <w:r>
+        <w:rPr>
+          <w:rFonts w:ascii="Times New Roman" w:eastAsia="Times New Roman" w:hAnsi="Times New Roman" w:cs="Times New Roman"/>
+          <w:sz w:val="24"/>
+          <w:szCs w:val="24"/>
+        </w:rPr>
+        <w:t xml:space="preserve"> string inside the “</w:t>
+      </w:r>
+      <w:proofErr w:type="spellStart"/>
+      <w:r>
+        <w:rPr>
+          <w:rFonts w:ascii="Times New Roman" w:eastAsia="Times New Roman" w:hAnsi="Times New Roman" w:cs="Times New Roman"/>
+          <w:sz w:val="24"/>
+          <w:szCs w:val="24"/>
+        </w:rPr>
+        <w:t>StartupRules</w:t>
+      </w:r>
+      <w:proofErr w:type="spellEnd"/>
+      <w:r>
+        <w:rPr>
+          <w:rFonts w:ascii="Times New Roman" w:eastAsia="Times New Roman" w:hAnsi="Times New Roman" w:cs="Times New Roman"/>
+          <w:sz w:val="24"/>
+          <w:szCs w:val="24"/>
+        </w:rPr>
+        <w:t>” called “Startup” right after the “Robot”. Be sure to also add a comma to separate the string.</w:t>
       </w:r>
       <w:r>
         <w:rPr>
@@ -3104,6 +4263,7 @@
           <w:sz w:val="24"/>
           <w:szCs w:val="24"/>
         </w:rPr>
+        <w:lastRenderedPageBreak/>
         <w:drawing>
           <wp:inline distT="0" distB="0" distL="0" distR="0" wp14:anchorId="1B18F158" wp14:editId="26EF6D00">
             <wp:extent cx="5943600" cy="1645285"/>
@@ -3179,7 +4339,6 @@
           <w:sz w:val="24"/>
           <w:szCs w:val="24"/>
         </w:rPr>
-        <w:lastRenderedPageBreak/>
         <w:drawing>
           <wp:inline distT="0" distB="0" distL="0" distR="0" wp14:anchorId="4A355D09" wp14:editId="7C3EF968">
             <wp:extent cx="5798820" cy="2659380"/>
@@ -3330,6 +4489,7 @@
           <w:sz w:val="24"/>
           <w:szCs w:val="24"/>
         </w:rPr>
+        <w:lastRenderedPageBreak/>
         <w:drawing>
           <wp:inline distT="0" distB="0" distL="0" distR="0" wp14:anchorId="1CBC8097" wp14:editId="069DF00F">
             <wp:extent cx="5943600" cy="1729740"/>
@@ -3405,7 +4565,6 @@
           <w:sz w:val="24"/>
           <w:szCs w:val="24"/>
         </w:rPr>
-        <w:lastRenderedPageBreak/>
         <w:drawing>
           <wp:inline distT="0" distB="0" distL="0" distR="0" wp14:anchorId="740F22B3" wp14:editId="03B31029">
             <wp:extent cx="5943600" cy="1592580"/>
@@ -3556,6 +4715,7 @@
           <w:sz w:val="24"/>
           <w:szCs w:val="24"/>
         </w:rPr>
+        <w:lastRenderedPageBreak/>
         <w:drawing>
           <wp:inline distT="0" distB="0" distL="0" distR="0" wp14:anchorId="5E4110F8" wp14:editId="0134DDE7">
             <wp:extent cx="5943600" cy="2236470"/>
@@ -3631,7 +4791,6 @@
           <w:sz w:val="24"/>
           <w:szCs w:val="24"/>
         </w:rPr>
-        <w:lastRenderedPageBreak/>
         <w:drawing>
           <wp:inline distT="0" distB="0" distL="0" distR="0" wp14:anchorId="6431984B" wp14:editId="5DAC69FC">
             <wp:extent cx="5943600" cy="508635"/>
@@ -3957,7 +5116,6 @@
         <w:rPr>
           <w:noProof/>
         </w:rPr>
-        <w:lastRenderedPageBreak/>
         <mc:AlternateContent>
           <mc:Choice Requires="wpi">
             <w:drawing>
@@ -4096,6 +5254,7 @@
         <w:rPr>
           <w:noProof/>
         </w:rPr>
+        <w:lastRenderedPageBreak/>
         <mc:AlternateContent>
           <mc:Choice Requires="wpi">
             <w:drawing>

</xml_diff>

<commit_message>
finished detecting objects, missing better design
</commit_message>
<xml_diff>
--- a/Documentation/SPFinalDocTecManual.docx
+++ b/Documentation/SPFinalDocTecManual.docx
@@ -583,25 +583,7 @@
           <w:sz w:val="24"/>
           <w:szCs w:val="24"/>
         </w:rPr>
-        <w:t xml:space="preserve">. Misty </w:t>
-      </w:r>
-      <w:proofErr w:type="gramStart"/>
-      <w:r>
-        <w:rPr>
-          <w:rFonts w:ascii="Times New Roman" w:eastAsia="Times New Roman" w:hAnsi="Times New Roman" w:cs="Times New Roman"/>
-          <w:sz w:val="24"/>
-          <w:szCs w:val="24"/>
-        </w:rPr>
-        <w:t>is capable of running</w:t>
-      </w:r>
-      <w:proofErr w:type="gramEnd"/>
-      <w:r>
-        <w:rPr>
-          <w:rFonts w:ascii="Times New Roman" w:eastAsia="Times New Roman" w:hAnsi="Times New Roman" w:cs="Times New Roman"/>
-          <w:sz w:val="24"/>
-          <w:szCs w:val="24"/>
-        </w:rPr>
-        <w:t xml:space="preserve"> only </w:t>
+        <w:t xml:space="preserve">. Misty is capable of running only </w:t>
       </w:r>
       <w:r>
         <w:rPr>
@@ -731,16 +713,7 @@
           <w:sz w:val="24"/>
           <w:szCs w:val="24"/>
         </w:rPr>
-        <w:t xml:space="preserve"> extension. The JSON file, which will have </w:t>
-      </w:r>
-      <w:proofErr w:type="gramStart"/>
-      <w:r>
-        <w:rPr>
-          <w:rFonts w:ascii="Times New Roman" w:eastAsia="Times New Roman" w:hAnsi="Times New Roman" w:cs="Times New Roman"/>
-          <w:sz w:val="24"/>
-          <w:szCs w:val="24"/>
-        </w:rPr>
-        <w:t>the .</w:t>
+        <w:t xml:space="preserve"> extension. The JSON file, which will have the .</w:t>
       </w:r>
       <w:proofErr w:type="spellStart"/>
       <w:r>
@@ -752,7 +725,6 @@
         <w:t>json</w:t>
       </w:r>
       <w:proofErr w:type="spellEnd"/>
-      <w:proofErr w:type="gramEnd"/>
       <w:r>
         <w:rPr>
           <w:rFonts w:ascii="Times New Roman" w:eastAsia="Times New Roman" w:hAnsi="Times New Roman" w:cs="Times New Roman"/>
@@ -839,19 +811,9 @@
           <w:sz w:val="24"/>
           <w:szCs w:val="24"/>
         </w:rPr>
-        <w:t xml:space="preserve"> method, you will need to name as follow </w:t>
-      </w:r>
-      <w:proofErr w:type="gramStart"/>
-      <w:r>
-        <w:rPr>
-          <w:rFonts w:ascii="Times New Roman" w:eastAsia="Times New Roman" w:hAnsi="Times New Roman" w:cs="Times New Roman"/>
-          <w:sz w:val="24"/>
-          <w:szCs w:val="24"/>
-        </w:rPr>
-        <w:t>“ _</w:t>
+        <w:t xml:space="preserve"> method, you will need to name as follow “ _</w:t>
       </w:r>
       <w:proofErr w:type="spellStart"/>
-      <w:proofErr w:type="gramEnd"/>
       <w:r>
         <w:rPr>
           <w:rFonts w:ascii="Times New Roman" w:eastAsia="Times New Roman" w:hAnsi="Times New Roman" w:cs="Times New Roman"/>
@@ -887,7 +849,6 @@
         <w:t xml:space="preserve">Another important practice that in this project is different than others is how to declare global variables. In order to declare a global variable you will need to use </w:t>
       </w:r>
       <w:proofErr w:type="spellStart"/>
-      <w:proofErr w:type="gramStart"/>
       <w:r>
         <w:rPr>
           <w:rFonts w:ascii="Times New Roman" w:eastAsia="Times New Roman" w:hAnsi="Times New Roman" w:cs="Times New Roman"/>
@@ -897,7 +858,6 @@
         <w:t>misty.Set</w:t>
       </w:r>
       <w:proofErr w:type="spellEnd"/>
-      <w:proofErr w:type="gramEnd"/>
       <w:r>
         <w:rPr>
           <w:rFonts w:ascii="Times New Roman" w:eastAsia="Times New Roman" w:hAnsi="Times New Roman" w:cs="Times New Roman"/>
@@ -907,7 +867,6 @@
         <w:t xml:space="preserve">(), which takes three parameters, the first one is the name of the variable (string), the second one is the value, and the last one is if it should be kept after the skill is done. In order to access this variable, you will need to use </w:t>
       </w:r>
       <w:proofErr w:type="spellStart"/>
-      <w:proofErr w:type="gramStart"/>
       <w:r>
         <w:rPr>
           <w:rFonts w:ascii="Times New Roman" w:eastAsia="Times New Roman" w:hAnsi="Times New Roman" w:cs="Times New Roman"/>
@@ -917,7 +876,6 @@
         <w:t>misty.Get</w:t>
       </w:r>
       <w:proofErr w:type="spellEnd"/>
-      <w:proofErr w:type="gramEnd"/>
       <w:r>
         <w:rPr>
           <w:rFonts w:ascii="Times New Roman" w:eastAsia="Times New Roman" w:hAnsi="Times New Roman" w:cs="Times New Roman"/>
@@ -1780,7 +1738,6 @@
         <w:t xml:space="preserve">In the head movement function, Misty turns its head left and right by us just changing the second parameter of the </w:t>
       </w:r>
       <w:proofErr w:type="spellStart"/>
-      <w:proofErr w:type="gramStart"/>
       <w:r>
         <w:rPr>
           <w:rFonts w:ascii="Times New Roman" w:eastAsia="Times New Roman" w:hAnsi="Times New Roman" w:cs="Times New Roman"/>
@@ -1796,16 +1753,7 @@
           <w:sz w:val="24"/>
           <w:szCs w:val="24"/>
         </w:rPr>
-        <w:t>(</w:t>
-      </w:r>
-      <w:proofErr w:type="gramEnd"/>
-      <w:r>
-        <w:rPr>
-          <w:rFonts w:ascii="Times New Roman" w:eastAsia="Times New Roman" w:hAnsi="Times New Roman" w:cs="Times New Roman"/>
-          <w:sz w:val="24"/>
-          <w:szCs w:val="24"/>
-        </w:rPr>
-        <w:t xml:space="preserve">) function. </w:t>
+        <w:t xml:space="preserve">() function. </w:t>
       </w:r>
     </w:p>
     <w:p>
@@ -1924,6 +1872,194 @@
       <w:r>
         <w:rPr>
           <w:rFonts w:ascii="Times New Roman" w:eastAsia="Times New Roman" w:hAnsi="Times New Roman" w:cs="Times New Roman"/>
+          <w:sz w:val="24"/>
+          <w:szCs w:val="24"/>
+        </w:rPr>
+        <w:t>In this skill misty will walk, avoiding hazards and when the object is found she plays an audio saying that the object was found.</w:t>
+      </w:r>
+      <w:r>
+        <w:rPr>
+          <w:rFonts w:ascii="Times New Roman" w:eastAsia="Times New Roman" w:hAnsi="Times New Roman" w:cs="Times New Roman"/>
+          <w:sz w:val="24"/>
+          <w:szCs w:val="24"/>
+        </w:rPr>
+        <w:t>/////////////////////need some space before next line but I forgot how to do it</w:t>
+      </w:r>
+      <w:r>
+        <w:rPr>
+          <w:rFonts w:ascii="Times New Roman" w:eastAsia="Times New Roman" w:hAnsi="Times New Roman" w:cs="Times New Roman"/>
+          <w:sz w:val="24"/>
+          <w:szCs w:val="24"/>
+        </w:rPr>
+        <w:br/>
+      </w:r>
+      <w:r>
+        <w:rPr>
+          <w:rFonts w:ascii="Times New Roman" w:eastAsia="Times New Roman" w:hAnsi="Times New Roman" w:cs="Times New Roman"/>
+          <w:sz w:val="24"/>
+          <w:szCs w:val="24"/>
+        </w:rPr>
+        <w:t>There are two</w:t>
+      </w:r>
+      <w:r>
+        <w:rPr>
+          <w:rFonts w:ascii="Times New Roman" w:eastAsia="Times New Roman" w:hAnsi="Times New Roman" w:cs="Times New Roman"/>
+          <w:sz w:val="24"/>
+          <w:szCs w:val="24"/>
+        </w:rPr>
+        <w:t xml:space="preserve"> major functions in this skill, the first one is _</w:t>
+      </w:r>
+      <w:proofErr w:type="spellStart"/>
+      <w:r>
+        <w:rPr>
+          <w:rFonts w:ascii="Times New Roman" w:eastAsia="Times New Roman" w:hAnsi="Times New Roman" w:cs="Times New Roman"/>
+          <w:sz w:val="24"/>
+          <w:szCs w:val="24"/>
+        </w:rPr>
+        <w:t>object_detection</w:t>
+      </w:r>
+      <w:proofErr w:type="spellEnd"/>
+      <w:r>
+        <w:rPr>
+          <w:rFonts w:ascii="Times New Roman" w:eastAsia="Times New Roman" w:hAnsi="Times New Roman" w:cs="Times New Roman"/>
+          <w:sz w:val="24"/>
+          <w:szCs w:val="24"/>
+        </w:rPr>
+        <w:t>()</w:t>
+      </w:r>
+      <w:r>
+        <w:rPr>
+          <w:rFonts w:ascii="Times New Roman" w:eastAsia="Times New Roman" w:hAnsi="Times New Roman" w:cs="Times New Roman"/>
+          <w:sz w:val="24"/>
+          <w:szCs w:val="24"/>
+        </w:rPr>
+        <w:t xml:space="preserve">. If the robot detects either a chair/laptop/cup/backpack it will stop moving and it will display a different “emotion” and play a different sound as a reaction of finding these objects. </w:t>
+      </w:r>
+    </w:p>
+    <w:p>
+      <w:pPr>
+        <w:rPr>
+          <w:rFonts w:ascii="Times New Roman" w:eastAsia="Times New Roman" w:hAnsi="Times New Roman" w:cs="Times New Roman"/>
+          <w:sz w:val="24"/>
+          <w:szCs w:val="24"/>
+        </w:rPr>
+      </w:pPr>
+      <w:r>
+        <w:rPr>
+          <w:rFonts w:ascii="Times New Roman" w:eastAsia="Times New Roman" w:hAnsi="Times New Roman" w:cs="Times New Roman"/>
+          <w:sz w:val="24"/>
+          <w:szCs w:val="24"/>
+        </w:rPr>
+        <w:t xml:space="preserve">The second major function is Hazard(). </w:t>
+      </w:r>
+      <w:r>
+        <w:rPr>
+          <w:rFonts w:ascii="Times New Roman" w:eastAsia="Times New Roman" w:hAnsi="Times New Roman" w:cs="Times New Roman"/>
+          <w:sz w:val="24"/>
+          <w:szCs w:val="24"/>
+        </w:rPr>
+        <w:t xml:space="preserve">Misty starts the program driving, when there is something blocking </w:t>
+      </w:r>
+      <w:r>
+        <w:rPr>
+          <w:rFonts w:ascii="Times New Roman" w:eastAsia="Times New Roman" w:hAnsi="Times New Roman" w:cs="Times New Roman"/>
+          <w:sz w:val="24"/>
+          <w:szCs w:val="24"/>
+        </w:rPr>
+        <w:t>its way,</w:t>
+      </w:r>
+      <w:r>
+        <w:rPr>
+          <w:rFonts w:ascii="Times New Roman" w:eastAsia="Times New Roman" w:hAnsi="Times New Roman" w:cs="Times New Roman"/>
+          <w:sz w:val="24"/>
+          <w:szCs w:val="24"/>
+        </w:rPr>
+        <w:t xml:space="preserve"> </w:t>
+      </w:r>
+      <w:r>
+        <w:rPr>
+          <w:rFonts w:ascii="Times New Roman" w:eastAsia="Times New Roman" w:hAnsi="Times New Roman" w:cs="Times New Roman"/>
+          <w:sz w:val="24"/>
+          <w:szCs w:val="24"/>
+        </w:rPr>
+        <w:t>i</w:t>
+      </w:r>
+      <w:r>
+        <w:rPr>
+          <w:rFonts w:ascii="Times New Roman" w:eastAsia="Times New Roman" w:hAnsi="Times New Roman" w:cs="Times New Roman"/>
+          <w:sz w:val="24"/>
+          <w:szCs w:val="24"/>
+        </w:rPr>
+        <w:t xml:space="preserve">t triggers Misty’s sensors and gets data from </w:t>
+      </w:r>
+      <w:r>
+        <w:rPr>
+          <w:rFonts w:ascii="Times New Roman" w:eastAsia="Times New Roman" w:hAnsi="Times New Roman" w:cs="Times New Roman"/>
+          <w:sz w:val="24"/>
+          <w:szCs w:val="24"/>
+        </w:rPr>
+        <w:t>each</w:t>
+      </w:r>
+      <w:r>
+        <w:rPr>
+          <w:rFonts w:ascii="Times New Roman" w:eastAsia="Times New Roman" w:hAnsi="Times New Roman" w:cs="Times New Roman"/>
+          <w:sz w:val="24"/>
+          <w:szCs w:val="24"/>
+        </w:rPr>
+        <w:t xml:space="preserve"> one of them.</w:t>
+      </w:r>
+      <w:r>
+        <w:rPr>
+          <w:rFonts w:ascii="Times New Roman" w:eastAsia="Times New Roman" w:hAnsi="Times New Roman" w:cs="Times New Roman"/>
+          <w:sz w:val="24"/>
+          <w:szCs w:val="24"/>
+        </w:rPr>
+        <w:t xml:space="preserve"> </w:t>
+      </w:r>
+      <w:r>
+        <w:rPr>
+          <w:rFonts w:ascii="Times New Roman" w:eastAsia="Times New Roman" w:hAnsi="Times New Roman" w:cs="Times New Roman"/>
+          <w:sz w:val="24"/>
+          <w:szCs w:val="24"/>
+        </w:rPr>
+        <w:t xml:space="preserve">When at least one of the sensors is triggered because of an obstacle </w:t>
+      </w:r>
+      <w:r>
+        <w:rPr>
+          <w:rFonts w:ascii="Times New Roman" w:eastAsia="Times New Roman" w:hAnsi="Times New Roman" w:cs="Times New Roman"/>
+          <w:sz w:val="24"/>
+          <w:szCs w:val="24"/>
+        </w:rPr>
+        <w:t>in</w:t>
+      </w:r>
+      <w:r>
+        <w:rPr>
+          <w:rFonts w:ascii="Times New Roman" w:eastAsia="Times New Roman" w:hAnsi="Times New Roman" w:cs="Times New Roman"/>
+          <w:sz w:val="24"/>
+          <w:szCs w:val="24"/>
+        </w:rPr>
+        <w:t xml:space="preserve"> the way, the robot tries to find a route without any hazards, changing the direction that the robot will drive next.</w:t>
+      </w:r>
+    </w:p>
+    <w:p>
+      <w:pPr>
+        <w:rPr>
+          <w:rFonts w:ascii="Times New Roman" w:eastAsia="Times New Roman" w:hAnsi="Times New Roman" w:cs="Times New Roman"/>
+          <w:sz w:val="24"/>
+          <w:szCs w:val="24"/>
+        </w:rPr>
+      </w:pPr>
+      <w:r>
+        <w:rPr>
+          <w:rFonts w:ascii="Times New Roman" w:eastAsia="Times New Roman" w:hAnsi="Times New Roman" w:cs="Times New Roman"/>
+          <w:sz w:val="24"/>
+          <w:szCs w:val="24"/>
+        </w:rPr>
+        <w:t>For this skill, there is nothing different in the JSON file from what the Misty SDK website generates.</w:t>
+      </w:r>
+      <w:r>
+        <w:rPr>
+          <w:rFonts w:ascii="Times New Roman" w:eastAsia="Times New Roman" w:hAnsi="Times New Roman" w:cs="Times New Roman"/>
           <w:color w:val="7030A0"/>
           <w:sz w:val="28"/>
           <w:szCs w:val="28"/>
@@ -2025,6 +2161,7 @@
           <w:sz w:val="24"/>
           <w:szCs w:val="24"/>
         </w:rPr>
+        <w:lastRenderedPageBreak/>
         <w:t xml:space="preserve">The </w:t>
       </w:r>
       <w:proofErr w:type="spellStart"/>
@@ -2043,43 +2180,7 @@
           <w:sz w:val="24"/>
           <w:szCs w:val="24"/>
         </w:rPr>
-        <w:t xml:space="preserve"> method takes only one parameter. This parameter is a string and should be the text that you want Misty to Speak. Inside this method we have an important setup to do </w:t>
-      </w:r>
-      <w:proofErr w:type="gramStart"/>
-      <w:r>
-        <w:rPr>
-          <w:rFonts w:ascii="Times New Roman" w:eastAsia="Times New Roman" w:hAnsi="Times New Roman" w:cs="Times New Roman"/>
-          <w:sz w:val="24"/>
-          <w:szCs w:val="24"/>
-        </w:rPr>
-        <w:t>in order to</w:t>
-      </w:r>
-      <w:proofErr w:type="gramEnd"/>
-      <w:r>
-        <w:rPr>
-          <w:rFonts w:ascii="Times New Roman" w:eastAsia="Times New Roman" w:hAnsi="Times New Roman" w:cs="Times New Roman"/>
-          <w:sz w:val="24"/>
-          <w:szCs w:val="24"/>
-        </w:rPr>
-        <w:t xml:space="preserve"> run this skill. We </w:t>
-      </w:r>
-      <w:proofErr w:type="gramStart"/>
-      <w:r>
-        <w:rPr>
-          <w:rFonts w:ascii="Times New Roman" w:eastAsia="Times New Roman" w:hAnsi="Times New Roman" w:cs="Times New Roman"/>
-          <w:sz w:val="24"/>
-          <w:szCs w:val="24"/>
-        </w:rPr>
-        <w:t>have to</w:t>
-      </w:r>
-      <w:proofErr w:type="gramEnd"/>
-      <w:r>
-        <w:rPr>
-          <w:rFonts w:ascii="Times New Roman" w:eastAsia="Times New Roman" w:hAnsi="Times New Roman" w:cs="Times New Roman"/>
-          <w:sz w:val="24"/>
-          <w:szCs w:val="24"/>
-        </w:rPr>
-        <w:t xml:space="preserve"> use </w:t>
+        <w:t xml:space="preserve"> method takes only one parameter. This parameter is a string and should be the text that you want Misty to Speak. Inside this method we have an important setup to do in order to run this skill. We have to use </w:t>
       </w:r>
       <w:proofErr w:type="spellStart"/>
       <w:r>
@@ -2237,7 +2338,6 @@
           <w:sz w:val="24"/>
           <w:szCs w:val="24"/>
         </w:rPr>
-        <w:lastRenderedPageBreak/>
         <w:t>The _</w:t>
       </w:r>
       <w:proofErr w:type="spellStart"/>
@@ -2413,23 +2513,13 @@
           <w:szCs w:val="24"/>
         </w:rPr>
       </w:pPr>
-      <w:proofErr w:type="gramStart"/>
-      <w:r>
-        <w:rPr>
-          <w:rFonts w:ascii="Times New Roman" w:eastAsia="Times New Roman" w:hAnsi="Times New Roman" w:cs="Times New Roman"/>
-          <w:sz w:val="24"/>
-          <w:szCs w:val="24"/>
-        </w:rPr>
-        <w:t>In order to</w:t>
-      </w:r>
-      <w:proofErr w:type="gramEnd"/>
-      <w:r>
-        <w:rPr>
-          <w:rFonts w:ascii="Times New Roman" w:eastAsia="Times New Roman" w:hAnsi="Times New Roman" w:cs="Times New Roman"/>
-          <w:sz w:val="24"/>
-          <w:szCs w:val="24"/>
-        </w:rPr>
-        <w:t xml:space="preserve"> accomplish this task, we used the built-in function </w:t>
+      <w:r>
+        <w:rPr>
+          <w:rFonts w:ascii="Times New Roman" w:eastAsia="Times New Roman" w:hAnsi="Times New Roman" w:cs="Times New Roman"/>
+          <w:sz w:val="24"/>
+          <w:szCs w:val="24"/>
+        </w:rPr>
+        <w:t xml:space="preserve">In order to accomplish this task, we used the built-in function </w:t>
       </w:r>
       <w:proofErr w:type="spellStart"/>
       <w:r>
@@ -2661,25 +2751,7 @@
           <w:sz w:val="24"/>
           <w:szCs w:val="24"/>
         </w:rPr>
-        <w:t xml:space="preserve"> is an event; </w:t>
-      </w:r>
-      <w:proofErr w:type="gramStart"/>
-      <w:r>
-        <w:rPr>
-          <w:rFonts w:ascii="Times New Roman" w:eastAsia="Times New Roman" w:hAnsi="Times New Roman" w:cs="Times New Roman"/>
-          <w:sz w:val="24"/>
-          <w:szCs w:val="24"/>
-        </w:rPr>
-        <w:t>therefore</w:t>
-      </w:r>
-      <w:proofErr w:type="gramEnd"/>
-      <w:r>
-        <w:rPr>
-          <w:rFonts w:ascii="Times New Roman" w:eastAsia="Times New Roman" w:hAnsi="Times New Roman" w:cs="Times New Roman"/>
-          <w:sz w:val="24"/>
-          <w:szCs w:val="24"/>
-        </w:rPr>
-        <w:t xml:space="preserve"> it needs to begin with an underscore. Inside, we just call built in functions to display the proper results. </w:t>
+        <w:t xml:space="preserve"> is an event; therefore it needs to begin with an underscore. Inside, we just call built in functions to display the proper results. </w:t>
       </w:r>
     </w:p>
     <w:p>
@@ -2714,7 +2786,16 @@
           <w:sz w:val="24"/>
           <w:szCs w:val="24"/>
         </w:rPr>
-        <w:t>" which is followed by a colon and then a string. This string is the key that you should get from google. Explanation on how to get this key is under “Installation and Requirements</w:t>
+        <w:t xml:space="preserve">" which is followed by a colon and then a string. This string is the key that you should get from google. Explanation on how to get </w:t>
+      </w:r>
+      <w:r>
+        <w:rPr>
+          <w:rFonts w:ascii="Times New Roman" w:eastAsia="Times New Roman" w:hAnsi="Times New Roman" w:cs="Times New Roman"/>
+          <w:sz w:val="24"/>
+          <w:szCs w:val="24"/>
+        </w:rPr>
+        <w:lastRenderedPageBreak/>
+        <w:t>this key is under “Installation and Requirements</w:t>
       </w:r>
       <w:r>
         <w:rPr>
@@ -2811,25 +2892,7 @@
           <w:sz w:val="24"/>
           <w:szCs w:val="24"/>
         </w:rPr>
-        <w:t xml:space="preserve">This skill is an applied use of two skills defined before, Sound </w:t>
-      </w:r>
-      <w:proofErr w:type="gramStart"/>
-      <w:r>
-        <w:rPr>
-          <w:rFonts w:ascii="Times New Roman" w:eastAsia="Times New Roman" w:hAnsi="Times New Roman" w:cs="Times New Roman"/>
-          <w:sz w:val="24"/>
-          <w:szCs w:val="24"/>
-        </w:rPr>
-        <w:t>To</w:t>
-      </w:r>
-      <w:proofErr w:type="gramEnd"/>
-      <w:r>
-        <w:rPr>
-          <w:rFonts w:ascii="Times New Roman" w:eastAsia="Times New Roman" w:hAnsi="Times New Roman" w:cs="Times New Roman"/>
-          <w:sz w:val="24"/>
-          <w:szCs w:val="24"/>
-        </w:rPr>
-        <w:t xml:space="preserve"> Text and Text To Sound. The translation part is the middle of the skill. For understanding of the other parts used, please read the documentation for the other two skills. </w:t>
+        <w:t xml:space="preserve">This skill is an applied use of two skills defined before, Sound To Text and Text To Sound. The translation part is the middle of the skill. For understanding of the other parts used, please read the documentation for the other two skills. </w:t>
       </w:r>
     </w:p>
     <w:p>
@@ -2899,7 +2962,6 @@
           <w:sz w:val="24"/>
           <w:szCs w:val="24"/>
         </w:rPr>
-        <w:lastRenderedPageBreak/>
         <w:t xml:space="preserve">Our </w:t>
       </w:r>
       <w:proofErr w:type="spellStart"/>
@@ -3243,6 +3305,15 @@
           <w:szCs w:val="28"/>
         </w:rPr>
         <w:br/>
+      </w:r>
+      <w:r>
+        <w:rPr>
+          <w:rFonts w:ascii="Times New Roman" w:eastAsia="Times New Roman" w:hAnsi="Times New Roman" w:cs="Times New Roman"/>
+          <w:color w:val="7030A0"/>
+          <w:sz w:val="28"/>
+          <w:szCs w:val="28"/>
+        </w:rPr>
+        <w:lastRenderedPageBreak/>
         <w:t>Reaction</w:t>
       </w:r>
       <w:r>
@@ -3364,7 +3435,6 @@
           <w:sz w:val="24"/>
           <w:szCs w:val="24"/>
         </w:rPr>
-        <w:lastRenderedPageBreak/>
         <w:t>The only parameter that the _</w:t>
       </w:r>
       <w:proofErr w:type="spellStart"/>
@@ -3564,7 +3634,6 @@
         <w:t>The most important function is the _</w:t>
       </w:r>
       <w:proofErr w:type="spellStart"/>
-      <w:proofErr w:type="gramStart"/>
       <w:r>
         <w:rPr>
           <w:rFonts w:ascii="Times New Roman" w:eastAsia="Times New Roman" w:hAnsi="Times New Roman" w:cs="Times New Roman"/>
@@ -3580,16 +3649,7 @@
           <w:sz w:val="24"/>
           <w:szCs w:val="24"/>
         </w:rPr>
-        <w:t>(</w:t>
-      </w:r>
-      <w:proofErr w:type="gramEnd"/>
-      <w:r>
-        <w:rPr>
-          <w:rFonts w:ascii="Times New Roman" w:eastAsia="Times New Roman" w:hAnsi="Times New Roman" w:cs="Times New Roman"/>
-          <w:sz w:val="24"/>
-          <w:szCs w:val="24"/>
-        </w:rPr>
-        <w:t>)</w:t>
+        <w:t>()</w:t>
       </w:r>
       <w:r>
         <w:rPr>
@@ -3755,7 +3815,6 @@
         <w:t>, the most important function is the _</w:t>
       </w:r>
       <w:proofErr w:type="spellStart"/>
-      <w:proofErr w:type="gramStart"/>
       <w:r>
         <w:rPr>
           <w:rFonts w:ascii="Times New Roman" w:eastAsia="Times New Roman" w:hAnsi="Times New Roman" w:cs="Times New Roman"/>
@@ -3771,16 +3830,7 @@
           <w:sz w:val="24"/>
           <w:szCs w:val="24"/>
         </w:rPr>
-        <w:t>(</w:t>
-      </w:r>
-      <w:proofErr w:type="gramEnd"/>
-      <w:r>
-        <w:rPr>
-          <w:rFonts w:ascii="Times New Roman" w:eastAsia="Times New Roman" w:hAnsi="Times New Roman" w:cs="Times New Roman"/>
-          <w:sz w:val="24"/>
-          <w:szCs w:val="24"/>
-        </w:rPr>
-        <w:t>). In this function, we get a random number</w:t>
+        <w:t>(). In this function, we get a random number</w:t>
       </w:r>
       <w:r>
         <w:rPr>
@@ -3822,6 +3872,7 @@
           <w:sz w:val="24"/>
           <w:szCs w:val="24"/>
         </w:rPr>
+        <w:lastRenderedPageBreak/>
         <w:t>For this skill, there is nothing different in the JSON file from what the Misty SDK website generates.</w:t>
       </w:r>
     </w:p>
@@ -4079,42 +4130,23 @@
           <w:sz w:val="24"/>
           <w:szCs w:val="24"/>
         </w:rPr>
-        <w:t xml:space="preserve"> is used to </w:t>
-      </w:r>
-      <w:proofErr w:type="gramStart"/>
-      <w:r>
-        <w:rPr>
-          <w:rFonts w:ascii="Times New Roman" w:eastAsia="Times New Roman" w:hAnsi="Times New Roman" w:cs="Times New Roman"/>
-          <w:sz w:val="24"/>
-          <w:szCs w:val="24"/>
-        </w:rPr>
-        <w:t>actually show</w:t>
-      </w:r>
-      <w:proofErr w:type="gramEnd"/>
-      <w:r>
-        <w:rPr>
-          <w:rFonts w:ascii="Times New Roman" w:eastAsia="Times New Roman" w:hAnsi="Times New Roman" w:cs="Times New Roman"/>
-          <w:sz w:val="24"/>
-          <w:szCs w:val="24"/>
-        </w:rPr>
-        <w:t xml:space="preserve"> the IP in the robot’s screen.</w:t>
-      </w:r>
-    </w:p>
-    <w:p>
-      <w:pPr>
-        <w:rPr>
-          <w:rFonts w:ascii="Times New Roman" w:eastAsia="Times New Roman" w:hAnsi="Times New Roman" w:cs="Times New Roman"/>
-          <w:sz w:val="24"/>
-          <w:szCs w:val="24"/>
-        </w:rPr>
-      </w:pPr>
-      <w:r>
-        <w:rPr>
-          <w:rFonts w:ascii="Times New Roman" w:eastAsia="Times New Roman" w:hAnsi="Times New Roman" w:cs="Times New Roman"/>
-          <w:sz w:val="24"/>
-          <w:szCs w:val="24"/>
-        </w:rPr>
-        <w:lastRenderedPageBreak/>
+        <w:t xml:space="preserve"> is used to actually show the IP in the robot’s screen.</w:t>
+      </w:r>
+    </w:p>
+    <w:p>
+      <w:pPr>
+        <w:rPr>
+          <w:rFonts w:ascii="Times New Roman" w:eastAsia="Times New Roman" w:hAnsi="Times New Roman" w:cs="Times New Roman"/>
+          <w:sz w:val="24"/>
+          <w:szCs w:val="24"/>
+        </w:rPr>
+      </w:pPr>
+      <w:r>
+        <w:rPr>
+          <w:rFonts w:ascii="Times New Roman" w:eastAsia="Times New Roman" w:hAnsi="Times New Roman" w:cs="Times New Roman"/>
+          <w:sz w:val="24"/>
+          <w:szCs w:val="24"/>
+        </w:rPr>
         <w:t xml:space="preserve">In the JSON file, the only thing that needs to be changed from the generated template </w:t>
       </w:r>
       <w:r>
@@ -4311,7 +4343,6 @@
         </w:rPr>
         <w:t xml:space="preserve">Installation and Requirements to Work </w:t>
       </w:r>
-      <w:proofErr w:type="gramStart"/>
       <w:r>
         <w:rPr>
           <w:rFonts w:ascii="Times New Roman" w:eastAsia="Times New Roman" w:hAnsi="Times New Roman" w:cs="Times New Roman"/>
@@ -4332,9 +4363,8 @@
           <w:sz w:val="28"/>
           <w:szCs w:val="28"/>
         </w:rPr>
-        <w:t>ith</w:t>
-      </w:r>
-      <w:proofErr w:type="gramEnd"/>
+        <w:t xml:space="preserve">ith </w:t>
+      </w:r>
       <w:r>
         <w:rPr>
           <w:rFonts w:ascii="Times New Roman" w:eastAsia="Times New Roman" w:hAnsi="Times New Roman" w:cs="Times New Roman"/>
@@ -4344,7 +4374,7 @@
           <w:sz w:val="28"/>
           <w:szCs w:val="28"/>
         </w:rPr>
-        <w:t xml:space="preserve"> </w:t>
+        <w:t>T</w:t>
       </w:r>
       <w:r>
         <w:rPr>
@@ -4355,17 +4385,6 @@
           <w:sz w:val="28"/>
           <w:szCs w:val="28"/>
         </w:rPr>
-        <w:t>T</w:t>
-      </w:r>
-      <w:r>
-        <w:rPr>
-          <w:rFonts w:ascii="Times New Roman" w:eastAsia="Times New Roman" w:hAnsi="Times New Roman" w:cs="Times New Roman"/>
-          <w:b/>
-          <w:bCs/>
-          <w:color w:val="7030A0"/>
-          <w:sz w:val="28"/>
-          <w:szCs w:val="28"/>
-        </w:rPr>
         <w:t>his Project</w:t>
       </w:r>
     </w:p>
@@ -4403,6 +4422,7 @@
           <w:sz w:val="24"/>
           <w:szCs w:val="24"/>
         </w:rPr>
+        <w:lastRenderedPageBreak/>
         <w:drawing>
           <wp:inline distT="0" distB="0" distL="0" distR="0" wp14:anchorId="713DED89" wp14:editId="6FCE88FE">
             <wp:extent cx="5699760" cy="2141220"/>
@@ -4505,7 +4525,6 @@
           <w:sz w:val="24"/>
           <w:szCs w:val="24"/>
         </w:rPr>
-        <w:lastRenderedPageBreak/>
         <w:drawing>
           <wp:inline distT="0" distB="0" distL="0" distR="0" wp14:anchorId="616A6B96" wp14:editId="4AAE4850">
             <wp:extent cx="5943600" cy="1572260"/>
@@ -4664,6 +4683,7 @@
           <w:sz w:val="24"/>
           <w:szCs w:val="24"/>
         </w:rPr>
+        <w:lastRenderedPageBreak/>
         <w:drawing>
           <wp:inline distT="0" distB="0" distL="0" distR="0" wp14:anchorId="4A355D09" wp14:editId="7C3EF968">
             <wp:extent cx="5798820" cy="2659380"/>
@@ -4721,25 +4741,7 @@
           <w:sz w:val="24"/>
           <w:szCs w:val="24"/>
         </w:rPr>
-        <w:t xml:space="preserve">4. Input a project name of your choice then </w:t>
-      </w:r>
-      <w:proofErr w:type="gramStart"/>
-      <w:r>
-        <w:rPr>
-          <w:rFonts w:ascii="Times New Roman" w:eastAsia="Times New Roman" w:hAnsi="Times New Roman" w:cs="Times New Roman"/>
-          <w:sz w:val="24"/>
-          <w:szCs w:val="24"/>
-        </w:rPr>
-        <w:t>click</w:t>
-      </w:r>
-      <w:proofErr w:type="gramEnd"/>
-      <w:r>
-        <w:rPr>
-          <w:rFonts w:ascii="Times New Roman" w:eastAsia="Times New Roman" w:hAnsi="Times New Roman" w:cs="Times New Roman"/>
-          <w:sz w:val="24"/>
-          <w:szCs w:val="24"/>
-        </w:rPr>
-        <w:t xml:space="preserve"> create. You will then be redirected to the project page and most likely receive notification that it was successfully created.</w:t>
+        <w:t>4. Input a project name of your choice then click create. You will then be redirected to the project page and most likely receive notification that it was successfully created.</w:t>
       </w:r>
     </w:p>
     <w:p>
@@ -4757,7 +4759,6 @@
           <w:sz w:val="24"/>
           <w:szCs w:val="24"/>
         </w:rPr>
-        <w:lastRenderedPageBreak/>
         <w:drawing>
           <wp:inline distT="0" distB="0" distL="0" distR="0" wp14:anchorId="16F31481" wp14:editId="066646F3">
             <wp:extent cx="5943600" cy="1638300"/>
@@ -4908,6 +4909,7 @@
           <w:sz w:val="24"/>
           <w:szCs w:val="24"/>
         </w:rPr>
+        <w:lastRenderedPageBreak/>
         <w:drawing>
           <wp:inline distT="0" distB="0" distL="0" distR="0" wp14:anchorId="740F22B3" wp14:editId="03B31029">
             <wp:extent cx="5943600" cy="1592580"/>
@@ -4983,7 +4985,6 @@
           <w:sz w:val="24"/>
           <w:szCs w:val="24"/>
         </w:rPr>
-        <w:lastRenderedPageBreak/>
         <w:drawing>
           <wp:inline distT="0" distB="0" distL="0" distR="0" wp14:anchorId="077FB45D" wp14:editId="4937017E">
             <wp:extent cx="5943600" cy="2280920"/>
@@ -5041,25 +5042,7 @@
           <w:sz w:val="24"/>
           <w:szCs w:val="24"/>
         </w:rPr>
-        <w:t xml:space="preserve">7. After you enable the API, you will be sent here. In order to use the </w:t>
-      </w:r>
-      <w:proofErr w:type="gramStart"/>
-      <w:r>
-        <w:rPr>
-          <w:rFonts w:ascii="Times New Roman" w:eastAsia="Times New Roman" w:hAnsi="Times New Roman" w:cs="Times New Roman"/>
-          <w:sz w:val="24"/>
-          <w:szCs w:val="24"/>
-        </w:rPr>
-        <w:t>API</w:t>
-      </w:r>
-      <w:proofErr w:type="gramEnd"/>
-      <w:r>
-        <w:rPr>
-          <w:rFonts w:ascii="Times New Roman" w:eastAsia="Times New Roman" w:hAnsi="Times New Roman" w:cs="Times New Roman"/>
-          <w:sz w:val="24"/>
-          <w:szCs w:val="24"/>
-        </w:rPr>
-        <w:t xml:space="preserve"> you enabled, you must create an API key that coincides with it. Select the credentials option under APIs and Services. </w:t>
+        <w:t xml:space="preserve">7. After you enable the API, you will be sent here. In order to use the API you enabled, you must create an API key that coincides with it. Select the credentials option under APIs and Services. </w:t>
       </w:r>
     </w:p>
     <w:p>
@@ -5152,6 +5135,7 @@
           <w:sz w:val="24"/>
           <w:szCs w:val="24"/>
         </w:rPr>
+        <w:lastRenderedPageBreak/>
         <w:drawing>
           <wp:inline distT="0" distB="0" distL="0" distR="0" wp14:anchorId="6431984B" wp14:editId="5DAC69FC">
             <wp:extent cx="5943600" cy="508635"/>
@@ -5227,7 +5211,6 @@
           <w:sz w:val="24"/>
           <w:szCs w:val="24"/>
         </w:rPr>
-        <w:lastRenderedPageBreak/>
         <w:drawing>
           <wp:inline distT="0" distB="0" distL="0" distR="0" wp14:anchorId="3A6ACDB3" wp14:editId="2E622E1C">
             <wp:extent cx="5943600" cy="2682240"/>
@@ -5386,25 +5369,7 @@
           <w:sz w:val="24"/>
           <w:szCs w:val="24"/>
         </w:rPr>
-        <w:t xml:space="preserve">You may now place this API key in your JSON to use with </w:t>
-      </w:r>
-      <w:proofErr w:type="gramStart"/>
-      <w:r>
-        <w:rPr>
-          <w:rFonts w:ascii="Times New Roman" w:eastAsia="Times New Roman" w:hAnsi="Times New Roman" w:cs="Times New Roman"/>
-          <w:sz w:val="24"/>
-          <w:szCs w:val="24"/>
-        </w:rPr>
-        <w:t>you</w:t>
-      </w:r>
-      <w:proofErr w:type="gramEnd"/>
-      <w:r>
-        <w:rPr>
-          <w:rFonts w:ascii="Times New Roman" w:eastAsia="Times New Roman" w:hAnsi="Times New Roman" w:cs="Times New Roman"/>
-          <w:sz w:val="24"/>
-          <w:szCs w:val="24"/>
-        </w:rPr>
-        <w:t xml:space="preserve"> skills. (Check technical manual for guidance on where to place your keys.)</w:t>
+        <w:t>You may now place this API key in your JSON to use with you skills. (Check technical manual for guidance on where to place your keys.)</w:t>
       </w:r>
     </w:p>
     <w:p>
@@ -5443,23 +5408,13 @@
           <w:szCs w:val="24"/>
         </w:rPr>
       </w:pPr>
-      <w:proofErr w:type="gramStart"/>
-      <w:r>
-        <w:rPr>
-          <w:rFonts w:ascii="Times New Roman" w:eastAsia="Times New Roman" w:hAnsi="Times New Roman" w:cs="Times New Roman"/>
-          <w:sz w:val="24"/>
-          <w:szCs w:val="24"/>
-        </w:rPr>
-        <w:t>In order to</w:t>
-      </w:r>
-      <w:proofErr w:type="gramEnd"/>
-      <w:r>
-        <w:rPr>
-          <w:rFonts w:ascii="Times New Roman" w:eastAsia="Times New Roman" w:hAnsi="Times New Roman" w:cs="Times New Roman"/>
-          <w:sz w:val="24"/>
-          <w:szCs w:val="24"/>
-        </w:rPr>
-        <w:t xml:space="preserve"> get access to the source code of this project, please go to the following link:</w:t>
+      <w:r>
+        <w:rPr>
+          <w:rFonts w:ascii="Times New Roman" w:eastAsia="Times New Roman" w:hAnsi="Times New Roman" w:cs="Times New Roman"/>
+          <w:sz w:val="24"/>
+          <w:szCs w:val="24"/>
+        </w:rPr>
+        <w:t>In order to get access to the source code of this project, please go to the following link:</w:t>
       </w:r>
     </w:p>
     <w:p>

</xml_diff>

<commit_message>
added convo and tictactoe technical documentation
</commit_message>
<xml_diff>
--- a/Documentation/SPFinalDocTecManual.docx
+++ b/Documentation/SPFinalDocTecManual.docx
@@ -777,13 +777,54 @@
           <w:szCs w:val="28"/>
         </w:rPr>
       </w:pPr>
-      <w:r>
-        <w:rPr>
-          <w:rFonts w:ascii="Times New Roman" w:eastAsia="Times New Roman" w:hAnsi="Times New Roman" w:cs="Times New Roman"/>
-          <w:color w:val="7030A0"/>
-          <w:sz w:val="28"/>
-          <w:szCs w:val="28"/>
-        </w:rPr>
+    </w:p>
+    <w:p>
+      <w:pPr>
+        <w:rPr>
+          <w:rFonts w:ascii="Times New Roman" w:eastAsia="Times New Roman" w:hAnsi="Times New Roman" w:cs="Times New Roman"/>
+          <w:color w:val="7030A0"/>
+          <w:sz w:val="28"/>
+          <w:szCs w:val="28"/>
+        </w:rPr>
+      </w:pPr>
+    </w:p>
+    <w:p>
+      <w:pPr>
+        <w:rPr>
+          <w:rFonts w:ascii="Times New Roman" w:eastAsia="Times New Roman" w:hAnsi="Times New Roman" w:cs="Times New Roman"/>
+          <w:color w:val="7030A0"/>
+          <w:sz w:val="28"/>
+          <w:szCs w:val="28"/>
+        </w:rPr>
+      </w:pPr>
+    </w:p>
+    <w:p>
+      <w:pPr>
+        <w:rPr>
+          <w:rFonts w:ascii="Times New Roman" w:eastAsia="Times New Roman" w:hAnsi="Times New Roman" w:cs="Times New Roman"/>
+          <w:color w:val="7030A0"/>
+          <w:sz w:val="28"/>
+          <w:szCs w:val="28"/>
+        </w:rPr>
+      </w:pPr>
+    </w:p>
+    <w:p>
+      <w:pPr>
+        <w:rPr>
+          <w:rFonts w:ascii="Times New Roman" w:eastAsia="Times New Roman" w:hAnsi="Times New Roman" w:cs="Times New Roman"/>
+          <w:color w:val="7030A0"/>
+          <w:sz w:val="28"/>
+          <w:szCs w:val="28"/>
+        </w:rPr>
+      </w:pPr>
+      <w:r>
+        <w:rPr>
+          <w:rFonts w:ascii="Times New Roman" w:eastAsia="Times New Roman" w:hAnsi="Times New Roman" w:cs="Times New Roman"/>
+          <w:color w:val="7030A0"/>
+          <w:sz w:val="28"/>
+          <w:szCs w:val="28"/>
+        </w:rPr>
+        <w:lastRenderedPageBreak/>
         <w:t>UML Use Case Diagram</w:t>
       </w:r>
     </w:p>
@@ -833,7 +874,6 @@
         <w:rPr>
           <w:noProof/>
         </w:rPr>
-        <w:lastRenderedPageBreak/>
         <w:drawing>
           <wp:inline distT="0" distB="0" distL="0" distR="0" wp14:anchorId="50EE2CF5" wp14:editId="659CD0CC">
             <wp:extent cx="4953000" cy="2400300"/>
@@ -1011,7 +1051,9 @@
           <w:szCs w:val="28"/>
         </w:rPr>
       </w:pPr>
-      <w:r>
+    </w:p>
+    <w:p>
+      <w:pPr>
         <w:rPr>
           <w:rFonts w:ascii="Times New Roman" w:eastAsia="Times New Roman" w:hAnsi="Times New Roman" w:cs="Times New Roman"/>
           <w:b/>
@@ -1020,6 +1062,29 @@
           <w:sz w:val="28"/>
           <w:szCs w:val="28"/>
         </w:rPr>
+      </w:pPr>
+    </w:p>
+    <w:p>
+      <w:pPr>
+        <w:rPr>
+          <w:rFonts w:ascii="Times New Roman" w:eastAsia="Times New Roman" w:hAnsi="Times New Roman" w:cs="Times New Roman"/>
+          <w:b/>
+          <w:bCs/>
+          <w:color w:val="7030A0"/>
+          <w:sz w:val="28"/>
+          <w:szCs w:val="28"/>
+        </w:rPr>
+      </w:pPr>
+      <w:r>
+        <w:rPr>
+          <w:rFonts w:ascii="Times New Roman" w:eastAsia="Times New Roman" w:hAnsi="Times New Roman" w:cs="Times New Roman"/>
+          <w:b/>
+          <w:bCs/>
+          <w:color w:val="7030A0"/>
+          <w:sz w:val="28"/>
+          <w:szCs w:val="28"/>
+        </w:rPr>
+        <w:lastRenderedPageBreak/>
         <w:t>Brief introduction to skills</w:t>
       </w:r>
     </w:p>
@@ -1111,15 +1176,6 @@
           <w:szCs w:val="28"/>
         </w:rPr>
         <w:br/>
-      </w:r>
-      <w:r>
-        <w:rPr>
-          <w:rFonts w:ascii="Times New Roman" w:eastAsia="Times New Roman" w:hAnsi="Times New Roman" w:cs="Times New Roman"/>
-          <w:color w:val="7030A0"/>
-          <w:sz w:val="28"/>
-          <w:szCs w:val="28"/>
-        </w:rPr>
-        <w:lastRenderedPageBreak/>
         <w:t>Text to Sound</w:t>
       </w:r>
       <w:r>
@@ -1282,7 +1338,23 @@
           <w:sz w:val="24"/>
           <w:szCs w:val="24"/>
         </w:rPr>
-        <w:t>NIKKO</w:t>
+        <w:t xml:space="preserve">Misty plays tic tac toe on a board that animates Xs and Os for player one and player 2 until the game ends in a </w:t>
+      </w:r>
+      <w:r>
+        <w:rPr>
+          <w:rFonts w:ascii="Times New Roman" w:eastAsia="Times New Roman" w:hAnsi="Times New Roman" w:cs="Times New Roman"/>
+          <w:sz w:val="24"/>
+          <w:szCs w:val="24"/>
+        </w:rPr>
+        <w:t xml:space="preserve">win lose or </w:t>
+      </w:r>
+      <w:r>
+        <w:rPr>
+          <w:rFonts w:ascii="Times New Roman" w:eastAsia="Times New Roman" w:hAnsi="Times New Roman" w:cs="Times New Roman"/>
+          <w:sz w:val="24"/>
+          <w:szCs w:val="24"/>
+        </w:rPr>
+        <w:t>draw. Player one and two’s turns are made within the skill itself.</w:t>
       </w:r>
     </w:p>
     <w:p>
@@ -1420,6 +1492,7 @@
           <w:sz w:val="28"/>
           <w:szCs w:val="28"/>
         </w:rPr>
+        <w:lastRenderedPageBreak/>
         <w:br/>
         <w:t>Rock Paper Scissors</w:t>
       </w:r>
@@ -1497,23 +1570,25 @@
           <w:rFonts w:ascii="Times New Roman" w:eastAsia="Times New Roman" w:hAnsi="Times New Roman" w:cs="Times New Roman"/>
           <w:b/>
           <w:bCs/>
-          <w:sz w:val="24"/>
-          <w:szCs w:val="24"/>
-        </w:rPr>
-      </w:pPr>
-    </w:p>
-    <w:p>
-      <w:pPr>
+          <w:color w:val="7030A0"/>
+          <w:sz w:val="24"/>
+          <w:szCs w:val="24"/>
+        </w:rPr>
+      </w:pPr>
+      <w:r>
         <w:rPr>
           <w:rFonts w:ascii="Times New Roman" w:eastAsia="Times New Roman" w:hAnsi="Times New Roman" w:cs="Times New Roman"/>
           <w:b/>
           <w:bCs/>
           <w:color w:val="7030A0"/>
-          <w:sz w:val="28"/>
-          <w:szCs w:val="28"/>
-        </w:rPr>
-      </w:pPr>
-      <w:r>
+          <w:sz w:val="24"/>
+          <w:szCs w:val="24"/>
+        </w:rPr>
+        <w:t>_____________________________________________________________________________</w:t>
+      </w:r>
+    </w:p>
+    <w:p>
+      <w:pPr>
         <w:rPr>
           <w:rFonts w:ascii="Times New Roman" w:eastAsia="Times New Roman" w:hAnsi="Times New Roman" w:cs="Times New Roman"/>
           <w:b/>
@@ -1522,7 +1597,40 @@
           <w:sz w:val="28"/>
           <w:szCs w:val="28"/>
         </w:rPr>
-        <w:lastRenderedPageBreak/>
+      </w:pPr>
+    </w:p>
+    <w:p>
+      <w:pPr>
+        <w:rPr>
+          <w:rFonts w:ascii="Times New Roman" w:eastAsia="Times New Roman" w:hAnsi="Times New Roman" w:cs="Times New Roman"/>
+          <w:b/>
+          <w:bCs/>
+          <w:color w:val="7030A0"/>
+          <w:sz w:val="28"/>
+          <w:szCs w:val="28"/>
+        </w:rPr>
+      </w:pPr>
+    </w:p>
+    <w:p>
+      <w:pPr>
+        <w:rPr>
+          <w:rFonts w:ascii="Times New Roman" w:eastAsia="Times New Roman" w:hAnsi="Times New Roman" w:cs="Times New Roman"/>
+          <w:b/>
+          <w:bCs/>
+          <w:color w:val="7030A0"/>
+          <w:sz w:val="28"/>
+          <w:szCs w:val="28"/>
+        </w:rPr>
+      </w:pPr>
+      <w:r>
+        <w:rPr>
+          <w:rFonts w:ascii="Times New Roman" w:eastAsia="Times New Roman" w:hAnsi="Times New Roman" w:cs="Times New Roman"/>
+          <w:b/>
+          <w:bCs/>
+          <w:color w:val="7030A0"/>
+          <w:sz w:val="28"/>
+          <w:szCs w:val="28"/>
+        </w:rPr>
         <w:t>Special details of the skills code</w:t>
       </w:r>
     </w:p>
@@ -1668,8 +1776,9 @@
         <w:spacing w:before="240"/>
         <w:rPr>
           <w:rFonts w:ascii="Times New Roman" w:eastAsia="Times New Roman" w:hAnsi="Times New Roman" w:cs="Times New Roman"/>
-          <w:sz w:val="24"/>
-          <w:szCs w:val="24"/>
+          <w:color w:val="7030A0"/>
+          <w:sz w:val="28"/>
+          <w:szCs w:val="28"/>
         </w:rPr>
       </w:pPr>
       <w:r>
@@ -1697,6 +1806,57 @@
           <w:szCs w:val="28"/>
         </w:rPr>
         <w:br/>
+      </w:r>
+    </w:p>
+    <w:p>
+      <w:pPr>
+        <w:spacing w:before="240"/>
+        <w:rPr>
+          <w:rFonts w:ascii="Times New Roman" w:eastAsia="Times New Roman" w:hAnsi="Times New Roman" w:cs="Times New Roman"/>
+          <w:color w:val="7030A0"/>
+          <w:sz w:val="28"/>
+          <w:szCs w:val="28"/>
+        </w:rPr>
+      </w:pPr>
+    </w:p>
+    <w:p>
+      <w:pPr>
+        <w:spacing w:before="240"/>
+        <w:rPr>
+          <w:rFonts w:ascii="Times New Roman" w:eastAsia="Times New Roman" w:hAnsi="Times New Roman" w:cs="Times New Roman"/>
+          <w:color w:val="7030A0"/>
+          <w:sz w:val="28"/>
+          <w:szCs w:val="28"/>
+        </w:rPr>
+      </w:pPr>
+    </w:p>
+    <w:p>
+      <w:pPr>
+        <w:spacing w:before="240"/>
+        <w:rPr>
+          <w:rFonts w:ascii="Times New Roman" w:eastAsia="Times New Roman" w:hAnsi="Times New Roman" w:cs="Times New Roman"/>
+          <w:color w:val="7030A0"/>
+          <w:sz w:val="28"/>
+          <w:szCs w:val="28"/>
+        </w:rPr>
+      </w:pPr>
+    </w:p>
+    <w:p>
+      <w:pPr>
+        <w:spacing w:before="240"/>
+        <w:rPr>
+          <w:rFonts w:ascii="Times New Roman" w:eastAsia="Times New Roman" w:hAnsi="Times New Roman" w:cs="Times New Roman"/>
+          <w:sz w:val="24"/>
+          <w:szCs w:val="24"/>
+        </w:rPr>
+      </w:pPr>
+      <w:r>
+        <w:rPr>
+          <w:rFonts w:ascii="Times New Roman" w:eastAsia="Times New Roman" w:hAnsi="Times New Roman" w:cs="Times New Roman"/>
+          <w:color w:val="7030A0"/>
+          <w:sz w:val="28"/>
+          <w:szCs w:val="28"/>
+        </w:rPr>
         <w:t>Detecting Objects</w:t>
       </w:r>
       <w:r>
@@ -1948,101 +2108,272 @@
           <w:sz w:val="24"/>
           <w:szCs w:val="24"/>
         </w:rPr>
+        <w:t xml:space="preserve">The speakTheText method takes only one parameter. This parameter is a string and should be the text that you want Misty to Speak. Inside this method we have an important setup to do in order to run this skill. We have to use JSON.stringify() to make a string out of the arguments we need to use. These arguments are passed to the Google API which then sends us the audio response. </w:t>
+      </w:r>
+    </w:p>
+    <w:p>
+      <w:pPr>
+        <w:rPr>
+          <w:rFonts w:ascii="Times New Roman" w:eastAsia="Times New Roman" w:hAnsi="Times New Roman" w:cs="Times New Roman"/>
+          <w:sz w:val="24"/>
+          <w:szCs w:val="24"/>
+        </w:rPr>
+      </w:pPr>
+      <w:r>
+        <w:rPr>
+          <w:rFonts w:ascii="Times New Roman" w:eastAsia="Times New Roman" w:hAnsi="Times New Roman" w:cs="Times New Roman"/>
+          <w:sz w:val="24"/>
+          <w:szCs w:val="24"/>
+        </w:rPr>
+        <w:t>The most important parameters under the arguments are ‘input’, which should be the only parameter used in this method, ‘languageCode’, which is the language of the input, and ‘audioEncoding’, which should always be “LINEAR16” for the rest of the code to work.</w:t>
+      </w:r>
+    </w:p>
+    <w:p>
+      <w:pPr>
+        <w:rPr>
+          <w:rFonts w:ascii="Times New Roman" w:eastAsia="Times New Roman" w:hAnsi="Times New Roman" w:cs="Times New Roman"/>
+          <w:sz w:val="24"/>
+          <w:szCs w:val="24"/>
+        </w:rPr>
+      </w:pPr>
+      <w:r>
+        <w:rPr>
+          <w:rFonts w:ascii="Times New Roman" w:eastAsia="Times New Roman" w:hAnsi="Times New Roman" w:cs="Times New Roman"/>
+          <w:sz w:val="24"/>
+          <w:szCs w:val="24"/>
+        </w:rPr>
+        <w:t>After setting up, you can then use SendExternalRequest to talk to the Google API.</w:t>
+      </w:r>
+    </w:p>
+    <w:p>
+      <w:pPr>
+        <w:rPr>
+          <w:rFonts w:ascii="Times New Roman" w:eastAsia="Times New Roman" w:hAnsi="Times New Roman" w:cs="Times New Roman"/>
+          <w:sz w:val="24"/>
+          <w:szCs w:val="24"/>
+        </w:rPr>
+      </w:pPr>
+      <w:r>
+        <w:rPr>
+          <w:rFonts w:ascii="Times New Roman" w:eastAsia="Times New Roman" w:hAnsi="Times New Roman" w:cs="Times New Roman"/>
+          <w:sz w:val="24"/>
+          <w:szCs w:val="24"/>
+        </w:rPr>
+        <w:t xml:space="preserve">The _Base64In function is where the Google API talks to misty and saves the audio file, then plays it. This method needs to start with an underscore, because it is being called from SendExternalRequest and getting data from it. </w:t>
+      </w:r>
+    </w:p>
+    <w:p>
+      <w:pPr>
+        <w:rPr>
+          <w:rFonts w:ascii="Times New Roman" w:eastAsia="Times New Roman" w:hAnsi="Times New Roman" w:cs="Times New Roman"/>
+          <w:sz w:val="24"/>
+          <w:szCs w:val="24"/>
+        </w:rPr>
+      </w:pPr>
+      <w:r>
+        <w:rPr>
+          <w:rFonts w:ascii="Times New Roman" w:eastAsia="Times New Roman" w:hAnsi="Times New Roman" w:cs="Times New Roman"/>
+          <w:sz w:val="24"/>
+          <w:szCs w:val="24"/>
+        </w:rPr>
+        <w:t xml:space="preserve">The _speakTheText function is only to allow the Google API to talk to misty, by registering an event that misty will be waiting before running the rest. </w:t>
+      </w:r>
+    </w:p>
+    <w:p>
+      <w:pPr>
+        <w:rPr>
+          <w:rFonts w:ascii="Times New Roman" w:eastAsia="Times New Roman" w:hAnsi="Times New Roman" w:cs="Times New Roman"/>
+          <w:color w:val="7030A0"/>
+          <w:sz w:val="28"/>
+          <w:szCs w:val="28"/>
+        </w:rPr>
+      </w:pPr>
+      <w:r>
+        <w:rPr>
+          <w:rFonts w:ascii="Times New Roman" w:eastAsia="Times New Roman" w:hAnsi="Times New Roman" w:cs="Times New Roman"/>
+          <w:sz w:val="24"/>
+          <w:szCs w:val="24"/>
+        </w:rPr>
+        <w:t xml:space="preserve">Our JSON file in this skill plays a very important part and have a different set up. Inside the “parameters”, there is a variable called "APIKEY_Google" which is followed by a colon and then a string. This string is the key that you should get from google. Explanation on how to get this key is under “Installation and Requirements </w:t>
+      </w:r>
+      <w:r>
+        <w:rPr>
+          <w:rFonts w:ascii="Times New Roman" w:eastAsia="Times New Roman" w:hAnsi="Times New Roman" w:cs="Times New Roman"/>
+          <w:sz w:val="24"/>
+          <w:szCs w:val="24"/>
+        </w:rPr>
+        <w:t>to work with</w:t>
+      </w:r>
+      <w:r>
+        <w:rPr>
+          <w:rFonts w:ascii="Times New Roman" w:eastAsia="Times New Roman" w:hAnsi="Times New Roman" w:cs="Times New Roman"/>
+          <w:sz w:val="24"/>
+          <w:szCs w:val="24"/>
+        </w:rPr>
+        <w:t xml:space="preserve"> This Project”.</w:t>
+      </w:r>
+      <w:r>
+        <w:rPr>
+          <w:rFonts w:ascii="Times New Roman" w:eastAsia="Times New Roman" w:hAnsi="Times New Roman" w:cs="Times New Roman"/>
+          <w:color w:val="7030A0"/>
+          <w:sz w:val="28"/>
+          <w:szCs w:val="28"/>
+        </w:rPr>
+        <w:br/>
+      </w:r>
+      <w:r>
+        <w:rPr>
+          <w:rFonts w:ascii="Times New Roman" w:eastAsia="Times New Roman" w:hAnsi="Times New Roman" w:cs="Times New Roman"/>
+          <w:color w:val="7030A0"/>
+          <w:sz w:val="28"/>
+          <w:szCs w:val="28"/>
+        </w:rPr>
+        <w:br/>
+      </w:r>
+    </w:p>
+    <w:p>
+      <w:pPr>
+        <w:rPr>
+          <w:rFonts w:ascii="Times New Roman" w:eastAsia="Times New Roman" w:hAnsi="Times New Roman" w:cs="Times New Roman"/>
+          <w:color w:val="7030A0"/>
+          <w:sz w:val="28"/>
+          <w:szCs w:val="28"/>
+        </w:rPr>
+      </w:pPr>
+      <w:r>
+        <w:rPr>
+          <w:rFonts w:ascii="Times New Roman" w:eastAsia="Times New Roman" w:hAnsi="Times New Roman" w:cs="Times New Roman"/>
+          <w:color w:val="7030A0"/>
+          <w:sz w:val="28"/>
+          <w:szCs w:val="28"/>
+        </w:rPr>
         <w:lastRenderedPageBreak/>
-        <w:t xml:space="preserve">The speakTheText method takes only one parameter. This parameter is a string and should be the text that you want Misty to Speak. Inside this method we have an important setup to do in order to run this skill. We have to use JSON.stringify() to make a string out of the arguments we need to use. These arguments are passed to the Google API which then sends us the audio response. </w:t>
-      </w:r>
-    </w:p>
-    <w:p>
-      <w:pPr>
-        <w:rPr>
-          <w:rFonts w:ascii="Times New Roman" w:eastAsia="Times New Roman" w:hAnsi="Times New Roman" w:cs="Times New Roman"/>
-          <w:sz w:val="24"/>
-          <w:szCs w:val="24"/>
-        </w:rPr>
-      </w:pPr>
-      <w:r>
-        <w:rPr>
-          <w:rFonts w:ascii="Times New Roman" w:eastAsia="Times New Roman" w:hAnsi="Times New Roman" w:cs="Times New Roman"/>
-          <w:sz w:val="24"/>
-          <w:szCs w:val="24"/>
-        </w:rPr>
-        <w:t>The most important parameters under the arguments are ‘input’, which should be the only parameter used in this method, ‘languageCode’, which is the language of the input, and ‘audioEncoding’, which should always be “LINEAR16” for the rest of the code to work.</w:t>
-      </w:r>
-    </w:p>
-    <w:p>
-      <w:pPr>
-        <w:rPr>
-          <w:rFonts w:ascii="Times New Roman" w:eastAsia="Times New Roman" w:hAnsi="Times New Roman" w:cs="Times New Roman"/>
-          <w:sz w:val="24"/>
-          <w:szCs w:val="24"/>
-        </w:rPr>
-      </w:pPr>
-      <w:r>
-        <w:rPr>
-          <w:rFonts w:ascii="Times New Roman" w:eastAsia="Times New Roman" w:hAnsi="Times New Roman" w:cs="Times New Roman"/>
-          <w:sz w:val="24"/>
-          <w:szCs w:val="24"/>
-        </w:rPr>
-        <w:t>After setting up, you can then use SendExternalRequest to talk to the Google API.</w:t>
-      </w:r>
-    </w:p>
-    <w:p>
-      <w:pPr>
-        <w:rPr>
-          <w:rFonts w:ascii="Times New Roman" w:eastAsia="Times New Roman" w:hAnsi="Times New Roman" w:cs="Times New Roman"/>
-          <w:sz w:val="24"/>
-          <w:szCs w:val="24"/>
-        </w:rPr>
-      </w:pPr>
-      <w:r>
-        <w:rPr>
-          <w:rFonts w:ascii="Times New Roman" w:eastAsia="Times New Roman" w:hAnsi="Times New Roman" w:cs="Times New Roman"/>
-          <w:sz w:val="24"/>
-          <w:szCs w:val="24"/>
-        </w:rPr>
-        <w:t xml:space="preserve">The _Base64In function is where the Google API talks to misty and saves the audio file, then plays it. This method needs to start with an underscore, because it is being called from SendExternalRequest and getting data from it. </w:t>
-      </w:r>
-    </w:p>
-    <w:p>
-      <w:pPr>
-        <w:rPr>
-          <w:rFonts w:ascii="Times New Roman" w:eastAsia="Times New Roman" w:hAnsi="Times New Roman" w:cs="Times New Roman"/>
-          <w:sz w:val="24"/>
-          <w:szCs w:val="24"/>
-        </w:rPr>
-      </w:pPr>
-      <w:r>
-        <w:rPr>
-          <w:rFonts w:ascii="Times New Roman" w:eastAsia="Times New Roman" w:hAnsi="Times New Roman" w:cs="Times New Roman"/>
-          <w:sz w:val="24"/>
-          <w:szCs w:val="24"/>
-        </w:rPr>
-        <w:t xml:space="preserve">The _speakTheText function is only to allow the Google API to talk to misty, by registering an event that misty will be waiting before running the rest. </w:t>
-      </w:r>
-    </w:p>
-    <w:p>
-      <w:pPr>
-        <w:rPr>
-          <w:rFonts w:ascii="Times New Roman" w:eastAsia="Times New Roman" w:hAnsi="Times New Roman" w:cs="Times New Roman"/>
-          <w:sz w:val="24"/>
-          <w:szCs w:val="24"/>
-        </w:rPr>
-      </w:pPr>
-      <w:r>
-        <w:rPr>
-          <w:rFonts w:ascii="Times New Roman" w:eastAsia="Times New Roman" w:hAnsi="Times New Roman" w:cs="Times New Roman"/>
-          <w:sz w:val="24"/>
-          <w:szCs w:val="24"/>
-        </w:rPr>
-        <w:t xml:space="preserve">Our JSON file in this skill plays a very important part and have a different set up. Inside the “parameters”, there is a variable called "APIKEY_Google" which is followed by a colon and then a string. This string is the key that you should get from google. Explanation on how to get this key is under “Installation and Requirements </w:t>
-      </w:r>
-      <w:r>
-        <w:rPr>
-          <w:rFonts w:ascii="Times New Roman" w:eastAsia="Times New Roman" w:hAnsi="Times New Roman" w:cs="Times New Roman"/>
-          <w:sz w:val="24"/>
-          <w:szCs w:val="24"/>
-        </w:rPr>
-        <w:t>to work with</w:t>
+        <w:t>Sound to Text</w:t>
+      </w:r>
+    </w:p>
+    <w:p>
+      <w:pPr>
+        <w:rPr>
+          <w:rFonts w:ascii="Times New Roman" w:eastAsia="Times New Roman" w:hAnsi="Times New Roman" w:cs="Times New Roman"/>
+          <w:sz w:val="24"/>
+          <w:szCs w:val="24"/>
+        </w:rPr>
+      </w:pPr>
+      <w:r>
+        <w:rPr>
+          <w:rFonts w:ascii="Times New Roman" w:eastAsia="Times New Roman" w:hAnsi="Times New Roman" w:cs="Times New Roman"/>
+          <w:sz w:val="24"/>
+          <w:szCs w:val="24"/>
+        </w:rPr>
+        <w:t xml:space="preserve">Record an audio, then displays it on Misty’s screen. </w:t>
+      </w:r>
+    </w:p>
+    <w:p>
+      <w:pPr>
+        <w:rPr>
+          <w:rFonts w:ascii="Times New Roman" w:eastAsia="Times New Roman" w:hAnsi="Times New Roman" w:cs="Times New Roman"/>
+          <w:sz w:val="24"/>
+          <w:szCs w:val="24"/>
+        </w:rPr>
+      </w:pPr>
+      <w:r>
+        <w:rPr>
+          <w:rFonts w:ascii="Times New Roman" w:eastAsia="Times New Roman" w:hAnsi="Times New Roman" w:cs="Times New Roman"/>
+          <w:sz w:val="24"/>
+          <w:szCs w:val="24"/>
+        </w:rPr>
+        <w:t>There are 2 functions that we created _voice_record_complete_message and</w:t>
+      </w:r>
+      <w:r>
+        <w:rPr>
+          <w:rFonts w:eastAsia="Times New Roman" w:cs="Times New Roman"/>
+        </w:rPr>
+        <w:t xml:space="preserve"> </w:t>
+      </w:r>
+      <w:r>
+        <w:rPr>
+          <w:rFonts w:ascii="Times New Roman" w:eastAsia="Times New Roman" w:hAnsi="Times New Roman" w:cs="Times New Roman"/>
+          <w:sz w:val="24"/>
+          <w:szCs w:val="24"/>
+        </w:rPr>
+        <w:t>register_voice_record_complete.</w:t>
+      </w:r>
+    </w:p>
+    <w:p>
+      <w:pPr>
+        <w:rPr>
+          <w:rFonts w:ascii="Times New Roman" w:eastAsia="Times New Roman" w:hAnsi="Times New Roman" w:cs="Times New Roman"/>
+          <w:sz w:val="24"/>
+          <w:szCs w:val="24"/>
+        </w:rPr>
+      </w:pPr>
+      <w:r>
+        <w:rPr>
+          <w:rFonts w:ascii="Times New Roman" w:eastAsia="Times New Roman" w:hAnsi="Times New Roman" w:cs="Times New Roman"/>
+          <w:sz w:val="24"/>
+          <w:szCs w:val="24"/>
+        </w:rPr>
+        <w:t xml:space="preserve">In order to accomplish this task, we used the built-in function CaptureSpeechGoogle. Which takes the following parameters: overwriteExisting(which should always be false), silenceTimeout(how long should Misty wait without hearing anything before it moves on), maxSpeechLength(how long should it record if the silenceTimeout does not stop it), requireKeyPhrase (if misty should wait for a “Hey, Misty” before it starts recording), captureFile(should always be true), speechRecognitionLanguage (the language that she is going to hear in language code), key (Google API key, that should be inside JSON file). </w:t>
+      </w:r>
+    </w:p>
+    <w:p>
+      <w:pPr>
+        <w:rPr>
+          <w:rFonts w:ascii="Times New Roman" w:eastAsia="Times New Roman" w:hAnsi="Times New Roman" w:cs="Times New Roman"/>
+          <w:sz w:val="24"/>
+          <w:szCs w:val="24"/>
+        </w:rPr>
+      </w:pPr>
+      <w:r>
+        <w:rPr>
+          <w:rFonts w:ascii="Times New Roman" w:eastAsia="Times New Roman" w:hAnsi="Times New Roman" w:cs="Times New Roman"/>
+          <w:sz w:val="24"/>
+          <w:szCs w:val="24"/>
+        </w:rPr>
+        <w:t xml:space="preserve">Since the Google API will return a lot of data, we need to specify what we want to use. For this, we used the register_voice_record_complete function. Which add the proper return cases that we should look from the API, then register the event voice_record_complete_message. </w:t>
+      </w:r>
+    </w:p>
+    <w:p>
+      <w:pPr>
+        <w:rPr>
+          <w:rFonts w:ascii="Times New Roman" w:eastAsia="Times New Roman" w:hAnsi="Times New Roman" w:cs="Times New Roman"/>
+          <w:sz w:val="24"/>
+          <w:szCs w:val="24"/>
+        </w:rPr>
+      </w:pPr>
+      <w:r>
+        <w:rPr>
+          <w:rFonts w:ascii="Times New Roman" w:eastAsia="Times New Roman" w:hAnsi="Times New Roman" w:cs="Times New Roman"/>
+          <w:sz w:val="24"/>
+          <w:szCs w:val="24"/>
+        </w:rPr>
+        <w:t xml:space="preserve">The _voice_record_complete_message is an event; therefore it needs to begin with an underscore. Inside, we just call built in functions to display the proper results. </w:t>
+      </w:r>
+    </w:p>
+    <w:p>
+      <w:pPr>
+        <w:rPr>
+          <w:rFonts w:ascii="Times New Roman" w:eastAsia="Times New Roman" w:hAnsi="Times New Roman" w:cs="Times New Roman"/>
+          <w:color w:val="7030A0"/>
+          <w:sz w:val="28"/>
+          <w:szCs w:val="28"/>
+        </w:rPr>
+      </w:pPr>
+      <w:r>
+        <w:rPr>
+          <w:rFonts w:ascii="Times New Roman" w:eastAsia="Times New Roman" w:hAnsi="Times New Roman" w:cs="Times New Roman"/>
+          <w:sz w:val="24"/>
+          <w:szCs w:val="24"/>
+        </w:rPr>
+        <w:t>Our JSON file in this skill plays a very important part and have a different set up. Inside the “parameters”, there is a variable called "APIKEY_Google" which is followed by a colon and then a string. This string is the key that you should get from google. Explanation on how to get this key is under “Installation and Requirements</w:t>
+      </w:r>
+      <w:r>
+        <w:rPr>
+          <w:rFonts w:ascii="Times New Roman" w:eastAsia="Times New Roman" w:hAnsi="Times New Roman" w:cs="Times New Roman"/>
+          <w:sz w:val="24"/>
+          <w:szCs w:val="24"/>
+        </w:rPr>
+        <w:t xml:space="preserve"> to work with</w:t>
       </w:r>
       <w:r>
         <w:rPr>
@@ -2051,175 +2382,6 @@
           <w:szCs w:val="24"/>
         </w:rPr>
         <w:t xml:space="preserve"> This Project”.</w:t>
-      </w:r>
-      <w:r>
-        <w:rPr>
-          <w:rFonts w:ascii="Times New Roman" w:eastAsia="Times New Roman" w:hAnsi="Times New Roman" w:cs="Times New Roman"/>
-          <w:color w:val="7030A0"/>
-          <w:sz w:val="28"/>
-          <w:szCs w:val="28"/>
-        </w:rPr>
-        <w:br/>
-      </w:r>
-      <w:r>
-        <w:rPr>
-          <w:rFonts w:ascii="Times New Roman" w:eastAsia="Times New Roman" w:hAnsi="Times New Roman" w:cs="Times New Roman"/>
-          <w:color w:val="7030A0"/>
-          <w:sz w:val="28"/>
-          <w:szCs w:val="28"/>
-        </w:rPr>
-        <w:br/>
-        <w:t>Sound to Text</w:t>
-      </w:r>
-    </w:p>
-    <w:p>
-      <w:pPr>
-        <w:rPr>
-          <w:rFonts w:ascii="Times New Roman" w:eastAsia="Times New Roman" w:hAnsi="Times New Roman" w:cs="Times New Roman"/>
-          <w:sz w:val="24"/>
-          <w:szCs w:val="24"/>
-        </w:rPr>
-      </w:pPr>
-      <w:r>
-        <w:rPr>
-          <w:rFonts w:ascii="Times New Roman" w:eastAsia="Times New Roman" w:hAnsi="Times New Roman" w:cs="Times New Roman"/>
-          <w:sz w:val="24"/>
-          <w:szCs w:val="24"/>
-        </w:rPr>
-        <w:t xml:space="preserve">Record an audio, then displays it on Misty’s screen. </w:t>
-      </w:r>
-    </w:p>
-    <w:p>
-      <w:pPr>
-        <w:rPr>
-          <w:rFonts w:ascii="Times New Roman" w:eastAsia="Times New Roman" w:hAnsi="Times New Roman" w:cs="Times New Roman"/>
-          <w:sz w:val="24"/>
-          <w:szCs w:val="24"/>
-        </w:rPr>
-      </w:pPr>
-      <w:r>
-        <w:rPr>
-          <w:rFonts w:ascii="Times New Roman" w:eastAsia="Times New Roman" w:hAnsi="Times New Roman" w:cs="Times New Roman"/>
-          <w:sz w:val="24"/>
-          <w:szCs w:val="24"/>
-        </w:rPr>
-        <w:t>There are 2 functions that we created _voice_record_complete_message and</w:t>
-      </w:r>
-      <w:r>
-        <w:rPr>
-          <w:rFonts w:eastAsia="Times New Roman" w:cs="Times New Roman"/>
-        </w:rPr>
-        <w:t xml:space="preserve"> </w:t>
-      </w:r>
-      <w:r>
-        <w:rPr>
-          <w:rFonts w:ascii="Times New Roman" w:eastAsia="Times New Roman" w:hAnsi="Times New Roman" w:cs="Times New Roman"/>
-          <w:sz w:val="24"/>
-          <w:szCs w:val="24"/>
-        </w:rPr>
-        <w:t>register_voice_record_complete.</w:t>
-      </w:r>
-    </w:p>
-    <w:p>
-      <w:pPr>
-        <w:rPr>
-          <w:rFonts w:ascii="Times New Roman" w:eastAsia="Times New Roman" w:hAnsi="Times New Roman" w:cs="Times New Roman"/>
-          <w:sz w:val="24"/>
-          <w:szCs w:val="24"/>
-        </w:rPr>
-      </w:pPr>
-      <w:r>
-        <w:rPr>
-          <w:rFonts w:ascii="Times New Roman" w:eastAsia="Times New Roman" w:hAnsi="Times New Roman" w:cs="Times New Roman"/>
-          <w:sz w:val="24"/>
-          <w:szCs w:val="24"/>
-        </w:rPr>
-        <w:t xml:space="preserve">In order to accomplish this task, we used the built-in function CaptureSpeechGoogle. Which takes the following parameters: overwriteExisting(which should always be false), silenceTimeout(how long should Misty wait without hearing anything before it moves on), maxSpeechLength(how long should it record if the silenceTimeout does not stop it), requireKeyPhrase (if misty should wait for a “Hey, Misty” before it starts recording), captureFile(should always be true), speechRecognitionLanguage (the language that she is going to hear in language code), key (Google API key, that should be inside JSON file). </w:t>
-      </w:r>
-    </w:p>
-    <w:p>
-      <w:pPr>
-        <w:rPr>
-          <w:rFonts w:ascii="Times New Roman" w:eastAsia="Times New Roman" w:hAnsi="Times New Roman" w:cs="Times New Roman"/>
-          <w:sz w:val="24"/>
-          <w:szCs w:val="24"/>
-        </w:rPr>
-      </w:pPr>
-      <w:r>
-        <w:rPr>
-          <w:rFonts w:ascii="Times New Roman" w:eastAsia="Times New Roman" w:hAnsi="Times New Roman" w:cs="Times New Roman"/>
-          <w:sz w:val="24"/>
-          <w:szCs w:val="24"/>
-        </w:rPr>
-        <w:t xml:space="preserve">Since the Google API will return a lot of data, we need to specify what we want to use. For this, we used the register_voice_record_complete function. Which add the proper return cases that we should look from the API, then register the event voice_record_complete_message. </w:t>
-      </w:r>
-    </w:p>
-    <w:p>
-      <w:pPr>
-        <w:rPr>
-          <w:rFonts w:ascii="Times New Roman" w:eastAsia="Times New Roman" w:hAnsi="Times New Roman" w:cs="Times New Roman"/>
-          <w:sz w:val="24"/>
-          <w:szCs w:val="24"/>
-        </w:rPr>
-      </w:pPr>
-      <w:r>
-        <w:rPr>
-          <w:rFonts w:ascii="Times New Roman" w:eastAsia="Times New Roman" w:hAnsi="Times New Roman" w:cs="Times New Roman"/>
-          <w:sz w:val="24"/>
-          <w:szCs w:val="24"/>
-        </w:rPr>
-        <w:t xml:space="preserve">The _voice_record_complete_message is an event; therefore it needs to begin with an underscore. Inside, we just call built in functions to display the proper results. </w:t>
-      </w:r>
-    </w:p>
-    <w:p>
-      <w:pPr>
-        <w:rPr>
-          <w:rFonts w:ascii="Times New Roman" w:eastAsia="Times New Roman" w:hAnsi="Times New Roman" w:cs="Times New Roman"/>
-          <w:sz w:val="24"/>
-          <w:szCs w:val="24"/>
-        </w:rPr>
-      </w:pPr>
-      <w:r>
-        <w:rPr>
-          <w:rFonts w:ascii="Times New Roman" w:eastAsia="Times New Roman" w:hAnsi="Times New Roman" w:cs="Times New Roman"/>
-          <w:sz w:val="24"/>
-          <w:szCs w:val="24"/>
-        </w:rPr>
-        <w:t xml:space="preserve">Our JSON file in this skill plays a very important part and have a different set up. Inside the “parameters”, there is a variable called "APIKEY_Google" which is followed by a colon and then a string. This string is the key that you should get from google. Explanation on how to get </w:t>
-      </w:r>
-      <w:r>
-        <w:rPr>
-          <w:rFonts w:ascii="Times New Roman" w:eastAsia="Times New Roman" w:hAnsi="Times New Roman" w:cs="Times New Roman"/>
-          <w:sz w:val="24"/>
-          <w:szCs w:val="24"/>
-        </w:rPr>
-        <w:lastRenderedPageBreak/>
-        <w:t>this key is under “Installation and Requirements</w:t>
-      </w:r>
-      <w:r>
-        <w:rPr>
-          <w:rFonts w:ascii="Times New Roman" w:eastAsia="Times New Roman" w:hAnsi="Times New Roman" w:cs="Times New Roman"/>
-          <w:sz w:val="24"/>
-          <w:szCs w:val="24"/>
-        </w:rPr>
-        <w:t xml:space="preserve"> to work with</w:t>
-      </w:r>
-      <w:r>
-        <w:rPr>
-          <w:rFonts w:ascii="Times New Roman" w:eastAsia="Times New Roman" w:hAnsi="Times New Roman" w:cs="Times New Roman"/>
-          <w:sz w:val="24"/>
-          <w:szCs w:val="24"/>
-        </w:rPr>
-        <w:t xml:space="preserve"> This Project”.</w:t>
-      </w:r>
-      <w:r>
-        <w:rPr>
-          <w:rFonts w:ascii="Times New Roman" w:eastAsia="Times New Roman" w:hAnsi="Times New Roman" w:cs="Times New Roman"/>
-          <w:color w:val="7030A0"/>
-          <w:sz w:val="28"/>
-          <w:szCs w:val="28"/>
-        </w:rPr>
-        <w:br/>
       </w:r>
       <w:r>
         <w:rPr>
@@ -2240,6 +2402,559 @@
         <w:br/>
         <w:t>Conversation</w:t>
       </w:r>
+    </w:p>
+    <w:p>
+      <w:pPr>
+        <w:rPr>
+          <w:rFonts w:ascii="Times New Roman" w:eastAsia="Times New Roman" w:hAnsi="Times New Roman" w:cs="Times New Roman"/>
+          <w:sz w:val="24"/>
+          <w:szCs w:val="24"/>
+        </w:rPr>
+      </w:pPr>
+      <w:r>
+        <w:rPr>
+          <w:rFonts w:ascii="Times New Roman" w:eastAsia="Times New Roman" w:hAnsi="Times New Roman" w:cs="Times New Roman"/>
+          <w:sz w:val="24"/>
+          <w:szCs w:val="24"/>
+        </w:rPr>
+        <w:t xml:space="preserve">Executing this skill will allow the person engaging Misty to have a somewhat varied </w:t>
+      </w:r>
+      <w:r>
+        <w:rPr>
+          <w:rFonts w:ascii="Times New Roman" w:eastAsia="Times New Roman" w:hAnsi="Times New Roman" w:cs="Times New Roman"/>
+          <w:sz w:val="24"/>
+          <w:szCs w:val="24"/>
+        </w:rPr>
+        <w:t xml:space="preserve">verbal </w:t>
+      </w:r>
+      <w:r>
+        <w:rPr>
+          <w:rFonts w:ascii="Times New Roman" w:eastAsia="Times New Roman" w:hAnsi="Times New Roman" w:cs="Times New Roman"/>
+          <w:sz w:val="24"/>
+          <w:szCs w:val="24"/>
+        </w:rPr>
+        <w:t xml:space="preserve">conversation for a few sentences. If Misty doesn’t recognize an utterance by the audio she listens to, she will play audio messages that state it didn’t compute the utterance heard. It then starts to listen for incoming audio for up to seven seconds. The utterances length in time can vary from a few seconds all the way up to seven. After around five seconds Misty will automatically end </w:t>
+      </w:r>
+      <w:r>
+        <w:rPr>
+          <w:rFonts w:ascii="Times New Roman" w:eastAsia="Times New Roman" w:hAnsi="Times New Roman" w:cs="Times New Roman"/>
+          <w:sz w:val="24"/>
+          <w:szCs w:val="24"/>
+        </w:rPr>
+        <w:t xml:space="preserve">the API call if no audio is read in. In this case, Misty will still play audio stating that it doesn’t recognize what you said. Since the accepted utterances from the user to the robot are hard coded, the user must say something she will </w:t>
+      </w:r>
+      <w:r>
+        <w:rPr>
+          <w:rFonts w:ascii="Times New Roman" w:eastAsia="Times New Roman" w:hAnsi="Times New Roman" w:cs="Times New Roman"/>
+          <w:sz w:val="24"/>
+          <w:szCs w:val="24"/>
+        </w:rPr>
+        <w:t>recognize (</w:t>
+      </w:r>
+      <w:r>
+        <w:rPr>
+          <w:rFonts w:ascii="Times New Roman" w:eastAsia="Times New Roman" w:hAnsi="Times New Roman" w:cs="Times New Roman"/>
+          <w:sz w:val="24"/>
+          <w:szCs w:val="24"/>
+        </w:rPr>
+        <w:t xml:space="preserve">recognized utterances can be seen in the source code. The conversation was then supposed to incorporate the dashboard to socialize with another Misty. </w:t>
+      </w:r>
+    </w:p>
+    <w:p>
+      <w:pPr>
+        <w:rPr>
+          <w:rFonts w:ascii="Times New Roman" w:eastAsia="Times New Roman" w:hAnsi="Times New Roman" w:cs="Times New Roman"/>
+          <w:b/>
+          <w:bCs/>
+          <w:sz w:val="24"/>
+          <w:szCs w:val="24"/>
+          <w:u w:val="single"/>
+        </w:rPr>
+      </w:pPr>
+      <w:r>
+        <w:rPr>
+          <w:rFonts w:ascii="Times New Roman" w:eastAsia="Times New Roman" w:hAnsi="Times New Roman" w:cs="Times New Roman"/>
+          <w:b/>
+          <w:bCs/>
+          <w:sz w:val="24"/>
+          <w:szCs w:val="24"/>
+          <w:u w:val="single"/>
+        </w:rPr>
+        <w:t>Functions:</w:t>
+      </w:r>
+    </w:p>
+    <w:p>
+      <w:pPr>
+        <w:rPr>
+          <w:rFonts w:ascii="Times New Roman" w:eastAsia="Times New Roman" w:hAnsi="Times New Roman" w:cs="Times New Roman"/>
+          <w:sz w:val="24"/>
+          <w:szCs w:val="24"/>
+        </w:rPr>
+      </w:pPr>
+      <w:r>
+        <w:rPr>
+          <w:rFonts w:ascii="Times New Roman" w:eastAsia="Times New Roman" w:hAnsi="Times New Roman" w:cs="Times New Roman"/>
+          <w:sz w:val="24"/>
+          <w:szCs w:val="24"/>
+        </w:rPr>
+        <w:t xml:space="preserve">Function </w:t>
+      </w:r>
+      <w:r>
+        <w:rPr>
+          <w:rFonts w:ascii="Times New Roman" w:eastAsia="Times New Roman" w:hAnsi="Times New Roman" w:cs="Times New Roman"/>
+          <w:b/>
+          <w:bCs/>
+          <w:sz w:val="24"/>
+          <w:szCs w:val="24"/>
+        </w:rPr>
+        <w:t>_Convo</w:t>
+      </w:r>
+      <w:r>
+        <w:rPr>
+          <w:rFonts w:ascii="Times New Roman" w:eastAsia="Times New Roman" w:hAnsi="Times New Roman" w:cs="Times New Roman"/>
+          <w:sz w:val="24"/>
+          <w:szCs w:val="24"/>
+        </w:rPr>
+        <w:t xml:space="preserve">(data){} – this function is used to initialize the first part of the conversation with the user. After Misty greets the user, it calls the CaptureSpeechGoogle API request to </w:t>
+      </w:r>
+      <w:r>
+        <w:rPr>
+          <w:rFonts w:ascii="Times New Roman" w:eastAsia="Times New Roman" w:hAnsi="Times New Roman" w:cs="Times New Roman"/>
+          <w:sz w:val="24"/>
+          <w:szCs w:val="24"/>
+        </w:rPr>
+        <w:t>take in speech then convert it into text.</w:t>
+      </w:r>
+      <w:r>
+        <w:rPr>
+          <w:rFonts w:ascii="Times New Roman" w:eastAsia="Times New Roman" w:hAnsi="Times New Roman" w:cs="Times New Roman"/>
+          <w:sz w:val="24"/>
+          <w:szCs w:val="24"/>
+        </w:rPr>
+        <w:t xml:space="preserve"> If the first three accepted utterances aren’t heard, the user will be asked for utterance until they say something Misty recognizes.</w:t>
+      </w:r>
+    </w:p>
+    <w:p>
+      <w:pPr>
+        <w:rPr>
+          <w:rFonts w:ascii="Times New Roman" w:eastAsia="Times New Roman" w:hAnsi="Times New Roman" w:cs="Times New Roman"/>
+          <w:sz w:val="24"/>
+          <w:szCs w:val="24"/>
+        </w:rPr>
+      </w:pPr>
+      <w:r>
+        <w:rPr>
+          <w:rFonts w:ascii="Times New Roman" w:eastAsia="Times New Roman" w:hAnsi="Times New Roman" w:cs="Times New Roman"/>
+          <w:sz w:val="24"/>
+          <w:szCs w:val="24"/>
+        </w:rPr>
+        <w:lastRenderedPageBreak/>
+        <w:t xml:space="preserve">Function </w:t>
+      </w:r>
+      <w:r>
+        <w:rPr>
+          <w:rFonts w:ascii="Times New Roman" w:eastAsia="Times New Roman" w:hAnsi="Times New Roman" w:cs="Times New Roman"/>
+          <w:b/>
+          <w:bCs/>
+          <w:sz w:val="24"/>
+          <w:szCs w:val="24"/>
+        </w:rPr>
+        <w:t>Start_The_Convo</w:t>
+      </w:r>
+      <w:r>
+        <w:rPr>
+          <w:rFonts w:ascii="Times New Roman" w:eastAsia="Times New Roman" w:hAnsi="Times New Roman" w:cs="Times New Roman"/>
+          <w:sz w:val="24"/>
+          <w:szCs w:val="24"/>
+        </w:rPr>
+        <w:t xml:space="preserve">() – This function calls the misty.RegisterEvent(“Convo”,”VoiceRecord”, 100,true) which executes </w:t>
+      </w:r>
+      <w:r>
+        <w:rPr>
+          <w:rFonts w:ascii="Times New Roman" w:eastAsia="Times New Roman" w:hAnsi="Times New Roman" w:cs="Times New Roman"/>
+          <w:sz w:val="24"/>
+          <w:szCs w:val="24"/>
+        </w:rPr>
+        <w:t>the _Convo function. This function will be called to restart _Convo each time the user’s utterance isn’t recognized. This allows the API to be called for each iteration of _Convo so it can check if the utterance is acceptable.</w:t>
+      </w:r>
+    </w:p>
+    <w:p>
+      <w:pPr>
+        <w:rPr>
+          <w:rFonts w:ascii="Times New Roman" w:eastAsia="Times New Roman" w:hAnsi="Times New Roman" w:cs="Times New Roman"/>
+          <w:sz w:val="24"/>
+          <w:szCs w:val="24"/>
+        </w:rPr>
+      </w:pPr>
+      <w:r>
+        <w:rPr>
+          <w:rFonts w:ascii="Times New Roman" w:eastAsia="Times New Roman" w:hAnsi="Times New Roman" w:cs="Times New Roman"/>
+          <w:sz w:val="24"/>
+          <w:szCs w:val="24"/>
+        </w:rPr>
+        <w:t xml:space="preserve">Function </w:t>
+      </w:r>
+      <w:r>
+        <w:rPr>
+          <w:rFonts w:ascii="Times New Roman" w:eastAsia="Times New Roman" w:hAnsi="Times New Roman" w:cs="Times New Roman"/>
+          <w:b/>
+          <w:bCs/>
+          <w:sz w:val="24"/>
+          <w:szCs w:val="24"/>
+        </w:rPr>
+        <w:t>_MainConversation</w:t>
+      </w:r>
+      <w:r>
+        <w:rPr>
+          <w:rFonts w:ascii="Times New Roman" w:eastAsia="Times New Roman" w:hAnsi="Times New Roman" w:cs="Times New Roman"/>
+          <w:sz w:val="24"/>
+          <w:szCs w:val="24"/>
+        </w:rPr>
+        <w:t xml:space="preserve">() – This function takes place after the initial conversation successfully starts. </w:t>
+      </w:r>
+      <w:r>
+        <w:rPr>
+          <w:rFonts w:ascii="Times New Roman" w:eastAsia="Times New Roman" w:hAnsi="Times New Roman" w:cs="Times New Roman"/>
+          <w:sz w:val="24"/>
+          <w:szCs w:val="24"/>
+        </w:rPr>
+        <w:t xml:space="preserve">Global variables that hold Misty’s two responses and the two accepted user utterances are manually set to the values defined within the switch case statement. After the function executes </w:t>
+      </w:r>
+      <w:r>
+        <w:rPr>
+          <w:rFonts w:ascii="Times New Roman" w:eastAsia="Times New Roman" w:hAnsi="Times New Roman" w:cs="Times New Roman"/>
+          <w:sz w:val="24"/>
+          <w:szCs w:val="24"/>
+        </w:rPr>
+        <w:t>a random response from the switch case statement, it then calls the speakTheText() function to respond to the initial utterance which calls the text to speech API which plays the inputted string’s audio equivalent. Start_The_Convo2()  is called where it listens to incoming audio once more</w:t>
+      </w:r>
+      <w:r>
+        <w:rPr>
+          <w:rFonts w:ascii="Times New Roman" w:eastAsia="Times New Roman" w:hAnsi="Times New Roman" w:cs="Times New Roman"/>
+          <w:sz w:val="24"/>
+          <w:szCs w:val="24"/>
+        </w:rPr>
+        <w:t xml:space="preserve">. </w:t>
+      </w:r>
+    </w:p>
+    <w:p>
+      <w:pPr>
+        <w:rPr>
+          <w:rFonts w:ascii="Times New Roman" w:eastAsia="Times New Roman" w:hAnsi="Times New Roman" w:cs="Times New Roman"/>
+          <w:sz w:val="24"/>
+          <w:szCs w:val="24"/>
+        </w:rPr>
+      </w:pPr>
+      <w:r>
+        <w:rPr>
+          <w:rFonts w:ascii="Times New Roman" w:eastAsia="Times New Roman" w:hAnsi="Times New Roman" w:cs="Times New Roman"/>
+          <w:sz w:val="24"/>
+          <w:szCs w:val="24"/>
+        </w:rPr>
+        <w:t xml:space="preserve">Function </w:t>
+      </w:r>
+      <w:r>
+        <w:rPr>
+          <w:rFonts w:ascii="Times New Roman" w:eastAsia="Times New Roman" w:hAnsi="Times New Roman" w:cs="Times New Roman"/>
+          <w:b/>
+          <w:bCs/>
+          <w:sz w:val="24"/>
+          <w:szCs w:val="24"/>
+        </w:rPr>
+        <w:t>Start_The_Convo2</w:t>
+      </w:r>
+      <w:r>
+        <w:rPr>
+          <w:rFonts w:ascii="Times New Roman" w:eastAsia="Times New Roman" w:hAnsi="Times New Roman" w:cs="Times New Roman"/>
+          <w:sz w:val="24"/>
+          <w:szCs w:val="24"/>
+        </w:rPr>
+        <w:t xml:space="preserve">() – Like the main conversation function, this function simply continuous the second part of the conversation. </w:t>
+      </w:r>
+      <w:r>
+        <w:rPr>
+          <w:rFonts w:ascii="Times New Roman" w:eastAsia="Times New Roman" w:hAnsi="Times New Roman" w:cs="Times New Roman"/>
+          <w:sz w:val="24"/>
+          <w:szCs w:val="24"/>
+        </w:rPr>
+        <w:t xml:space="preserve">Misty.RegisterEvent(“Convo2”…) is called to execute the _Convo2() function which  </w:t>
+      </w:r>
+    </w:p>
+    <w:p>
+      <w:pPr>
+        <w:rPr>
+          <w:rFonts w:ascii="Times New Roman" w:eastAsia="Times New Roman" w:hAnsi="Times New Roman" w:cs="Times New Roman"/>
+          <w:sz w:val="24"/>
+          <w:szCs w:val="24"/>
+        </w:rPr>
+      </w:pPr>
+      <w:r>
+        <w:rPr>
+          <w:rFonts w:ascii="Times New Roman" w:eastAsia="Times New Roman" w:hAnsi="Times New Roman" w:cs="Times New Roman"/>
+          <w:sz w:val="24"/>
+          <w:szCs w:val="24"/>
+        </w:rPr>
+        <w:t>Function _</w:t>
+      </w:r>
+      <w:r>
+        <w:rPr>
+          <w:rFonts w:ascii="Times New Roman" w:eastAsia="Times New Roman" w:hAnsi="Times New Roman" w:cs="Times New Roman"/>
+          <w:b/>
+          <w:bCs/>
+          <w:sz w:val="24"/>
+          <w:szCs w:val="24"/>
+        </w:rPr>
+        <w:t>Convo2</w:t>
+      </w:r>
+      <w:r>
+        <w:rPr>
+          <w:rFonts w:ascii="Times New Roman" w:eastAsia="Times New Roman" w:hAnsi="Times New Roman" w:cs="Times New Roman"/>
+          <w:sz w:val="24"/>
+          <w:szCs w:val="24"/>
+        </w:rPr>
+        <w:t>(</w:t>
+      </w:r>
+      <w:r>
+        <w:rPr>
+          <w:rFonts w:ascii="Times New Roman" w:eastAsia="Times New Roman" w:hAnsi="Times New Roman" w:cs="Times New Roman"/>
+          <w:sz w:val="24"/>
+          <w:szCs w:val="24"/>
+        </w:rPr>
+        <w:t xml:space="preserve"> ) -</w:t>
+      </w:r>
+      <w:r>
+        <w:rPr>
+          <w:rFonts w:ascii="Times New Roman" w:eastAsia="Times New Roman" w:hAnsi="Times New Roman" w:cs="Times New Roman"/>
+          <w:sz w:val="24"/>
+          <w:szCs w:val="24"/>
+        </w:rPr>
+        <w:t xml:space="preserve"> </w:t>
+      </w:r>
+      <w:r>
+        <w:rPr>
+          <w:rFonts w:ascii="Times New Roman" w:eastAsia="Times New Roman" w:hAnsi="Times New Roman" w:cs="Times New Roman"/>
+          <w:sz w:val="24"/>
+          <w:szCs w:val="24"/>
+        </w:rPr>
+        <w:t>The values of the global variables that were set in the _MainConversation() function and passes them into the _LoopConversation function.</w:t>
+      </w:r>
+      <w:r>
+        <w:rPr>
+          <w:rFonts w:ascii="Times New Roman" w:eastAsia="Times New Roman" w:hAnsi="Times New Roman" w:cs="Times New Roman"/>
+          <w:sz w:val="24"/>
+          <w:szCs w:val="24"/>
+        </w:rPr>
+        <w:t xml:space="preserve"> </w:t>
+      </w:r>
+    </w:p>
+    <w:p>
+      <w:pPr>
+        <w:rPr>
+          <w:rFonts w:ascii="Times New Roman" w:eastAsia="Times New Roman" w:hAnsi="Times New Roman" w:cs="Times New Roman"/>
+          <w:sz w:val="24"/>
+          <w:szCs w:val="24"/>
+        </w:rPr>
+      </w:pPr>
+      <w:r>
+        <w:rPr>
+          <w:rFonts w:ascii="Times New Roman" w:eastAsia="Times New Roman" w:hAnsi="Times New Roman" w:cs="Times New Roman"/>
+          <w:sz w:val="24"/>
+          <w:szCs w:val="24"/>
+        </w:rPr>
+        <w:t>Function _</w:t>
+      </w:r>
+      <w:r>
+        <w:rPr>
+          <w:rFonts w:ascii="Times New Roman" w:eastAsia="Times New Roman" w:hAnsi="Times New Roman" w:cs="Times New Roman"/>
+          <w:b/>
+          <w:bCs/>
+          <w:sz w:val="24"/>
+          <w:szCs w:val="24"/>
+        </w:rPr>
+        <w:t>LoopConversation</w:t>
+      </w:r>
+      <w:r>
+        <w:rPr>
+          <w:rFonts w:ascii="Times New Roman" w:eastAsia="Times New Roman" w:hAnsi="Times New Roman" w:cs="Times New Roman"/>
+          <w:sz w:val="24"/>
+          <w:szCs w:val="24"/>
+        </w:rPr>
+        <w:t xml:space="preserve">(, , ,) – This function has three parameters it accepts which includes both accepted utterances of a particular response and the response text to speak to the user calling the text-to-speech API. The conditional statements measure rather or not the user’s utterance at the final stage of the conversation is recognized. If it isn’t, ask the user to speak their response again. </w:t>
+      </w:r>
+      <w:r>
+        <w:rPr>
+          <w:rFonts w:ascii="Times New Roman" w:eastAsia="Times New Roman" w:hAnsi="Times New Roman" w:cs="Times New Roman"/>
+          <w:sz w:val="24"/>
+          <w:szCs w:val="24"/>
+        </w:rPr>
+        <w:t xml:space="preserve">Otherwise, _IsReady( , )  is called to have Misty speak one last response based off the two recognized utterances that may have been inputted. It then Unregisters the event which started “Convo2”. </w:t>
+      </w:r>
+    </w:p>
+    <w:p>
+      <w:pPr>
+        <w:rPr>
+          <w:rFonts w:ascii="Times New Roman" w:eastAsia="Times New Roman" w:hAnsi="Times New Roman" w:cs="Times New Roman"/>
+          <w:sz w:val="24"/>
+          <w:szCs w:val="24"/>
+        </w:rPr>
+      </w:pPr>
+      <w:r>
+        <w:rPr>
+          <w:rFonts w:ascii="Times New Roman" w:eastAsia="Times New Roman" w:hAnsi="Times New Roman" w:cs="Times New Roman"/>
+          <w:sz w:val="24"/>
+          <w:szCs w:val="24"/>
+        </w:rPr>
+        <w:t xml:space="preserve">Function </w:t>
+      </w:r>
+      <w:r>
+        <w:rPr>
+          <w:rFonts w:ascii="Times New Roman" w:eastAsia="Times New Roman" w:hAnsi="Times New Roman" w:cs="Times New Roman"/>
+          <w:b/>
+          <w:bCs/>
+          <w:sz w:val="24"/>
+          <w:szCs w:val="24"/>
+        </w:rPr>
+        <w:t>similar</w:t>
+      </w:r>
+      <w:r>
+        <w:rPr>
+          <w:rFonts w:ascii="Times New Roman" w:eastAsia="Times New Roman" w:hAnsi="Times New Roman" w:cs="Times New Roman"/>
+          <w:sz w:val="24"/>
+          <w:szCs w:val="24"/>
+        </w:rPr>
+        <w:t>( , ) – calculates the percentage accuracy of a string to another string value. This is primarily used to compare what the user speaks and the two acceptable phrases at several parts of the conversation. The utterance won’t be accepted if it doesn’t return a value above 65%.</w:t>
+      </w:r>
+    </w:p>
+    <w:p>
+      <w:pPr>
+        <w:rPr>
+          <w:rFonts w:ascii="Times New Roman" w:eastAsia="Times New Roman" w:hAnsi="Times New Roman" w:cs="Times New Roman"/>
+          <w:sz w:val="24"/>
+          <w:szCs w:val="24"/>
+        </w:rPr>
+      </w:pPr>
+      <w:r>
+        <w:rPr>
+          <w:rFonts w:ascii="Times New Roman" w:eastAsia="Times New Roman" w:hAnsi="Times New Roman" w:cs="Times New Roman"/>
+          <w:sz w:val="24"/>
+          <w:szCs w:val="24"/>
+        </w:rPr>
+        <w:t xml:space="preserve">Function </w:t>
+      </w:r>
+      <w:r>
+        <w:rPr>
+          <w:rFonts w:ascii="Times New Roman" w:eastAsia="Times New Roman" w:hAnsi="Times New Roman" w:cs="Times New Roman"/>
+          <w:b/>
+          <w:bCs/>
+          <w:sz w:val="24"/>
+          <w:szCs w:val="24"/>
+        </w:rPr>
+        <w:t>speakTheText</w:t>
+      </w:r>
+      <w:r>
+        <w:rPr>
+          <w:rFonts w:ascii="Times New Roman" w:eastAsia="Times New Roman" w:hAnsi="Times New Roman" w:cs="Times New Roman"/>
+          <w:sz w:val="24"/>
+          <w:szCs w:val="24"/>
+        </w:rPr>
+        <w:t>() – accepts a string which is sent to the text-to-speech API. The data sent to the API is then converted and sent to the _Base64In() function. Audio that was text was conver</w:t>
+      </w:r>
+      <w:r>
+        <w:rPr>
+          <w:rFonts w:ascii="Times New Roman" w:eastAsia="Times New Roman" w:hAnsi="Times New Roman" w:cs="Times New Roman"/>
+          <w:sz w:val="24"/>
+          <w:szCs w:val="24"/>
+        </w:rPr>
+        <w:t>ted to will play at the select language, pitch, speaking rate, and audio configurations. The _Base64In function saves the audio internally to Misty which can be played using the misty.PlayAudio() method.</w:t>
+      </w:r>
+    </w:p>
+    <w:p>
+      <w:pPr>
+        <w:rPr>
+          <w:rFonts w:ascii="Times New Roman" w:eastAsia="Times New Roman" w:hAnsi="Times New Roman" w:cs="Times New Roman"/>
+          <w:sz w:val="24"/>
+          <w:szCs w:val="24"/>
+        </w:rPr>
+      </w:pPr>
+      <w:r>
+        <w:rPr>
+          <w:rFonts w:ascii="Times New Roman" w:eastAsia="Times New Roman" w:hAnsi="Times New Roman" w:cs="Times New Roman"/>
+          <w:sz w:val="24"/>
+          <w:szCs w:val="24"/>
+        </w:rPr>
+        <w:t>Function _</w:t>
+      </w:r>
+      <w:r>
+        <w:rPr>
+          <w:rFonts w:ascii="Times New Roman" w:eastAsia="Times New Roman" w:hAnsi="Times New Roman" w:cs="Times New Roman"/>
+          <w:b/>
+          <w:bCs/>
+          <w:sz w:val="24"/>
+          <w:szCs w:val="24"/>
+        </w:rPr>
+        <w:t>IsReady</w:t>
+      </w:r>
+      <w:r>
+        <w:rPr>
+          <w:rFonts w:ascii="Times New Roman" w:eastAsia="Times New Roman" w:hAnsi="Times New Roman" w:cs="Times New Roman"/>
+          <w:sz w:val="24"/>
+          <w:szCs w:val="24"/>
+        </w:rPr>
+        <w:t xml:space="preserve">( , ) – accepts two strings. Compares the current global variables which hold the </w:t>
+      </w:r>
+      <w:r>
+        <w:rPr>
+          <w:rFonts w:ascii="Times New Roman" w:eastAsia="Times New Roman" w:hAnsi="Times New Roman" w:cs="Times New Roman"/>
+          <w:sz w:val="24"/>
+          <w:szCs w:val="24"/>
+        </w:rPr>
+        <w:t>user’s</w:t>
+      </w:r>
+      <w:r>
+        <w:rPr>
+          <w:rFonts w:ascii="Times New Roman" w:eastAsia="Times New Roman" w:hAnsi="Times New Roman" w:cs="Times New Roman"/>
+          <w:sz w:val="24"/>
+          <w:szCs w:val="24"/>
+        </w:rPr>
+        <w:t xml:space="preserve"> actual response and the two responses </w:t>
+      </w:r>
+      <w:r>
+        <w:rPr>
+          <w:rFonts w:ascii="Times New Roman" w:eastAsia="Times New Roman" w:hAnsi="Times New Roman" w:cs="Times New Roman"/>
+          <w:sz w:val="24"/>
+          <w:szCs w:val="24"/>
+        </w:rPr>
+        <w:t>it has reactions to. The similar( , ) function is called twice in which its value is saved within another variable. These two variables percentage values are then compared to 65%. Misty will respond to the specific utterance which similar percentage is greater than 65%.</w:t>
+      </w:r>
+    </w:p>
+    <w:p>
+      <w:pPr>
+        <w:rPr>
+          <w:rFonts w:ascii="Times New Roman" w:eastAsia="Times New Roman" w:hAnsi="Times New Roman" w:cs="Times New Roman"/>
+          <w:color w:val="7030A0"/>
+          <w:sz w:val="28"/>
+          <w:szCs w:val="28"/>
+        </w:rPr>
+      </w:pPr>
+    </w:p>
+    <w:p>
+      <w:pPr>
+        <w:rPr>
+          <w:rFonts w:ascii="Times New Roman" w:eastAsia="Times New Roman" w:hAnsi="Times New Roman" w:cs="Times New Roman"/>
+          <w:sz w:val="24"/>
+          <w:szCs w:val="24"/>
+        </w:rPr>
+      </w:pPr>
+      <w:r>
+        <w:rPr>
+          <w:rFonts w:ascii="Times New Roman" w:eastAsia="Times New Roman" w:hAnsi="Times New Roman" w:cs="Times New Roman"/>
+          <w:color w:val="7030A0"/>
+          <w:sz w:val="28"/>
+          <w:szCs w:val="28"/>
+        </w:rPr>
+        <w:lastRenderedPageBreak/>
+        <w:t>Translation</w:t>
+      </w:r>
       <w:r>
         <w:rPr>
           <w:rFonts w:ascii="Times New Roman" w:eastAsia="Times New Roman" w:hAnsi="Times New Roman" w:cs="Times New Roman"/>
@@ -2255,17 +2970,231 @@
           <w:sz w:val="24"/>
           <w:szCs w:val="24"/>
         </w:rPr>
-        <w:t>NIKKO</w:t>
-      </w:r>
-    </w:p>
-    <w:p>
-      <w:pPr>
-        <w:rPr>
-          <w:rFonts w:ascii="Times New Roman" w:eastAsia="Times New Roman" w:hAnsi="Times New Roman" w:cs="Times New Roman"/>
-          <w:sz w:val="24"/>
-          <w:szCs w:val="24"/>
-        </w:rPr>
-      </w:pPr>
+        <w:t xml:space="preserve">This skill is an applied use of two skills defined before, Sound To Text and Text To Sound. The translation part is the middle of the skill. For understanding of the other parts used, please read the documentation for the other two skills. </w:t>
+      </w:r>
+    </w:p>
+    <w:p>
+      <w:pPr>
+        <w:rPr>
+          <w:rFonts w:ascii="Times New Roman" w:eastAsia="Times New Roman" w:hAnsi="Times New Roman" w:cs="Times New Roman"/>
+          <w:sz w:val="24"/>
+          <w:szCs w:val="24"/>
+        </w:rPr>
+      </w:pPr>
+      <w:r>
+        <w:rPr>
+          <w:rFonts w:ascii="Times New Roman" w:eastAsia="Times New Roman" w:hAnsi="Times New Roman" w:cs="Times New Roman"/>
+          <w:sz w:val="24"/>
+          <w:szCs w:val="24"/>
+        </w:rPr>
+        <w:t>The translation part uses only two functions: _translatedData and translateText.</w:t>
+      </w:r>
+    </w:p>
+    <w:p>
+      <w:pPr>
+        <w:rPr>
+          <w:rFonts w:ascii="Times New Roman" w:eastAsia="Times New Roman" w:hAnsi="Times New Roman" w:cs="Times New Roman"/>
+          <w:sz w:val="24"/>
+          <w:szCs w:val="24"/>
+        </w:rPr>
+      </w:pPr>
+      <w:r>
+        <w:rPr>
+          <w:rFonts w:ascii="Times New Roman" w:eastAsia="Times New Roman" w:hAnsi="Times New Roman" w:cs="Times New Roman"/>
+          <w:sz w:val="24"/>
+          <w:szCs w:val="24"/>
+        </w:rPr>
+        <w:t>Our translateText function needs only one parameter, which is a string representing the text that you want to translate. Inside this function, you will need to set up the variable arguments. It is important to change the “source” and “target” based on the languages that you want to translate from and to. Then, we use the SendExternalRequest function to call the Google API, and set our last argument to the event in which the return values should be sent to, in this case _translatedData.</w:t>
+      </w:r>
+    </w:p>
+    <w:p>
+      <w:pPr>
+        <w:rPr>
+          <w:rFonts w:ascii="Times New Roman" w:eastAsia="Times New Roman" w:hAnsi="Times New Roman" w:cs="Times New Roman"/>
+          <w:sz w:val="24"/>
+          <w:szCs w:val="24"/>
+        </w:rPr>
+      </w:pPr>
+      <w:r>
+        <w:rPr>
+          <w:rFonts w:ascii="Times New Roman" w:eastAsia="Times New Roman" w:hAnsi="Times New Roman" w:cs="Times New Roman"/>
+          <w:sz w:val="24"/>
+          <w:szCs w:val="24"/>
+        </w:rPr>
+        <w:t xml:space="preserve">The _translatedData function will get the return value from the Google API as its only parameter. Then, it will save to a variable that can be accessed from other functions. </w:t>
+      </w:r>
+    </w:p>
+    <w:p>
+      <w:pPr>
+        <w:rPr>
+          <w:rFonts w:ascii="Times New Roman" w:eastAsia="Times New Roman" w:hAnsi="Times New Roman" w:cs="Times New Roman"/>
+          <w:sz w:val="24"/>
+          <w:szCs w:val="24"/>
+        </w:rPr>
+      </w:pPr>
+      <w:r>
+        <w:rPr>
+          <w:rFonts w:ascii="Times New Roman" w:eastAsia="Times New Roman" w:hAnsi="Times New Roman" w:cs="Times New Roman"/>
+          <w:sz w:val="24"/>
+          <w:szCs w:val="24"/>
+        </w:rPr>
+        <w:t xml:space="preserve">Our JSON file in this skill plays a very important part and have a different set up. Inside the “parameters”, there are three variables called: "APIKEY_GoogleSTT", "APIKEY_GoogleTTS", and "APIKEY_GoogleTranslate” which are followed by a colon and then a string. These strings are the keys that you should get from google. Each key should be entered with the service that you want to access. Explanation on how to get this key is under “Installation and Requirements </w:t>
+      </w:r>
+      <w:r>
+        <w:rPr>
+          <w:rFonts w:ascii="Times New Roman" w:eastAsia="Times New Roman" w:hAnsi="Times New Roman" w:cs="Times New Roman"/>
+          <w:sz w:val="24"/>
+          <w:szCs w:val="24"/>
+        </w:rPr>
+        <w:t>to work with</w:t>
+      </w:r>
+      <w:r>
+        <w:rPr>
+          <w:rFonts w:ascii="Times New Roman" w:eastAsia="Times New Roman" w:hAnsi="Times New Roman" w:cs="Times New Roman"/>
+          <w:sz w:val="24"/>
+          <w:szCs w:val="24"/>
+        </w:rPr>
+        <w:t xml:space="preserve"> This Project”.</w:t>
+      </w:r>
+    </w:p>
+    <w:p>
+      <w:pPr>
+        <w:rPr>
+          <w:rFonts w:ascii="Times New Roman" w:eastAsia="Times New Roman" w:hAnsi="Times New Roman" w:cs="Times New Roman"/>
+          <w:color w:val="7030A0"/>
+          <w:sz w:val="28"/>
+          <w:szCs w:val="28"/>
+        </w:rPr>
+      </w:pPr>
+    </w:p>
+    <w:p>
+      <w:pPr>
+        <w:rPr>
+          <w:rFonts w:ascii="Times New Roman" w:eastAsia="Times New Roman" w:hAnsi="Times New Roman" w:cs="Times New Roman"/>
+          <w:color w:val="7030A0"/>
+          <w:sz w:val="28"/>
+          <w:szCs w:val="28"/>
+        </w:rPr>
+      </w:pPr>
+    </w:p>
+    <w:p>
+      <w:pPr>
+        <w:rPr>
+          <w:rFonts w:ascii="Times New Roman" w:eastAsia="Times New Roman" w:hAnsi="Times New Roman" w:cs="Times New Roman"/>
+          <w:color w:val="7030A0"/>
+          <w:sz w:val="28"/>
+          <w:szCs w:val="28"/>
+        </w:rPr>
+      </w:pPr>
+    </w:p>
+    <w:p>
+      <w:pPr>
+        <w:rPr>
+          <w:rFonts w:ascii="Times New Roman" w:eastAsia="Times New Roman" w:hAnsi="Times New Roman" w:cs="Times New Roman"/>
+          <w:color w:val="7030A0"/>
+          <w:sz w:val="28"/>
+          <w:szCs w:val="28"/>
+        </w:rPr>
+      </w:pPr>
+    </w:p>
+    <w:p>
+      <w:pPr>
+        <w:rPr>
+          <w:rFonts w:ascii="Times New Roman" w:eastAsia="Times New Roman" w:hAnsi="Times New Roman" w:cs="Times New Roman"/>
+          <w:color w:val="7030A0"/>
+          <w:sz w:val="28"/>
+          <w:szCs w:val="28"/>
+        </w:rPr>
+      </w:pPr>
+    </w:p>
+    <w:p>
+      <w:pPr>
+        <w:rPr>
+          <w:rFonts w:ascii="Times New Roman" w:eastAsia="Times New Roman" w:hAnsi="Times New Roman" w:cs="Times New Roman"/>
+          <w:color w:val="7030A0"/>
+          <w:sz w:val="28"/>
+          <w:szCs w:val="28"/>
+        </w:rPr>
+      </w:pPr>
+    </w:p>
+    <w:p>
+      <w:pPr>
+        <w:rPr>
+          <w:rFonts w:ascii="Times New Roman" w:eastAsia="Times New Roman" w:hAnsi="Times New Roman" w:cs="Times New Roman"/>
+          <w:color w:val="7030A0"/>
+          <w:sz w:val="28"/>
+          <w:szCs w:val="28"/>
+        </w:rPr>
+      </w:pPr>
+    </w:p>
+    <w:p>
+      <w:pPr>
+        <w:rPr>
+          <w:rFonts w:ascii="Times New Roman" w:eastAsia="Times New Roman" w:hAnsi="Times New Roman" w:cs="Times New Roman"/>
+          <w:color w:val="7030A0"/>
+          <w:sz w:val="28"/>
+          <w:szCs w:val="28"/>
+        </w:rPr>
+      </w:pPr>
+    </w:p>
+    <w:p>
+      <w:pPr>
+        <w:rPr>
+          <w:rFonts w:ascii="Times New Roman" w:eastAsia="Times New Roman" w:hAnsi="Times New Roman" w:cs="Times New Roman"/>
+          <w:color w:val="7030A0"/>
+          <w:sz w:val="28"/>
+          <w:szCs w:val="28"/>
+        </w:rPr>
+      </w:pPr>
+    </w:p>
+    <w:p>
+      <w:pPr>
+        <w:rPr>
+          <w:rFonts w:ascii="Times New Roman" w:eastAsia="Times New Roman" w:hAnsi="Times New Roman" w:cs="Times New Roman"/>
+          <w:color w:val="7030A0"/>
+          <w:sz w:val="28"/>
+          <w:szCs w:val="28"/>
+        </w:rPr>
+      </w:pPr>
+    </w:p>
+    <w:p>
+      <w:pPr>
+        <w:rPr>
+          <w:rFonts w:ascii="Times New Roman" w:eastAsia="Times New Roman" w:hAnsi="Times New Roman" w:cs="Times New Roman"/>
+          <w:color w:val="7030A0"/>
+          <w:sz w:val="28"/>
+          <w:szCs w:val="28"/>
+        </w:rPr>
+      </w:pPr>
+    </w:p>
+    <w:p>
+      <w:pPr>
+        <w:rPr>
+          <w:rFonts w:ascii="Times New Roman" w:eastAsia="Times New Roman" w:hAnsi="Times New Roman" w:cs="Times New Roman"/>
+          <w:color w:val="7030A0"/>
+          <w:sz w:val="28"/>
+          <w:szCs w:val="28"/>
+        </w:rPr>
+      </w:pPr>
+    </w:p>
+    <w:p>
+      <w:pPr>
+        <w:rPr>
+          <w:rFonts w:ascii="Times New Roman" w:eastAsia="Times New Roman" w:hAnsi="Times New Roman" w:cs="Times New Roman"/>
+          <w:sz w:val="24"/>
+          <w:szCs w:val="24"/>
+        </w:rPr>
+      </w:pPr>
+      <w:r>
+        <w:rPr>
+          <w:rFonts w:ascii="Times New Roman" w:eastAsia="Times New Roman" w:hAnsi="Times New Roman" w:cs="Times New Roman"/>
+          <w:color w:val="7030A0"/>
+          <w:sz w:val="28"/>
+          <w:szCs w:val="28"/>
+        </w:rPr>
+        <w:lastRenderedPageBreak/>
+        <w:t>Tic-tac-toe</w:t>
+      </w:r>
       <w:r>
         <w:rPr>
           <w:rFonts w:ascii="Times New Roman" w:eastAsia="Times New Roman" w:hAnsi="Times New Roman" w:cs="Times New Roman"/>
@@ -2274,8 +3203,854 @@
           <w:szCs w:val="28"/>
         </w:rPr>
         <w:br/>
-        <w:t>Translation</w:t>
-      </w:r>
+      </w:r>
+      <w:r>
+        <w:rPr>
+          <w:rFonts w:ascii="Times New Roman" w:eastAsia="Times New Roman" w:hAnsi="Times New Roman" w:cs="Times New Roman"/>
+          <w:sz w:val="24"/>
+          <w:szCs w:val="24"/>
+        </w:rPr>
+        <w:t xml:space="preserve">This skill utilizes Misty’s DisplayImage() methods to simulate a tic-tac-toe game live on her display. The skill begins by clearing all possible images then displays a blank nine tile board on her display. Although you may randomly decide which Misty would go first with some minor tweaks, computer2 makes the first move. </w:t>
+      </w:r>
+      <w:r>
+        <w:rPr>
+          <w:rFonts w:ascii="Times New Roman" w:eastAsia="Times New Roman" w:hAnsi="Times New Roman" w:cs="Times New Roman"/>
+          <w:sz w:val="24"/>
+          <w:szCs w:val="24"/>
+        </w:rPr>
+        <w:t>The GameStart() function starts the game where</w:t>
+      </w:r>
+      <w:r>
+        <w:rPr>
+          <w:rFonts w:ascii="Times New Roman" w:eastAsia="Times New Roman" w:hAnsi="Times New Roman" w:cs="Times New Roman"/>
+          <w:sz w:val="24"/>
+          <w:szCs w:val="24"/>
+        </w:rPr>
+        <w:t xml:space="preserve"> the computer2(Misty2) makes </w:t>
+      </w:r>
+      <w:r>
+        <w:rPr>
+          <w:rFonts w:ascii="Times New Roman" w:eastAsia="Times New Roman" w:hAnsi="Times New Roman" w:cs="Times New Roman"/>
+          <w:sz w:val="24"/>
+          <w:szCs w:val="24"/>
+        </w:rPr>
+        <w:t xml:space="preserve">the first move. This skill simulates the game by randomly selecting a tile </w:t>
+      </w:r>
+      <w:r>
+        <w:rPr>
+          <w:rFonts w:ascii="Times New Roman" w:eastAsia="Times New Roman" w:hAnsi="Times New Roman" w:cs="Times New Roman"/>
+          <w:sz w:val="24"/>
+          <w:szCs w:val="24"/>
+        </w:rPr>
+        <w:t xml:space="preserve">that is available depending on which computer’s turn it is. There originally was a plan to implement the minimax algorithm so that our Misty could statistically make to best move during play. However, </w:t>
+      </w:r>
+      <w:r>
+        <w:rPr>
+          <w:rFonts w:ascii="Times New Roman" w:eastAsia="Times New Roman" w:hAnsi="Times New Roman" w:cs="Times New Roman"/>
+          <w:sz w:val="24"/>
+          <w:szCs w:val="24"/>
+        </w:rPr>
+        <w:t xml:space="preserve">priority was getting information from the dashboard to that it may communicate to another robot. Global variable playerturn, activegame, and boardstate were going to be posted to our dashboard. Playerturn would equal Player1 or Player2 while activegame equals true or false and boardstate contains an array of nine characters. The idea we wanted to implement was one player making their turn in which after their turn is done, that </w:t>
+      </w:r>
+      <w:r>
+        <w:rPr>
+          <w:rFonts w:ascii="Times New Roman" w:eastAsia="Times New Roman" w:hAnsi="Times New Roman" w:cs="Times New Roman"/>
+          <w:sz w:val="24"/>
+          <w:szCs w:val="24"/>
+        </w:rPr>
+        <w:t>Misty (</w:t>
+      </w:r>
+      <w:r>
+        <w:rPr>
+          <w:rFonts w:ascii="Times New Roman" w:eastAsia="Times New Roman" w:hAnsi="Times New Roman" w:cs="Times New Roman"/>
+          <w:sz w:val="24"/>
+          <w:szCs w:val="24"/>
+        </w:rPr>
+        <w:t xml:space="preserve">or player) would update the dashboard by changing the value of playerturn to the other player and the updated boardstate with their selected tile. We were not able to implement communication through the dashboard so you may simulate tic-tac-toe by running the skill and see a game play until computer1 or computer2 wins </w:t>
+      </w:r>
+      <w:r>
+        <w:rPr>
+          <w:rFonts w:ascii="Times New Roman" w:eastAsia="Times New Roman" w:hAnsi="Times New Roman" w:cs="Times New Roman"/>
+          <w:sz w:val="24"/>
+          <w:szCs w:val="24"/>
+        </w:rPr>
+        <w:t>or the game ends in a draw. Once the game ends, an animation plays depending on the end result. The game board and all the tiles are cleared off Misty’s screen. You will see that the Reset_Board() function can be altered to not delete the board itself. This would be useful if you want the game to be able to restart. You may also incorporate Misty’s bump sensor methods so that a live player can interact with the board.</w:t>
+      </w:r>
+    </w:p>
+    <w:p>
+      <w:pPr>
+        <w:rPr>
+          <w:rFonts w:ascii="Times New Roman" w:eastAsia="Times New Roman" w:hAnsi="Times New Roman" w:cs="Times New Roman"/>
+          <w:b/>
+          <w:bCs/>
+          <w:sz w:val="24"/>
+          <w:szCs w:val="24"/>
+          <w:u w:val="single"/>
+        </w:rPr>
+      </w:pPr>
+      <w:r>
+        <w:rPr>
+          <w:rFonts w:ascii="Times New Roman" w:eastAsia="Times New Roman" w:hAnsi="Times New Roman" w:cs="Times New Roman"/>
+          <w:b/>
+          <w:bCs/>
+          <w:sz w:val="24"/>
+          <w:szCs w:val="24"/>
+          <w:u w:val="single"/>
+        </w:rPr>
+        <w:t>Function</w:t>
+      </w:r>
+      <w:r>
+        <w:rPr>
+          <w:rFonts w:ascii="Times New Roman" w:eastAsia="Times New Roman" w:hAnsi="Times New Roman" w:cs="Times New Roman"/>
+          <w:b/>
+          <w:bCs/>
+          <w:sz w:val="24"/>
+          <w:szCs w:val="24"/>
+          <w:u w:val="single"/>
+        </w:rPr>
+        <w:t>s</w:t>
+      </w:r>
+      <w:r>
+        <w:rPr>
+          <w:rFonts w:ascii="Times New Roman" w:eastAsia="Times New Roman" w:hAnsi="Times New Roman" w:cs="Times New Roman"/>
+          <w:b/>
+          <w:bCs/>
+          <w:sz w:val="24"/>
+          <w:szCs w:val="24"/>
+          <w:u w:val="single"/>
+        </w:rPr>
+        <w:t>:</w:t>
+      </w:r>
+    </w:p>
+    <w:p>
+      <w:pPr>
+        <w:rPr>
+          <w:rFonts w:ascii="Times New Roman" w:eastAsia="Times New Roman" w:hAnsi="Times New Roman" w:cs="Times New Roman"/>
+          <w:sz w:val="24"/>
+          <w:szCs w:val="24"/>
+        </w:rPr>
+      </w:pPr>
+      <w:r>
+        <w:rPr>
+          <w:rFonts w:ascii="Times New Roman" w:eastAsia="Times New Roman" w:hAnsi="Times New Roman" w:cs="Times New Roman"/>
+          <w:sz w:val="24"/>
+          <w:szCs w:val="24"/>
+        </w:rPr>
+        <w:t xml:space="preserve">Function </w:t>
+      </w:r>
+      <w:r>
+        <w:rPr>
+          <w:rFonts w:ascii="Times New Roman" w:eastAsia="Times New Roman" w:hAnsi="Times New Roman" w:cs="Times New Roman"/>
+          <w:b/>
+          <w:bCs/>
+          <w:sz w:val="24"/>
+          <w:szCs w:val="24"/>
+        </w:rPr>
+        <w:t>Reset_Board</w:t>
+      </w:r>
+      <w:r>
+        <w:rPr>
+          <w:rFonts w:ascii="Times New Roman" w:eastAsia="Times New Roman" w:hAnsi="Times New Roman" w:cs="Times New Roman"/>
+          <w:sz w:val="24"/>
+          <w:szCs w:val="24"/>
+        </w:rPr>
+        <w:t>()</w:t>
+      </w:r>
+      <w:r>
+        <w:rPr>
+          <w:rFonts w:ascii="Times New Roman" w:eastAsia="Times New Roman" w:hAnsi="Times New Roman" w:cs="Times New Roman"/>
+          <w:b/>
+          <w:bCs/>
+          <w:sz w:val="24"/>
+          <w:szCs w:val="24"/>
+        </w:rPr>
+        <w:t xml:space="preserve"> </w:t>
+      </w:r>
+      <w:r>
+        <w:rPr>
+          <w:rFonts w:ascii="Times New Roman" w:eastAsia="Times New Roman" w:hAnsi="Times New Roman" w:cs="Times New Roman"/>
+          <w:b/>
+          <w:bCs/>
+          <w:sz w:val="24"/>
+          <w:szCs w:val="24"/>
+        </w:rPr>
+        <w:t xml:space="preserve">– </w:t>
+      </w:r>
+      <w:r>
+        <w:rPr>
+          <w:rFonts w:ascii="Times New Roman" w:eastAsia="Times New Roman" w:hAnsi="Times New Roman" w:cs="Times New Roman"/>
+          <w:sz w:val="24"/>
+          <w:szCs w:val="24"/>
+        </w:rPr>
+        <w:t>Deletes all images(board, Xs, Os, game over image). You can implement this or versions of it anywhere within the code. We call this function at the beginning of the code just in the case that the board wasn’t deleted from the screen in a previous run. Otherwise as long as you let the skill run the complete game simulation, the board and all its contents will be cleared off the screen.</w:t>
+      </w:r>
+      <w:r>
+        <w:rPr>
+          <w:rFonts w:ascii="Times New Roman" w:eastAsia="Times New Roman" w:hAnsi="Times New Roman" w:cs="Times New Roman"/>
+          <w:b/>
+          <w:bCs/>
+          <w:sz w:val="24"/>
+          <w:szCs w:val="24"/>
+        </w:rPr>
+        <w:t xml:space="preserve"> </w:t>
+      </w:r>
+    </w:p>
+    <w:p>
+      <w:pPr>
+        <w:rPr>
+          <w:rFonts w:ascii="Times New Roman" w:eastAsia="Times New Roman" w:hAnsi="Times New Roman" w:cs="Times New Roman"/>
+          <w:sz w:val="24"/>
+          <w:szCs w:val="24"/>
+        </w:rPr>
+      </w:pPr>
+      <w:r>
+        <w:rPr>
+          <w:rFonts w:ascii="Times New Roman" w:eastAsia="Times New Roman" w:hAnsi="Times New Roman" w:cs="Times New Roman"/>
+          <w:sz w:val="24"/>
+          <w:szCs w:val="24"/>
+        </w:rPr>
+        <w:t>misty. D</w:t>
+      </w:r>
+      <w:r>
+        <w:rPr>
+          <w:rFonts w:ascii="Times New Roman" w:eastAsia="Times New Roman" w:hAnsi="Times New Roman" w:cs="Times New Roman"/>
+          <w:sz w:val="24"/>
+          <w:szCs w:val="24"/>
+        </w:rPr>
+        <w:t>i</w:t>
+      </w:r>
+      <w:r>
+        <w:rPr>
+          <w:rFonts w:ascii="Times New Roman" w:eastAsia="Times New Roman" w:hAnsi="Times New Roman" w:cs="Times New Roman"/>
+          <w:sz w:val="24"/>
+          <w:szCs w:val="24"/>
+        </w:rPr>
+        <w:t>splayLayerImage()</w:t>
+      </w:r>
+      <w:r>
+        <w:rPr>
+          <w:rFonts w:ascii="Times New Roman" w:eastAsia="Times New Roman" w:hAnsi="Times New Roman" w:cs="Times New Roman"/>
+          <w:sz w:val="24"/>
+          <w:szCs w:val="24"/>
+        </w:rPr>
+        <w:t xml:space="preserve"> </w:t>
+      </w:r>
+      <w:r>
+        <w:rPr>
+          <w:rFonts w:ascii="Times New Roman" w:eastAsia="Times New Roman" w:hAnsi="Times New Roman" w:cs="Times New Roman"/>
+          <w:sz w:val="24"/>
+          <w:szCs w:val="24"/>
+        </w:rPr>
+        <w:t xml:space="preserve">– Built in Misty method that was used to both display the Xs and Os over the blank board, but also to manipulate how and where the image appears on Misty’s display. This method unfortunately only has preset locations on her display you can designate the image to appear. You can set a picture to the top left quadrant, left center, top right, center left, center center, center right, bottom left, bottom center, and bottom right of the display. Due to this, we </w:t>
+      </w:r>
+      <w:r>
+        <w:rPr>
+          <w:rFonts w:ascii="Times New Roman" w:eastAsia="Times New Roman" w:hAnsi="Times New Roman" w:cs="Times New Roman"/>
+          <w:sz w:val="24"/>
+          <w:szCs w:val="24"/>
+        </w:rPr>
+        <w:t>must</w:t>
+      </w:r>
+      <w:r>
+        <w:rPr>
+          <w:rFonts w:ascii="Times New Roman" w:eastAsia="Times New Roman" w:hAnsi="Times New Roman" w:cs="Times New Roman"/>
+          <w:sz w:val="24"/>
+          <w:szCs w:val="24"/>
+        </w:rPr>
+        <w:t xml:space="preserve"> manually edit in extra whitespace on certain tiles to get it to fit into the board.</w:t>
+      </w:r>
+    </w:p>
+    <w:p>
+      <w:pPr>
+        <w:rPr>
+          <w:rFonts w:ascii="Times New Roman" w:eastAsia="Times New Roman" w:hAnsi="Times New Roman" w:cs="Times New Roman"/>
+          <w:sz w:val="24"/>
+          <w:szCs w:val="24"/>
+        </w:rPr>
+      </w:pPr>
+      <w:r>
+        <w:rPr>
+          <w:rFonts w:ascii="Times New Roman" w:eastAsia="Times New Roman" w:hAnsi="Times New Roman" w:cs="Times New Roman"/>
+          <w:sz w:val="24"/>
+          <w:szCs w:val="24"/>
+        </w:rPr>
+        <w:t xml:space="preserve">Function </w:t>
+      </w:r>
+      <w:r>
+        <w:rPr>
+          <w:rFonts w:ascii="Times New Roman" w:eastAsia="Times New Roman" w:hAnsi="Times New Roman" w:cs="Times New Roman"/>
+          <w:b/>
+          <w:bCs/>
+          <w:sz w:val="24"/>
+          <w:szCs w:val="24"/>
+        </w:rPr>
+        <w:t>GameStart</w:t>
+      </w:r>
+      <w:r>
+        <w:rPr>
+          <w:rFonts w:ascii="Times New Roman" w:eastAsia="Times New Roman" w:hAnsi="Times New Roman" w:cs="Times New Roman"/>
+          <w:sz w:val="24"/>
+          <w:szCs w:val="24"/>
+        </w:rPr>
+        <w:t>()</w:t>
+      </w:r>
+      <w:r>
+        <w:rPr>
+          <w:rFonts w:ascii="Times New Roman" w:eastAsia="Times New Roman" w:hAnsi="Times New Roman" w:cs="Times New Roman"/>
+          <w:sz w:val="24"/>
+          <w:szCs w:val="24"/>
+        </w:rPr>
+        <w:t xml:space="preserve"> </w:t>
+      </w:r>
+      <w:r>
+        <w:rPr>
+          <w:rFonts w:ascii="Times New Roman" w:eastAsia="Times New Roman" w:hAnsi="Times New Roman" w:cs="Times New Roman"/>
+          <w:sz w:val="24"/>
+          <w:szCs w:val="24"/>
+        </w:rPr>
+        <w:t>– the primary function starts the game from a blank board state. This function utilizes the HandleTheResults(), DisplayLayerImage, and randomResponse Functions. As long as the state of the game is true</w:t>
+      </w:r>
+      <w:r>
+        <w:rPr>
+          <w:rFonts w:ascii="Times New Roman" w:eastAsia="Times New Roman" w:hAnsi="Times New Roman" w:cs="Times New Roman"/>
+          <w:sz w:val="24"/>
+          <w:szCs w:val="24"/>
+        </w:rPr>
+        <w:t>(ActiveGame global variable)</w:t>
+      </w:r>
+      <w:r>
+        <w:rPr>
+          <w:rFonts w:ascii="Times New Roman" w:eastAsia="Times New Roman" w:hAnsi="Times New Roman" w:cs="Times New Roman"/>
+          <w:sz w:val="24"/>
+          <w:szCs w:val="24"/>
+        </w:rPr>
+        <w:t xml:space="preserve">, computer1 and 2 will continue making moves. The HandleTheResults() function switches the global variable ActiveGame to false when the game ends on any condition. The while loop of GameStart() will end and then it calls Reset_Board to </w:t>
+      </w:r>
+      <w:r>
+        <w:rPr>
+          <w:rFonts w:ascii="Times New Roman" w:eastAsia="Times New Roman" w:hAnsi="Times New Roman" w:cs="Times New Roman"/>
+          <w:sz w:val="24"/>
+          <w:szCs w:val="24"/>
+        </w:rPr>
+        <w:t xml:space="preserve">clear Misty’s display so you can see her eyes again. </w:t>
+      </w:r>
+    </w:p>
+    <w:p>
+      <w:pPr>
+        <w:rPr>
+          <w:rFonts w:ascii="Times New Roman" w:eastAsia="Times New Roman" w:hAnsi="Times New Roman" w:cs="Times New Roman"/>
+          <w:sz w:val="24"/>
+          <w:szCs w:val="24"/>
+        </w:rPr>
+      </w:pPr>
+      <w:r>
+        <w:rPr>
+          <w:rFonts w:ascii="Times New Roman" w:eastAsia="Times New Roman" w:hAnsi="Times New Roman" w:cs="Times New Roman"/>
+          <w:sz w:val="24"/>
+          <w:szCs w:val="24"/>
+        </w:rPr>
+        <w:lastRenderedPageBreak/>
+        <w:t xml:space="preserve">Function </w:t>
+      </w:r>
+      <w:r>
+        <w:rPr>
+          <w:rFonts w:ascii="Times New Roman" w:eastAsia="Times New Roman" w:hAnsi="Times New Roman" w:cs="Times New Roman"/>
+          <w:b/>
+          <w:bCs/>
+          <w:sz w:val="24"/>
+          <w:szCs w:val="24"/>
+        </w:rPr>
+        <w:t>HandleTheResults</w:t>
+      </w:r>
+      <w:r>
+        <w:rPr>
+          <w:rFonts w:ascii="Times New Roman" w:eastAsia="Times New Roman" w:hAnsi="Times New Roman" w:cs="Times New Roman"/>
+          <w:sz w:val="24"/>
+          <w:szCs w:val="24"/>
+        </w:rPr>
+        <w:t>()</w:t>
+      </w:r>
+      <w:r>
+        <w:rPr>
+          <w:rFonts w:ascii="Times New Roman" w:eastAsia="Times New Roman" w:hAnsi="Times New Roman" w:cs="Times New Roman"/>
+          <w:sz w:val="24"/>
+          <w:szCs w:val="24"/>
+        </w:rPr>
+        <w:t xml:space="preserve"> </w:t>
+      </w:r>
+      <w:r>
+        <w:rPr>
+          <w:rFonts w:ascii="Times New Roman" w:eastAsia="Times New Roman" w:hAnsi="Times New Roman" w:cs="Times New Roman"/>
+          <w:sz w:val="24"/>
+          <w:szCs w:val="24"/>
+        </w:rPr>
+        <w:t xml:space="preserve">– Uses the CheckWinState() function to check if the game has ended in a side winning or a draw. It then checks three conditional statements that activate depending on the result of the game. If player1 wins the game, an image displays showing that player1 wins then plays the game over animation. Also sets the ActiveGame to false for all three scenarios. </w:t>
+      </w:r>
+    </w:p>
+    <w:p>
+      <w:pPr>
+        <w:rPr>
+          <w:rFonts w:ascii="Times New Roman" w:eastAsia="Times New Roman" w:hAnsi="Times New Roman" w:cs="Times New Roman"/>
+          <w:sz w:val="24"/>
+          <w:szCs w:val="24"/>
+        </w:rPr>
+      </w:pPr>
+      <w:r>
+        <w:rPr>
+          <w:rFonts w:ascii="Times New Roman" w:eastAsia="Times New Roman" w:hAnsi="Times New Roman" w:cs="Times New Roman"/>
+          <w:sz w:val="24"/>
+          <w:szCs w:val="24"/>
+        </w:rPr>
+        <w:t xml:space="preserve">Function </w:t>
+      </w:r>
+      <w:r>
+        <w:rPr>
+          <w:rFonts w:ascii="Times New Roman" w:eastAsia="Times New Roman" w:hAnsi="Times New Roman" w:cs="Times New Roman"/>
+          <w:b/>
+          <w:bCs/>
+          <w:sz w:val="24"/>
+          <w:szCs w:val="24"/>
+        </w:rPr>
+        <w:t>CheckWinState</w:t>
+      </w:r>
+      <w:r>
+        <w:rPr>
+          <w:rFonts w:ascii="Times New Roman" w:eastAsia="Times New Roman" w:hAnsi="Times New Roman" w:cs="Times New Roman"/>
+          <w:sz w:val="24"/>
+          <w:szCs w:val="24"/>
+        </w:rPr>
+        <w:t>()</w:t>
+      </w:r>
+      <w:r>
+        <w:rPr>
+          <w:rFonts w:ascii="Times New Roman" w:eastAsia="Times New Roman" w:hAnsi="Times New Roman" w:cs="Times New Roman"/>
+          <w:sz w:val="24"/>
+          <w:szCs w:val="24"/>
+        </w:rPr>
+        <w:t xml:space="preserve"> </w:t>
+      </w:r>
+      <w:r>
+        <w:rPr>
+          <w:rFonts w:ascii="Times New Roman" w:eastAsia="Times New Roman" w:hAnsi="Times New Roman" w:cs="Times New Roman"/>
+          <w:sz w:val="24"/>
+          <w:szCs w:val="24"/>
+        </w:rPr>
+        <w:t>– Compares the contents of the board to all winning combinations</w:t>
+      </w:r>
+      <w:r>
+        <w:rPr>
+          <w:rFonts w:ascii="Times New Roman" w:eastAsia="Times New Roman" w:hAnsi="Times New Roman" w:cs="Times New Roman"/>
+          <w:sz w:val="24"/>
+          <w:szCs w:val="24"/>
+        </w:rPr>
+        <w:t xml:space="preserve"> after reading in contents of StateOfGame into 9 separate variables</w:t>
+      </w:r>
+      <w:r>
+        <w:rPr>
+          <w:rFonts w:ascii="Times New Roman" w:eastAsia="Times New Roman" w:hAnsi="Times New Roman" w:cs="Times New Roman"/>
+          <w:sz w:val="24"/>
+          <w:szCs w:val="24"/>
+        </w:rPr>
+        <w:t xml:space="preserve">. If a winning combination is registered, it also determines which player won. Global variables </w:t>
+      </w:r>
+      <w:r>
+        <w:rPr>
+          <w:rFonts w:ascii="Times New Roman" w:eastAsia="Times New Roman" w:hAnsi="Times New Roman" w:cs="Times New Roman"/>
+          <w:sz w:val="24"/>
+          <w:szCs w:val="24"/>
+        </w:rPr>
+        <w:t xml:space="preserve">p1win(Xs) or p2win(Os) will be set to true. The HandleTheResults() function employs this function so it knows if the game ended in a win or lose for player1. The global variable DrawGame will be set to true if there is no winner. </w:t>
+      </w:r>
+    </w:p>
+    <w:p>
+      <w:pPr>
+        <w:rPr>
+          <w:rFonts w:ascii="Times New Roman" w:eastAsia="Times New Roman" w:hAnsi="Times New Roman" w:cs="Times New Roman"/>
+          <w:sz w:val="24"/>
+          <w:szCs w:val="24"/>
+        </w:rPr>
+      </w:pPr>
+      <w:r>
+        <w:rPr>
+          <w:rFonts w:ascii="Times New Roman" w:eastAsia="Times New Roman" w:hAnsi="Times New Roman" w:cs="Times New Roman"/>
+          <w:sz w:val="24"/>
+          <w:szCs w:val="24"/>
+        </w:rPr>
+        <w:t xml:space="preserve">Function </w:t>
+      </w:r>
+      <w:r>
+        <w:rPr>
+          <w:rFonts w:ascii="Times New Roman" w:eastAsia="Times New Roman" w:hAnsi="Times New Roman" w:cs="Times New Roman"/>
+          <w:b/>
+          <w:bCs/>
+          <w:sz w:val="24"/>
+          <w:szCs w:val="24"/>
+        </w:rPr>
+        <w:t>randomResponse</w:t>
+      </w:r>
+      <w:r>
+        <w:rPr>
+          <w:rFonts w:ascii="Times New Roman" w:eastAsia="Times New Roman" w:hAnsi="Times New Roman" w:cs="Times New Roman"/>
+          <w:sz w:val="24"/>
+          <w:szCs w:val="24"/>
+        </w:rPr>
+        <w:t>()</w:t>
+      </w:r>
+      <w:r>
+        <w:rPr>
+          <w:rFonts w:ascii="Times New Roman" w:eastAsia="Times New Roman" w:hAnsi="Times New Roman" w:cs="Times New Roman"/>
+          <w:sz w:val="24"/>
+          <w:szCs w:val="24"/>
+        </w:rPr>
+        <w:t xml:space="preserve"> </w:t>
+      </w:r>
+      <w:r>
+        <w:rPr>
+          <w:rFonts w:ascii="Times New Roman" w:eastAsia="Times New Roman" w:hAnsi="Times New Roman" w:cs="Times New Roman"/>
+          <w:sz w:val="24"/>
+          <w:szCs w:val="24"/>
+        </w:rPr>
+        <w:t>– Simply decides randomly between two audio files that play on Misty as a reaction to computer2’s move(Misty2).</w:t>
+      </w:r>
+    </w:p>
+    <w:p>
+      <w:pPr>
+        <w:rPr>
+          <w:rFonts w:ascii="Times New Roman" w:eastAsia="Times New Roman" w:hAnsi="Times New Roman" w:cs="Times New Roman"/>
+          <w:sz w:val="24"/>
+          <w:szCs w:val="24"/>
+        </w:rPr>
+      </w:pPr>
+      <w:r>
+        <w:rPr>
+          <w:rFonts w:ascii="Times New Roman" w:eastAsia="Times New Roman" w:hAnsi="Times New Roman" w:cs="Times New Roman"/>
+          <w:sz w:val="24"/>
+          <w:szCs w:val="24"/>
+        </w:rPr>
+        <w:t xml:space="preserve">Function </w:t>
+      </w:r>
+      <w:r>
+        <w:rPr>
+          <w:rFonts w:ascii="Times New Roman" w:eastAsia="Times New Roman" w:hAnsi="Times New Roman" w:cs="Times New Roman"/>
+          <w:b/>
+          <w:bCs/>
+          <w:sz w:val="24"/>
+          <w:szCs w:val="24"/>
+        </w:rPr>
+        <w:t>Computer1Move</w:t>
+      </w:r>
+      <w:r>
+        <w:rPr>
+          <w:rFonts w:ascii="Times New Roman" w:eastAsia="Times New Roman" w:hAnsi="Times New Roman" w:cs="Times New Roman"/>
+          <w:sz w:val="24"/>
+          <w:szCs w:val="24"/>
+        </w:rPr>
+        <w:t xml:space="preserve">(), </w:t>
+      </w:r>
+      <w:r>
+        <w:rPr>
+          <w:rFonts w:ascii="Times New Roman" w:eastAsia="Times New Roman" w:hAnsi="Times New Roman" w:cs="Times New Roman"/>
+          <w:b/>
+          <w:bCs/>
+          <w:sz w:val="24"/>
+          <w:szCs w:val="24"/>
+        </w:rPr>
+        <w:t>Computer2Move</w:t>
+      </w:r>
+      <w:r>
+        <w:rPr>
+          <w:rFonts w:ascii="Times New Roman" w:eastAsia="Times New Roman" w:hAnsi="Times New Roman" w:cs="Times New Roman"/>
+          <w:sz w:val="24"/>
+          <w:szCs w:val="24"/>
+        </w:rPr>
+        <w:t>()</w:t>
+      </w:r>
+      <w:r>
+        <w:rPr>
+          <w:rFonts w:ascii="Times New Roman" w:eastAsia="Times New Roman" w:hAnsi="Times New Roman" w:cs="Times New Roman"/>
+          <w:sz w:val="24"/>
+          <w:szCs w:val="24"/>
+        </w:rPr>
+        <w:t xml:space="preserve"> </w:t>
+      </w:r>
+      <w:r>
+        <w:rPr>
+          <w:rFonts w:ascii="Times New Roman" w:eastAsia="Times New Roman" w:hAnsi="Times New Roman" w:cs="Times New Roman"/>
+          <w:sz w:val="24"/>
+          <w:szCs w:val="24"/>
+        </w:rPr>
+        <w:t>–</w:t>
+      </w:r>
+      <w:r>
+        <w:rPr>
+          <w:rFonts w:ascii="Times New Roman" w:eastAsia="Times New Roman" w:hAnsi="Times New Roman" w:cs="Times New Roman"/>
+          <w:sz w:val="24"/>
+          <w:szCs w:val="24"/>
+        </w:rPr>
+        <w:t xml:space="preserve"> </w:t>
+      </w:r>
+      <w:r>
+        <w:rPr>
+          <w:rFonts w:ascii="Times New Roman" w:eastAsia="Times New Roman" w:hAnsi="Times New Roman" w:cs="Times New Roman"/>
+          <w:sz w:val="24"/>
+          <w:szCs w:val="24"/>
+        </w:rPr>
+        <w:t>Reads in the contents of the board array then randomly selects a tile that hasn’t already been selected previously. If one of the functions picks a tile that has already been selected, it simply generates another random choice until it picks an unoccupied tile. You may develop your own logic inside these functions to dictate why and how Misty makes a move. We simply didn’t have time to implement it because the dashboard functionality wasn’t complete.</w:t>
+      </w:r>
+    </w:p>
+    <w:p>
+      <w:pPr>
+        <w:rPr>
+          <w:rFonts w:ascii="Times New Roman" w:eastAsia="Times New Roman" w:hAnsi="Times New Roman" w:cs="Times New Roman"/>
+          <w:sz w:val="24"/>
+          <w:szCs w:val="24"/>
+        </w:rPr>
+      </w:pPr>
+      <w:r>
+        <w:rPr>
+          <w:rFonts w:ascii="Times New Roman" w:eastAsia="Times New Roman" w:hAnsi="Times New Roman" w:cs="Times New Roman"/>
+          <w:sz w:val="24"/>
+          <w:szCs w:val="24"/>
+        </w:rPr>
+        <w:t xml:space="preserve">Function </w:t>
+      </w:r>
+      <w:r>
+        <w:rPr>
+          <w:rFonts w:ascii="Times New Roman" w:eastAsia="Times New Roman" w:hAnsi="Times New Roman" w:cs="Times New Roman"/>
+          <w:b/>
+          <w:bCs/>
+          <w:sz w:val="24"/>
+          <w:szCs w:val="24"/>
+        </w:rPr>
+        <w:t>UpdateStateOfGame</w:t>
+      </w:r>
+      <w:r>
+        <w:rPr>
+          <w:rFonts w:ascii="Times New Roman" w:eastAsia="Times New Roman" w:hAnsi="Times New Roman" w:cs="Times New Roman"/>
+          <w:sz w:val="24"/>
+          <w:szCs w:val="24"/>
+        </w:rPr>
+        <w:t>(</w:t>
+      </w:r>
+      <w:r>
+        <w:rPr>
+          <w:rFonts w:ascii="Times New Roman" w:eastAsia="Times New Roman" w:hAnsi="Times New Roman" w:cs="Times New Roman"/>
+          <w:sz w:val="24"/>
+          <w:szCs w:val="24"/>
+        </w:rPr>
+        <w:t xml:space="preserve"> , </w:t>
+      </w:r>
+      <w:r>
+        <w:rPr>
+          <w:rFonts w:ascii="Times New Roman" w:eastAsia="Times New Roman" w:hAnsi="Times New Roman" w:cs="Times New Roman"/>
+          <w:sz w:val="24"/>
+          <w:szCs w:val="24"/>
+        </w:rPr>
+        <w:t>);</w:t>
+      </w:r>
+      <w:r>
+        <w:rPr>
+          <w:rFonts w:ascii="Times New Roman" w:eastAsia="Times New Roman" w:hAnsi="Times New Roman" w:cs="Times New Roman"/>
+          <w:sz w:val="24"/>
+          <w:szCs w:val="24"/>
+        </w:rPr>
+        <w:t xml:space="preserve"> -</w:t>
+      </w:r>
+      <w:r>
+        <w:rPr>
+          <w:rFonts w:ascii="Times New Roman" w:eastAsia="Times New Roman" w:hAnsi="Times New Roman" w:cs="Times New Roman"/>
+          <w:sz w:val="24"/>
+          <w:szCs w:val="24"/>
+        </w:rPr>
+        <w:t xml:space="preserve"> accepts two parameters. One contain</w:t>
+      </w:r>
+      <w:r>
+        <w:rPr>
+          <w:rFonts w:ascii="Times New Roman" w:eastAsia="Times New Roman" w:hAnsi="Times New Roman" w:cs="Times New Roman"/>
+          <w:sz w:val="24"/>
+          <w:szCs w:val="24"/>
+        </w:rPr>
+        <w:t>ing the move(the tile selected) and turnof which contains a character ‘X’ or ‘O’). X or O is copied into a temporary variable CurrentState by manually updating all nine tiles no matter which one is selected. The global variable StateOfGame</w:t>
+      </w:r>
+      <w:r>
+        <w:rPr>
+          <w:rFonts w:ascii="Times New Roman" w:eastAsia="Times New Roman" w:hAnsi="Times New Roman" w:cs="Times New Roman"/>
+          <w:sz w:val="24"/>
+          <w:szCs w:val="24"/>
+        </w:rPr>
+        <w:t xml:space="preserve"> is updated with this function after every move. StateOfGame is copied to the temporary variable CurrentState. CurrentStates contents are read into pick1 – pick9. Depending on the tile selected, an X or O will be copied into one of the pick variables inside the switch case statement. Only the selected tile will be updated while the rest of the contents of the array are copied back into CurrentState. StateOfGame then copies the contents of CurrentState so the global </w:t>
+      </w:r>
+      <w:r>
+        <w:rPr>
+          <w:rFonts w:ascii="Times New Roman" w:eastAsia="Times New Roman" w:hAnsi="Times New Roman" w:cs="Times New Roman"/>
+          <w:sz w:val="24"/>
+          <w:szCs w:val="24"/>
+        </w:rPr>
+        <w:t>variable’s contents may be utilized elsewhere. StateOfGame is also vital to the CheckWinState function.</w:t>
+      </w:r>
+    </w:p>
+    <w:p>
+      <w:pPr>
+        <w:rPr>
+          <w:rFonts w:ascii="Times New Roman" w:eastAsia="Times New Roman" w:hAnsi="Times New Roman" w:cs="Times New Roman"/>
+          <w:sz w:val="24"/>
+          <w:szCs w:val="24"/>
+        </w:rPr>
+      </w:pPr>
+      <w:r>
+        <w:rPr>
+          <w:rFonts w:ascii="Times New Roman" w:eastAsia="Times New Roman" w:hAnsi="Times New Roman" w:cs="Times New Roman"/>
+          <w:b/>
+          <w:bCs/>
+          <w:color w:val="FF0000"/>
+          <w:sz w:val="24"/>
+          <w:szCs w:val="24"/>
+          <w:u w:val="single"/>
+        </w:rPr>
+        <w:t>IMPORTANT NOTE ABOUT ARRAYS</w:t>
+      </w:r>
+      <w:r>
+        <w:rPr>
+          <w:rFonts w:ascii="Times New Roman" w:eastAsia="Times New Roman" w:hAnsi="Times New Roman" w:cs="Times New Roman"/>
+          <w:b/>
+          <w:bCs/>
+          <w:color w:val="FF0000"/>
+          <w:sz w:val="24"/>
+          <w:szCs w:val="24"/>
+        </w:rPr>
+        <w:t xml:space="preserve"> – </w:t>
+      </w:r>
+      <w:r>
+        <w:rPr>
+          <w:rFonts w:ascii="Times New Roman" w:eastAsia="Times New Roman" w:hAnsi="Times New Roman" w:cs="Times New Roman"/>
+          <w:sz w:val="24"/>
+          <w:szCs w:val="24"/>
+        </w:rPr>
+        <w:t xml:space="preserve">for whatever reason, Misty incorporates commas into the indexes of her arrays. This is important for how our skill runs because instead of an array simply holding 9 </w:t>
+      </w:r>
+      <w:r>
+        <w:rPr>
+          <w:rFonts w:ascii="Times New Roman" w:eastAsia="Times New Roman" w:hAnsi="Times New Roman" w:cs="Times New Roman"/>
+          <w:sz w:val="24"/>
+          <w:szCs w:val="24"/>
+        </w:rPr>
+        <w:t>characters (</w:t>
+      </w:r>
+      <w:r>
+        <w:rPr>
+          <w:rFonts w:ascii="Times New Roman" w:eastAsia="Times New Roman" w:hAnsi="Times New Roman" w:cs="Times New Roman"/>
+          <w:sz w:val="24"/>
+          <w:szCs w:val="24"/>
+        </w:rPr>
+        <w:t xml:space="preserve">0-8 index), it </w:t>
+      </w:r>
+      <w:r>
+        <w:rPr>
+          <w:rFonts w:ascii="Times New Roman" w:eastAsia="Times New Roman" w:hAnsi="Times New Roman" w:cs="Times New Roman"/>
+          <w:sz w:val="24"/>
+          <w:szCs w:val="24"/>
+        </w:rPr>
+        <w:t>comes</w:t>
+      </w:r>
+      <w:r>
+        <w:rPr>
+          <w:rFonts w:ascii="Times New Roman" w:eastAsia="Times New Roman" w:hAnsi="Times New Roman" w:cs="Times New Roman"/>
+          <w:sz w:val="24"/>
+          <w:szCs w:val="24"/>
+        </w:rPr>
+        <w:t xml:space="preserve"> out to 17 indexes. So our blank board as you can see starts out blank with </w:t>
+      </w:r>
+      <w:r>
+        <w:rPr>
+          <w:rFonts w:ascii="Times New Roman" w:eastAsia="Times New Roman" w:hAnsi="Times New Roman" w:cs="Times New Roman"/>
+          <w:sz w:val="24"/>
+          <w:szCs w:val="24"/>
+        </w:rPr>
+        <w:t>underscores:</w:t>
+      </w:r>
+      <w:r>
+        <w:rPr>
+          <w:rFonts w:ascii="Times New Roman" w:eastAsia="Times New Roman" w:hAnsi="Times New Roman" w:cs="Times New Roman"/>
+          <w:sz w:val="24"/>
+          <w:szCs w:val="24"/>
+        </w:rPr>
+        <w:t xml:space="preserve"> </w:t>
+      </w:r>
+      <w:r>
+        <w:rPr>
+          <w:rFonts w:ascii="Times New Roman" w:eastAsia="Times New Roman" w:hAnsi="Times New Roman" w:cs="Times New Roman"/>
+          <w:sz w:val="24"/>
+          <w:szCs w:val="24"/>
+        </w:rPr>
+        <w:t>StateOfGame</w:t>
+      </w:r>
+      <w:r>
+        <w:rPr>
+          <w:rFonts w:ascii="Times New Roman" w:eastAsia="Times New Roman" w:hAnsi="Times New Roman" w:cs="Times New Roman"/>
+          <w:sz w:val="24"/>
+          <w:szCs w:val="24"/>
+        </w:rPr>
+        <w:t xml:space="preserve"> = [ _ , _ , _ , _ , _ , _ , _ , _ , _ ]. This is the only reason why we created the UpdateStateOfGame() function. We were unable to use a for loop to traverse the contents of the board because of the commas. If you doubt this, try running misty.Debug(</w:t>
+      </w:r>
+      <w:r>
+        <w:rPr>
+          <w:rFonts w:ascii="Times New Roman" w:eastAsia="Times New Roman" w:hAnsi="Times New Roman" w:cs="Times New Roman"/>
+          <w:sz w:val="24"/>
+          <w:szCs w:val="24"/>
+        </w:rPr>
+        <w:t>StateOfGame</w:t>
+      </w:r>
+      <w:r>
+        <w:rPr>
+          <w:rFonts w:ascii="Times New Roman" w:eastAsia="Times New Roman" w:hAnsi="Times New Roman" w:cs="Times New Roman"/>
+          <w:sz w:val="24"/>
+          <w:szCs w:val="24"/>
+        </w:rPr>
+        <w:t xml:space="preserve"> </w:t>
+      </w:r>
+      <w:r>
+        <w:rPr>
+          <w:rFonts w:ascii="Times New Roman" w:eastAsia="Times New Roman" w:hAnsi="Times New Roman" w:cs="Times New Roman"/>
+          <w:sz w:val="24"/>
+          <w:szCs w:val="24"/>
+        </w:rPr>
+        <w:t xml:space="preserve">[0 – 16] in a for loop which will display </w:t>
+      </w:r>
+      <w:r>
+        <w:rPr>
+          <w:rFonts w:ascii="Times New Roman" w:eastAsia="Times New Roman" w:hAnsi="Times New Roman" w:cs="Times New Roman"/>
+          <w:sz w:val="24"/>
+          <w:szCs w:val="24"/>
+        </w:rPr>
+        <w:t xml:space="preserve">commas at odd indexes. </w:t>
+      </w:r>
+    </w:p>
+    <w:p>
+      <w:pPr>
+        <w:rPr>
+          <w:rFonts w:ascii="Times New Roman" w:eastAsia="Times New Roman" w:hAnsi="Times New Roman" w:cs="Times New Roman"/>
+          <w:sz w:val="24"/>
+          <w:szCs w:val="24"/>
+        </w:rPr>
+      </w:pPr>
+      <w:r>
+        <w:rPr>
+          <w:rFonts w:ascii="Times New Roman" w:eastAsia="Times New Roman" w:hAnsi="Times New Roman" w:cs="Times New Roman"/>
+          <w:sz w:val="24"/>
+          <w:szCs w:val="24"/>
+        </w:rPr>
+        <w:t>[0][2][4][6][8][10][12][14][16] accesses all 9 indexes that contains Xs,Os, and underscores.</w:t>
+      </w:r>
+    </w:p>
+    <w:p>
+      <w:pPr>
+        <w:rPr>
+          <w:rFonts w:ascii="Times New Roman" w:eastAsia="Times New Roman" w:hAnsi="Times New Roman" w:cs="Times New Roman"/>
+          <w:color w:val="7030A0"/>
+          <w:sz w:val="28"/>
+          <w:szCs w:val="28"/>
+        </w:rPr>
+      </w:pPr>
       <w:r>
         <w:rPr>
           <w:rFonts w:ascii="Times New Roman" w:eastAsia="Times New Roman" w:hAnsi="Times New Roman" w:cs="Times New Roman"/>
@@ -2285,151 +4060,23 @@
         </w:rPr>
         <w:br/>
       </w:r>
-      <w:r>
-        <w:rPr>
-          <w:rFonts w:ascii="Times New Roman" w:eastAsia="Times New Roman" w:hAnsi="Times New Roman" w:cs="Times New Roman"/>
-          <w:sz w:val="24"/>
-          <w:szCs w:val="24"/>
-        </w:rPr>
-        <w:t xml:space="preserve">This skill is an applied use of two skills defined before, Sound To Text and Text To Sound. The translation part is the middle of the skill. For understanding of the other parts used, please read the documentation for the other two skills. </w:t>
-      </w:r>
-    </w:p>
-    <w:p>
-      <w:pPr>
-        <w:rPr>
-          <w:rFonts w:ascii="Times New Roman" w:eastAsia="Times New Roman" w:hAnsi="Times New Roman" w:cs="Times New Roman"/>
-          <w:sz w:val="24"/>
-          <w:szCs w:val="24"/>
-        </w:rPr>
-      </w:pPr>
-      <w:r>
-        <w:rPr>
-          <w:rFonts w:ascii="Times New Roman" w:eastAsia="Times New Roman" w:hAnsi="Times New Roman" w:cs="Times New Roman"/>
-          <w:sz w:val="24"/>
-          <w:szCs w:val="24"/>
-        </w:rPr>
-        <w:t>The translation part uses only two functions: _translatedData and translateText.</w:t>
-      </w:r>
-    </w:p>
-    <w:p>
-      <w:pPr>
-        <w:rPr>
-          <w:rFonts w:ascii="Times New Roman" w:eastAsia="Times New Roman" w:hAnsi="Times New Roman" w:cs="Times New Roman"/>
-          <w:sz w:val="24"/>
-          <w:szCs w:val="24"/>
-        </w:rPr>
-      </w:pPr>
-      <w:r>
-        <w:rPr>
-          <w:rFonts w:ascii="Times New Roman" w:eastAsia="Times New Roman" w:hAnsi="Times New Roman" w:cs="Times New Roman"/>
-          <w:sz w:val="24"/>
-          <w:szCs w:val="24"/>
-        </w:rPr>
-        <w:t>Our translateText function needs only one parameter, which is a string representing the text that you want to translate. Inside this function, you will need to set up the variable arguments. It is important to change the “source” and “target” based on the languages that you want to translate from and to. Then, we use the SendExternalRequest function to call the Google API, and set our last argument to the event in which the return values should be sent to, in this case _translatedData.</w:t>
-      </w:r>
-    </w:p>
-    <w:p>
-      <w:pPr>
-        <w:rPr>
-          <w:rFonts w:ascii="Times New Roman" w:eastAsia="Times New Roman" w:hAnsi="Times New Roman" w:cs="Times New Roman"/>
-          <w:sz w:val="24"/>
-          <w:szCs w:val="24"/>
-        </w:rPr>
-      </w:pPr>
-      <w:r>
-        <w:rPr>
-          <w:rFonts w:ascii="Times New Roman" w:eastAsia="Times New Roman" w:hAnsi="Times New Roman" w:cs="Times New Roman"/>
-          <w:sz w:val="24"/>
-          <w:szCs w:val="24"/>
-        </w:rPr>
-        <w:t xml:space="preserve">The _translatedData function will get the return value from the Google API as its only parameter. Then, it will save to a variable that can be accessed from other functions. </w:t>
-      </w:r>
-    </w:p>
-    <w:p>
-      <w:pPr>
-        <w:rPr>
-          <w:rFonts w:ascii="Times New Roman" w:eastAsia="Times New Roman" w:hAnsi="Times New Roman" w:cs="Times New Roman"/>
-          <w:sz w:val="24"/>
-          <w:szCs w:val="24"/>
-        </w:rPr>
-      </w:pPr>
-      <w:r>
-        <w:rPr>
-          <w:rFonts w:ascii="Times New Roman" w:eastAsia="Times New Roman" w:hAnsi="Times New Roman" w:cs="Times New Roman"/>
-          <w:sz w:val="24"/>
-          <w:szCs w:val="24"/>
-        </w:rPr>
-        <w:t xml:space="preserve">Our JSON file in this skill plays a very important part and have a different set up. Inside the “parameters”, there are three variables called: "APIKEY_GoogleSTT", "APIKEY_GoogleTTS", and "APIKEY_GoogleTranslate” which are followed by a colon and then a string. These strings are the keys that you should get from google. Each key should be entered with the service that you want to access. Explanation on how to get this key is under “Installation and Requirements </w:t>
-      </w:r>
-      <w:r>
-        <w:rPr>
-          <w:rFonts w:ascii="Times New Roman" w:eastAsia="Times New Roman" w:hAnsi="Times New Roman" w:cs="Times New Roman"/>
-          <w:sz w:val="24"/>
-          <w:szCs w:val="24"/>
-        </w:rPr>
-        <w:t>to work with</w:t>
-      </w:r>
-      <w:r>
-        <w:rPr>
-          <w:rFonts w:ascii="Times New Roman" w:eastAsia="Times New Roman" w:hAnsi="Times New Roman" w:cs="Times New Roman"/>
-          <w:sz w:val="24"/>
-          <w:szCs w:val="24"/>
-        </w:rPr>
-        <w:t xml:space="preserve"> This Project”.</w:t>
-      </w:r>
-    </w:p>
-    <w:p>
-      <w:pPr>
-        <w:rPr>
-          <w:rFonts w:ascii="Times New Roman" w:eastAsia="Times New Roman" w:hAnsi="Times New Roman" w:cs="Times New Roman"/>
-          <w:sz w:val="24"/>
-          <w:szCs w:val="24"/>
-        </w:rPr>
-      </w:pPr>
-      <w:r>
-        <w:rPr>
-          <w:rFonts w:ascii="Times New Roman" w:eastAsia="Times New Roman" w:hAnsi="Times New Roman" w:cs="Times New Roman"/>
-          <w:color w:val="7030A0"/>
-          <w:sz w:val="28"/>
-          <w:szCs w:val="28"/>
-        </w:rPr>
-        <w:br/>
-        <w:t>Tic-tac-toe</w:t>
-      </w:r>
-      <w:r>
-        <w:rPr>
-          <w:rFonts w:ascii="Times New Roman" w:eastAsia="Times New Roman" w:hAnsi="Times New Roman" w:cs="Times New Roman"/>
-          <w:color w:val="7030A0"/>
-          <w:sz w:val="28"/>
-          <w:szCs w:val="28"/>
-        </w:rPr>
-        <w:br/>
-      </w:r>
-      <w:r>
-        <w:rPr>
-          <w:rFonts w:ascii="Times New Roman" w:eastAsia="Times New Roman" w:hAnsi="Times New Roman" w:cs="Times New Roman"/>
-          <w:sz w:val="24"/>
-          <w:szCs w:val="24"/>
-        </w:rPr>
-        <w:t>NIKKO</w:t>
-      </w:r>
-    </w:p>
-    <w:p>
-      <w:pPr>
-        <w:rPr>
-          <w:rFonts w:ascii="Times New Roman" w:eastAsia="Times New Roman" w:hAnsi="Times New Roman" w:cs="Times New Roman"/>
-          <w:sz w:val="24"/>
-          <w:szCs w:val="24"/>
-        </w:rPr>
-      </w:pPr>
-      <w:r>
-        <w:rPr>
-          <w:rFonts w:ascii="Times New Roman" w:eastAsia="Times New Roman" w:hAnsi="Times New Roman" w:cs="Times New Roman"/>
-          <w:color w:val="7030A0"/>
-          <w:sz w:val="28"/>
-          <w:szCs w:val="28"/>
-        </w:rPr>
-        <w:br/>
+    </w:p>
+    <w:p>
+      <w:pPr>
+        <w:rPr>
+          <w:rFonts w:ascii="Times New Roman" w:eastAsia="Times New Roman" w:hAnsi="Times New Roman" w:cs="Times New Roman"/>
+          <w:sz w:val="24"/>
+          <w:szCs w:val="24"/>
+        </w:rPr>
+      </w:pPr>
+      <w:r>
+        <w:rPr>
+          <w:rFonts w:ascii="Times New Roman" w:eastAsia="Times New Roman" w:hAnsi="Times New Roman" w:cs="Times New Roman"/>
+          <w:color w:val="7030A0"/>
+          <w:sz w:val="28"/>
+          <w:szCs w:val="28"/>
+        </w:rPr>
+        <w:lastRenderedPageBreak/>
         <w:t>Security Camera</w:t>
       </w:r>
       <w:r>
@@ -2542,15 +4189,6 @@
           <w:szCs w:val="28"/>
         </w:rPr>
         <w:br/>
-      </w:r>
-      <w:r>
-        <w:rPr>
-          <w:rFonts w:ascii="Times New Roman" w:eastAsia="Times New Roman" w:hAnsi="Times New Roman" w:cs="Times New Roman"/>
-          <w:color w:val="7030A0"/>
-          <w:sz w:val="28"/>
-          <w:szCs w:val="28"/>
-        </w:rPr>
-        <w:lastRenderedPageBreak/>
         <w:t>Reaction</w:t>
       </w:r>
       <w:r>
@@ -2870,6 +4508,7 @@
           <w:sz w:val="28"/>
           <w:szCs w:val="28"/>
         </w:rPr>
+        <w:lastRenderedPageBreak/>
         <w:br/>
         <w:t>Rock Paper Scissors</w:t>
       </w:r>
@@ -2955,7 +4594,6 @@
           <w:sz w:val="24"/>
           <w:szCs w:val="24"/>
         </w:rPr>
-        <w:lastRenderedPageBreak/>
         <w:t>For this skill, there is nothing different in the JSON file from what the Misty SDK website generates.</w:t>
       </w:r>
     </w:p>
@@ -3347,6 +4985,7 @@
           <w:sz w:val="28"/>
           <w:szCs w:val="28"/>
         </w:rPr>
+        <w:lastRenderedPageBreak/>
         <w:br/>
       </w:r>
       <w:r>
@@ -3439,7 +5078,6 @@
           <w:sz w:val="24"/>
           <w:szCs w:val="24"/>
         </w:rPr>
-        <w:lastRenderedPageBreak/>
         <w:drawing>
           <wp:inline distT="0" distB="0" distL="0" distR="0" wp14:anchorId="713DED89" wp14:editId="6FCE88FE">
             <wp:extent cx="5699760" cy="2141220"/>

</xml_diff>